<commit_message>
Minor updates to final report outline.
</commit_message>
<xml_diff>
--- a/docs/RoboWarsFinalReport.docx
+++ b/docs/RoboWarsFinalReport.docx
@@ -302,7 +302,9 @@
               <w:tab w:val="right" w:leader="dot" w:pos="9350"/>
             </w:tabs>
             <w:rPr>
+              <w:rFonts w:asciiTheme="minorHAnsi" w:eastAsiaTheme="minorEastAsia" w:hAnsiTheme="minorHAnsi" w:cstheme="minorBidi"/>
               <w:noProof/>
+              <w:lang w:eastAsia="en-CA"/>
             </w:rPr>
           </w:pPr>
           <w:r>
@@ -314,14 +316,14 @@
           <w:r>
             <w:fldChar w:fldCharType="separate"/>
           </w:r>
-          <w:hyperlink w:anchor="_Toc287954362" w:history="1">
+          <w:hyperlink w:anchor="_Toc287955138" w:history="1">
             <w:r>
               <w:rPr>
                 <w:rStyle w:val="Hyperlink"/>
                 <w:rFonts w:eastAsia="Times New Roman"/>
                 <w:noProof/>
               </w:rPr>
-              <w:t>1 – Introduction</w:t>
+              <w:t>1 – Introduction (Alex Craig)</w:t>
             </w:r>
             <w:r>
               <w:rPr>
@@ -342,7 +344,7 @@
                 <w:noProof/>
                 <w:webHidden/>
               </w:rPr>
-              <w:instrText xml:space="preserve"> PAGEREF _Toc287954362 \h </w:instrText>
+              <w:instrText xml:space="preserve"> PAGEREF _Toc287955138 \h </w:instrText>
             </w:r>
             <w:r>
               <w:rPr>
@@ -380,16 +382,18 @@
               <w:tab w:val="right" w:leader="dot" w:pos="9350"/>
             </w:tabs>
             <w:rPr>
+              <w:rFonts w:asciiTheme="minorHAnsi" w:eastAsiaTheme="minorEastAsia" w:hAnsiTheme="minorHAnsi" w:cstheme="minorBidi"/>
               <w:noProof/>
+              <w:lang w:eastAsia="en-CA"/>
             </w:rPr>
           </w:pPr>
-          <w:hyperlink w:anchor="_Toc287954363" w:history="1">
+          <w:hyperlink w:anchor="_Toc287955139" w:history="1">
             <w:r>
               <w:rPr>
                 <w:rStyle w:val="Hyperlink"/>
                 <w:noProof/>
               </w:rPr>
-              <w:t>2 - The Engineering Project</w:t>
+              <w:t>2 - The Engineering Project (Steve Legere)</w:t>
             </w:r>
             <w:r>
               <w:rPr>
@@ -410,7 +414,7 @@
                 <w:noProof/>
                 <w:webHidden/>
               </w:rPr>
-              <w:instrText xml:space="preserve"> PAGEREF _Toc287954363 \h </w:instrText>
+              <w:instrText xml:space="preserve"> PAGEREF _Toc287955139 \h </w:instrText>
             </w:r>
             <w:r>
               <w:rPr>
@@ -448,10 +452,12 @@
               <w:tab w:val="right" w:leader="dot" w:pos="9350"/>
             </w:tabs>
             <w:rPr>
+              <w:rFonts w:asciiTheme="minorHAnsi" w:eastAsiaTheme="minorEastAsia" w:hAnsiTheme="minorHAnsi" w:cstheme="minorBidi"/>
               <w:noProof/>
+              <w:lang w:eastAsia="en-CA"/>
             </w:rPr>
           </w:pPr>
-          <w:hyperlink w:anchor="_Toc287954364" w:history="1">
+          <w:hyperlink w:anchor="_Toc287955140" w:history="1">
             <w:r>
               <w:rPr>
                 <w:rStyle w:val="Hyperlink"/>
@@ -478,7 +484,7 @@
                 <w:noProof/>
                 <w:webHidden/>
               </w:rPr>
-              <w:instrText xml:space="preserve"> PAGEREF _Toc287954364 \h </w:instrText>
+              <w:instrText xml:space="preserve"> PAGEREF _Toc287955140 \h </w:instrText>
             </w:r>
             <w:r>
               <w:rPr>
@@ -516,10 +522,12 @@
               <w:tab w:val="right" w:leader="dot" w:pos="9350"/>
             </w:tabs>
             <w:rPr>
+              <w:rFonts w:asciiTheme="minorHAnsi" w:eastAsiaTheme="minorEastAsia" w:hAnsiTheme="minorHAnsi" w:cstheme="minorBidi"/>
               <w:noProof/>
+              <w:lang w:eastAsia="en-CA"/>
             </w:rPr>
           </w:pPr>
-          <w:hyperlink w:anchor="_Toc287954365" w:history="1">
+          <w:hyperlink w:anchor="_Toc287955141" w:history="1">
             <w:r>
               <w:rPr>
                 <w:rStyle w:val="Hyperlink"/>
@@ -546,7 +554,7 @@
                 <w:noProof/>
                 <w:webHidden/>
               </w:rPr>
-              <w:instrText xml:space="preserve"> PAGEREF _Toc287954365 \h </w:instrText>
+              <w:instrText xml:space="preserve"> PAGEREF _Toc287955141 \h </w:instrText>
             </w:r>
             <w:r>
               <w:rPr>
@@ -584,10 +592,12 @@
               <w:tab w:val="right" w:leader="dot" w:pos="9350"/>
             </w:tabs>
             <w:rPr>
+              <w:rFonts w:asciiTheme="minorHAnsi" w:eastAsiaTheme="minorEastAsia" w:hAnsiTheme="minorHAnsi" w:cstheme="minorBidi"/>
               <w:noProof/>
+              <w:lang w:eastAsia="en-CA"/>
             </w:rPr>
           </w:pPr>
-          <w:hyperlink w:anchor="_Toc287954366" w:history="1">
+          <w:hyperlink w:anchor="_Toc287955142" w:history="1">
             <w:r>
               <w:rPr>
                 <w:rStyle w:val="Hyperlink"/>
@@ -614,7 +624,7 @@
                 <w:noProof/>
                 <w:webHidden/>
               </w:rPr>
-              <w:instrText xml:space="preserve"> PAGEREF _Toc287954366 \h </w:instrText>
+              <w:instrText xml:space="preserve"> PAGEREF _Toc287955142 \h </w:instrText>
             </w:r>
             <w:r>
               <w:rPr>
@@ -652,10 +662,12 @@
               <w:tab w:val="right" w:leader="dot" w:pos="9350"/>
             </w:tabs>
             <w:rPr>
+              <w:rFonts w:asciiTheme="minorHAnsi" w:eastAsiaTheme="minorEastAsia" w:hAnsiTheme="minorHAnsi" w:cstheme="minorBidi"/>
               <w:noProof/>
+              <w:lang w:eastAsia="en-CA"/>
             </w:rPr>
           </w:pPr>
-          <w:hyperlink w:anchor="_Toc287954367" w:history="1">
+          <w:hyperlink w:anchor="_Toc287955143" w:history="1">
             <w:r>
               <w:rPr>
                 <w:rStyle w:val="Hyperlink"/>
@@ -682,7 +694,7 @@
                 <w:noProof/>
                 <w:webHidden/>
               </w:rPr>
-              <w:instrText xml:space="preserve"> PAGEREF _Toc287954367 \h </w:instrText>
+              <w:instrText xml:space="preserve"> PAGEREF _Toc287955143 \h </w:instrText>
             </w:r>
             <w:r>
               <w:rPr>
@@ -720,10 +732,12 @@
               <w:tab w:val="right" w:leader="dot" w:pos="9350"/>
             </w:tabs>
             <w:rPr>
+              <w:rFonts w:asciiTheme="minorHAnsi" w:eastAsiaTheme="minorEastAsia" w:hAnsiTheme="minorHAnsi" w:cstheme="minorBidi"/>
               <w:noProof/>
+              <w:lang w:eastAsia="en-CA"/>
             </w:rPr>
           </w:pPr>
-          <w:hyperlink w:anchor="_Toc287954368" w:history="1">
+          <w:hyperlink w:anchor="_Toc287955144" w:history="1">
             <w:r>
               <w:rPr>
                 <w:rStyle w:val="Hyperlink"/>
@@ -750,7 +764,7 @@
                 <w:noProof/>
                 <w:webHidden/>
               </w:rPr>
-              <w:instrText xml:space="preserve"> PAGEREF _Toc287954368 \h </w:instrText>
+              <w:instrText xml:space="preserve"> PAGEREF _Toc287955144 \h </w:instrText>
             </w:r>
             <w:r>
               <w:rPr>
@@ -788,10 +802,12 @@
               <w:tab w:val="right" w:leader="dot" w:pos="9350"/>
             </w:tabs>
             <w:rPr>
+              <w:rFonts w:asciiTheme="minorHAnsi" w:eastAsiaTheme="minorEastAsia" w:hAnsiTheme="minorHAnsi" w:cstheme="minorBidi"/>
               <w:noProof/>
+              <w:lang w:eastAsia="en-CA"/>
             </w:rPr>
           </w:pPr>
-          <w:hyperlink w:anchor="_Toc287954369" w:history="1">
+          <w:hyperlink w:anchor="_Toc287955145" w:history="1">
             <w:r>
               <w:rPr>
                 <w:rStyle w:val="Hyperlink"/>
@@ -818,7 +834,7 @@
                 <w:noProof/>
                 <w:webHidden/>
               </w:rPr>
-              <w:instrText xml:space="preserve"> PAGEREF _Toc287954369 \h </w:instrText>
+              <w:instrText xml:space="preserve"> PAGEREF _Toc287955145 \h </w:instrText>
             </w:r>
             <w:r>
               <w:rPr>
@@ -856,10 +872,12 @@
               <w:tab w:val="right" w:leader="dot" w:pos="9350"/>
             </w:tabs>
             <w:rPr>
+              <w:rFonts w:asciiTheme="minorHAnsi" w:eastAsiaTheme="minorEastAsia" w:hAnsiTheme="minorHAnsi" w:cstheme="minorBidi"/>
               <w:noProof/>
+              <w:lang w:eastAsia="en-CA"/>
             </w:rPr>
           </w:pPr>
-          <w:hyperlink w:anchor="_Toc287954370" w:history="1">
+          <w:hyperlink w:anchor="_Toc287955146" w:history="1">
             <w:r>
               <w:rPr>
                 <w:rStyle w:val="Hyperlink"/>
@@ -886,7 +904,7 @@
                 <w:noProof/>
                 <w:webHidden/>
               </w:rPr>
-              <w:instrText xml:space="preserve"> PAGEREF _Toc287954370 \h </w:instrText>
+              <w:instrText xml:space="preserve"> PAGEREF _Toc287955146 \h </w:instrText>
             </w:r>
             <w:r>
               <w:rPr>
@@ -924,16 +942,18 @@
               <w:tab w:val="right" w:leader="dot" w:pos="9350"/>
             </w:tabs>
             <w:rPr>
+              <w:rFonts w:asciiTheme="minorHAnsi" w:eastAsiaTheme="minorEastAsia" w:hAnsiTheme="minorHAnsi" w:cstheme="minorBidi"/>
               <w:noProof/>
+              <w:lang w:eastAsia="en-CA"/>
             </w:rPr>
           </w:pPr>
-          <w:hyperlink w:anchor="_Toc287954371" w:history="1">
+          <w:hyperlink w:anchor="_Toc287955147" w:history="1">
             <w:r>
               <w:rPr>
                 <w:rStyle w:val="Hyperlink"/>
                 <w:noProof/>
               </w:rPr>
-              <w:t>3.1 – Android Operating System</w:t>
+              <w:t>3.1 – Android Operating System (Steve Legere)</w:t>
             </w:r>
             <w:r>
               <w:rPr>
@@ -954,7 +974,7 @@
                 <w:noProof/>
                 <w:webHidden/>
               </w:rPr>
-              <w:instrText xml:space="preserve"> PAGEREF _Toc287954371 \h </w:instrText>
+              <w:instrText xml:space="preserve"> PAGEREF _Toc287955147 \h </w:instrText>
             </w:r>
             <w:r>
               <w:rPr>
@@ -992,16 +1012,18 @@
               <w:tab w:val="right" w:leader="dot" w:pos="9350"/>
             </w:tabs>
             <w:rPr>
+              <w:rFonts w:asciiTheme="minorHAnsi" w:eastAsiaTheme="minorEastAsia" w:hAnsiTheme="minorHAnsi" w:cstheme="minorBidi"/>
               <w:noProof/>
+              <w:lang w:eastAsia="en-CA"/>
             </w:rPr>
           </w:pPr>
-          <w:hyperlink w:anchor="_Toc287954372" w:history="1">
+          <w:hyperlink w:anchor="_Toc287955148" w:history="1">
             <w:r>
               <w:rPr>
                 <w:rStyle w:val="Hyperlink"/>
                 <w:noProof/>
               </w:rPr>
-              <w:t>3.2 – LEGO Mindstorm NXT 2.0</w:t>
+              <w:t>3.2 – LEGO Mindstorm NXT 2.0 (Mike Wright)</w:t>
             </w:r>
             <w:r>
               <w:rPr>
@@ -1022,7 +1044,7 @@
                 <w:noProof/>
                 <w:webHidden/>
               </w:rPr>
-              <w:instrText xml:space="preserve"> PAGEREF _Toc287954372 \h </w:instrText>
+              <w:instrText xml:space="preserve"> PAGEREF _Toc287955148 \h </w:instrText>
             </w:r>
             <w:r>
               <w:rPr>
@@ -1060,16 +1082,18 @@
               <w:tab w:val="right" w:leader="dot" w:pos="9350"/>
             </w:tabs>
             <w:rPr>
+              <w:rFonts w:asciiTheme="minorHAnsi" w:eastAsiaTheme="minorEastAsia" w:hAnsiTheme="minorHAnsi" w:cstheme="minorBidi"/>
               <w:noProof/>
+              <w:lang w:eastAsia="en-CA"/>
             </w:rPr>
           </w:pPr>
-          <w:hyperlink w:anchor="_Toc287954373" w:history="1">
+          <w:hyperlink w:anchor="_Toc287955149" w:history="1">
             <w:r>
               <w:rPr>
                 <w:rStyle w:val="Hyperlink"/>
                 <w:noProof/>
               </w:rPr>
-              <w:t>3.3 – Augmented Reality</w:t>
+              <w:t>3.3 – Augmented Reality (Alex Dinardo)</w:t>
             </w:r>
             <w:r>
               <w:rPr>
@@ -1090,7 +1114,7 @@
                 <w:noProof/>
                 <w:webHidden/>
               </w:rPr>
-              <w:instrText xml:space="preserve"> PAGEREF _Toc287954373 \h </w:instrText>
+              <w:instrText xml:space="preserve"> PAGEREF _Toc287955149 \h </w:instrText>
             </w:r>
             <w:r>
               <w:rPr>
@@ -1128,16 +1152,18 @@
               <w:tab w:val="right" w:leader="dot" w:pos="9350"/>
             </w:tabs>
             <w:rPr>
+              <w:rFonts w:asciiTheme="minorHAnsi" w:eastAsiaTheme="minorEastAsia" w:hAnsiTheme="minorHAnsi" w:cstheme="minorBidi"/>
               <w:noProof/>
+              <w:lang w:eastAsia="en-CA"/>
             </w:rPr>
           </w:pPr>
-          <w:hyperlink w:anchor="_Toc287954374" w:history="1">
+          <w:hyperlink w:anchor="_Toc287955150" w:history="1">
             <w:r>
               <w:rPr>
                 <w:rStyle w:val="Hyperlink"/>
                 <w:noProof/>
               </w:rPr>
-              <w:t>4 – Overall System Architecture</w:t>
+              <w:t>4 – Overall System Architecture (Alex Craig)</w:t>
             </w:r>
             <w:r>
               <w:rPr>
@@ -1158,7 +1184,7 @@
                 <w:noProof/>
                 <w:webHidden/>
               </w:rPr>
-              <w:instrText xml:space="preserve"> PAGEREF _Toc287954374 \h </w:instrText>
+              <w:instrText xml:space="preserve"> PAGEREF _Toc287955150 \h </w:instrText>
             </w:r>
             <w:r>
               <w:rPr>
@@ -1196,10 +1222,12 @@
               <w:tab w:val="right" w:leader="dot" w:pos="9350"/>
             </w:tabs>
             <w:rPr>
+              <w:rFonts w:asciiTheme="minorHAnsi" w:eastAsiaTheme="minorEastAsia" w:hAnsiTheme="minorHAnsi" w:cstheme="minorBidi"/>
               <w:noProof/>
+              <w:lang w:eastAsia="en-CA"/>
             </w:rPr>
           </w:pPr>
-          <w:hyperlink w:anchor="_Toc287954375" w:history="1">
+          <w:hyperlink w:anchor="_Toc287955151" w:history="1">
             <w:r>
               <w:rPr>
                 <w:rStyle w:val="Hyperlink"/>
@@ -1226,7 +1254,7 @@
                 <w:noProof/>
                 <w:webHidden/>
               </w:rPr>
-              <w:instrText xml:space="preserve"> PAGEREF _Toc287954375 \h </w:instrText>
+              <w:instrText xml:space="preserve"> PAGEREF _Toc287955151 \h </w:instrText>
             </w:r>
             <w:r>
               <w:rPr>
@@ -1264,16 +1292,18 @@
               <w:tab w:val="right" w:leader="dot" w:pos="9350"/>
             </w:tabs>
             <w:rPr>
+              <w:rFonts w:asciiTheme="minorHAnsi" w:eastAsiaTheme="minorEastAsia" w:hAnsiTheme="minorHAnsi" w:cstheme="minorBidi"/>
               <w:noProof/>
+              <w:lang w:eastAsia="en-CA"/>
             </w:rPr>
           </w:pPr>
-          <w:hyperlink w:anchor="_Toc287954376" w:history="1">
+          <w:hyperlink w:anchor="_Toc287955152" w:history="1">
             <w:r>
               <w:rPr>
                 <w:rStyle w:val="Hyperlink"/>
                 <w:noProof/>
               </w:rPr>
-              <w:t>5.1 – User and Robot State Management and Data Propagation</w:t>
+              <w:t>5.1 – User and Robot State Management and Data Propagation (Alex Craig)</w:t>
             </w:r>
             <w:r>
               <w:rPr>
@@ -1294,7 +1324,7 @@
                 <w:noProof/>
                 <w:webHidden/>
               </w:rPr>
-              <w:instrText xml:space="preserve"> PAGEREF _Toc287954376 \h </w:instrText>
+              <w:instrText xml:space="preserve"> PAGEREF _Toc287955152 \h </w:instrText>
             </w:r>
             <w:r>
               <w:rPr>
@@ -1332,16 +1362,18 @@
               <w:tab w:val="right" w:leader="dot" w:pos="9350"/>
             </w:tabs>
             <w:rPr>
+              <w:rFonts w:asciiTheme="minorHAnsi" w:eastAsiaTheme="minorEastAsia" w:hAnsiTheme="minorHAnsi" w:cstheme="minorBidi"/>
               <w:noProof/>
+              <w:lang w:eastAsia="en-CA"/>
             </w:rPr>
           </w:pPr>
-          <w:hyperlink w:anchor="_Toc287954377" w:history="1">
+          <w:hyperlink w:anchor="_Toc287955153" w:history="1">
             <w:r>
               <w:rPr>
                 <w:rStyle w:val="Hyperlink"/>
                 <w:noProof/>
               </w:rPr>
-              <w:t>5.2 – Live Media Streaming</w:t>
+              <w:t>5.2 – Live Media Streaming (Alex Craig)</w:t>
             </w:r>
             <w:r>
               <w:rPr>
@@ -1362,7 +1394,7 @@
                 <w:noProof/>
                 <w:webHidden/>
               </w:rPr>
-              <w:instrText xml:space="preserve"> PAGEREF _Toc287954377 \h </w:instrText>
+              <w:instrText xml:space="preserve"> PAGEREF _Toc287955153 \h </w:instrText>
             </w:r>
             <w:r>
               <w:rPr>
@@ -1400,16 +1432,18 @@
               <w:tab w:val="right" w:leader="dot" w:pos="9350"/>
             </w:tabs>
             <w:rPr>
+              <w:rFonts w:asciiTheme="minorHAnsi" w:eastAsiaTheme="minorEastAsia" w:hAnsiTheme="minorHAnsi" w:cstheme="minorBidi"/>
               <w:noProof/>
+              <w:lang w:eastAsia="en-CA"/>
             </w:rPr>
           </w:pPr>
-          <w:hyperlink w:anchor="_Toc287954378" w:history="1">
+          <w:hyperlink w:anchor="_Toc287955154" w:history="1">
             <w:r>
               <w:rPr>
                 <w:rStyle w:val="Hyperlink"/>
                 <w:noProof/>
               </w:rPr>
-              <w:t>5.3 – Virtual World Model Implementation</w:t>
+              <w:t>5.3 – Virtual World Model Implementation (Alex Dinardo)</w:t>
             </w:r>
             <w:r>
               <w:rPr>
@@ -1430,7 +1464,7 @@
                 <w:noProof/>
                 <w:webHidden/>
               </w:rPr>
-              <w:instrText xml:space="preserve"> PAGEREF _Toc287954378 \h </w:instrText>
+              <w:instrText xml:space="preserve"> PAGEREF _Toc287955154 \h </w:instrText>
             </w:r>
             <w:r>
               <w:rPr>
@@ -1468,10 +1502,12 @@
               <w:tab w:val="right" w:leader="dot" w:pos="9350"/>
             </w:tabs>
             <w:rPr>
+              <w:rFonts w:asciiTheme="minorHAnsi" w:eastAsiaTheme="minorEastAsia" w:hAnsiTheme="minorHAnsi" w:cstheme="minorBidi"/>
               <w:noProof/>
+              <w:lang w:eastAsia="en-CA"/>
             </w:rPr>
           </w:pPr>
-          <w:hyperlink w:anchor="_Toc287954379" w:history="1">
+          <w:hyperlink w:anchor="_Toc287955155" w:history="1">
             <w:r>
               <w:rPr>
                 <w:rStyle w:val="Hyperlink"/>
@@ -1498,7 +1534,7 @@
                 <w:noProof/>
                 <w:webHidden/>
               </w:rPr>
-              <w:instrText xml:space="preserve"> PAGEREF _Toc287954379 \h </w:instrText>
+              <w:instrText xml:space="preserve"> PAGEREF _Toc287955155 \h </w:instrText>
             </w:r>
             <w:r>
               <w:rPr>
@@ -1536,16 +1572,18 @@
               <w:tab w:val="right" w:leader="dot" w:pos="9350"/>
             </w:tabs>
             <w:rPr>
+              <w:rFonts w:asciiTheme="minorHAnsi" w:eastAsiaTheme="minorEastAsia" w:hAnsiTheme="minorHAnsi" w:cstheme="minorBidi"/>
               <w:noProof/>
+              <w:lang w:eastAsia="en-CA"/>
             </w:rPr>
           </w:pPr>
-          <w:hyperlink w:anchor="_Toc287954380" w:history="1">
+          <w:hyperlink w:anchor="_Toc287955156" w:history="1">
             <w:r>
               <w:rPr>
                 <w:rStyle w:val="Hyperlink"/>
                 <w:noProof/>
               </w:rPr>
-              <w:t>6.1 – LeJOS and Modifications</w:t>
+              <w:t>6.1 – LeJOS and Modifications (Mike Wright)</w:t>
             </w:r>
             <w:r>
               <w:rPr>
@@ -1566,7 +1604,7 @@
                 <w:noProof/>
                 <w:webHidden/>
               </w:rPr>
-              <w:instrText xml:space="preserve"> PAGEREF _Toc287954380 \h </w:instrText>
+              <w:instrText xml:space="preserve"> PAGEREF _Toc287955156 \h </w:instrText>
             </w:r>
             <w:r>
               <w:rPr>
@@ -1604,16 +1642,18 @@
               <w:tab w:val="right" w:leader="dot" w:pos="9350"/>
             </w:tabs>
             <w:rPr>
+              <w:rFonts w:asciiTheme="minorHAnsi" w:eastAsiaTheme="minorEastAsia" w:hAnsiTheme="minorHAnsi" w:cstheme="minorBidi"/>
               <w:noProof/>
+              <w:lang w:eastAsia="en-CA"/>
             </w:rPr>
           </w:pPr>
-          <w:hyperlink w:anchor="_Toc287954381" w:history="1">
+          <w:hyperlink w:anchor="_Toc287955157" w:history="1">
             <w:r>
               <w:rPr>
                 <w:rStyle w:val="Hyperlink"/>
                 <w:noProof/>
               </w:rPr>
-              <w:t>6.2 – Dead Reckoning and Dot-Grid Error Correction</w:t>
+              <w:t>6.2 – Dead Reckoning and Dot-Grid Error Correction (Mike Wright)</w:t>
             </w:r>
             <w:r>
               <w:rPr>
@@ -1634,7 +1674,7 @@
                 <w:noProof/>
                 <w:webHidden/>
               </w:rPr>
-              <w:instrText xml:space="preserve"> PAGEREF _Toc287954381 \h </w:instrText>
+              <w:instrText xml:space="preserve"> PAGEREF _Toc287955157 \h </w:instrText>
             </w:r>
             <w:r>
               <w:rPr>
@@ -1672,10 +1712,12 @@
               <w:tab w:val="right" w:leader="dot" w:pos="9350"/>
             </w:tabs>
             <w:rPr>
+              <w:rFonts w:asciiTheme="minorHAnsi" w:eastAsiaTheme="minorEastAsia" w:hAnsiTheme="minorHAnsi" w:cstheme="minorBidi"/>
               <w:noProof/>
+              <w:lang w:eastAsia="en-CA"/>
             </w:rPr>
           </w:pPr>
-          <w:hyperlink w:anchor="_Toc287954382" w:history="1">
+          <w:hyperlink w:anchor="_Toc287955158" w:history="1">
             <w:r>
               <w:rPr>
                 <w:rStyle w:val="Hyperlink"/>
@@ -1702,7 +1744,7 @@
                 <w:noProof/>
                 <w:webHidden/>
               </w:rPr>
-              <w:instrText xml:space="preserve"> PAGEREF _Toc287954382 \h </w:instrText>
+              <w:instrText xml:space="preserve"> PAGEREF _Toc287955158 \h </w:instrText>
             </w:r>
             <w:r>
               <w:rPr>
@@ -1740,16 +1782,18 @@
               <w:tab w:val="right" w:leader="dot" w:pos="9350"/>
             </w:tabs>
             <w:rPr>
+              <w:rFonts w:asciiTheme="minorHAnsi" w:eastAsiaTheme="minorEastAsia" w:hAnsiTheme="minorHAnsi" w:cstheme="minorBidi"/>
               <w:noProof/>
+              <w:lang w:eastAsia="en-CA"/>
             </w:rPr>
           </w:pPr>
-          <w:hyperlink w:anchor="_Toc287954383" w:history="1">
+          <w:hyperlink w:anchor="_Toc287955159" w:history="1">
             <w:r>
               <w:rPr>
                 <w:rStyle w:val="Hyperlink"/>
                 <w:noProof/>
               </w:rPr>
-              <w:t>7.1 – OpenGL Rendering</w:t>
+              <w:t>7.1 – Android Libraries and Application Layout (Steve Legere)</w:t>
             </w:r>
             <w:r>
               <w:rPr>
@@ -1770,7 +1814,77 @@
                 <w:noProof/>
                 <w:webHidden/>
               </w:rPr>
-              <w:instrText xml:space="preserve"> PAGEREF _Toc287954383 \h </w:instrText>
+              <w:instrText xml:space="preserve"> PAGEREF _Toc287955159 \h </w:instrText>
+            </w:r>
+            <w:r>
+              <w:rPr>
+                <w:noProof/>
+                <w:webHidden/>
+              </w:rPr>
+            </w:r>
+            <w:r>
+              <w:rPr>
+                <w:noProof/>
+                <w:webHidden/>
+              </w:rPr>
+              <w:fldChar w:fldCharType="separate"/>
+            </w:r>
+            <w:r>
+              <w:rPr>
+                <w:noProof/>
+                <w:webHidden/>
+              </w:rPr>
+              <w:t>5</w:t>
+            </w:r>
+            <w:r>
+              <w:rPr>
+                <w:noProof/>
+                <w:webHidden/>
+              </w:rPr>
+              <w:fldChar w:fldCharType="end"/>
+            </w:r>
+          </w:hyperlink>
+        </w:p>
+        <w:p>
+          <w:pPr>
+            <w:pStyle w:val="TOC2"/>
+            <w:tabs>
+              <w:tab w:val="right" w:leader="dot" w:pos="9350"/>
+            </w:tabs>
+            <w:rPr>
+              <w:rFonts w:asciiTheme="minorHAnsi" w:eastAsiaTheme="minorEastAsia" w:hAnsiTheme="minorHAnsi" w:cstheme="minorBidi"/>
+              <w:noProof/>
+              <w:lang w:eastAsia="en-CA"/>
+            </w:rPr>
+          </w:pPr>
+          <w:hyperlink w:anchor="_Toc287955160" w:history="1">
+            <w:r>
+              <w:rPr>
+                <w:rStyle w:val="Hyperlink"/>
+                <w:noProof/>
+              </w:rPr>
+              <w:t>7.2 – OpenGL Rendering (Steve Legere)</w:t>
+            </w:r>
+            <w:r>
+              <w:rPr>
+                <w:noProof/>
+                <w:webHidden/>
+              </w:rPr>
+              <w:tab/>
+            </w:r>
+            <w:r>
+              <w:rPr>
+                <w:noProof/>
+                <w:webHidden/>
+              </w:rPr>
+              <w:fldChar w:fldCharType="begin"/>
+            </w:r>
+            <w:r>
+              <w:rPr>
+                <w:noProof/>
+                <w:webHidden/>
+              </w:rPr>
+              <w:instrText xml:space="preserve"> PAGEREF _Toc287955160 \h </w:instrText>
             </w:r>
             <w:r>
               <w:rPr>
@@ -1808,10 +1922,12 @@
               <w:tab w:val="right" w:leader="dot" w:pos="9350"/>
             </w:tabs>
             <w:rPr>
+              <w:rFonts w:asciiTheme="minorHAnsi" w:eastAsiaTheme="minorEastAsia" w:hAnsiTheme="minorHAnsi" w:cstheme="minorBidi"/>
               <w:noProof/>
+              <w:lang w:eastAsia="en-CA"/>
             </w:rPr>
           </w:pPr>
-          <w:hyperlink w:anchor="_Toc287954384" w:history="1">
+          <w:hyperlink w:anchor="_Toc287955161" w:history="1">
             <w:r>
               <w:rPr>
                 <w:rStyle w:val="Hyperlink"/>
@@ -1838,7 +1954,7 @@
                 <w:noProof/>
                 <w:webHidden/>
               </w:rPr>
-              <w:instrText xml:space="preserve"> PAGEREF _Toc287954384 \h </w:instrText>
+              <w:instrText xml:space="preserve"> PAGEREF _Toc287955161 \h </w:instrText>
             </w:r>
             <w:r>
               <w:rPr>
@@ -1876,16 +1992,18 @@
               <w:tab w:val="right" w:leader="dot" w:pos="9350"/>
             </w:tabs>
             <w:rPr>
+              <w:rFonts w:asciiTheme="minorHAnsi" w:eastAsiaTheme="minorEastAsia" w:hAnsiTheme="minorHAnsi" w:cstheme="minorBidi"/>
               <w:noProof/>
+              <w:lang w:eastAsia="en-CA"/>
             </w:rPr>
           </w:pPr>
-          <w:hyperlink w:anchor="_Toc287954385" w:history="1">
+          <w:hyperlink w:anchor="_Toc287955162" w:history="1">
             <w:r>
               <w:rPr>
                 <w:rStyle w:val="Hyperlink"/>
                 <w:noProof/>
               </w:rPr>
-              <w:t>8.1 – Server Side Testing</w:t>
+              <w:t>8.1 – Server Side Testing (Alex Dinardo)</w:t>
             </w:r>
             <w:r>
               <w:rPr>
@@ -1906,7 +2024,7 @@
                 <w:noProof/>
                 <w:webHidden/>
               </w:rPr>
-              <w:instrText xml:space="preserve"> PAGEREF _Toc287954385 \h </w:instrText>
+              <w:instrText xml:space="preserve"> PAGEREF _Toc287955162 \h </w:instrText>
             </w:r>
             <w:r>
               <w:rPr>
@@ -1944,16 +2062,18 @@
               <w:tab w:val="right" w:leader="dot" w:pos="9350"/>
             </w:tabs>
             <w:rPr>
+              <w:rFonts w:asciiTheme="minorHAnsi" w:eastAsiaTheme="minorEastAsia" w:hAnsiTheme="minorHAnsi" w:cstheme="minorBidi"/>
               <w:noProof/>
+              <w:lang w:eastAsia="en-CA"/>
             </w:rPr>
           </w:pPr>
-          <w:hyperlink w:anchor="_Toc287954386" w:history="1">
+          <w:hyperlink w:anchor="_Toc287955163" w:history="1">
             <w:r>
               <w:rPr>
                 <w:rStyle w:val="Hyperlink"/>
                 <w:noProof/>
               </w:rPr>
-              <w:t>8.1.3 – Unit Testing</w:t>
+              <w:t>8.1.3 – Unit Testing (Alex Dinardo)</w:t>
             </w:r>
             <w:r>
               <w:rPr>
@@ -1974,7 +2094,7 @@
                 <w:noProof/>
                 <w:webHidden/>
               </w:rPr>
-              <w:instrText xml:space="preserve"> PAGEREF _Toc287954386 \h </w:instrText>
+              <w:instrText xml:space="preserve"> PAGEREF _Toc287955163 \h </w:instrText>
             </w:r>
             <w:r>
               <w:rPr>
@@ -2012,16 +2132,18 @@
               <w:tab w:val="right" w:leader="dot" w:pos="9350"/>
             </w:tabs>
             <w:rPr>
+              <w:rFonts w:asciiTheme="minorHAnsi" w:eastAsiaTheme="minorEastAsia" w:hAnsiTheme="minorHAnsi" w:cstheme="minorBidi"/>
               <w:noProof/>
+              <w:lang w:eastAsia="en-CA"/>
             </w:rPr>
           </w:pPr>
-          <w:hyperlink w:anchor="_Toc287954387" w:history="1">
+          <w:hyperlink w:anchor="_Toc287955164" w:history="1">
             <w:r>
               <w:rPr>
                 <w:rStyle w:val="Hyperlink"/>
                 <w:noProof/>
               </w:rPr>
-              <w:t>8.1.4 – Integration Testing</w:t>
+              <w:t>8.1.4 – Integration Testing (Alex Dinardo)</w:t>
             </w:r>
             <w:r>
               <w:rPr>
@@ -2042,7 +2164,7 @@
                 <w:noProof/>
                 <w:webHidden/>
               </w:rPr>
-              <w:instrText xml:space="preserve"> PAGEREF _Toc287954387 \h </w:instrText>
+              <w:instrText xml:space="preserve"> PAGEREF _Toc287955164 \h </w:instrText>
             </w:r>
             <w:r>
               <w:rPr>
@@ -2080,16 +2202,18 @@
               <w:tab w:val="right" w:leader="dot" w:pos="9350"/>
             </w:tabs>
             <w:rPr>
+              <w:rFonts w:asciiTheme="minorHAnsi" w:eastAsiaTheme="minorEastAsia" w:hAnsiTheme="minorHAnsi" w:cstheme="minorBidi"/>
               <w:noProof/>
+              <w:lang w:eastAsia="en-CA"/>
             </w:rPr>
           </w:pPr>
-          <w:hyperlink w:anchor="_Toc287954388" w:history="1">
+          <w:hyperlink w:anchor="_Toc287955165" w:history="1">
             <w:r>
               <w:rPr>
                 <w:rStyle w:val="Hyperlink"/>
                 <w:noProof/>
               </w:rPr>
-              <w:t>8.2 – Robot Client Testing</w:t>
+              <w:t>8.2 – Robot Client Testing (Mike Wright)</w:t>
             </w:r>
             <w:r>
               <w:rPr>
@@ -2110,7 +2234,7 @@
                 <w:noProof/>
                 <w:webHidden/>
               </w:rPr>
-              <w:instrText xml:space="preserve"> PAGEREF _Toc287954388 \h </w:instrText>
+              <w:instrText xml:space="preserve"> PAGEREF _Toc287955165 \h </w:instrText>
             </w:r>
             <w:r>
               <w:rPr>
@@ -2130,7 +2254,7 @@
                 <w:noProof/>
                 <w:webHidden/>
               </w:rPr>
-              <w:t>5</w:t>
+              <w:t>6</w:t>
             </w:r>
             <w:r>
               <w:rPr>
@@ -2148,16 +2272,18 @@
               <w:tab w:val="right" w:leader="dot" w:pos="9350"/>
             </w:tabs>
             <w:rPr>
+              <w:rFonts w:asciiTheme="minorHAnsi" w:eastAsiaTheme="minorEastAsia" w:hAnsiTheme="minorHAnsi" w:cstheme="minorBidi"/>
               <w:noProof/>
+              <w:lang w:eastAsia="en-CA"/>
             </w:rPr>
           </w:pPr>
-          <w:hyperlink w:anchor="_Toc287954389" w:history="1">
+          <w:hyperlink w:anchor="_Toc287955166" w:history="1">
             <w:r>
               <w:rPr>
                 <w:rStyle w:val="Hyperlink"/>
                 <w:noProof/>
               </w:rPr>
-              <w:t>8.3 – Android Client Testing</w:t>
+              <w:t>8.3 – Android Client Testing (Steve Legere)</w:t>
             </w:r>
             <w:r>
               <w:rPr>
@@ -2178,7 +2304,7 @@
                 <w:noProof/>
                 <w:webHidden/>
               </w:rPr>
-              <w:instrText xml:space="preserve"> PAGEREF _Toc287954389 \h </w:instrText>
+              <w:instrText xml:space="preserve"> PAGEREF _Toc287955166 \h </w:instrText>
             </w:r>
             <w:r>
               <w:rPr>
@@ -2216,16 +2342,18 @@
               <w:tab w:val="right" w:leader="dot" w:pos="9350"/>
             </w:tabs>
             <w:rPr>
+              <w:rFonts w:asciiTheme="minorHAnsi" w:eastAsiaTheme="minorEastAsia" w:hAnsiTheme="minorHAnsi" w:cstheme="minorBidi"/>
               <w:noProof/>
+              <w:lang w:eastAsia="en-CA"/>
             </w:rPr>
           </w:pPr>
-          <w:hyperlink w:anchor="_Toc287954390" w:history="1">
+          <w:hyperlink w:anchor="_Toc287955167" w:history="1">
             <w:r>
               <w:rPr>
                 <w:rStyle w:val="Hyperlink"/>
                 <w:noProof/>
               </w:rPr>
-              <w:t>9 – Conclusion</w:t>
+              <w:t>9 – Conclusion (Mike Wright)</w:t>
             </w:r>
             <w:r>
               <w:rPr>
@@ -2246,7 +2374,7 @@
                 <w:noProof/>
                 <w:webHidden/>
               </w:rPr>
-              <w:instrText xml:space="preserve"> PAGEREF _Toc287954390 \h </w:instrText>
+              <w:instrText xml:space="preserve"> PAGEREF _Toc287955167 \h </w:instrText>
             </w:r>
             <w:r>
               <w:rPr>
@@ -2284,10 +2412,12 @@
               <w:tab w:val="right" w:leader="dot" w:pos="9350"/>
             </w:tabs>
             <w:rPr>
+              <w:rFonts w:asciiTheme="minorHAnsi" w:eastAsiaTheme="minorEastAsia" w:hAnsiTheme="minorHAnsi" w:cstheme="minorBidi"/>
               <w:noProof/>
+              <w:lang w:eastAsia="en-CA"/>
             </w:rPr>
           </w:pPr>
-          <w:hyperlink w:anchor="_Toc287954391" w:history="1">
+          <w:hyperlink w:anchor="_Toc287955168" w:history="1">
             <w:r>
               <w:rPr>
                 <w:rStyle w:val="Hyperlink"/>
@@ -2314,7 +2444,7 @@
                 <w:noProof/>
                 <w:webHidden/>
               </w:rPr>
-              <w:instrText xml:space="preserve"> PAGEREF _Toc287954391 \h </w:instrText>
+              <w:instrText xml:space="preserve"> PAGEREF _Toc287955168 \h </w:instrText>
             </w:r>
             <w:r>
               <w:rPr>
@@ -2352,10 +2482,12 @@
               <w:tab w:val="right" w:leader="dot" w:pos="9350"/>
             </w:tabs>
             <w:rPr>
+              <w:rFonts w:asciiTheme="minorHAnsi" w:eastAsiaTheme="minorEastAsia" w:hAnsiTheme="minorHAnsi" w:cstheme="minorBidi"/>
               <w:noProof/>
+              <w:lang w:eastAsia="en-CA"/>
             </w:rPr>
           </w:pPr>
-          <w:hyperlink w:anchor="_Toc287954392" w:history="1">
+          <w:hyperlink w:anchor="_Toc287955169" w:history="1">
             <w:r>
               <w:rPr>
                 <w:rStyle w:val="Hyperlink"/>
@@ -2382,7 +2514,7 @@
                 <w:noProof/>
                 <w:webHidden/>
               </w:rPr>
-              <w:instrText xml:space="preserve"> PAGEREF _Toc287954392 \h </w:instrText>
+              <w:instrText xml:space="preserve"> PAGEREF _Toc287955169 \h </w:instrText>
             </w:r>
             <w:r>
               <w:rPr>
@@ -2420,10 +2552,12 @@
               <w:tab w:val="right" w:leader="dot" w:pos="9350"/>
             </w:tabs>
             <w:rPr>
+              <w:rFonts w:asciiTheme="minorHAnsi" w:eastAsiaTheme="minorEastAsia" w:hAnsiTheme="minorHAnsi" w:cstheme="minorBidi"/>
               <w:noProof/>
+              <w:lang w:eastAsia="en-CA"/>
             </w:rPr>
           </w:pPr>
-          <w:hyperlink w:anchor="_Toc287954393" w:history="1">
+          <w:hyperlink w:anchor="_Toc287955170" w:history="1">
             <w:r>
               <w:rPr>
                 <w:rStyle w:val="Hyperlink"/>
@@ -2450,7 +2584,7 @@
                 <w:noProof/>
                 <w:webHidden/>
               </w:rPr>
-              <w:instrText xml:space="preserve"> PAGEREF _Toc287954393 \h </w:instrText>
+              <w:instrText xml:space="preserve"> PAGEREF _Toc287955170 \h </w:instrText>
             </w:r>
             <w:r>
               <w:rPr>
@@ -2488,10 +2622,12 @@
               <w:tab w:val="right" w:leader="dot" w:pos="9350"/>
             </w:tabs>
             <w:rPr>
+              <w:rFonts w:asciiTheme="minorHAnsi" w:eastAsiaTheme="minorEastAsia" w:hAnsiTheme="minorHAnsi" w:cstheme="minorBidi"/>
               <w:noProof/>
+              <w:lang w:eastAsia="en-CA"/>
             </w:rPr>
           </w:pPr>
-          <w:hyperlink w:anchor="_Toc287954394" w:history="1">
+          <w:hyperlink w:anchor="_Toc287955171" w:history="1">
             <w:r>
               <w:rPr>
                 <w:rStyle w:val="Hyperlink"/>
@@ -2518,7 +2654,7 @@
                 <w:noProof/>
                 <w:webHidden/>
               </w:rPr>
-              <w:instrText xml:space="preserve"> PAGEREF _Toc287954394 \h </w:instrText>
+              <w:instrText xml:space="preserve"> PAGEREF _Toc287955171 \h </w:instrText>
             </w:r>
             <w:r>
               <w:rPr>
@@ -2578,7 +2714,7 @@
           <w:rFonts w:eastAsia="Calibri"/>
         </w:rPr>
       </w:pPr>
-      <w:bookmarkStart w:id="0" w:name="_Toc287954362"/>
+      <w:bookmarkStart w:id="0" w:name="_Toc287955138"/>
       <w:r>
         <w:rPr>
           <w:rFonts w:eastAsia="Times New Roman"/>
@@ -2592,13 +2728,13 @@
         </w:rPr>
         <w:t xml:space="preserve"> – Introduction</w:t>
       </w:r>
-      <w:bookmarkEnd w:id="0"/>
       <w:r>
         <w:rPr>
           <w:rFonts w:eastAsia="Times New Roman"/>
         </w:rPr>
         <w:t xml:space="preserve"> (Alex Craig)</w:t>
       </w:r>
+      <w:bookmarkEnd w:id="0"/>
     </w:p>
     <w:p>
       <w:pPr>
@@ -2676,28 +2812,28 @@
       <w:pPr>
         <w:pStyle w:val="Heading1"/>
       </w:pPr>
-      <w:bookmarkStart w:id="1" w:name="_Toc287954363"/>
+      <w:bookmarkStart w:id="1" w:name="_Toc287955139"/>
       <w:r>
         <w:t>2 - The Engineering Project</w:t>
       </w:r>
+      <w:r>
+        <w:t xml:space="preserve"> (Steve </w:t>
+      </w:r>
+      <w:proofErr w:type="spellStart"/>
+      <w:r>
+        <w:t>Legere</w:t>
+      </w:r>
+      <w:proofErr w:type="spellEnd"/>
+      <w:r>
+        <w:t>)</w:t>
+      </w:r>
       <w:bookmarkEnd w:id="1"/>
-      <w:r>
-        <w:t xml:space="preserve"> (Steve </w:t>
-      </w:r>
-      <w:proofErr w:type="spellStart"/>
-      <w:r>
-        <w:t>Legere</w:t>
-      </w:r>
-      <w:proofErr w:type="spellEnd"/>
-      <w:r>
-        <w:t>)</w:t>
-      </w:r>
     </w:p>
     <w:p>
       <w:pPr>
         <w:pStyle w:val="Heading2"/>
       </w:pPr>
-      <w:bookmarkStart w:id="2" w:name="_Toc287954364"/>
+      <w:bookmarkStart w:id="2" w:name="_Toc287955140"/>
       <w:r>
         <w:t>2.1 Health and Safety</w:t>
       </w:r>
@@ -2719,7 +2855,7 @@
       <w:pPr>
         <w:pStyle w:val="Heading2"/>
       </w:pPr>
-      <w:bookmarkStart w:id="3" w:name="_Toc287954365"/>
+      <w:bookmarkStart w:id="3" w:name="_Toc287955141"/>
       <w:r>
         <w:t>2.2 Engineering Professionalism</w:t>
       </w:r>
@@ -2729,7 +2865,7 @@
       <w:pPr>
         <w:pStyle w:val="Heading2"/>
       </w:pPr>
-      <w:bookmarkStart w:id="4" w:name="_Toc287954366"/>
+      <w:bookmarkStart w:id="4" w:name="_Toc287955142"/>
       <w:r>
         <w:t>2.3 Project Management</w:t>
       </w:r>
@@ -2790,7 +2926,7 @@
       <w:pPr>
         <w:pStyle w:val="Heading2"/>
       </w:pPr>
-      <w:bookmarkStart w:id="5" w:name="_Toc287954367"/>
+      <w:bookmarkStart w:id="5" w:name="_Toc287955143"/>
       <w:r>
         <w:t>2.4 Individual Contributions</w:t>
       </w:r>
@@ -2800,7 +2936,7 @@
       <w:pPr>
         <w:pStyle w:val="Heading3"/>
       </w:pPr>
-      <w:bookmarkStart w:id="6" w:name="_Toc287954368"/>
+      <w:bookmarkStart w:id="6" w:name="_Toc287955144"/>
       <w:r>
         <w:t>2.4.1 Project Contributions</w:t>
       </w:r>
@@ -2811,7 +2947,7 @@
       <w:pPr>
         <w:pStyle w:val="Heading3"/>
       </w:pPr>
-      <w:bookmarkStart w:id="7" w:name="_Toc287954369"/>
+      <w:bookmarkStart w:id="7" w:name="_Toc287955145"/>
       <w:r>
         <w:lastRenderedPageBreak/>
         <w:t>2.4.2 Report Contributions</w:t>
@@ -2822,7 +2958,7 @@
       <w:pPr>
         <w:pStyle w:val="Heading1"/>
       </w:pPr>
-      <w:bookmarkStart w:id="8" w:name="_Toc287954370"/>
+      <w:bookmarkStart w:id="8" w:name="_Toc287955146"/>
       <w:r>
         <w:t>3 – Background and Terminology</w:t>
       </w:r>
@@ -2832,11 +2968,221 @@
       <w:pPr>
         <w:pStyle w:val="Heading2"/>
       </w:pPr>
-      <w:bookmarkStart w:id="9" w:name="_Toc287954371"/>
+      <w:bookmarkStart w:id="9" w:name="_Toc287955147"/>
       <w:r>
         <w:t>3.1 – Android Operating System</w:t>
       </w:r>
+      <w:r>
+        <w:t xml:space="preserve"> (Steve </w:t>
+      </w:r>
+      <w:proofErr w:type="spellStart"/>
+      <w:r>
+        <w:t>Legere</w:t>
+      </w:r>
+      <w:proofErr w:type="spellEnd"/>
+      <w:r>
+        <w:t>)</w:t>
+      </w:r>
       <w:bookmarkEnd w:id="9"/>
+    </w:p>
+    <w:p>
+      <w:pPr>
+        <w:pStyle w:val="Heading2"/>
+      </w:pPr>
+      <w:bookmarkStart w:id="10" w:name="_Toc287955148"/>
+      <w:r>
+        <w:t xml:space="preserve">3.2 – LEGO </w:t>
+      </w:r>
+      <w:proofErr w:type="spellStart"/>
+      <w:r>
+        <w:t>Mindstorm</w:t>
+      </w:r>
+      <w:proofErr w:type="spellEnd"/>
+      <w:r>
+        <w:t xml:space="preserve"> NXT 2.0</w:t>
+      </w:r>
+      <w:r>
+        <w:t xml:space="preserve"> (Mike Wright)</w:t>
+      </w:r>
+      <w:bookmarkEnd w:id="10"/>
+    </w:p>
+    <w:p>
+      <w:pPr>
+        <w:pStyle w:val="Heading2"/>
+      </w:pPr>
+      <w:bookmarkStart w:id="11" w:name="_Toc287955149"/>
+      <w:r>
+        <w:t>3.3</w:t>
+      </w:r>
+      <w:r>
+        <w:t xml:space="preserve"> – Augmented Reality</w:t>
+      </w:r>
+      <w:r>
+        <w:t xml:space="preserve"> (Alex </w:t>
+      </w:r>
+      <w:proofErr w:type="spellStart"/>
+      <w:r>
+        <w:t>Dinardo</w:t>
+      </w:r>
+      <w:proofErr w:type="spellEnd"/>
+      <w:r>
+        <w:t>)</w:t>
+      </w:r>
+      <w:bookmarkEnd w:id="11"/>
+    </w:p>
+    <w:p>
+      <w:pPr>
+        <w:pStyle w:val="Heading1"/>
+      </w:pPr>
+      <w:bookmarkStart w:id="12" w:name="_Toc287955150"/>
+      <w:r>
+        <w:t>4 – Overall System Architecture</w:t>
+      </w:r>
+      <w:r>
+        <w:t xml:space="preserve"> (Alex Craig)</w:t>
+      </w:r>
+      <w:bookmarkEnd w:id="12"/>
+    </w:p>
+    <w:p>
+      <w:pPr>
+        <w:pStyle w:val="Heading1"/>
+      </w:pPr>
+      <w:bookmarkStart w:id="13" w:name="_Toc287955151"/>
+      <w:r>
+        <w:t>5 – Server Implementation</w:t>
+      </w:r>
+      <w:bookmarkEnd w:id="13"/>
+    </w:p>
+    <w:p>
+      <w:pPr>
+        <w:pStyle w:val="Heading2"/>
+      </w:pPr>
+      <w:bookmarkStart w:id="14" w:name="_Toc287955152"/>
+      <w:r>
+        <w:t>5.1 – User and Robot State Management and Data Propagation</w:t>
+      </w:r>
+      <w:r>
+        <w:t xml:space="preserve"> (Alex Craig)</w:t>
+      </w:r>
+      <w:bookmarkEnd w:id="14"/>
+    </w:p>
+    <w:p>
+      <w:pPr>
+        <w:pStyle w:val="Heading2"/>
+      </w:pPr>
+      <w:bookmarkStart w:id="15" w:name="_Toc287955153"/>
+      <w:r>
+        <w:t>5.2 – Live Media Streaming</w:t>
+      </w:r>
+      <w:r>
+        <w:t xml:space="preserve"> (Alex Craig)</w:t>
+      </w:r>
+      <w:bookmarkEnd w:id="15"/>
+    </w:p>
+    <w:p>
+      <w:pPr>
+        <w:pStyle w:val="Heading2"/>
+      </w:pPr>
+      <w:bookmarkStart w:id="16" w:name="_Toc287955154"/>
+      <w:r>
+        <w:t>5.3 – Virtual World Model Implementation</w:t>
+      </w:r>
+      <w:r>
+        <w:t xml:space="preserve"> (Alex </w:t>
+      </w:r>
+      <w:proofErr w:type="spellStart"/>
+      <w:r>
+        <w:t>Dinardo</w:t>
+      </w:r>
+      <w:proofErr w:type="spellEnd"/>
+      <w:r>
+        <w:t>)</w:t>
+      </w:r>
+      <w:bookmarkEnd w:id="16"/>
+    </w:p>
+    <w:p>
+      <w:pPr>
+        <w:pStyle w:val="Heading1"/>
+      </w:pPr>
+      <w:bookmarkStart w:id="17" w:name="_Toc287955155"/>
+      <w:r>
+        <w:t>6 – Robot Client Implementation</w:t>
+      </w:r>
+      <w:bookmarkEnd w:id="17"/>
+    </w:p>
+    <w:p>
+      <w:pPr>
+        <w:pStyle w:val="Heading2"/>
+      </w:pPr>
+      <w:bookmarkStart w:id="18" w:name="_Toc287955156"/>
+      <w:r>
+        <w:t xml:space="preserve">6.1 – </w:t>
+      </w:r>
+      <w:proofErr w:type="spellStart"/>
+      <w:r>
+        <w:t>LeJOS</w:t>
+      </w:r>
+      <w:proofErr w:type="spellEnd"/>
+      <w:r>
+        <w:t xml:space="preserve"> and Modifications</w:t>
+      </w:r>
+      <w:r>
+        <w:t xml:space="preserve"> (Mike Wright)</w:t>
+      </w:r>
+      <w:bookmarkEnd w:id="18"/>
+    </w:p>
+    <w:p>
+      <w:pPr>
+        <w:pStyle w:val="Heading2"/>
+      </w:pPr>
+      <w:bookmarkStart w:id="19" w:name="_Toc287955157"/>
+      <w:r>
+        <w:t>6.2 – Dead Reckoning and Dot-Grid Error Correction</w:t>
+      </w:r>
+      <w:r>
+        <w:t xml:space="preserve"> (Mike Wright)</w:t>
+      </w:r>
+      <w:bookmarkEnd w:id="19"/>
+    </w:p>
+    <w:p>
+      <w:pPr>
+        <w:pStyle w:val="Heading1"/>
+      </w:pPr>
+      <w:bookmarkStart w:id="20" w:name="_Toc287955158"/>
+      <w:r>
+        <w:t>7 – Android Client Implementation</w:t>
+      </w:r>
+      <w:bookmarkEnd w:id="20"/>
+    </w:p>
+    <w:p>
+      <w:pPr>
+        <w:pStyle w:val="Heading2"/>
+      </w:pPr>
+      <w:bookmarkStart w:id="21" w:name="_Toc287955159"/>
+      <w:r>
+        <w:t xml:space="preserve">7.1 – Android Libraries and Application Layout (Steve </w:t>
+      </w:r>
+      <w:proofErr w:type="spellStart"/>
+      <w:r>
+        <w:t>Legere</w:t>
+      </w:r>
+      <w:proofErr w:type="spellEnd"/>
+      <w:r>
+        <w:t>)</w:t>
+      </w:r>
+      <w:bookmarkEnd w:id="21"/>
+    </w:p>
+    <w:p>
+      <w:pPr>
+        <w:pStyle w:val="Heading2"/>
+      </w:pPr>
+      <w:bookmarkStart w:id="22" w:name="_Toc287955160"/>
+      <w:r>
+        <w:t>7.2</w:t>
+      </w:r>
+      <w:r>
+        <w:t xml:space="preserve"> – OpenGL Rendering</w:t>
+      </w:r>
       <w:r>
         <w:t xml:space="preserve"> (Steve </w:t>
       </w:r>
@@ -2848,368 +3194,179 @@
       <w:r>
         <w:t>)</w:t>
       </w:r>
+      <w:bookmarkEnd w:id="22"/>
+    </w:p>
+    <w:p>
+      <w:pPr>
+        <w:pStyle w:val="Heading1"/>
+      </w:pPr>
+      <w:bookmarkStart w:id="23" w:name="_Toc287955161"/>
+      <w:r>
+        <w:t>8 – Testing</w:t>
+      </w:r>
+      <w:bookmarkEnd w:id="23"/>
     </w:p>
     <w:p>
       <w:pPr>
         <w:pStyle w:val="Heading2"/>
       </w:pPr>
-      <w:bookmarkStart w:id="10" w:name="_Toc287954372"/>
-      <w:r>
-        <w:t xml:space="preserve">3.2 – LEGO </w:t>
+      <w:bookmarkStart w:id="24" w:name="_Toc287955162"/>
+      <w:r>
+        <w:t>8.1 – Server Side Testing</w:t>
+      </w:r>
+      <w:r>
+        <w:t xml:space="preserve"> (Alex </w:t>
       </w:r>
       <w:proofErr w:type="spellStart"/>
       <w:r>
-        <w:t>Mindstorm</w:t>
+        <w:t>Dinardo</w:t>
       </w:r>
       <w:proofErr w:type="spellEnd"/>
       <w:r>
-        <w:t xml:space="preserve"> NXT 2.0</w:t>
-      </w:r>
-      <w:bookmarkEnd w:id="10"/>
+        <w:t>)</w:t>
+      </w:r>
+      <w:bookmarkEnd w:id="24"/>
+    </w:p>
+    <w:p>
+      <w:pPr>
+        <w:pStyle w:val="Heading3"/>
+      </w:pPr>
+      <w:bookmarkStart w:id="25" w:name="_Toc287955163"/>
+      <w:r>
+        <w:t>8.1.3 – Unit Testing</w:t>
+      </w:r>
+      <w:r>
+        <w:t xml:space="preserve"> (Alex </w:t>
+      </w:r>
+      <w:proofErr w:type="spellStart"/>
+      <w:r>
+        <w:t>Dinardo</w:t>
+      </w:r>
+      <w:proofErr w:type="spellEnd"/>
+      <w:r>
+        <w:t>)</w:t>
+      </w:r>
+      <w:bookmarkEnd w:id="25"/>
+    </w:p>
+    <w:p>
+      <w:pPr>
+        <w:pStyle w:val="Heading3"/>
+      </w:pPr>
+      <w:bookmarkStart w:id="26" w:name="_Toc287955164"/>
+      <w:r>
+        <w:t>8.1.4 – Integration Testing</w:t>
+      </w:r>
+      <w:r>
+        <w:t xml:space="preserve"> (Alex </w:t>
+      </w:r>
+      <w:proofErr w:type="spellStart"/>
+      <w:r>
+        <w:t>Dinardo</w:t>
+      </w:r>
+      <w:proofErr w:type="spellEnd"/>
+      <w:r>
+        <w:t>)</w:t>
+      </w:r>
+      <w:bookmarkEnd w:id="26"/>
+    </w:p>
+    <w:p>
+      <w:pPr>
+        <w:pStyle w:val="Heading2"/>
+      </w:pPr>
+      <w:bookmarkStart w:id="27" w:name="_Toc287955165"/>
+      <w:r>
+        <w:lastRenderedPageBreak/>
+        <w:t>8.2 – Robot Client Testing</w:t>
+      </w:r>
       <w:r>
         <w:t xml:space="preserve"> (Mike Wright)</w:t>
       </w:r>
+      <w:bookmarkEnd w:id="27"/>
     </w:p>
     <w:p>
       <w:pPr>
         <w:pStyle w:val="Heading2"/>
       </w:pPr>
-      <w:bookmarkStart w:id="11" w:name="_Toc287954373"/>
-      <w:r>
-        <w:t>3.3</w:t>
-      </w:r>
-      <w:r>
-        <w:t xml:space="preserve"> – Augmented Reality</w:t>
-      </w:r>
-      <w:bookmarkEnd w:id="11"/>
-      <w:r>
-        <w:t xml:space="preserve"> (Alex </w:t>
+      <w:bookmarkStart w:id="28" w:name="_Toc287955166"/>
+      <w:r>
+        <w:t>8.3 – Android Client Testing</w:t>
+      </w:r>
+      <w:r>
+        <w:t xml:space="preserve"> (Steve </w:t>
       </w:r>
       <w:proofErr w:type="spellStart"/>
       <w:r>
-        <w:t>Dinardo</w:t>
+        <w:t>Legere</w:t>
       </w:r>
       <w:proofErr w:type="spellEnd"/>
       <w:r>
         <w:t>)</w:t>
       </w:r>
+      <w:bookmarkEnd w:id="28"/>
     </w:p>
     <w:p>
       <w:pPr>
         <w:pStyle w:val="Heading1"/>
       </w:pPr>
-      <w:bookmarkStart w:id="12" w:name="_Toc287954374"/>
-      <w:r>
-        <w:t>4 – Overall System Architecture</w:t>
-      </w:r>
-      <w:bookmarkEnd w:id="12"/>
-      <w:r>
-        <w:t xml:space="preserve"> (Alex Craig)</w:t>
-      </w:r>
+      <w:bookmarkStart w:id="29" w:name="_Toc287955167"/>
+      <w:r>
+        <w:t>9</w:t>
+      </w:r>
+      <w:r>
+        <w:t xml:space="preserve"> – Conclusion</w:t>
+      </w:r>
+      <w:r>
+        <w:t xml:space="preserve"> (Mike Wright)</w:t>
+      </w:r>
+      <w:bookmarkEnd w:id="29"/>
     </w:p>
     <w:p>
       <w:pPr>
         <w:pStyle w:val="Heading1"/>
       </w:pPr>
-      <w:bookmarkStart w:id="13" w:name="_Toc287954375"/>
-      <w:r>
-        <w:t>5 – Server Implementation</w:t>
-      </w:r>
-      <w:bookmarkEnd w:id="13"/>
-    </w:p>
-    <w:p>
-      <w:pPr>
-        <w:pStyle w:val="Heading2"/>
-      </w:pPr>
-      <w:bookmarkStart w:id="14" w:name="_Toc287954376"/>
-      <w:r>
-        <w:t>5.1 – User and Robot State Management and Data Propagation</w:t>
-      </w:r>
-      <w:bookmarkEnd w:id="14"/>
-      <w:r>
-        <w:t xml:space="preserve"> (Alex Craig)</w:t>
-      </w:r>
-    </w:p>
-    <w:p>
-      <w:pPr>
-        <w:pStyle w:val="Heading2"/>
-      </w:pPr>
-      <w:bookmarkStart w:id="15" w:name="_Toc287954377"/>
-      <w:r>
-        <w:t>5.2 – Live Media Streaming</w:t>
-      </w:r>
-      <w:bookmarkEnd w:id="15"/>
-      <w:r>
-        <w:t xml:space="preserve"> (Alex Craig)</w:t>
-      </w:r>
-    </w:p>
-    <w:p>
-      <w:pPr>
-        <w:pStyle w:val="Heading2"/>
-      </w:pPr>
-      <w:bookmarkStart w:id="16" w:name="_Toc287954378"/>
-      <w:r>
-        <w:t>5.3 – Virtual World Model Implementation</w:t>
-      </w:r>
-      <w:bookmarkEnd w:id="16"/>
-      <w:r>
-        <w:t xml:space="preserve"> (Alex </w:t>
-      </w:r>
-      <w:proofErr w:type="spellStart"/>
-      <w:r>
-        <w:t>Dinardo</w:t>
-      </w:r>
-      <w:proofErr w:type="spellEnd"/>
-      <w:r>
-        <w:t>)</w:t>
-      </w:r>
+      <w:bookmarkStart w:id="30" w:name="_Toc287955168"/>
+      <w:r>
+        <w:t>Appendix A – Use Cases</w:t>
+      </w:r>
+      <w:bookmarkEnd w:id="30"/>
     </w:p>
     <w:p>
       <w:pPr>
         <w:pStyle w:val="Heading1"/>
       </w:pPr>
-      <w:bookmarkStart w:id="17" w:name="_Toc287954379"/>
-      <w:r>
-        <w:t>6 – Robot Client Implementation</w:t>
-      </w:r>
-      <w:bookmarkEnd w:id="17"/>
-    </w:p>
-    <w:p>
-      <w:pPr>
-        <w:pStyle w:val="Heading2"/>
-      </w:pPr>
-      <w:bookmarkStart w:id="18" w:name="_Toc287954380"/>
-      <w:r>
-        <w:t xml:space="preserve">6.1 – </w:t>
-      </w:r>
-      <w:proofErr w:type="spellStart"/>
-      <w:r>
-        <w:t>LeJOS</w:t>
-      </w:r>
-      <w:proofErr w:type="spellEnd"/>
-      <w:r>
-        <w:t xml:space="preserve"> and Modifications</w:t>
-      </w:r>
-      <w:bookmarkEnd w:id="18"/>
-      <w:r>
-        <w:t xml:space="preserve"> (Mike Wright)</w:t>
-      </w:r>
-    </w:p>
-    <w:p>
-      <w:pPr>
-        <w:pStyle w:val="Heading2"/>
-      </w:pPr>
-      <w:bookmarkStart w:id="19" w:name="_Toc287954381"/>
-      <w:r>
-        <w:t>6.2 – Dead Reckoning and Dot-Grid Error Correction</w:t>
-      </w:r>
-      <w:bookmarkEnd w:id="19"/>
-      <w:r>
-        <w:t xml:space="preserve"> (Mike Wright)</w:t>
-      </w:r>
+      <w:bookmarkStart w:id="31" w:name="_Toc287955169"/>
+      <w:r>
+        <w:t>Appendix B – Use Case Realizations (Sequence Diagrams)</w:t>
+      </w:r>
+      <w:bookmarkEnd w:id="31"/>
     </w:p>
     <w:p>
       <w:pPr>
         <w:pStyle w:val="Heading1"/>
       </w:pPr>
-      <w:bookmarkStart w:id="20" w:name="_Toc287954382"/>
-      <w:r>
-        <w:t>7 – Android Client Implementation</w:t>
-      </w:r>
-      <w:bookmarkEnd w:id="20"/>
-    </w:p>
-    <w:p>
-      <w:pPr>
-        <w:pStyle w:val="Heading2"/>
-      </w:pPr>
-      <w:bookmarkStart w:id="21" w:name="_Toc287954383"/>
-      <w:r>
-        <w:t>7.1 – OpenGL Rendering</w:t>
-      </w:r>
-      <w:bookmarkEnd w:id="21"/>
-      <w:r>
-        <w:t xml:space="preserve"> (Steve </w:t>
-      </w:r>
-      <w:proofErr w:type="spellStart"/>
-      <w:r>
-        <w:t>Legere</w:t>
-      </w:r>
-      <w:proofErr w:type="spellEnd"/>
-      <w:r>
-        <w:t>)</w:t>
-      </w:r>
+      <w:bookmarkStart w:id="32" w:name="_Toc287955170"/>
+      <w:r>
+        <w:t xml:space="preserve">Appendix C – Schedule Gantt </w:t>
+      </w:r>
+      <w:proofErr w:type="gramStart"/>
+      <w:r>
+        <w:t>Chart</w:t>
+      </w:r>
+      <w:bookmarkEnd w:id="32"/>
+      <w:proofErr w:type="gramEnd"/>
     </w:p>
     <w:p>
       <w:pPr>
         <w:pStyle w:val="Heading1"/>
       </w:pPr>
-      <w:bookmarkStart w:id="22" w:name="_Toc287954384"/>
-      <w:r>
-        <w:t>8 – Testing</w:t>
-      </w:r>
-      <w:bookmarkEnd w:id="22"/>
-    </w:p>
-    <w:p>
-      <w:pPr>
-        <w:pStyle w:val="Heading2"/>
-      </w:pPr>
-      <w:bookmarkStart w:id="23" w:name="_Toc287954385"/>
-      <w:r>
-        <w:t>8.1 – Server Side Testing</w:t>
-      </w:r>
-      <w:bookmarkEnd w:id="23"/>
-      <w:r>
-        <w:t xml:space="preserve"> (Alex </w:t>
-      </w:r>
-      <w:proofErr w:type="spellStart"/>
-      <w:r>
-        <w:t>Dinardo</w:t>
-      </w:r>
-      <w:proofErr w:type="spellEnd"/>
-      <w:r>
-        <w:t>)</w:t>
-      </w:r>
-    </w:p>
-    <w:p>
-      <w:pPr>
-        <w:pStyle w:val="Heading3"/>
-      </w:pPr>
-      <w:bookmarkStart w:id="24" w:name="_Toc287954386"/>
-      <w:r>
-        <w:t>8.1.3 – Unit Testing</w:t>
-      </w:r>
-      <w:bookmarkEnd w:id="24"/>
-      <w:r>
-        <w:t xml:space="preserve"> (Alex </w:t>
-      </w:r>
-      <w:proofErr w:type="spellStart"/>
-      <w:r>
-        <w:t>Dinardo</w:t>
-      </w:r>
-      <w:proofErr w:type="spellEnd"/>
-      <w:r>
-        <w:t>)</w:t>
-      </w:r>
-    </w:p>
-    <w:p>
-      <w:pPr>
-        <w:pStyle w:val="Heading3"/>
-      </w:pPr>
-      <w:bookmarkStart w:id="25" w:name="_Toc287954387"/>
-      <w:r>
-        <w:t>8.1.4 – Integration Testing</w:t>
-      </w:r>
-      <w:bookmarkEnd w:id="25"/>
-      <w:r>
-        <w:t xml:space="preserve"> (Alex </w:t>
-      </w:r>
-      <w:proofErr w:type="spellStart"/>
-      <w:r>
-        <w:t>Dinardo</w:t>
-      </w:r>
-      <w:proofErr w:type="spellEnd"/>
-      <w:r>
-        <w:t>)</w:t>
-      </w:r>
-    </w:p>
-    <w:p>
-      <w:pPr>
-        <w:pStyle w:val="Heading2"/>
-      </w:pPr>
-      <w:bookmarkStart w:id="26" w:name="_Toc287954388"/>
-      <w:r>
-        <w:t>8.2 – Robot Client Testing</w:t>
-      </w:r>
-      <w:bookmarkEnd w:id="26"/>
-      <w:r>
-        <w:t xml:space="preserve"> (Mike Wright)</w:t>
-      </w:r>
-    </w:p>
-    <w:p>
-      <w:pPr>
-        <w:pStyle w:val="Heading2"/>
-      </w:pPr>
-      <w:bookmarkStart w:id="27" w:name="_Toc287954389"/>
-      <w:r>
-        <w:lastRenderedPageBreak/>
-        <w:t>8.3 – Android Client Testing</w:t>
-      </w:r>
-      <w:bookmarkEnd w:id="27"/>
-      <w:r>
-        <w:t xml:space="preserve"> (Steve </w:t>
-      </w:r>
-      <w:proofErr w:type="spellStart"/>
-      <w:r>
-        <w:t>Legere</w:t>
-      </w:r>
-      <w:proofErr w:type="spellEnd"/>
-      <w:r>
-        <w:t>)</w:t>
-      </w:r>
-    </w:p>
-    <w:p>
-      <w:pPr>
-        <w:pStyle w:val="Heading1"/>
-      </w:pPr>
-      <w:bookmarkStart w:id="28" w:name="_Toc287954390"/>
-      <w:r>
-        <w:t>9</w:t>
-      </w:r>
-      <w:r>
-        <w:t xml:space="preserve"> – Conclusion</w:t>
-      </w:r>
-      <w:bookmarkEnd w:id="28"/>
-      <w:r>
-        <w:t xml:space="preserve"> (Mike Wright)</w:t>
-      </w:r>
-    </w:p>
-    <w:p>
-      <w:pPr>
-        <w:pStyle w:val="Heading1"/>
-      </w:pPr>
-      <w:bookmarkStart w:id="29" w:name="_Toc287954391"/>
-      <w:r>
-        <w:t>Appendix A – Use Cases</w:t>
-      </w:r>
-      <w:bookmarkEnd w:id="29"/>
-    </w:p>
-    <w:p>
-      <w:pPr>
-        <w:pStyle w:val="Heading1"/>
-      </w:pPr>
-      <w:bookmarkStart w:id="30" w:name="_Toc287954392"/>
-      <w:r>
-        <w:t>Appendix B – Use Case Realizations (Sequence Diagrams)</w:t>
-      </w:r>
-      <w:bookmarkEnd w:id="30"/>
-    </w:p>
-    <w:p>
-      <w:pPr>
-        <w:pStyle w:val="Heading1"/>
-      </w:pPr>
-      <w:bookmarkStart w:id="31" w:name="_Toc287954393"/>
-      <w:r>
-        <w:t xml:space="preserve">Appendix C – Schedule Gantt </w:t>
-      </w:r>
-      <w:proofErr w:type="gramStart"/>
-      <w:r>
-        <w:t>Chart</w:t>
-      </w:r>
-      <w:bookmarkEnd w:id="31"/>
-      <w:proofErr w:type="gramEnd"/>
-    </w:p>
-    <w:p>
-      <w:pPr>
-        <w:pStyle w:val="Heading1"/>
-      </w:pPr>
-      <w:bookmarkStart w:id="32" w:name="_Toc287954394"/>
+      <w:bookmarkStart w:id="33" w:name="_Toc287955171"/>
       <w:r>
         <w:t>Appendix D</w:t>
       </w:r>
       <w:r>
         <w:t xml:space="preserve"> – Class Diagrams</w:t>
       </w:r>
-      <w:bookmarkEnd w:id="32"/>
+      <w:bookmarkEnd w:id="33"/>
     </w:p>
     <w:sectPr>
       <w:headerReference w:type="default" r:id="rId8"/>
@@ -4425,7 +4582,7 @@
 </file>
 
 <file path=customXml/itemProps1.xml><?xml version="1.0" encoding="utf-8"?>
-<ds:datastoreItem xmlns:ds="http://schemas.openxmlformats.org/officeDocument/2006/customXml" ds:itemID="{81524345-EA28-447A-BB0B-D3052AE7D123}">
+<ds:datastoreItem xmlns:ds="http://schemas.openxmlformats.org/officeDocument/2006/customXml" ds:itemID="{56F12B26-1423-4D8C-BD13-7386D201F2A0}">
   <ds:schemaRefs>
     <ds:schemaRef ds:uri="http://schemas.openxmlformats.org/officeDocument/2006/bibliography"/>
   </ds:schemaRefs>

</xml_diff>

<commit_message>
Added Requirements section to the final report draft.
</commit_message>
<xml_diff>
--- a/docs/RoboWarsFinalReport.docx
+++ b/docs/RoboWarsFinalReport.docx
@@ -316,7 +316,7 @@
           <w:r>
             <w:fldChar w:fldCharType="separate"/>
           </w:r>
-          <w:hyperlink w:anchor="_Toc287955138" w:history="1">
+          <w:hyperlink w:anchor="_Toc288392652" w:history="1">
             <w:r>
               <w:rPr>
                 <w:rStyle w:val="Hyperlink"/>
@@ -344,7 +344,7 @@
                 <w:noProof/>
                 <w:webHidden/>
               </w:rPr>
-              <w:instrText xml:space="preserve"> PAGEREF _Toc287955138 \h </w:instrText>
+              <w:instrText xml:space="preserve"> PAGEREF _Toc288392652 \h </w:instrText>
             </w:r>
             <w:r>
               <w:rPr>
@@ -387,7 +387,7 @@
               <w:lang w:eastAsia="en-CA"/>
             </w:rPr>
           </w:pPr>
-          <w:hyperlink w:anchor="_Toc287955139" w:history="1">
+          <w:hyperlink w:anchor="_Toc288392653" w:history="1">
             <w:r>
               <w:rPr>
                 <w:rStyle w:val="Hyperlink"/>
@@ -414,7 +414,7 @@
                 <w:noProof/>
                 <w:webHidden/>
               </w:rPr>
-              <w:instrText xml:space="preserve"> PAGEREF _Toc287955139 \h </w:instrText>
+              <w:instrText xml:space="preserve"> PAGEREF _Toc288392653 \h </w:instrText>
             </w:r>
             <w:r>
               <w:rPr>
@@ -457,7 +457,7 @@
               <w:lang w:eastAsia="en-CA"/>
             </w:rPr>
           </w:pPr>
-          <w:hyperlink w:anchor="_Toc287955140" w:history="1">
+          <w:hyperlink w:anchor="_Toc288392654" w:history="1">
             <w:r>
               <w:rPr>
                 <w:rStyle w:val="Hyperlink"/>
@@ -484,7 +484,7 @@
                 <w:noProof/>
                 <w:webHidden/>
               </w:rPr>
-              <w:instrText xml:space="preserve"> PAGEREF _Toc287955140 \h </w:instrText>
+              <w:instrText xml:space="preserve"> PAGEREF _Toc288392654 \h </w:instrText>
             </w:r>
             <w:r>
               <w:rPr>
@@ -527,7 +527,7 @@
               <w:lang w:eastAsia="en-CA"/>
             </w:rPr>
           </w:pPr>
-          <w:hyperlink w:anchor="_Toc287955141" w:history="1">
+          <w:hyperlink w:anchor="_Toc288392655" w:history="1">
             <w:r>
               <w:rPr>
                 <w:rStyle w:val="Hyperlink"/>
@@ -554,7 +554,7 @@
                 <w:noProof/>
                 <w:webHidden/>
               </w:rPr>
-              <w:instrText xml:space="preserve"> PAGEREF _Toc287955141 \h </w:instrText>
+              <w:instrText xml:space="preserve"> PAGEREF _Toc288392655 \h </w:instrText>
             </w:r>
             <w:r>
               <w:rPr>
@@ -597,7 +597,7 @@
               <w:lang w:eastAsia="en-CA"/>
             </w:rPr>
           </w:pPr>
-          <w:hyperlink w:anchor="_Toc287955142" w:history="1">
+          <w:hyperlink w:anchor="_Toc288392656" w:history="1">
             <w:r>
               <w:rPr>
                 <w:rStyle w:val="Hyperlink"/>
@@ -624,7 +624,7 @@
                 <w:noProof/>
                 <w:webHidden/>
               </w:rPr>
-              <w:instrText xml:space="preserve"> PAGEREF _Toc287955142 \h </w:instrText>
+              <w:instrText xml:space="preserve"> PAGEREF _Toc288392656 \h </w:instrText>
             </w:r>
             <w:r>
               <w:rPr>
@@ -667,7 +667,7 @@
               <w:lang w:eastAsia="en-CA"/>
             </w:rPr>
           </w:pPr>
-          <w:hyperlink w:anchor="_Toc287955143" w:history="1">
+          <w:hyperlink w:anchor="_Toc288392657" w:history="1">
             <w:r>
               <w:rPr>
                 <w:rStyle w:val="Hyperlink"/>
@@ -694,7 +694,7 @@
                 <w:noProof/>
                 <w:webHidden/>
               </w:rPr>
-              <w:instrText xml:space="preserve"> PAGEREF _Toc287955143 \h </w:instrText>
+              <w:instrText xml:space="preserve"> PAGEREF _Toc288392657 \h </w:instrText>
             </w:r>
             <w:r>
               <w:rPr>
@@ -737,7 +737,7 @@
               <w:lang w:eastAsia="en-CA"/>
             </w:rPr>
           </w:pPr>
-          <w:hyperlink w:anchor="_Toc287955144" w:history="1">
+          <w:hyperlink w:anchor="_Toc288392658" w:history="1">
             <w:r>
               <w:rPr>
                 <w:rStyle w:val="Hyperlink"/>
@@ -764,7 +764,7 @@
                 <w:noProof/>
                 <w:webHidden/>
               </w:rPr>
-              <w:instrText xml:space="preserve"> PAGEREF _Toc287955144 \h </w:instrText>
+              <w:instrText xml:space="preserve"> PAGEREF _Toc288392658 \h </w:instrText>
             </w:r>
             <w:r>
               <w:rPr>
@@ -807,7 +807,7 @@
               <w:lang w:eastAsia="en-CA"/>
             </w:rPr>
           </w:pPr>
-          <w:hyperlink w:anchor="_Toc287955145" w:history="1">
+          <w:hyperlink w:anchor="_Toc288392659" w:history="1">
             <w:r>
               <w:rPr>
                 <w:rStyle w:val="Hyperlink"/>
@@ -834,7 +834,7 @@
                 <w:noProof/>
                 <w:webHidden/>
               </w:rPr>
-              <w:instrText xml:space="preserve"> PAGEREF _Toc287955145 \h </w:instrText>
+              <w:instrText xml:space="preserve"> PAGEREF _Toc288392659 \h </w:instrText>
             </w:r>
             <w:r>
               <w:rPr>
@@ -877,7 +877,7 @@
               <w:lang w:eastAsia="en-CA"/>
             </w:rPr>
           </w:pPr>
-          <w:hyperlink w:anchor="_Toc287955146" w:history="1">
+          <w:hyperlink w:anchor="_Toc288392660" w:history="1">
             <w:r>
               <w:rPr>
                 <w:rStyle w:val="Hyperlink"/>
@@ -904,7 +904,7 @@
                 <w:noProof/>
                 <w:webHidden/>
               </w:rPr>
-              <w:instrText xml:space="preserve"> PAGEREF _Toc287955146 \h </w:instrText>
+              <w:instrText xml:space="preserve"> PAGEREF _Toc288392660 \h </w:instrText>
             </w:r>
             <w:r>
               <w:rPr>
@@ -947,7 +947,7 @@
               <w:lang w:eastAsia="en-CA"/>
             </w:rPr>
           </w:pPr>
-          <w:hyperlink w:anchor="_Toc287955147" w:history="1">
+          <w:hyperlink w:anchor="_Toc288392661" w:history="1">
             <w:r>
               <w:rPr>
                 <w:rStyle w:val="Hyperlink"/>
@@ -974,7 +974,7 @@
                 <w:noProof/>
                 <w:webHidden/>
               </w:rPr>
-              <w:instrText xml:space="preserve"> PAGEREF _Toc287955147 \h </w:instrText>
+              <w:instrText xml:space="preserve"> PAGEREF _Toc288392661 \h </w:instrText>
             </w:r>
             <w:r>
               <w:rPr>
@@ -1017,7 +1017,7 @@
               <w:lang w:eastAsia="en-CA"/>
             </w:rPr>
           </w:pPr>
-          <w:hyperlink w:anchor="_Toc287955148" w:history="1">
+          <w:hyperlink w:anchor="_Toc288392662" w:history="1">
             <w:r>
               <w:rPr>
                 <w:rStyle w:val="Hyperlink"/>
@@ -1044,7 +1044,7 @@
                 <w:noProof/>
                 <w:webHidden/>
               </w:rPr>
-              <w:instrText xml:space="preserve"> PAGEREF _Toc287955148 \h </w:instrText>
+              <w:instrText xml:space="preserve"> PAGEREF _Toc288392662 \h </w:instrText>
             </w:r>
             <w:r>
               <w:rPr>
@@ -1087,7 +1087,7 @@
               <w:lang w:eastAsia="en-CA"/>
             </w:rPr>
           </w:pPr>
-          <w:hyperlink w:anchor="_Toc287955149" w:history="1">
+          <w:hyperlink w:anchor="_Toc288392663" w:history="1">
             <w:r>
               <w:rPr>
                 <w:rStyle w:val="Hyperlink"/>
@@ -1114,7 +1114,7 @@
                 <w:noProof/>
                 <w:webHidden/>
               </w:rPr>
-              <w:instrText xml:space="preserve"> PAGEREF _Toc287955149 \h </w:instrText>
+              <w:instrText xml:space="preserve"> PAGEREF _Toc288392663 \h </w:instrText>
             </w:r>
             <w:r>
               <w:rPr>
@@ -1157,13 +1157,13 @@
               <w:lang w:eastAsia="en-CA"/>
             </w:rPr>
           </w:pPr>
-          <w:hyperlink w:anchor="_Toc287955150" w:history="1">
+          <w:hyperlink w:anchor="_Toc288392664" w:history="1">
             <w:r>
               <w:rPr>
                 <w:rStyle w:val="Hyperlink"/>
                 <w:noProof/>
               </w:rPr>
-              <w:t>4 – Overall System Architecture (Alex Craig)</w:t>
+              <w:t>4 – Requirements (Alex Craig)</w:t>
             </w:r>
             <w:r>
               <w:rPr>
@@ -1184,7 +1184,7 @@
                 <w:noProof/>
                 <w:webHidden/>
               </w:rPr>
-              <w:instrText xml:space="preserve"> PAGEREF _Toc287955150 \h </w:instrText>
+              <w:instrText xml:space="preserve"> PAGEREF _Toc288392664 \h </w:instrText>
             </w:r>
             <w:r>
               <w:rPr>
@@ -1227,13 +1227,13 @@
               <w:lang w:eastAsia="en-CA"/>
             </w:rPr>
           </w:pPr>
-          <w:hyperlink w:anchor="_Toc287955151" w:history="1">
+          <w:hyperlink w:anchor="_Toc288392665" w:history="1">
             <w:r>
               <w:rPr>
                 <w:rStyle w:val="Hyperlink"/>
                 <w:noProof/>
               </w:rPr>
-              <w:t>5 – Server Implementation</w:t>
+              <w:t>5 – Overall System Architecture (Alex Craig)</w:t>
             </w:r>
             <w:r>
               <w:rPr>
@@ -1254,7 +1254,77 @@
                 <w:noProof/>
                 <w:webHidden/>
               </w:rPr>
-              <w:instrText xml:space="preserve"> PAGEREF _Toc287955151 \h </w:instrText>
+              <w:instrText xml:space="preserve"> PAGEREF _Toc288392665 \h </w:instrText>
+            </w:r>
+            <w:r>
+              <w:rPr>
+                <w:noProof/>
+                <w:webHidden/>
+              </w:rPr>
+            </w:r>
+            <w:r>
+              <w:rPr>
+                <w:noProof/>
+                <w:webHidden/>
+              </w:rPr>
+              <w:fldChar w:fldCharType="separate"/>
+            </w:r>
+            <w:r>
+              <w:rPr>
+                <w:noProof/>
+                <w:webHidden/>
+              </w:rPr>
+              <w:t>5</w:t>
+            </w:r>
+            <w:r>
+              <w:rPr>
+                <w:noProof/>
+                <w:webHidden/>
+              </w:rPr>
+              <w:fldChar w:fldCharType="end"/>
+            </w:r>
+          </w:hyperlink>
+        </w:p>
+        <w:p>
+          <w:pPr>
+            <w:pStyle w:val="TOC1"/>
+            <w:tabs>
+              <w:tab w:val="right" w:leader="dot" w:pos="9350"/>
+            </w:tabs>
+            <w:rPr>
+              <w:rFonts w:asciiTheme="minorHAnsi" w:eastAsiaTheme="minorEastAsia" w:hAnsiTheme="minorHAnsi" w:cstheme="minorBidi"/>
+              <w:noProof/>
+              <w:lang w:eastAsia="en-CA"/>
+            </w:rPr>
+          </w:pPr>
+          <w:hyperlink w:anchor="_Toc288392666" w:history="1">
+            <w:r>
+              <w:rPr>
+                <w:rStyle w:val="Hyperlink"/>
+                <w:noProof/>
+              </w:rPr>
+              <w:t>6 – Server Implementation</w:t>
+            </w:r>
+            <w:r>
+              <w:rPr>
+                <w:noProof/>
+                <w:webHidden/>
+              </w:rPr>
+              <w:tab/>
+            </w:r>
+            <w:r>
+              <w:rPr>
+                <w:noProof/>
+                <w:webHidden/>
+              </w:rPr>
+              <w:fldChar w:fldCharType="begin"/>
+            </w:r>
+            <w:r>
+              <w:rPr>
+                <w:noProof/>
+                <w:webHidden/>
+              </w:rPr>
+              <w:instrText xml:space="preserve"> PAGEREF _Toc288392666 \h </w:instrText>
             </w:r>
             <w:r>
               <w:rPr>
@@ -1297,13 +1367,13 @@
               <w:lang w:eastAsia="en-CA"/>
             </w:rPr>
           </w:pPr>
-          <w:hyperlink w:anchor="_Toc287955152" w:history="1">
+          <w:hyperlink w:anchor="_Toc288392667" w:history="1">
             <w:r>
               <w:rPr>
                 <w:rStyle w:val="Hyperlink"/>
                 <w:noProof/>
               </w:rPr>
-              <w:t>5.1 – User and Robot State Management and Data Propagation (Alex Craig)</w:t>
+              <w:t>6.1 – User and Robot State Management and Data Propagation (Alex Craig)</w:t>
             </w:r>
             <w:r>
               <w:rPr>
@@ -1324,7 +1394,7 @@
                 <w:noProof/>
                 <w:webHidden/>
               </w:rPr>
-              <w:instrText xml:space="preserve"> PAGEREF _Toc287955152 \h </w:instrText>
+              <w:instrText xml:space="preserve"> PAGEREF _Toc288392667 \h </w:instrText>
             </w:r>
             <w:r>
               <w:rPr>
@@ -1367,13 +1437,13 @@
               <w:lang w:eastAsia="en-CA"/>
             </w:rPr>
           </w:pPr>
-          <w:hyperlink w:anchor="_Toc287955153" w:history="1">
+          <w:hyperlink w:anchor="_Toc288392668" w:history="1">
             <w:r>
               <w:rPr>
                 <w:rStyle w:val="Hyperlink"/>
                 <w:noProof/>
               </w:rPr>
-              <w:t>5.2 – Live Media Streaming (Alex Craig)</w:t>
+              <w:t>6.2 – Live Media Streaming (Alex Craig)</w:t>
             </w:r>
             <w:r>
               <w:rPr>
@@ -1394,7 +1464,7 @@
                 <w:noProof/>
                 <w:webHidden/>
               </w:rPr>
-              <w:instrText xml:space="preserve"> PAGEREF _Toc287955153 \h </w:instrText>
+              <w:instrText xml:space="preserve"> PAGEREF _Toc288392668 \h </w:instrText>
             </w:r>
             <w:r>
               <w:rPr>
@@ -1437,13 +1507,13 @@
               <w:lang w:eastAsia="en-CA"/>
             </w:rPr>
           </w:pPr>
-          <w:hyperlink w:anchor="_Toc287955154" w:history="1">
+          <w:hyperlink w:anchor="_Toc288392669" w:history="1">
             <w:r>
               <w:rPr>
                 <w:rStyle w:val="Hyperlink"/>
                 <w:noProof/>
               </w:rPr>
-              <w:t>5.3 – Virtual World Model Implementation (Alex Dinardo)</w:t>
+              <w:t>6.3 – Virtual World Model Implementation (Alex Dinardo)</w:t>
             </w:r>
             <w:r>
               <w:rPr>
@@ -1464,7 +1534,7 @@
                 <w:noProof/>
                 <w:webHidden/>
               </w:rPr>
-              <w:instrText xml:space="preserve"> PAGEREF _Toc287955154 \h </w:instrText>
+              <w:instrText xml:space="preserve"> PAGEREF _Toc288392669 \h </w:instrText>
             </w:r>
             <w:r>
               <w:rPr>
@@ -1507,13 +1577,13 @@
               <w:lang w:eastAsia="en-CA"/>
             </w:rPr>
           </w:pPr>
-          <w:hyperlink w:anchor="_Toc287955155" w:history="1">
+          <w:hyperlink w:anchor="_Toc288392670" w:history="1">
             <w:r>
               <w:rPr>
                 <w:rStyle w:val="Hyperlink"/>
                 <w:noProof/>
               </w:rPr>
-              <w:t>6 – Robot Client Implementation</w:t>
+              <w:t>7 – Robot Client Implementation (Mike Wright)</w:t>
             </w:r>
             <w:r>
               <w:rPr>
@@ -1534,7 +1604,7 @@
                 <w:noProof/>
                 <w:webHidden/>
               </w:rPr>
-              <w:instrText xml:space="preserve"> PAGEREF _Toc287955155 \h </w:instrText>
+              <w:instrText xml:space="preserve"> PAGEREF _Toc288392670 \h </w:instrText>
             </w:r>
             <w:r>
               <w:rPr>
@@ -1577,13 +1647,13 @@
               <w:lang w:eastAsia="en-CA"/>
             </w:rPr>
           </w:pPr>
-          <w:hyperlink w:anchor="_Toc287955156" w:history="1">
+          <w:hyperlink w:anchor="_Toc288392671" w:history="1">
             <w:r>
               <w:rPr>
                 <w:rStyle w:val="Hyperlink"/>
                 <w:noProof/>
               </w:rPr>
-              <w:t>6.1 – LeJOS and Modifications (Mike Wright)</w:t>
+              <w:t>7.1 – LeJOS and Modifications (Mike Wright)</w:t>
             </w:r>
             <w:r>
               <w:rPr>
@@ -1604,7 +1674,7 @@
                 <w:noProof/>
                 <w:webHidden/>
               </w:rPr>
-              <w:instrText xml:space="preserve"> PAGEREF _Toc287955156 \h </w:instrText>
+              <w:instrText xml:space="preserve"> PAGEREF _Toc288392671 \h </w:instrText>
             </w:r>
             <w:r>
               <w:rPr>
@@ -1647,13 +1717,13 @@
               <w:lang w:eastAsia="en-CA"/>
             </w:rPr>
           </w:pPr>
-          <w:hyperlink w:anchor="_Toc287955157" w:history="1">
+          <w:hyperlink w:anchor="_Toc288392672" w:history="1">
             <w:r>
               <w:rPr>
                 <w:rStyle w:val="Hyperlink"/>
                 <w:noProof/>
               </w:rPr>
-              <w:t>6.2 – Dead Reckoning and Dot-Grid Error Correction (Mike Wright)</w:t>
+              <w:t>7.2 – Dead Reckoning and Dot-Grid Error Correction (Mike Wright)</w:t>
             </w:r>
             <w:r>
               <w:rPr>
@@ -1674,7 +1744,7 @@
                 <w:noProof/>
                 <w:webHidden/>
               </w:rPr>
-              <w:instrText xml:space="preserve"> PAGEREF _Toc287955157 \h </w:instrText>
+              <w:instrText xml:space="preserve"> PAGEREF _Toc288392672 \h </w:instrText>
             </w:r>
             <w:r>
               <w:rPr>
@@ -1717,13 +1787,13 @@
               <w:lang w:eastAsia="en-CA"/>
             </w:rPr>
           </w:pPr>
-          <w:hyperlink w:anchor="_Toc287955158" w:history="1">
+          <w:hyperlink w:anchor="_Toc288392673" w:history="1">
             <w:r>
               <w:rPr>
                 <w:rStyle w:val="Hyperlink"/>
                 <w:noProof/>
               </w:rPr>
-              <w:t>7 – Android Client Implementation</w:t>
+              <w:t>8 – Android Client Implementation</w:t>
             </w:r>
             <w:r>
               <w:rPr>
@@ -1744,7 +1814,7 @@
                 <w:noProof/>
                 <w:webHidden/>
               </w:rPr>
-              <w:instrText xml:space="preserve"> PAGEREF _Toc287955158 \h </w:instrText>
+              <w:instrText xml:space="preserve"> PAGEREF _Toc288392673 \h </w:instrText>
             </w:r>
             <w:r>
               <w:rPr>
@@ -1787,13 +1857,13 @@
               <w:lang w:eastAsia="en-CA"/>
             </w:rPr>
           </w:pPr>
-          <w:hyperlink w:anchor="_Toc287955159" w:history="1">
+          <w:hyperlink w:anchor="_Toc288392674" w:history="1">
             <w:r>
               <w:rPr>
                 <w:rStyle w:val="Hyperlink"/>
                 <w:noProof/>
               </w:rPr>
-              <w:t>7.1 – Android Libraries and Application Layout (Steve Legere)</w:t>
+              <w:t>8.1 – Android Libraries and Application Layout (Steve Legere)</w:t>
             </w:r>
             <w:r>
               <w:rPr>
@@ -1814,7 +1884,7 @@
                 <w:noProof/>
                 <w:webHidden/>
               </w:rPr>
-              <w:instrText xml:space="preserve"> PAGEREF _Toc287955159 \h </w:instrText>
+              <w:instrText xml:space="preserve"> PAGEREF _Toc288392674 \h </w:instrText>
             </w:r>
             <w:r>
               <w:rPr>
@@ -1857,13 +1927,13 @@
               <w:lang w:eastAsia="en-CA"/>
             </w:rPr>
           </w:pPr>
-          <w:hyperlink w:anchor="_Toc287955160" w:history="1">
+          <w:hyperlink w:anchor="_Toc288392675" w:history="1">
             <w:r>
               <w:rPr>
                 <w:rStyle w:val="Hyperlink"/>
                 <w:noProof/>
               </w:rPr>
-              <w:t>7.2 – OpenGL Rendering (Steve Legere)</w:t>
+              <w:t>8.2 – OpenGL Rendering (Steve Legere)</w:t>
             </w:r>
             <w:r>
               <w:rPr>
@@ -1884,7 +1954,7 @@
                 <w:noProof/>
                 <w:webHidden/>
               </w:rPr>
-              <w:instrText xml:space="preserve"> PAGEREF _Toc287955160 \h </w:instrText>
+              <w:instrText xml:space="preserve"> PAGEREF _Toc288392675 \h </w:instrText>
             </w:r>
             <w:r>
               <w:rPr>
@@ -1927,13 +1997,13 @@
               <w:lang w:eastAsia="en-CA"/>
             </w:rPr>
           </w:pPr>
-          <w:hyperlink w:anchor="_Toc287955161" w:history="1">
+          <w:hyperlink w:anchor="_Toc288392676" w:history="1">
             <w:r>
               <w:rPr>
                 <w:rStyle w:val="Hyperlink"/>
                 <w:noProof/>
               </w:rPr>
-              <w:t>8 – Testing</w:t>
+              <w:t>9 – Testing</w:t>
             </w:r>
             <w:r>
               <w:rPr>
@@ -1954,7 +2024,7 @@
                 <w:noProof/>
                 <w:webHidden/>
               </w:rPr>
-              <w:instrText xml:space="preserve"> PAGEREF _Toc287955161 \h </w:instrText>
+              <w:instrText xml:space="preserve"> PAGEREF _Toc288392676 \h </w:instrText>
             </w:r>
             <w:r>
               <w:rPr>
@@ -1997,13 +2067,13 @@
               <w:lang w:eastAsia="en-CA"/>
             </w:rPr>
           </w:pPr>
-          <w:hyperlink w:anchor="_Toc287955162" w:history="1">
+          <w:hyperlink w:anchor="_Toc288392677" w:history="1">
             <w:r>
               <w:rPr>
                 <w:rStyle w:val="Hyperlink"/>
                 <w:noProof/>
               </w:rPr>
-              <w:t>8.1 – Server Side Testing (Alex Dinardo)</w:t>
+              <w:t>9.1 – Server Side Testing (Alex Dinardo)</w:t>
             </w:r>
             <w:r>
               <w:rPr>
@@ -2024,7 +2094,7 @@
                 <w:noProof/>
                 <w:webHidden/>
               </w:rPr>
-              <w:instrText xml:space="preserve"> PAGEREF _Toc287955162 \h </w:instrText>
+              <w:instrText xml:space="preserve"> PAGEREF _Toc288392677 \h </w:instrText>
             </w:r>
             <w:r>
               <w:rPr>
@@ -2067,13 +2137,13 @@
               <w:lang w:eastAsia="en-CA"/>
             </w:rPr>
           </w:pPr>
-          <w:hyperlink w:anchor="_Toc287955163" w:history="1">
+          <w:hyperlink w:anchor="_Toc288392678" w:history="1">
             <w:r>
               <w:rPr>
                 <w:rStyle w:val="Hyperlink"/>
                 <w:noProof/>
               </w:rPr>
-              <w:t>8.1.3 – Unit Testing (Alex Dinardo)</w:t>
+              <w:t>9.1.3 – Unit Testing (Alex Dinardo)</w:t>
             </w:r>
             <w:r>
               <w:rPr>
@@ -2094,7 +2164,7 @@
                 <w:noProof/>
                 <w:webHidden/>
               </w:rPr>
-              <w:instrText xml:space="preserve"> PAGEREF _Toc287955163 \h </w:instrText>
+              <w:instrText xml:space="preserve"> PAGEREF _Toc288392678 \h </w:instrText>
             </w:r>
             <w:r>
               <w:rPr>
@@ -2137,13 +2207,13 @@
               <w:lang w:eastAsia="en-CA"/>
             </w:rPr>
           </w:pPr>
-          <w:hyperlink w:anchor="_Toc287955164" w:history="1">
+          <w:hyperlink w:anchor="_Toc288392679" w:history="1">
             <w:r>
               <w:rPr>
                 <w:rStyle w:val="Hyperlink"/>
                 <w:noProof/>
               </w:rPr>
-              <w:t>8.1.4 – Integration Testing (Alex Dinardo)</w:t>
+              <w:t>9.1.4 – Integration Testing (Alex Dinardo)</w:t>
             </w:r>
             <w:r>
               <w:rPr>
@@ -2164,7 +2234,7 @@
                 <w:noProof/>
                 <w:webHidden/>
               </w:rPr>
-              <w:instrText xml:space="preserve"> PAGEREF _Toc287955164 \h </w:instrText>
+              <w:instrText xml:space="preserve"> PAGEREF _Toc288392679 \h </w:instrText>
             </w:r>
             <w:r>
               <w:rPr>
@@ -2184,7 +2254,7 @@
                 <w:noProof/>
                 <w:webHidden/>
               </w:rPr>
-              <w:t>5</w:t>
+              <w:t>6</w:t>
             </w:r>
             <w:r>
               <w:rPr>
@@ -2207,13 +2277,13 @@
               <w:lang w:eastAsia="en-CA"/>
             </w:rPr>
           </w:pPr>
-          <w:hyperlink w:anchor="_Toc287955165" w:history="1">
+          <w:hyperlink w:anchor="_Toc288392680" w:history="1">
             <w:r>
               <w:rPr>
                 <w:rStyle w:val="Hyperlink"/>
                 <w:noProof/>
               </w:rPr>
-              <w:t>8.2 – Robot Client Testing (Mike Wright)</w:t>
+              <w:t>9.2 – Robot Client Testing (Mike Wright)</w:t>
             </w:r>
             <w:r>
               <w:rPr>
@@ -2234,7 +2304,7 @@
                 <w:noProof/>
                 <w:webHidden/>
               </w:rPr>
-              <w:instrText xml:space="preserve"> PAGEREF _Toc287955165 \h </w:instrText>
+              <w:instrText xml:space="preserve"> PAGEREF _Toc288392680 \h </w:instrText>
             </w:r>
             <w:r>
               <w:rPr>
@@ -2277,13 +2347,13 @@
               <w:lang w:eastAsia="en-CA"/>
             </w:rPr>
           </w:pPr>
-          <w:hyperlink w:anchor="_Toc287955166" w:history="1">
+          <w:hyperlink w:anchor="_Toc288392681" w:history="1">
             <w:r>
               <w:rPr>
                 <w:rStyle w:val="Hyperlink"/>
                 <w:noProof/>
               </w:rPr>
-              <w:t>8.3 – Android Client Testing (Steve Legere)</w:t>
+              <w:t>9.3 – Android Client Testing (Steve Legere)</w:t>
             </w:r>
             <w:r>
               <w:rPr>
@@ -2304,7 +2374,7 @@
                 <w:noProof/>
                 <w:webHidden/>
               </w:rPr>
-              <w:instrText xml:space="preserve"> PAGEREF _Toc287955166 \h </w:instrText>
+              <w:instrText xml:space="preserve"> PAGEREF _Toc288392681 \h </w:instrText>
             </w:r>
             <w:r>
               <w:rPr>
@@ -2347,13 +2417,13 @@
               <w:lang w:eastAsia="en-CA"/>
             </w:rPr>
           </w:pPr>
-          <w:hyperlink w:anchor="_Toc287955167" w:history="1">
+          <w:hyperlink w:anchor="_Toc288392682" w:history="1">
             <w:r>
               <w:rPr>
                 <w:rStyle w:val="Hyperlink"/>
                 <w:noProof/>
               </w:rPr>
-              <w:t>9 – Conclusion (Mike Wright)</w:t>
+              <w:t>10 – Conclusion (Mike Wright)</w:t>
             </w:r>
             <w:r>
               <w:rPr>
@@ -2374,7 +2444,7 @@
                 <w:noProof/>
                 <w:webHidden/>
               </w:rPr>
-              <w:instrText xml:space="preserve"> PAGEREF _Toc287955167 \h </w:instrText>
+              <w:instrText xml:space="preserve"> PAGEREF _Toc288392682 \h </w:instrText>
             </w:r>
             <w:r>
               <w:rPr>
@@ -2417,7 +2487,7 @@
               <w:lang w:eastAsia="en-CA"/>
             </w:rPr>
           </w:pPr>
-          <w:hyperlink w:anchor="_Toc287955168" w:history="1">
+          <w:hyperlink w:anchor="_Toc288392683" w:history="1">
             <w:r>
               <w:rPr>
                 <w:rStyle w:val="Hyperlink"/>
@@ -2444,7 +2514,7 @@
                 <w:noProof/>
                 <w:webHidden/>
               </w:rPr>
-              <w:instrText xml:space="preserve"> PAGEREF _Toc287955168 \h </w:instrText>
+              <w:instrText xml:space="preserve"> PAGEREF _Toc288392683 \h </w:instrText>
             </w:r>
             <w:r>
               <w:rPr>
@@ -2487,7 +2557,7 @@
               <w:lang w:eastAsia="en-CA"/>
             </w:rPr>
           </w:pPr>
-          <w:hyperlink w:anchor="_Toc287955169" w:history="1">
+          <w:hyperlink w:anchor="_Toc288392684" w:history="1">
             <w:r>
               <w:rPr>
                 <w:rStyle w:val="Hyperlink"/>
@@ -2514,7 +2584,7 @@
                 <w:noProof/>
                 <w:webHidden/>
               </w:rPr>
-              <w:instrText xml:space="preserve"> PAGEREF _Toc287955169 \h </w:instrText>
+              <w:instrText xml:space="preserve"> PAGEREF _Toc288392684 \h </w:instrText>
             </w:r>
             <w:r>
               <w:rPr>
@@ -2557,7 +2627,7 @@
               <w:lang w:eastAsia="en-CA"/>
             </w:rPr>
           </w:pPr>
-          <w:hyperlink w:anchor="_Toc287955170" w:history="1">
+          <w:hyperlink w:anchor="_Toc288392685" w:history="1">
             <w:r>
               <w:rPr>
                 <w:rStyle w:val="Hyperlink"/>
@@ -2584,7 +2654,7 @@
                 <w:noProof/>
                 <w:webHidden/>
               </w:rPr>
-              <w:instrText xml:space="preserve"> PAGEREF _Toc287955170 \h </w:instrText>
+              <w:instrText xml:space="preserve"> PAGEREF _Toc288392685 \h </w:instrText>
             </w:r>
             <w:r>
               <w:rPr>
@@ -2627,7 +2697,7 @@
               <w:lang w:eastAsia="en-CA"/>
             </w:rPr>
           </w:pPr>
-          <w:hyperlink w:anchor="_Toc287955171" w:history="1">
+          <w:hyperlink w:anchor="_Toc288392686" w:history="1">
             <w:r>
               <w:rPr>
                 <w:rStyle w:val="Hyperlink"/>
@@ -2654,7 +2724,7 @@
                 <w:noProof/>
                 <w:webHidden/>
               </w:rPr>
-              <w:instrText xml:space="preserve"> PAGEREF _Toc287955171 \h </w:instrText>
+              <w:instrText xml:space="preserve"> PAGEREF _Toc288392686 \h </w:instrText>
             </w:r>
             <w:r>
               <w:rPr>
@@ -2714,7 +2784,7 @@
           <w:rFonts w:eastAsia="Calibri"/>
         </w:rPr>
       </w:pPr>
-      <w:bookmarkStart w:id="0" w:name="_Toc287955138"/>
+      <w:bookmarkStart w:id="0" w:name="_Toc288392652"/>
       <w:r>
         <w:rPr>
           <w:rFonts w:eastAsia="Times New Roman"/>
@@ -2812,7 +2882,7 @@
       <w:pPr>
         <w:pStyle w:val="Heading1"/>
       </w:pPr>
-      <w:bookmarkStart w:id="1" w:name="_Toc287955139"/>
+      <w:bookmarkStart w:id="1" w:name="_Toc288392653"/>
       <w:r>
         <w:t>2 - The Engineering Project</w:t>
       </w:r>
@@ -2833,7 +2903,7 @@
       <w:pPr>
         <w:pStyle w:val="Heading2"/>
       </w:pPr>
-      <w:bookmarkStart w:id="2" w:name="_Toc287955140"/>
+      <w:bookmarkStart w:id="2" w:name="_Toc288392654"/>
       <w:r>
         <w:t>2.1 Health and Safety</w:t>
       </w:r>
@@ -2855,7 +2925,7 @@
       <w:pPr>
         <w:pStyle w:val="Heading2"/>
       </w:pPr>
-      <w:bookmarkStart w:id="3" w:name="_Toc287955141"/>
+      <w:bookmarkStart w:id="3" w:name="_Toc288392655"/>
       <w:r>
         <w:t>2.2 Engineering Professionalism</w:t>
       </w:r>
@@ -2865,7 +2935,7 @@
       <w:pPr>
         <w:pStyle w:val="Heading2"/>
       </w:pPr>
-      <w:bookmarkStart w:id="4" w:name="_Toc287955142"/>
+      <w:bookmarkStart w:id="4" w:name="_Toc288392656"/>
       <w:r>
         <w:t>2.3 Project Management</w:t>
       </w:r>
@@ -2926,7 +2996,7 @@
       <w:pPr>
         <w:pStyle w:val="Heading2"/>
       </w:pPr>
-      <w:bookmarkStart w:id="5" w:name="_Toc287955143"/>
+      <w:bookmarkStart w:id="5" w:name="_Toc288392657"/>
       <w:r>
         <w:t>2.4 Individual Contributions</w:t>
       </w:r>
@@ -2936,7 +3006,7 @@
       <w:pPr>
         <w:pStyle w:val="Heading3"/>
       </w:pPr>
-      <w:bookmarkStart w:id="6" w:name="_Toc287955144"/>
+      <w:bookmarkStart w:id="6" w:name="_Toc288392658"/>
       <w:r>
         <w:t>2.4.1 Project Contributions</w:t>
       </w:r>
@@ -2947,7 +3017,7 @@
       <w:pPr>
         <w:pStyle w:val="Heading3"/>
       </w:pPr>
-      <w:bookmarkStart w:id="7" w:name="_Toc287955145"/>
+      <w:bookmarkStart w:id="7" w:name="_Toc288392659"/>
       <w:r>
         <w:lastRenderedPageBreak/>
         <w:t>2.4.2 Report Contributions</w:t>
@@ -2958,7 +3028,7 @@
       <w:pPr>
         <w:pStyle w:val="Heading1"/>
       </w:pPr>
-      <w:bookmarkStart w:id="8" w:name="_Toc287955146"/>
+      <w:bookmarkStart w:id="8" w:name="_Toc288392660"/>
       <w:r>
         <w:t>3 – Background and Terminology</w:t>
       </w:r>
@@ -2968,7 +3038,7 @@
       <w:pPr>
         <w:pStyle w:val="Heading2"/>
       </w:pPr>
-      <w:bookmarkStart w:id="9" w:name="_Toc287955147"/>
+      <w:bookmarkStart w:id="9" w:name="_Toc288392661"/>
       <w:r>
         <w:t>3.1 – Android Operating System</w:t>
       </w:r>
@@ -2989,7 +3059,7 @@
       <w:pPr>
         <w:pStyle w:val="Heading2"/>
       </w:pPr>
-      <w:bookmarkStart w:id="10" w:name="_Toc287955148"/>
+      <w:bookmarkStart w:id="10" w:name="_Toc288392662"/>
       <w:r>
         <w:t xml:space="preserve">3.2 – LEGO </w:t>
       </w:r>
@@ -3010,7 +3080,7 @@
       <w:pPr>
         <w:pStyle w:val="Heading2"/>
       </w:pPr>
-      <w:bookmarkStart w:id="11" w:name="_Toc287955149"/>
+      <w:bookmarkStart w:id="11" w:name="_Toc288392663"/>
       <w:r>
         <w:t>3.3</w:t>
       </w:r>
@@ -3034,58 +3104,83 @@
       <w:pPr>
         <w:pStyle w:val="Heading1"/>
       </w:pPr>
-      <w:bookmarkStart w:id="12" w:name="_Toc287955150"/>
-      <w:r>
-        <w:t>4 – Overall System Architecture</w:t>
+      <w:bookmarkStart w:id="12" w:name="_Toc288392664"/>
+      <w:r>
+        <w:t>4 – Requirements (Alex Craig)</w:t>
+      </w:r>
+      <w:bookmarkEnd w:id="12"/>
+    </w:p>
+    <w:p>
+      <w:pPr>
+        <w:pStyle w:val="Heading1"/>
+      </w:pPr>
+      <w:bookmarkStart w:id="13" w:name="_Toc288392665"/>
+      <w:r>
+        <w:t>5</w:t>
+      </w:r>
+      <w:r>
+        <w:t xml:space="preserve"> – Overall System Architecture</w:t>
       </w:r>
       <w:r>
         <w:t xml:space="preserve"> (Alex Craig)</w:t>
       </w:r>
-      <w:bookmarkEnd w:id="12"/>
+      <w:bookmarkEnd w:id="13"/>
     </w:p>
     <w:p>
       <w:pPr>
         <w:pStyle w:val="Heading1"/>
       </w:pPr>
-      <w:bookmarkStart w:id="13" w:name="_Toc287955151"/>
-      <w:r>
-        <w:t>5 – Server Implementation</w:t>
-      </w:r>
-      <w:bookmarkEnd w:id="13"/>
+      <w:bookmarkStart w:id="14" w:name="_Toc288392666"/>
+      <w:r>
+        <w:t>6</w:t>
+      </w:r>
+      <w:r>
+        <w:t xml:space="preserve"> – Server Implementation</w:t>
+      </w:r>
+      <w:bookmarkEnd w:id="14"/>
     </w:p>
     <w:p>
       <w:pPr>
         <w:pStyle w:val="Heading2"/>
       </w:pPr>
-      <w:bookmarkStart w:id="14" w:name="_Toc287955152"/>
-      <w:r>
-        <w:t>5.1 – User and Robot State Management and Data Propagation</w:t>
+      <w:bookmarkStart w:id="15" w:name="_Toc288392667"/>
+      <w:r>
+        <w:t>6</w:t>
+      </w:r>
+      <w:r>
+        <w:t>.1 – User and Robot State Management and Data Propagation</w:t>
       </w:r>
       <w:r>
         <w:t xml:space="preserve"> (Alex Craig)</w:t>
       </w:r>
-      <w:bookmarkEnd w:id="14"/>
+      <w:bookmarkEnd w:id="15"/>
     </w:p>
     <w:p>
       <w:pPr>
         <w:pStyle w:val="Heading2"/>
       </w:pPr>
-      <w:bookmarkStart w:id="15" w:name="_Toc287955153"/>
-      <w:r>
-        <w:t>5.2 – Live Media Streaming</w:t>
+      <w:bookmarkStart w:id="16" w:name="_Toc288392668"/>
+      <w:r>
+        <w:t>6</w:t>
+      </w:r>
+      <w:r>
+        <w:t>.2 – Live Media Streaming</w:t>
       </w:r>
       <w:r>
         <w:t xml:space="preserve"> (Alex Craig)</w:t>
       </w:r>
-      <w:bookmarkEnd w:id="15"/>
+      <w:bookmarkEnd w:id="16"/>
     </w:p>
     <w:p>
       <w:pPr>
         <w:pStyle w:val="Heading2"/>
       </w:pPr>
-      <w:bookmarkStart w:id="16" w:name="_Toc287955154"/>
-      <w:r>
-        <w:t>5.3 – Virtual World Model Implementation</w:t>
+      <w:bookmarkStart w:id="17" w:name="_Toc288392669"/>
+      <w:r>
+        <w:t>6</w:t>
+      </w:r>
+      <w:r>
+        <w:t>.3 – Virtual World Model Implementation</w:t>
       </w:r>
       <w:r>
         <w:t xml:space="preserve"> (Alex </w:t>
@@ -3098,25 +3193,34 @@
       <w:r>
         <w:t>)</w:t>
       </w:r>
-      <w:bookmarkEnd w:id="16"/>
+      <w:bookmarkEnd w:id="17"/>
     </w:p>
     <w:p>
       <w:pPr>
         <w:pStyle w:val="Heading1"/>
       </w:pPr>
-      <w:bookmarkStart w:id="17" w:name="_Toc287955155"/>
-      <w:r>
-        <w:t>6 – Robot Client Implementation</w:t>
-      </w:r>
-      <w:bookmarkEnd w:id="17"/>
+      <w:bookmarkStart w:id="18" w:name="_Toc288392670"/>
+      <w:r>
+        <w:t>7</w:t>
+      </w:r>
+      <w:r>
+        <w:t xml:space="preserve"> – Robot Client Implementation</w:t>
+      </w:r>
+      <w:r>
+        <w:t xml:space="preserve"> (Mike Wright)</w:t>
+      </w:r>
+      <w:bookmarkEnd w:id="18"/>
     </w:p>
     <w:p>
       <w:pPr>
         <w:pStyle w:val="Heading2"/>
       </w:pPr>
-      <w:bookmarkStart w:id="18" w:name="_Toc287955156"/>
-      <w:r>
-        <w:t xml:space="preserve">6.1 – </w:t>
+      <w:bookmarkStart w:id="19" w:name="_Toc288392671"/>
+      <w:r>
+        <w:t>7</w:t>
+      </w:r>
+      <w:r>
+        <w:t xml:space="preserve">.1 – </w:t>
       </w:r>
       <w:proofErr w:type="spellStart"/>
       <w:r>
@@ -3129,38 +3233,47 @@
       <w:r>
         <w:t xml:space="preserve"> (Mike Wright)</w:t>
       </w:r>
-      <w:bookmarkEnd w:id="18"/>
+      <w:bookmarkEnd w:id="19"/>
     </w:p>
     <w:p>
       <w:pPr>
         <w:pStyle w:val="Heading2"/>
       </w:pPr>
-      <w:bookmarkStart w:id="19" w:name="_Toc287955157"/>
-      <w:r>
-        <w:t>6.2 – Dead Reckoning and Dot-Grid Error Correction</w:t>
+      <w:bookmarkStart w:id="20" w:name="_Toc288392672"/>
+      <w:r>
+        <w:t>7</w:t>
+      </w:r>
+      <w:r>
+        <w:t>.2 – Dead Reckoning and Dot-Grid Error Correction</w:t>
       </w:r>
       <w:r>
         <w:t xml:space="preserve"> (Mike Wright)</w:t>
       </w:r>
-      <w:bookmarkEnd w:id="19"/>
+      <w:bookmarkEnd w:id="20"/>
     </w:p>
     <w:p>
       <w:pPr>
         <w:pStyle w:val="Heading1"/>
       </w:pPr>
-      <w:bookmarkStart w:id="20" w:name="_Toc287955158"/>
-      <w:r>
-        <w:t>7 – Android Client Implementation</w:t>
-      </w:r>
-      <w:bookmarkEnd w:id="20"/>
+      <w:bookmarkStart w:id="21" w:name="_Toc288392673"/>
+      <w:r>
+        <w:t>8</w:t>
+      </w:r>
+      <w:r>
+        <w:t xml:space="preserve"> – Android Client Implementation</w:t>
+      </w:r>
+      <w:bookmarkEnd w:id="21"/>
     </w:p>
     <w:p>
       <w:pPr>
         <w:pStyle w:val="Heading2"/>
       </w:pPr>
-      <w:bookmarkStart w:id="21" w:name="_Toc287955159"/>
-      <w:r>
-        <w:t xml:space="preserve">7.1 – Android Libraries and Application Layout (Steve </w:t>
+      <w:bookmarkStart w:id="22" w:name="_Toc288392674"/>
+      <w:r>
+        <w:t>8</w:t>
+      </w:r>
+      <w:r>
+        <w:t xml:space="preserve">.1 – Android Libraries and Application Layout (Steve </w:t>
       </w:r>
       <w:proofErr w:type="spellStart"/>
       <w:r>
@@ -3170,15 +3283,18 @@
       <w:r>
         <w:t>)</w:t>
       </w:r>
-      <w:bookmarkEnd w:id="21"/>
+      <w:bookmarkEnd w:id="22"/>
     </w:p>
     <w:p>
       <w:pPr>
         <w:pStyle w:val="Heading2"/>
       </w:pPr>
-      <w:bookmarkStart w:id="22" w:name="_Toc287955160"/>
-      <w:r>
-        <w:t>7.2</w:t>
+      <w:bookmarkStart w:id="23" w:name="_Toc288392675"/>
+      <w:r>
+        <w:t>8</w:t>
+      </w:r>
+      <w:r>
+        <w:t>.2</w:t>
       </w:r>
       <w:r>
         <w:t xml:space="preserve"> – OpenGL Rendering</w:t>
@@ -3194,25 +3310,31 @@
       <w:r>
         <w:t>)</w:t>
       </w:r>
-      <w:bookmarkEnd w:id="22"/>
+      <w:bookmarkEnd w:id="23"/>
     </w:p>
     <w:p>
       <w:pPr>
         <w:pStyle w:val="Heading1"/>
       </w:pPr>
-      <w:bookmarkStart w:id="23" w:name="_Toc287955161"/>
-      <w:r>
-        <w:t>8 – Testing</w:t>
-      </w:r>
-      <w:bookmarkEnd w:id="23"/>
+      <w:bookmarkStart w:id="24" w:name="_Toc288392676"/>
+      <w:r>
+        <w:t>9</w:t>
+      </w:r>
+      <w:r>
+        <w:t xml:space="preserve"> – Testing</w:t>
+      </w:r>
+      <w:bookmarkEnd w:id="24"/>
     </w:p>
     <w:p>
       <w:pPr>
         <w:pStyle w:val="Heading2"/>
       </w:pPr>
-      <w:bookmarkStart w:id="24" w:name="_Toc287955162"/>
-      <w:r>
-        <w:t>8.1 – Server Side Testing</w:t>
+      <w:bookmarkStart w:id="25" w:name="_Toc288392677"/>
+      <w:r>
+        <w:t>9</w:t>
+      </w:r>
+      <w:r>
+        <w:t>.1 – Server Side Testing</w:t>
       </w:r>
       <w:r>
         <w:t xml:space="preserve"> (Alex </w:t>
@@ -3225,15 +3347,18 @@
       <w:r>
         <w:t>)</w:t>
       </w:r>
-      <w:bookmarkEnd w:id="24"/>
+      <w:bookmarkEnd w:id="25"/>
     </w:p>
     <w:p>
       <w:pPr>
         <w:pStyle w:val="Heading3"/>
       </w:pPr>
-      <w:bookmarkStart w:id="25" w:name="_Toc287955163"/>
-      <w:r>
-        <w:t>8.1.3 – Unit Testing</w:t>
+      <w:bookmarkStart w:id="26" w:name="_Toc288392678"/>
+      <w:r>
+        <w:t>9</w:t>
+      </w:r>
+      <w:r>
+        <w:t>.1.3 – Unit Testing</w:t>
       </w:r>
       <w:r>
         <w:t xml:space="preserve"> (Alex </w:t>
@@ -3246,15 +3371,19 @@
       <w:r>
         <w:t>)</w:t>
       </w:r>
-      <w:bookmarkEnd w:id="25"/>
+      <w:bookmarkEnd w:id="26"/>
     </w:p>
     <w:p>
       <w:pPr>
         <w:pStyle w:val="Heading3"/>
       </w:pPr>
-      <w:bookmarkStart w:id="26" w:name="_Toc287955164"/>
-      <w:r>
-        <w:t>8.1.4 – Integration Testing</w:t>
+      <w:bookmarkStart w:id="27" w:name="_Toc288392679"/>
+      <w:r>
+        <w:lastRenderedPageBreak/>
+        <w:t>9</w:t>
+      </w:r>
+      <w:r>
+        <w:t>.1.4 – Integration Testing</w:t>
       </w:r>
       <w:r>
         <w:t xml:space="preserve"> (Alex </w:t>
@@ -3267,29 +3396,34 @@
       <w:r>
         <w:t>)</w:t>
       </w:r>
-      <w:bookmarkEnd w:id="26"/>
+      <w:bookmarkEnd w:id="27"/>
     </w:p>
     <w:p>
       <w:pPr>
         <w:pStyle w:val="Heading2"/>
       </w:pPr>
-      <w:bookmarkStart w:id="27" w:name="_Toc287955165"/>
-      <w:r>
-        <w:lastRenderedPageBreak/>
-        <w:t>8.2 – Robot Client Testing</w:t>
+      <w:bookmarkStart w:id="28" w:name="_Toc288392680"/>
+      <w:r>
+        <w:t>9</w:t>
+      </w:r>
+      <w:r>
+        <w:t>.2 – Robot Client Testing</w:t>
       </w:r>
       <w:r>
         <w:t xml:space="preserve"> (Mike Wright)</w:t>
       </w:r>
-      <w:bookmarkEnd w:id="27"/>
+      <w:bookmarkEnd w:id="28"/>
     </w:p>
     <w:p>
       <w:pPr>
         <w:pStyle w:val="Heading2"/>
       </w:pPr>
-      <w:bookmarkStart w:id="28" w:name="_Toc287955166"/>
-      <w:r>
-        <w:t>8.3 – Android Client Testing</w:t>
+      <w:bookmarkStart w:id="29" w:name="_Toc288392681"/>
+      <w:r>
+        <w:t>9</w:t>
+      </w:r>
+      <w:r>
+        <w:t>.3 – Android Client Testing</w:t>
       </w:r>
       <w:r>
         <w:t xml:space="preserve"> (Steve </w:t>
@@ -3302,15 +3436,15 @@
       <w:r>
         <w:t>)</w:t>
       </w:r>
-      <w:bookmarkEnd w:id="28"/>
+      <w:bookmarkEnd w:id="29"/>
     </w:p>
     <w:p>
       <w:pPr>
         <w:pStyle w:val="Heading1"/>
       </w:pPr>
-      <w:bookmarkStart w:id="29" w:name="_Toc287955167"/>
-      <w:r>
-        <w:t>9</w:t>
+      <w:bookmarkStart w:id="30" w:name="_Toc288392682"/>
+      <w:r>
+        <w:t>10</w:t>
       </w:r>
       <w:r>
         <w:t xml:space="preserve"> – Conclusion</w:t>
@@ -3318,33 +3452,33 @@
       <w:r>
         <w:t xml:space="preserve"> (Mike Wright)</w:t>
       </w:r>
-      <w:bookmarkEnd w:id="29"/>
+      <w:bookmarkEnd w:id="30"/>
     </w:p>
     <w:p>
       <w:pPr>
         <w:pStyle w:val="Heading1"/>
       </w:pPr>
-      <w:bookmarkStart w:id="30" w:name="_Toc287955168"/>
+      <w:bookmarkStart w:id="31" w:name="_Toc288392683"/>
       <w:r>
         <w:t>Appendix A – Use Cases</w:t>
       </w:r>
-      <w:bookmarkEnd w:id="30"/>
+      <w:bookmarkEnd w:id="31"/>
     </w:p>
     <w:p>
       <w:pPr>
         <w:pStyle w:val="Heading1"/>
       </w:pPr>
-      <w:bookmarkStart w:id="31" w:name="_Toc287955169"/>
+      <w:bookmarkStart w:id="32" w:name="_Toc288392684"/>
       <w:r>
         <w:t>Appendix B – Use Case Realizations (Sequence Diagrams)</w:t>
       </w:r>
-      <w:bookmarkEnd w:id="31"/>
+      <w:bookmarkEnd w:id="32"/>
     </w:p>
     <w:p>
       <w:pPr>
         <w:pStyle w:val="Heading1"/>
       </w:pPr>
-      <w:bookmarkStart w:id="32" w:name="_Toc287955170"/>
+      <w:bookmarkStart w:id="33" w:name="_Toc288392685"/>
       <w:r>
         <w:t xml:space="preserve">Appendix C – Schedule Gantt </w:t>
       </w:r>
@@ -3352,21 +3486,21 @@
       <w:r>
         <w:t>Chart</w:t>
       </w:r>
-      <w:bookmarkEnd w:id="32"/>
+      <w:bookmarkEnd w:id="33"/>
       <w:proofErr w:type="gramEnd"/>
     </w:p>
     <w:p>
       <w:pPr>
         <w:pStyle w:val="Heading1"/>
       </w:pPr>
-      <w:bookmarkStart w:id="33" w:name="_Toc287955171"/>
+      <w:bookmarkStart w:id="34" w:name="_Toc288392686"/>
       <w:r>
         <w:t>Appendix D</w:t>
       </w:r>
       <w:r>
         <w:t xml:space="preserve"> – Class Diagrams</w:t>
       </w:r>
-      <w:bookmarkEnd w:id="33"/>
+      <w:bookmarkEnd w:id="34"/>
     </w:p>
     <w:sectPr>
       <w:headerReference w:type="default" r:id="rId8"/>
@@ -4582,7 +4716,7 @@
 </file>
 
 <file path=customXml/itemProps1.xml><?xml version="1.0" encoding="utf-8"?>
-<ds:datastoreItem xmlns:ds="http://schemas.openxmlformats.org/officeDocument/2006/customXml" ds:itemID="{56F12B26-1423-4D8C-BD13-7386D201F2A0}">
+<ds:datastoreItem xmlns:ds="http://schemas.openxmlformats.org/officeDocument/2006/customXml" ds:itemID="{D1628E70-9793-4FB2-BB43-DECD44729414}">
   <ds:schemaRefs>
     <ds:schemaRef ds:uri="http://schemas.openxmlformats.org/officeDocument/2006/bibliography"/>
   </ds:schemaRefs>

</xml_diff>

<commit_message>
Added a new section on server controller testing.
</commit_message>
<xml_diff>
--- a/docs/RoboWarsFinalReport.docx
+++ b/docs/RoboWarsFinalReport.docx
@@ -17,23 +17,13 @@
           <w:szCs w:val="48"/>
         </w:rPr>
       </w:pPr>
-      <w:proofErr w:type="spellStart"/>
       <w:r>
         <w:rPr>
           <w:b/>
           <w:sz w:val="48"/>
           <w:szCs w:val="48"/>
         </w:rPr>
-        <w:t>RoboWars</w:t>
-      </w:r>
-      <w:proofErr w:type="spellEnd"/>
-      <w:r>
-        <w:rPr>
-          <w:b/>
-          <w:sz w:val="48"/>
-          <w:szCs w:val="48"/>
-        </w:rPr>
-        <w:t xml:space="preserve"> Final Report</w:t>
+        <w:t>RoboWars Final Report</w:t>
       </w:r>
     </w:p>
     <w:p>
@@ -5656,31 +5646,7 @@
     </w:p>
     <w:p>
       <w:r>
-        <w:t xml:space="preserve">This report is intended as a final report of progress by the </w:t>
-      </w:r>
-      <w:proofErr w:type="spellStart"/>
-      <w:r>
-        <w:t>RoboWars</w:t>
-      </w:r>
-      <w:proofErr w:type="spellEnd"/>
-      <w:r>
-        <w:t xml:space="preserve"> SYSC 4907 engineering project team. The </w:t>
-      </w:r>
-      <w:proofErr w:type="spellStart"/>
-      <w:r>
-        <w:t>RoboWars</w:t>
-      </w:r>
-      <w:proofErr w:type="spellEnd"/>
-      <w:r>
-        <w:t xml:space="preserve"> project aims to further develop solutions in the area of remote robotics control systems. Control systems for remote robotics available today often require custom, specialized hardware to interface with the robotics, and may provide only rudimentary control functionality. By exploiting widely available consumer hardware and open source software, the </w:t>
-      </w:r>
-      <w:proofErr w:type="spellStart"/>
-      <w:r>
-        <w:t>RoboWars</w:t>
-      </w:r>
-      <w:proofErr w:type="spellEnd"/>
-      <w:r>
-        <w:t xml:space="preserve"> project aims to create a feature rich robotics control system that can be easily adapted to any Bluetooth capable robotics system.</w:t>
+        <w:t>This report is intended as a final report of progress by the RoboWars SYSC 4907 engineering project team. The RoboWars project aims to further develop solutions in the area of remote robotics control systems. Control systems for remote robotics available today often require custom, specialized hardware to interface with the robotics, and may provide only rudimentary control functionality. By exploiting widely available consumer hardware and open source software, the RoboWars project aims to create a feature rich robotics control system that can be easily adapted to any Bluetooth capable robotics system.</w:t>
       </w:r>
     </w:p>
     <w:p>
@@ -5731,15 +5697,7 @@
     </w:p>
     <w:p>
       <w:r>
-        <w:t xml:space="preserve">The </w:t>
-      </w:r>
-      <w:proofErr w:type="spellStart"/>
-      <w:r>
-        <w:t>RoboWars</w:t>
-      </w:r>
-      <w:proofErr w:type="spellEnd"/>
-      <w:r>
-        <w:t xml:space="preserve"> project has two primary objectives: </w:t>
+        <w:t xml:space="preserve">The RoboWars project has two primary objectives: </w:t>
       </w:r>
     </w:p>
     <w:p>
@@ -5876,15 +5834,7 @@
     </w:p>
     <w:p>
       <w:r>
-        <w:t xml:space="preserve">The remainder of this report will detail the development methodology of the </w:t>
-      </w:r>
-      <w:proofErr w:type="spellStart"/>
-      <w:r>
-        <w:t>RoboWars</w:t>
-      </w:r>
-      <w:proofErr w:type="spellEnd"/>
-      <w:r>
-        <w:t xml:space="preserve"> project, and the technical specifications of the implemented solution. First, the requirements for the project will be discussed, as well as the engineering principles and </w:t>
+        <w:t xml:space="preserve">The remainder of this report will detail the development methodology of the RoboWars project, and the technical specifications of the implemented solution. First, the requirements for the project will be discussed, as well as the engineering principles and </w:t>
       </w:r>
       <w:r>
         <w:lastRenderedPageBreak/>
@@ -5960,21 +5910,7 @@
         <w:rPr>
           <w:szCs w:val="24"/>
         </w:rPr>
-        <w:t xml:space="preserve">Android is a set of software which includes a mobile Operating System (OS), middleware, and required applications. Android is open source software (OSS), meaning the source code is freely available to the general public to use and modify so long as the </w:t>
-      </w:r>
-      <w:proofErr w:type="gramStart"/>
-      <w:r>
-        <w:rPr>
-          <w:szCs w:val="24"/>
-        </w:rPr>
-        <w:t>licensing</w:t>
-      </w:r>
-      <w:proofErr w:type="gramEnd"/>
-      <w:r>
-        <w:rPr>
-          <w:szCs w:val="24"/>
-        </w:rPr>
-        <w:t xml:space="preserve"> restrictions are adhered to.</w:t>
+        <w:t>Android is a set of software which includes a mobile Operating System (OS), middleware, and required applications. Android is open source software (OSS), meaning the source code is freely available to the general public to use and modify so long as the licensing restrictions are adhered to.</w:t>
       </w:r>
     </w:p>
     <w:p>
@@ -6393,21 +6329,7 @@
         <w:rPr>
           <w:szCs w:val="24"/>
         </w:rPr>
-        <w:t xml:space="preserve"> was utilized. As mentioned in section 3.1.2, the Android Emulator does not implement or support the gyroscope functionality which the </w:t>
-      </w:r>
-      <w:proofErr w:type="spellStart"/>
-      <w:r>
-        <w:rPr>
-          <w:szCs w:val="24"/>
-        </w:rPr>
-        <w:t>RoboWars</w:t>
-      </w:r>
-      <w:proofErr w:type="spellEnd"/>
-      <w:r>
-        <w:rPr>
-          <w:szCs w:val="24"/>
-        </w:rPr>
-        <w:t xml:space="preserve"> project has taken advantage of. Fortunately, </w:t>
+        <w:t xml:space="preserve"> was utilized. As mentioned in section 3.1.2, the Android Emulator does not implement or support the gyroscope functionality which the RoboWars project has taken advantage of. Fortunately, </w:t>
       </w:r>
       <w:proofErr w:type="spellStart"/>
       <w:r>
@@ -6662,13 +6584,8 @@
         <w:pStyle w:val="Heading3"/>
       </w:pPr>
       <w:bookmarkStart w:id="13" w:name="_Toc288699216"/>
-      <w:proofErr w:type="spellStart"/>
-      <w:r>
-        <w:t>RoboWars</w:t>
-      </w:r>
-      <w:proofErr w:type="spellEnd"/>
-      <w:r>
-        <w:t xml:space="preserve"> Robot Design</w:t>
+      <w:r>
+        <w:t>RoboWars Robot Design</w:t>
       </w:r>
       <w:bookmarkEnd w:id="13"/>
     </w:p>
@@ -6681,21 +6598,12 @@
           <w:szCs w:val="24"/>
         </w:rPr>
       </w:pPr>
-      <w:proofErr w:type="spellStart"/>
       <w:r>
         <w:rPr>
           <w:sz w:val="24"/>
           <w:szCs w:val="24"/>
         </w:rPr>
-        <w:t>RoboWars</w:t>
-      </w:r>
-      <w:proofErr w:type="spellEnd"/>
-      <w:r>
-        <w:rPr>
-          <w:sz w:val="24"/>
-          <w:szCs w:val="24"/>
-        </w:rPr>
-        <w:t xml:space="preserve"> has built its own custom robots for this project. In our design we have used 2 servo motors to provide both drive and steering, balanced over a central steering column. These two servo motors can provide zero </w:t>
+        <w:t xml:space="preserve">RoboWars has built its own custom robots for this project. In our design we have used 2 servo motors to provide both drive and steering, balanced over a central steering column. These two servo motors can provide zero </w:t>
       </w:r>
       <w:proofErr w:type="gramStart"/>
       <w:r>
@@ -6728,15 +6636,7 @@
     </w:p>
     <w:p>
       <w:r>
-        <w:t xml:space="preserve">The </w:t>
-      </w:r>
-      <w:proofErr w:type="spellStart"/>
-      <w:r>
-        <w:t>RoboWars</w:t>
-      </w:r>
-      <w:proofErr w:type="spellEnd"/>
-      <w:r>
-        <w:t xml:space="preserve"> project was an original idea proposed by the project team, and as such no external client existed to participate in requirements elicitation. To ensure that the </w:t>
+        <w:t xml:space="preserve">The RoboWars project was an original idea proposed by the project team, and as such no external client existed to participate in requirements elicitation. To ensure that the </w:t>
       </w:r>
       <w:r>
         <w:lastRenderedPageBreak/>
@@ -6801,15 +6701,7 @@
         <w:fldChar w:fldCharType="end"/>
       </w:r>
       <w:r>
-        <w:t xml:space="preserve">: </w:t>
-      </w:r>
-      <w:proofErr w:type="spellStart"/>
-      <w:r>
-        <w:t>RoboWars</w:t>
-      </w:r>
-      <w:proofErr w:type="spellEnd"/>
-      <w:r>
-        <w:t xml:space="preserve"> Use Case Names and Descriptions</w:t>
+        <w:t>: RoboWars Use Case Names and Descriptions</w:t>
       </w:r>
       <w:bookmarkEnd w:id="16"/>
     </w:p>
@@ -7443,21 +7335,7 @@
               <w:rPr>
                 <w:szCs w:val="24"/>
               </w:rPr>
-              <w:t xml:space="preserve">A player in the lobby initiates a game. The lobby is replaced with an augmented video feed, and players are paired to robots for remote control. Virtual </w:t>
-            </w:r>
-            <w:proofErr w:type="spellStart"/>
-            <w:r>
-              <w:rPr>
-                <w:szCs w:val="24"/>
-              </w:rPr>
-              <w:t>gameplay</w:t>
-            </w:r>
-            <w:proofErr w:type="spellEnd"/>
-            <w:r>
-              <w:rPr>
-                <w:szCs w:val="24"/>
-              </w:rPr>
-              <w:t xml:space="preserve"> begins.</w:t>
+              <w:t>A player in the lobby initiates a game. The lobby is replaced with an augmented video feed, and players are paired to robots for remote control. Virtual gameplay begins.</w:t>
             </w:r>
           </w:p>
         </w:tc>
@@ -7658,23 +7536,7 @@
     </w:p>
     <w:p>
       <w:r>
-        <w:t xml:space="preserve">The </w:t>
-      </w:r>
-      <w:proofErr w:type="spellStart"/>
-      <w:r>
-        <w:t>RoboWars</w:t>
-      </w:r>
-      <w:proofErr w:type="spellEnd"/>
-      <w:r>
-        <w:t xml:space="preserve"> system is designed as a centralized system, in which both robot and Android clients connect to a central server which manages the system state and propagates information between clients as required. The </w:t>
-      </w:r>
-      <w:proofErr w:type="spellStart"/>
-      <w:r>
-        <w:t>RoboWars</w:t>
-      </w:r>
-      <w:proofErr w:type="spellEnd"/>
-      <w:r>
-        <w:t xml:space="preserve"> system is distributed over three types of nodes:</w:t>
+        <w:t>The RoboWars system is designed as a centralized system, in which both robot and Android clients connect to a central server which manages the system state and propagates information between clients as required. The RoboWars system is distributed over three types of nodes:</w:t>
       </w:r>
     </w:p>
     <w:p>
@@ -7722,15 +7584,7 @@
       </w:r>
       <w:proofErr w:type="spellEnd"/>
       <w:r>
-        <w:t xml:space="preserve"> NXT 2.0 Intelligent Brick. Up to two connected robot nodes have been tested, although the implementation is designed to support an arbitrary number of robots. The robot client is implemented as a single subsystem which is responsible for local position tracking and remote execution of commands from the central server. Although the </w:t>
-      </w:r>
-      <w:proofErr w:type="spellStart"/>
-      <w:r>
-        <w:t>RoboWars</w:t>
-      </w:r>
-      <w:proofErr w:type="spellEnd"/>
-      <w:r>
-        <w:t xml:space="preserve"> implementation is designed with a custom </w:t>
+        <w:t xml:space="preserve"> NXT 2.0 Intelligent Brick. Up to two connected robot nodes have been tested, although the implementation is designed to support an arbitrary number of robots. The robot client is implemented as a single subsystem which is responsible for local position tracking and remote execution of commands from the central server. Although the RoboWars implementation is designed with a custom </w:t>
       </w:r>
       <w:proofErr w:type="spellStart"/>
       <w:r>
@@ -7828,15 +7682,7 @@
         <w:fldChar w:fldCharType="end"/>
       </w:r>
       <w:r>
-        <w:t xml:space="preserve">: A deployment diagram of the complete </w:t>
-      </w:r>
-      <w:proofErr w:type="spellStart"/>
-      <w:r>
-        <w:t>RoboWars</w:t>
-      </w:r>
-      <w:proofErr w:type="spellEnd"/>
-      <w:r>
-        <w:t xml:space="preserve"> system. Note that multiple instances of the Robot and Android nodes can be serviced by a single Central Server node.</w:t>
+        <w:t>: A deployment diagram of the complete RoboWars system. Note that multiple instances of the Robot and Android nodes can be serviced by a single Central Server node.</w:t>
       </w:r>
       <w:bookmarkEnd w:id="19"/>
     </w:p>
@@ -7871,7 +7717,7 @@
           <v:shape id="_x0000_i1025" type="#_x0000_t75" style="width:237pt;height:385.5pt" o:ole="" o:bordertopcolor="this" o:borderleftcolor="this" o:borderbottomcolor="this" o:borderrightcolor="this">
             <v:imagedata r:id="rId8" o:title=""/>
           </v:shape>
-          <o:OLEObject Type="Embed" ProgID="Visio.Drawing.11" ShapeID="_x0000_i1025" DrawAspect="Content" ObjectID="_1362480472" r:id="rId9"/>
+          <o:OLEObject Type="Embed" ProgID="Visio.Drawing.11" ShapeID="_x0000_i1025" DrawAspect="Content" ObjectID="_1363083010" r:id="rId9"/>
         </w:object>
       </w:r>
     </w:p>
@@ -7889,15 +7735,7 @@
     </w:p>
     <w:p>
       <w:r>
-        <w:t xml:space="preserve">The central server is the most complex node in the </w:t>
-      </w:r>
-      <w:proofErr w:type="spellStart"/>
-      <w:r>
-        <w:t>RoboWars</w:t>
-      </w:r>
-      <w:proofErr w:type="spellEnd"/>
-      <w:r>
-        <w:t xml:space="preserve"> system, and manages all communication flows between the Android clients and robots. See Appendix D for class diagrams of the server implementation.</w:t>
+        <w:t>The central server is the most complex node in the RoboWars system, and manages all communication flows between the Android clients and robots. See Appendix D for class diagrams of the server implementation.</w:t>
       </w:r>
     </w:p>
     <w:p>
@@ -7930,15 +7768,7 @@
       </w:r>
       <w:proofErr w:type="spellEnd"/>
       <w:r>
-        <w:t xml:space="preserve"> is a passive class that is not concerned with any real time aspects of </w:t>
-      </w:r>
-      <w:proofErr w:type="spellStart"/>
-      <w:r>
-        <w:t>gameplay</w:t>
-      </w:r>
-      <w:proofErr w:type="spellEnd"/>
-      <w:r>
-        <w:t xml:space="preserve">, but rather manages lists of references to instances of </w:t>
+        <w:t xml:space="preserve"> is a passive class that is not concerned with any real time aspects of gameplay, but rather manages lists of references to instances of </w:t>
       </w:r>
       <w:proofErr w:type="spellStart"/>
       <w:r>
@@ -7954,15 +7784,7 @@
       </w:r>
       <w:proofErr w:type="spellEnd"/>
       <w:r>
-        <w:t xml:space="preserve"> (each of which represents a connected client), and controls the launching and termination of real time </w:t>
-      </w:r>
-      <w:proofErr w:type="spellStart"/>
-      <w:r>
-        <w:t>gameplay</w:t>
-      </w:r>
-      <w:proofErr w:type="spellEnd"/>
-      <w:r>
-        <w:t xml:space="preserve">. The </w:t>
+        <w:t xml:space="preserve"> (each of which represents a connected client), and controls the launching and termination of real time gameplay. The </w:t>
       </w:r>
       <w:proofErr w:type="spellStart"/>
       <w:r>
@@ -8019,15 +7841,7 @@
       </w:r>
       <w:proofErr w:type="spellEnd"/>
       <w:r>
-        <w:t xml:space="preserve"> is generated, a handshake procedure is carried out to ensure the version of the </w:t>
-      </w:r>
-      <w:proofErr w:type="spellStart"/>
-      <w:r>
-        <w:t>RoboWars</w:t>
-      </w:r>
-      <w:proofErr w:type="spellEnd"/>
-      <w:r>
-        <w:t xml:space="preserve"> client is compatible with the server. The client must also provide a unique username, and the client will be required to select a new username if the username is already in use. Once the handshake procedure is complete, the user is registered with the server’s main lobby. Users can interact with the server lobby by sending chat messages, changing the game mode, changing their own ready or spectator status, and initiating game launches. In addition, once the handshake is complete all further communication is achieved by sending serialized event classes rather than raw strings, and the </w:t>
+        <w:t xml:space="preserve"> is generated, a handshake procedure is carried out to ensure the version of the RoboWars client is compatible with the server. The client must also provide a unique username, and the client will be required to select a new username if the username is already in use. Once the handshake procedure is complete, the user is registered with the server’s main lobby. Users can interact with the server lobby by sending chat messages, changing the game mode, changing their own ready or spectator status, and initiating game launches. In addition, once the handshake is complete all further communication is achieved by sending serialized event classes rather than raw strings, and the </w:t>
       </w:r>
       <w:proofErr w:type="spellStart"/>
       <w:r>
@@ -8178,15 +7992,7 @@
       </w:r>
       <w:proofErr w:type="spellEnd"/>
       <w:r>
-        <w:t xml:space="preserve"> will automatically select a compatible underlying implementation from one of several supported libraries based on the underlying operating system. </w:t>
-      </w:r>
-      <w:proofErr w:type="spellStart"/>
-      <w:r>
-        <w:t>RoboWars</w:t>
-      </w:r>
-      <w:proofErr w:type="spellEnd"/>
-      <w:r>
-        <w:t xml:space="preserve"> has been implemented and tested exclusively on Windows, and in this case </w:t>
+        <w:t xml:space="preserve"> will automatically select a compatible underlying implementation from one of several supported libraries based on the underlying operating system. RoboWars has been implemented and tested exclusively on Windows, and in this case </w:t>
       </w:r>
       <w:proofErr w:type="spellStart"/>
       <w:r>
@@ -8216,15 +8022,7 @@
       </w:r>
       <w:proofErr w:type="spellEnd"/>
       <w:r>
-        <w:t xml:space="preserve"> is an open source library implementation of the standard Java Bluetooth API specified in JSR-82. However, the details of the underlying implementation are largely unimportant for the purposes of </w:t>
-      </w:r>
-      <w:proofErr w:type="spellStart"/>
-      <w:r>
-        <w:t>RoboWars</w:t>
-      </w:r>
-      <w:proofErr w:type="spellEnd"/>
-      <w:r>
-        <w:t xml:space="preserve">, as </w:t>
+        <w:t xml:space="preserve"> is an open source library implementation of the standard Java Bluetooth API specified in JSR-82. However, the details of the underlying implementation are largely unimportant for the purposes of RoboWars, as </w:t>
       </w:r>
       <w:proofErr w:type="spellStart"/>
       <w:r>
@@ -8538,23 +8336,7 @@
     </w:p>
     <w:p>
       <w:r>
-        <w:t xml:space="preserve">Ideally, the real time video streaming in the </w:t>
-      </w:r>
-      <w:proofErr w:type="spellStart"/>
-      <w:r>
-        <w:t>RoboWars</w:t>
-      </w:r>
-      <w:proofErr w:type="spellEnd"/>
-      <w:r>
-        <w:t xml:space="preserve"> should use an established and well defined protocol. The first attempts to implement video streaming in </w:t>
-      </w:r>
-      <w:proofErr w:type="spellStart"/>
-      <w:r>
-        <w:t>RoboWars</w:t>
-      </w:r>
-      <w:proofErr w:type="spellEnd"/>
-      <w:r>
-        <w:t xml:space="preserve"> made use of the Real Time Transport Protocol (RTP) for data transmission, and Real Time Streaming Protocol (RTSP) for control signals. This functionality is well supported by the standard Android library, which provides a </w:t>
+        <w:t xml:space="preserve">Ideally, the real time video streaming in the RoboWars should use an established and well defined protocol. The first attempts to implement video streaming in RoboWars made use of the Real Time Transport Protocol (RTP) for data transmission, and Real Time Streaming Protocol (RTSP) for control signals. This functionality is well supported by the standard Android library, which provides a </w:t>
       </w:r>
       <w:proofErr w:type="spellStart"/>
       <w:r>
@@ -8568,15 +8350,7 @@
         <w:t>[8]</w:t>
       </w:r>
       <w:r>
-        <w:t xml:space="preserve">. To test this functionality, the Android client for </w:t>
-      </w:r>
-      <w:proofErr w:type="spellStart"/>
-      <w:r>
-        <w:t>RoboWars</w:t>
-      </w:r>
-      <w:proofErr w:type="spellEnd"/>
-      <w:r>
-        <w:t xml:space="preserve"> was modified to make use of the </w:t>
+        <w:t xml:space="preserve">. To test this functionality, the Android client for RoboWars was modified to make use of the </w:t>
       </w:r>
       <w:proofErr w:type="spellStart"/>
       <w:r>
@@ -8637,15 +8411,7 @@
       </w:r>
       <w:proofErr w:type="spellEnd"/>
       <w:r>
-        <w:t xml:space="preserve"> implementation were insufficient for the needs of the </w:t>
-      </w:r>
-      <w:proofErr w:type="spellStart"/>
-      <w:r>
-        <w:t>RoboWars</w:t>
-      </w:r>
-      <w:proofErr w:type="spellEnd"/>
-      <w:r>
-        <w:t xml:space="preserve"> project. Although the video stream could be reliably displayed, an unacceptable delay of approximately 10 seconds occurred between the transmission and rendering of the video stream. Further testing determined that the cause of this delay was the buffering behaviour of the </w:t>
+        <w:t xml:space="preserve"> implementation were insufficient for the needs of the RoboWars project. Although the video stream could be reliably displayed, an unacceptable delay of approximately 10 seconds occurred between the transmission and rendering of the video stream. Further testing determined that the cause of this delay was the buffering behaviour of the </w:t>
       </w:r>
       <w:proofErr w:type="spellStart"/>
       <w:r>
@@ -8677,39 +8443,7 @@
       </w:r>
       <w:proofErr w:type="gramEnd"/>
       <w:r>
-        <w:t xml:space="preserve"> on the client side remained constant. Further investigation of the Android source code revealed that this buffering functionality is implemented at the level of phone firmware. Modifications to the Android firmware would require that all users of </w:t>
-      </w:r>
-      <w:proofErr w:type="spellStart"/>
-      <w:r>
-        <w:t>RoboWars</w:t>
-      </w:r>
-      <w:proofErr w:type="spellEnd"/>
-      <w:r>
-        <w:t xml:space="preserve"> install custom firmware on their phones, and would limit </w:t>
-      </w:r>
-      <w:proofErr w:type="spellStart"/>
-      <w:r>
-        <w:t>RoboWars</w:t>
-      </w:r>
-      <w:proofErr w:type="spellEnd"/>
-      <w:r>
-        <w:t xml:space="preserve"> clients to phones that have had firmware specifically modified for </w:t>
-      </w:r>
-      <w:proofErr w:type="spellStart"/>
-      <w:r>
-        <w:t>RoboWars</w:t>
-      </w:r>
-      <w:proofErr w:type="spellEnd"/>
-      <w:r>
-        <w:t xml:space="preserve">. This would have significantly reduced the generality and potential market for </w:t>
-      </w:r>
-      <w:proofErr w:type="spellStart"/>
-      <w:r>
-        <w:t>RoboWars</w:t>
-      </w:r>
-      <w:proofErr w:type="spellEnd"/>
-      <w:r>
-        <w:t>, and as such further modifications were not attempted at the firmware level.</w:t>
+        <w:t xml:space="preserve"> on the client side remained constant. Further investigation of the Android source code revealed that this buffering functionality is implemented at the level of phone firmware. Modifications to the Android firmware would require that all users of RoboWars install custom firmware on their phones, and would limit RoboWars clients to phones that have had firmware specifically modified for RoboWars. This would have significantly reduced the generality and potential market for RoboWars, and as such further modifications were not attempted at the firmware level.</w:t>
       </w:r>
     </w:p>
     <w:p>
@@ -8835,15 +8569,7 @@
       </w:r>
       <w:proofErr w:type="spellEnd"/>
       <w:r>
-        <w:t xml:space="preserve">, and the video stream is launched or terminating along with real time </w:t>
-      </w:r>
-      <w:proofErr w:type="spellStart"/>
-      <w:r>
-        <w:t>gameplay</w:t>
-      </w:r>
-      <w:proofErr w:type="spellEnd"/>
-      <w:r>
-        <w:t>. Camera position information is attached to game launch events before they are transmitted to clients, ensuring that the position of the camera is known for OpenGL rendering purposes.</w:t>
+        <w:t>, and the video stream is launched or terminating along with real time gameplay. Camera position information is attached to game launch events before they are transmitted to clients, ensuring that the position of the camera is known for OpenGL rendering purposes.</w:t>
       </w:r>
     </w:p>
     <w:p>
@@ -9192,15 +8918,7 @@
       </w:r>
       <w:proofErr w:type="spellEnd"/>
       <w:r>
-        <w:t xml:space="preserve"> instance, which is used to manually trigger robot redetection. This was originally implemented as a periodic function that did not require administrator interaction, but the period redetections were found to interfere with communication with robots during </w:t>
-      </w:r>
-      <w:proofErr w:type="spellStart"/>
-      <w:r>
-        <w:t>gameplay</w:t>
-      </w:r>
-      <w:proofErr w:type="spellEnd"/>
-      <w:r>
-        <w:t xml:space="preserve">. The </w:t>
+        <w:t xml:space="preserve"> instance, which is used to manually trigger robot redetection. This was originally implemented as a periodic function that did not require administrator interaction, but the period redetections were found to interfere with communication with robots during gameplay. The </w:t>
       </w:r>
       <w:proofErr w:type="spellStart"/>
       <w:r>
@@ -9726,13 +9444,8 @@
       <w:bookmarkEnd w:id="37"/>
     </w:p>
     <w:p>
-      <w:proofErr w:type="spellStart"/>
-      <w:r>
-        <w:t>RoboWars</w:t>
-      </w:r>
-      <w:proofErr w:type="spellEnd"/>
-      <w:r>
-        <w:t xml:space="preserve"> makes extensive use of the Apache Log4j open source logging library </w:t>
+      <w:r>
+        <w:t xml:space="preserve">RoboWars makes extensive use of the Apache Log4j open source logging library </w:t>
       </w:r>
       <w:r>
         <w:t>[14]</w:t>
@@ -9782,15 +9495,7 @@
         </w:numPr>
       </w:pPr>
       <w:r>
-        <w:t xml:space="preserve">Logging configurations are modified through a configuration file which is read at runtime. Logs can be directed to console or file, and these settings can be set independently for each logging level (by default, </w:t>
-      </w:r>
-      <w:proofErr w:type="spellStart"/>
-      <w:r>
-        <w:t>RoboWars</w:t>
-      </w:r>
-      <w:proofErr w:type="spellEnd"/>
-      <w:r>
-        <w:t xml:space="preserve"> logs DEBUG messages to file, and INFO and ERROR messages to both console and file). Suppressing log output can be done through runtime configuration, rather than modification of source code.</w:t>
+        <w:t>Logging configurations are modified through a configuration file which is read at runtime. Logs can be directed to console or file, and these settings can be set independently for each logging level (by default, RoboWars logs DEBUG messages to file, and INFO and ERROR messages to both console and file). Suppressing log output can be done through runtime configuration, rather than modification of source code.</w:t>
       </w:r>
     </w:p>
     <w:p>
@@ -10417,21 +10122,7 @@
         <w:rPr>
           <w:szCs w:val="24"/>
         </w:rPr>
-        <w:t xml:space="preserve">), which it records into a byte array. This array is then converted into a plain text string.  The plain text string is then decoded and new objects are created and returned.  This input stream though is unable to decode all objects only those which are used in </w:t>
-      </w:r>
-      <w:proofErr w:type="spellStart"/>
-      <w:r>
-        <w:rPr>
-          <w:szCs w:val="24"/>
-        </w:rPr>
-        <w:t>RoboWars</w:t>
-      </w:r>
-      <w:proofErr w:type="spellEnd"/>
-      <w:r>
-        <w:rPr>
-          <w:szCs w:val="24"/>
-        </w:rPr>
-        <w:t xml:space="preserve"> (</w:t>
+        <w:t>), which it records into a byte array. This array is then converted into a plain text string.  The plain text string is then decoded and new objects are created and returned.  This input stream though is unable to decode all objects only those which are used in RoboWars (</w:t>
       </w:r>
       <w:proofErr w:type="spellStart"/>
       <w:r>
@@ -10532,40 +10223,21 @@
       <w:pPr>
         <w:pStyle w:val="Heading4"/>
       </w:pPr>
-      <w:proofErr w:type="spellStart"/>
-      <w:r>
-        <w:t>RoboWars</w:t>
-      </w:r>
-      <w:proofErr w:type="spellEnd"/>
-      <w:r>
-        <w:t xml:space="preserve"> Message Protocol</w:t>
-      </w:r>
-    </w:p>
-    <w:p>
-      <w:pPr>
-        <w:rPr>
-          <w:szCs w:val="24"/>
-        </w:rPr>
-      </w:pPr>
-      <w:r>
-        <w:rPr>
-          <w:szCs w:val="24"/>
-        </w:rPr>
-        <w:t xml:space="preserve">In </w:t>
-      </w:r>
-      <w:proofErr w:type="spellStart"/>
-      <w:r>
-        <w:rPr>
-          <w:szCs w:val="24"/>
-        </w:rPr>
-        <w:t>RoboWars</w:t>
-      </w:r>
-      <w:proofErr w:type="spellEnd"/>
-      <w:r>
-        <w:rPr>
-          <w:szCs w:val="24"/>
-        </w:rPr>
-        <w:t xml:space="preserve"> we have implemented a message protocol to allow the transferring of particular objects over </w:t>
+      <w:r>
+        <w:t>RoboWars Message Protocol</w:t>
+      </w:r>
+    </w:p>
+    <w:p>
+      <w:pPr>
+        <w:rPr>
+          <w:szCs w:val="24"/>
+        </w:rPr>
+      </w:pPr>
+      <w:r>
+        <w:rPr>
+          <w:szCs w:val="24"/>
+        </w:rPr>
+        <w:t xml:space="preserve">In RoboWars we have implemented a message protocol to allow the transferring of particular objects over </w:t>
       </w:r>
       <w:proofErr w:type="spellStart"/>
       <w:r>
@@ -11338,19 +11010,11 @@
           <w:szCs w:val="24"/>
         </w:rPr>
       </w:pPr>
-      <w:proofErr w:type="spellStart"/>
-      <w:r>
-        <w:rPr>
-          <w:szCs w:val="24"/>
-        </w:rPr>
-        <w:t>RoboWars</w:t>
-      </w:r>
-      <w:proofErr w:type="spellEnd"/>
-      <w:r>
-        <w:rPr>
-          <w:szCs w:val="24"/>
-        </w:rPr>
-        <w:t xml:space="preserve"> robots use dead reckoning to figure out its location. Dead reckoning uses a starting location and a displacement for the robots to be able to figure out where they are.  This is performed by the Navigator classes provided by </w:t>
+      <w:r>
+        <w:rPr>
+          <w:szCs w:val="24"/>
+        </w:rPr>
+        <w:t xml:space="preserve">RoboWars robots use dead reckoning to figure out its location. Dead reckoning uses a starting location and a displacement for the robots to be able to figure out where they are.  This is performed by the Navigator classes provided by </w:t>
       </w:r>
       <w:proofErr w:type="spellStart"/>
       <w:r>
@@ -11767,21 +11431,7 @@
         <w:rPr>
           <w:szCs w:val="24"/>
         </w:rPr>
-        <w:t xml:space="preserve">, all of which were utilized in the </w:t>
-      </w:r>
-      <w:proofErr w:type="spellStart"/>
-      <w:r>
-        <w:rPr>
-          <w:szCs w:val="24"/>
-        </w:rPr>
-        <w:t>RoboWars</w:t>
-      </w:r>
-      <w:proofErr w:type="spellEnd"/>
-      <w:r>
-        <w:rPr>
-          <w:szCs w:val="24"/>
-        </w:rPr>
-        <w:t xml:space="preserve"> project. All of the layouts support all of the built-in widgets, and are very easy to understand, implement and use.</w:t>
+        <w:t>, all of which were utilized in the RoboWars project. All of the layouts support all of the built-in widgets, and are very easy to understand, implement and use.</w:t>
       </w:r>
     </w:p>
     <w:p>
@@ -11828,21 +11478,7 @@
         <w:rPr>
           <w:szCs w:val="24"/>
         </w:rPr>
-        <w:t xml:space="preserve">The layout of the </w:t>
-      </w:r>
-      <w:proofErr w:type="spellStart"/>
-      <w:r>
-        <w:rPr>
-          <w:szCs w:val="24"/>
-        </w:rPr>
-        <w:t>RoboWars</w:t>
-      </w:r>
-      <w:proofErr w:type="spellEnd"/>
-      <w:r>
-        <w:rPr>
-          <w:szCs w:val="24"/>
-        </w:rPr>
-        <w:t xml:space="preserve"> Android application is relatively simple. The majority of the view components and characteristics are stored in an XML file; this approach keeps the source code clean and simple, and at the same time improves reusability. The remainder of the classes are generally models, for storing data, and controllers, for handling user input. Below is a list of classes and a brief overview of their functionality and purpose:</w:t>
+        <w:t>The layout of the RoboWars Android application is relatively simple. The majority of the view components and characteristics are stored in an XML file; this approach keeps the source code clean and simple, and at the same time improves reusability. The remainder of the classes are generally models, for storing data, and controllers, for handling user input. Below is a list of classes and a brief overview of their functionality and purpose:</w:t>
       </w:r>
     </w:p>
     <w:p>
@@ -12380,21 +12016,7 @@
         <w:rPr>
           <w:szCs w:val="24"/>
         </w:rPr>
-        <w:t xml:space="preserve">Two prominent issues with the Android Emulator came up, both during implementation and during testing. The first, and most easily handled, was the fact that the Android Emulator has no built-in gyroscope emulator or stub. As the </w:t>
-      </w:r>
-      <w:proofErr w:type="spellStart"/>
-      <w:r>
-        <w:rPr>
-          <w:szCs w:val="24"/>
-        </w:rPr>
-        <w:t>RoboWars</w:t>
-      </w:r>
-      <w:proofErr w:type="spellEnd"/>
-      <w:r>
-        <w:rPr>
-          <w:szCs w:val="24"/>
-        </w:rPr>
-        <w:t xml:space="preserve"> mobile application depends on the tilt controls for steering during a session, either the application needed to be tested on a physical mobile phone, or an alternative software solution was needed. After some research, an open source library, named </w:t>
+        <w:t xml:space="preserve">Two prominent issues with the Android Emulator came up, both during implementation and during testing. The first, and most easily handled, was the fact that the Android Emulator has no built-in gyroscope emulator or stub. As the RoboWars mobile application depends on the tilt controls for steering during a session, either the application needed to be tested on a physical mobile phone, or an alternative software solution was needed. After some research, an open source library, named </w:t>
       </w:r>
       <w:proofErr w:type="spellStart"/>
       <w:r>
@@ -12429,21 +12051,7 @@
           <w:szCs w:val="24"/>
         </w:rPr>
         <w:lastRenderedPageBreak/>
-        <w:t xml:space="preserve">the actual hardware gyroscope. The application, as seen in Appendix X, allows the user to control the tilt of the phone along all three axes through a software interface. The application communicates with the </w:t>
-      </w:r>
-      <w:proofErr w:type="spellStart"/>
-      <w:r>
-        <w:rPr>
-          <w:szCs w:val="24"/>
-        </w:rPr>
-        <w:t>RoboWars</w:t>
-      </w:r>
-      <w:proofErr w:type="spellEnd"/>
-      <w:r>
-        <w:rPr>
-          <w:szCs w:val="24"/>
-        </w:rPr>
-        <w:t xml:space="preserve"> project through a TCP connection, so information transfer was not an issue, as it was already fully implemented and working.</w:t>
+        <w:t>the actual hardware gyroscope. The application, as seen in Appendix X, allows the user to control the tilt of the phone along all three axes through a software interface. The application communicates with the RoboWars project through a TCP connection, so information transfer was not an issue, as it was already fully implemented and working.</w:t>
       </w:r>
     </w:p>
     <w:p>
@@ -12552,21 +12160,7 @@
         <w:rPr>
           <w:szCs w:val="24"/>
         </w:rPr>
-        <w:t xml:space="preserve"> able to successfully encode and decode every type of object that is used in communication for </w:t>
-      </w:r>
-      <w:proofErr w:type="spellStart"/>
-      <w:r>
-        <w:rPr>
-          <w:szCs w:val="24"/>
-        </w:rPr>
-        <w:t>RoboWars</w:t>
-      </w:r>
-      <w:proofErr w:type="spellEnd"/>
-      <w:r>
-        <w:rPr>
-          <w:szCs w:val="24"/>
-        </w:rPr>
-        <w:t xml:space="preserve"> matches.</w:t>
+        <w:t xml:space="preserve"> able to successfully encode and decode every type of object that is used in communication for RoboWars matches.</w:t>
       </w:r>
     </w:p>
     <w:p>
@@ -12598,21 +12192,7 @@
         <w:rPr>
           <w:szCs w:val="24"/>
         </w:rPr>
-        <w:t xml:space="preserve"> in </w:t>
-      </w:r>
-      <w:proofErr w:type="spellStart"/>
-      <w:r>
-        <w:rPr>
-          <w:szCs w:val="24"/>
-        </w:rPr>
-        <w:t>RoboWars</w:t>
-      </w:r>
-      <w:proofErr w:type="spellEnd"/>
-      <w:r>
-        <w:rPr>
-          <w:szCs w:val="24"/>
-        </w:rPr>
-        <w:t xml:space="preserve"> can be run in test mode where it </w:t>
+        <w:t xml:space="preserve"> in RoboWars can be run in test mode where it </w:t>
       </w:r>
       <w:r>
         <w:rPr>
@@ -12637,21 +12217,7 @@
         <w:rPr>
           <w:szCs w:val="24"/>
         </w:rPr>
-        <w:t xml:space="preserve">KeyController.java: This script is used to check that the robot is moving correctly. It acts as an interface to run all commands used by </w:t>
-      </w:r>
-      <w:proofErr w:type="spellStart"/>
-      <w:r>
-        <w:rPr>
-          <w:szCs w:val="24"/>
-        </w:rPr>
-        <w:t>RoboWars</w:t>
-      </w:r>
-      <w:proofErr w:type="spellEnd"/>
-      <w:r>
-        <w:rPr>
-          <w:szCs w:val="24"/>
-        </w:rPr>
-        <w:t xml:space="preserve"> over Bluetooth.  The movements must be verified by a human oracle as there is no way to assert that the correct movement occurred programmatically.</w:t>
+        <w:t>KeyController.java: This script is used to check that the robot is moving correctly. It acts as an interface to run all commands used by RoboWars over Bluetooth.  The movements must be verified by a human oracle as there is no way to assert that the correct movement occurred programmatically.</w:t>
       </w:r>
     </w:p>
     <w:p>
@@ -12706,15 +12272,7 @@
       <w:bookmarkStart w:id="58" w:name="_Toc288415413"/>
       <w:bookmarkStart w:id="59" w:name="_Toc288699252"/>
       <w:r>
-        <w:t xml:space="preserve">Server Side Testing (Alex </w:t>
-      </w:r>
-      <w:proofErr w:type="spellStart"/>
-      <w:r>
-        <w:t>Dinardo</w:t>
-      </w:r>
-      <w:proofErr w:type="spellEnd"/>
-      <w:r>
-        <w:t>)</w:t>
+        <w:t>Server Side Testing</w:t>
       </w:r>
       <w:bookmarkEnd w:id="58"/>
       <w:bookmarkEnd w:id="59"/>
@@ -12728,11 +12286,326 @@
       <w:pPr>
         <w:pStyle w:val="Heading3"/>
       </w:pPr>
+      <w:r>
+        <w:lastRenderedPageBreak/>
+        <w:t>Controller Testing (Alexander Craig)</w:t>
+      </w:r>
+    </w:p>
+    <w:p>
+      <w:r>
+        <w:t xml:space="preserve">Unit testing was performed on the controller component of the server using the open source </w:t>
+      </w:r>
+      <w:proofErr w:type="spellStart"/>
+      <w:r>
+        <w:t>JUnit</w:t>
+      </w:r>
+      <w:proofErr w:type="spellEnd"/>
+      <w:r>
+        <w:t xml:space="preserve"> 4 testing framework [ac1]. Test coverage was primarily directed toward the control classes of the component, while boundary classes such as </w:t>
+      </w:r>
+      <w:proofErr w:type="spellStart"/>
+      <w:r>
+        <w:t>UserProxy</w:t>
+      </w:r>
+      <w:proofErr w:type="spellEnd"/>
+      <w:r>
+        <w:t xml:space="preserve"> and </w:t>
+      </w:r>
+      <w:proofErr w:type="spellStart"/>
+      <w:r>
+        <w:t>RobotProxy</w:t>
+      </w:r>
+      <w:proofErr w:type="spellEnd"/>
+      <w:r>
+        <w:t xml:space="preserve"> were primarily tested through interaction with the actual boundary actors or simulators thereof. Classes used only for data encapsulation (such as </w:t>
+      </w:r>
+      <w:proofErr w:type="spellStart"/>
+      <w:r>
+        <w:t>ServerLobbyEvent</w:t>
+      </w:r>
+      <w:proofErr w:type="spellEnd"/>
+      <w:r>
+        <w:t xml:space="preserve"> and its subclasses) were also not specifically selected for unit testing</w:t>
+      </w:r>
+      <w:r>
+        <w:t>, as they contain no significant implementation other than getters and setters</w:t>
+      </w:r>
+      <w:r>
+        <w:t>. The classes in the controller component specifically selected for unit testing ar</w:t>
+      </w:r>
+      <w:r>
+        <w:t>e:</w:t>
+      </w:r>
+      <w:r>
+        <w:t xml:space="preserve"> </w:t>
+      </w:r>
+      <w:proofErr w:type="spellStart"/>
+      <w:r>
+        <w:t>CameraController</w:t>
+      </w:r>
+      <w:proofErr w:type="spellEnd"/>
+      <w:r>
+        <w:t xml:space="preserve">, </w:t>
+      </w:r>
+      <w:proofErr w:type="spellStart"/>
+      <w:r>
+        <w:t>ClientCommand</w:t>
+      </w:r>
+      <w:proofErr w:type="spellEnd"/>
+      <w:r>
+        <w:t xml:space="preserve">, </w:t>
+      </w:r>
+      <w:proofErr w:type="spellStart"/>
+      <w:r>
+        <w:t>GameController</w:t>
+      </w:r>
+      <w:proofErr w:type="spellEnd"/>
+      <w:r>
+        <w:t xml:space="preserve">, </w:t>
+      </w:r>
+      <w:proofErr w:type="spellStart"/>
+      <w:r>
+        <w:t>MediaStreamer</w:t>
+      </w:r>
+      <w:proofErr w:type="spellEnd"/>
+      <w:r>
+        <w:t xml:space="preserve">, </w:t>
+      </w:r>
+      <w:r>
+        <w:t xml:space="preserve">and </w:t>
+      </w:r>
+      <w:proofErr w:type="spellStart"/>
+      <w:r>
+        <w:t>ServerLobby</w:t>
+      </w:r>
+      <w:proofErr w:type="spellEnd"/>
+      <w:r>
+        <w:t>.</w:t>
+      </w:r>
+    </w:p>
+    <w:p>
+      <w:r>
+        <w:t xml:space="preserve">To aid with unit testing, an automated code coverage tool called </w:t>
+      </w:r>
+      <w:proofErr w:type="spellStart"/>
+      <w:r>
+        <w:t>EclEmma</w:t>
+      </w:r>
+      <w:proofErr w:type="spellEnd"/>
+      <w:r>
+        <w:t xml:space="preserve"> [ac2] was utilized. </w:t>
+      </w:r>
+      <w:proofErr w:type="spellStart"/>
+      <w:r>
+        <w:t>EclEmma</w:t>
+      </w:r>
+      <w:proofErr w:type="spellEnd"/>
+      <w:r>
+        <w:t xml:space="preserve"> operates as a plug-in for the Eclipse IDE [ac3], and generates reports of </w:t>
+      </w:r>
+      <w:proofErr w:type="spellStart"/>
+      <w:r>
+        <w:t>JUnit</w:t>
+      </w:r>
+      <w:proofErr w:type="spellEnd"/>
+      <w:r>
+        <w:t xml:space="preserve"> test case coverage using “lines of code” coverage as the primary metric. In addition to generating coverage reports, </w:t>
+      </w:r>
+      <w:proofErr w:type="spellStart"/>
+      <w:r>
+        <w:t>EclEmma</w:t>
+      </w:r>
+      <w:proofErr w:type="spellEnd"/>
+      <w:r>
+        <w:t xml:space="preserve"> also provides real-time source code highlighting to better display coverage information. This functionality is particularly useful, as it provides immediate and detailed feedback to the developer whenever tests are run. </w:t>
+      </w:r>
+    </w:p>
+    <w:p>
+      <w:pPr>
+        <w:jc w:val="center"/>
+        <w:rPr>
+          <w:b/>
+          <w:color w:val="FF0000"/>
+        </w:rPr>
+      </w:pPr>
+      <w:proofErr w:type="spellStart"/>
+      <w:r>
+        <w:rPr>
+          <w:b/>
+          <w:color w:val="FF0000"/>
+        </w:rPr>
+        <w:t>EclEmma</w:t>
+      </w:r>
+      <w:proofErr w:type="spellEnd"/>
+      <w:r>
+        <w:rPr>
+          <w:b/>
+          <w:color w:val="FF0000"/>
+        </w:rPr>
+        <w:t xml:space="preserve"> SCREENSHOT</w:t>
+      </w:r>
+    </w:p>
+    <w:p>
+      <w:proofErr w:type="spellStart"/>
+      <w:r>
+        <w:t>EclEmma</w:t>
+      </w:r>
+      <w:proofErr w:type="spellEnd"/>
+      <w:r>
+        <w:t xml:space="preserve"> reports overall “lines of code” coverage of the controller module at </w:t>
+      </w:r>
+      <w:r>
+        <w:rPr>
+          <w:b/>
+          <w:color w:val="FF0000"/>
+        </w:rPr>
+        <w:t>PERCENTAGE_GOES_HERE</w:t>
+      </w:r>
+      <w:r>
+        <w:t xml:space="preserve">% of lines covered. However, this value includes coverage of the test classes themselves, as well as coverage of classes which were not selected for </w:t>
+      </w:r>
+      <w:r>
+        <w:lastRenderedPageBreak/>
+        <w:t xml:space="preserve">unit testing. When considering only those classes specifically selected for unit testing, test coverage increases to </w:t>
+      </w:r>
+      <w:r>
+        <w:rPr>
+          <w:b/>
+          <w:color w:val="FF0000"/>
+        </w:rPr>
+        <w:t>PERCENTAGE_GOES_HERE</w:t>
+      </w:r>
+      <w:r>
+        <w:t xml:space="preserve">% of lines covered. Additionally it should be noted that the tests of </w:t>
+      </w:r>
+      <w:proofErr w:type="spellStart"/>
+      <w:r>
+        <w:t>MediaStreamer</w:t>
+      </w:r>
+      <w:proofErr w:type="spellEnd"/>
+      <w:r>
+        <w:t xml:space="preserve"> do not attempt to test the actual transmission of video data, which must be manually verified by viewing the transmitted stream on the Android client side. However, all other features of the </w:t>
+      </w:r>
+      <w:proofErr w:type="spellStart"/>
+      <w:r>
+        <w:t>MediaStreamer</w:t>
+      </w:r>
+      <w:proofErr w:type="spellEnd"/>
+      <w:r>
+        <w:t xml:space="preserve"> are tested (starting and stopping the video stream, registering and unregistering clients, reading frames from the webcam, etc.).</w:t>
+      </w:r>
+    </w:p>
+    <w:p>
+      <w:r>
+        <w:t xml:space="preserve">A software simulation of the </w:t>
+      </w:r>
+      <w:proofErr w:type="spellStart"/>
+      <w:r>
+        <w:t>Mindstorm</w:t>
+      </w:r>
+      <w:proofErr w:type="spellEnd"/>
+      <w:r>
+        <w:t xml:space="preserve"> NXT 2.0 robots was created to aid with unit testing functionality which requires a connected robot. The simulated robots are implemented in the </w:t>
+      </w:r>
+      <w:proofErr w:type="spellStart"/>
+      <w:r>
+        <w:t>robowars.test.TestRobotProxy</w:t>
+      </w:r>
+      <w:proofErr w:type="spellEnd"/>
+      <w:r>
+        <w:t xml:space="preserve"> class, and run identical navigation code as the actual hardware robots. The only difference is that rather than the navigation code interacting with an actual tachometer in the robot’s servos, a simulated software tachometer is used (implemented in </w:t>
+      </w:r>
+      <w:proofErr w:type="spellStart"/>
+      <w:r>
+        <w:t>robowars.test.TestTachoMotor</w:t>
+      </w:r>
+      <w:proofErr w:type="spellEnd"/>
+      <w:r>
+        <w:t>). This allows unit tests to test functionality requiring registered robots, and also allows the system as a whole to be manually tested even when robots are not physically available.</w:t>
+      </w:r>
+    </w:p>
+    <w:p>
+      <w:r>
+        <w:t xml:space="preserve">Boundary classes were tested through separate means from the control classes. </w:t>
+      </w:r>
+      <w:proofErr w:type="spellStart"/>
+      <w:r>
+        <w:t>RobotProxy</w:t>
+      </w:r>
+      <w:proofErr w:type="spellEnd"/>
+      <w:r>
+        <w:t xml:space="preserve"> was primarily tested through manual verification of communication with the actual </w:t>
+      </w:r>
+      <w:proofErr w:type="spellStart"/>
+      <w:r>
+        <w:t>Mindstorm</w:t>
+      </w:r>
+      <w:proofErr w:type="spellEnd"/>
+      <w:r>
+        <w:t xml:space="preserve"> NXT 2.0 hardware. To test </w:t>
+      </w:r>
+      <w:proofErr w:type="spellStart"/>
+      <w:r>
+        <w:t>UserProxy</w:t>
+      </w:r>
+      <w:proofErr w:type="spellEnd"/>
+      <w:r>
+        <w:t>, a separate TCP</w:t>
+      </w:r>
+      <w:r>
+        <w:t xml:space="preserve"> client simulator was created to simulate connections from Android clients. The simulator (implemented in the </w:t>
+      </w:r>
+      <w:proofErr w:type="spellStart"/>
+      <w:r>
+        <w:t>robowars.test.ClientSimulator</w:t>
+      </w:r>
+      <w:proofErr w:type="spellEnd"/>
+      <w:r>
+        <w:t xml:space="preserve"> class) features an interactive text terminal, and uses the </w:t>
+      </w:r>
+      <w:proofErr w:type="gramStart"/>
+      <w:r>
+        <w:t>parse(</w:t>
+      </w:r>
+      <w:proofErr w:type="gramEnd"/>
+      <w:r>
+        <w:t xml:space="preserve">) function of </w:t>
+      </w:r>
+      <w:proofErr w:type="spellStart"/>
+      <w:r>
+        <w:t>ClientCommand</w:t>
+      </w:r>
+      <w:proofErr w:type="spellEnd"/>
+      <w:r>
+        <w:t xml:space="preserve"> to convert text strings into </w:t>
+      </w:r>
+      <w:r>
+        <w:lastRenderedPageBreak/>
+        <w:t xml:space="preserve">the serialized format expected by instances of </w:t>
+      </w:r>
+      <w:proofErr w:type="spellStart"/>
+      <w:r>
+        <w:t>UserProxy</w:t>
+      </w:r>
+      <w:proofErr w:type="spellEnd"/>
+      <w:r>
+        <w:t>.</w:t>
+      </w:r>
+      <w:r>
+        <w:t xml:space="preserve"> This allows any command expected by the server (including gameplay commands with associated orientation vectors) to be generated locally without any access to the Android client. The client simulator also logs all communications with the server (both incoming and outgoing) to a text file, providing another source of verification for the server communication protocol.</w:t>
+      </w:r>
+    </w:p>
+    <w:p>
+      <w:pPr>
+        <w:pStyle w:val="Heading3"/>
+      </w:pPr>
       <w:bookmarkStart w:id="60" w:name="_Toc288415414"/>
       <w:bookmarkStart w:id="61" w:name="_Toc288699253"/>
       <w:r>
-        <w:lastRenderedPageBreak/>
-        <w:t xml:space="preserve">Unit Testing (Alex </w:t>
+        <w:t>Model Testing</w:t>
+      </w:r>
+      <w:r>
+        <w:t xml:space="preserve"> (Alex </w:t>
       </w:r>
       <w:proofErr w:type="spellStart"/>
       <w:r>
@@ -12747,24 +12620,7 @@
     </w:p>
     <w:p>
       <w:r>
-        <w:t>Unit testing takes on several different forms in the server. For the controller, that aspect is covered by extensive unit testing on the server lobby functions. Those functions include: c</w:t>
-      </w:r>
-      <w:r>
-        <w:t>heck</w:t>
-      </w:r>
-      <w:r>
-        <w:t>ing</w:t>
-      </w:r>
-      <w:r>
-        <w:t xml:space="preserve"> that chat message event was received properly</w:t>
-      </w:r>
-      <w:r>
-        <w:t>, proper registration of robots and clients, proper game set up and termination, and so on.</w:t>
-      </w:r>
-    </w:p>
-    <w:p>
-      <w:r>
-        <w:t>Classic unit testing can only go so far however. In the case of the collision detection model, in order to have exhaustive testing of the algorithm one would need to have as test input every possible combination of entity shape, number and order of vertices, permutated by all possible positions and rotations of the two entities in question.</w:t>
+        <w:t>In the case of the collision detection model, in order to have exhaustive testing of the algorithm one would need to have as test input every possible combination of entity shape, number and order of vertices, permutated by all possible positions and rotations of the two entities in question.</w:t>
       </w:r>
     </w:p>
     <w:p>
@@ -13516,6 +13372,162 @@
     </w:p>
     <w:p>
       <w:pPr>
+        <w:spacing w:line="240" w:lineRule="auto"/>
+        <w:rPr>
+          <w:szCs w:val="24"/>
+        </w:rPr>
+      </w:pPr>
+      <w:r>
+        <w:rPr>
+          <w:szCs w:val="24"/>
+        </w:rPr>
+        <w:lastRenderedPageBreak/>
+        <w:t>[ac1] “</w:t>
+      </w:r>
+      <w:r>
+        <w:rPr>
+          <w:szCs w:val="24"/>
+        </w:rPr>
+        <w:t xml:space="preserve">Welcome to JUnit.org! </w:t>
+      </w:r>
+      <w:proofErr w:type="gramStart"/>
+      <w:r>
+        <w:rPr>
+          <w:szCs w:val="24"/>
+        </w:rPr>
+        <w:t>| JUnit.org</w:t>
+      </w:r>
+      <w:r>
+        <w:rPr>
+          <w:szCs w:val="24"/>
+        </w:rPr>
+        <w:t xml:space="preserve">,” </w:t>
+      </w:r>
+      <w:hyperlink r:id="rId14" w:history="1">
+        <w:r>
+          <w:rPr>
+            <w:rStyle w:val="Hyperlink"/>
+            <w:szCs w:val="24"/>
+          </w:rPr>
+          <w:t>http://www.junit.org/</w:t>
+        </w:r>
+      </w:hyperlink>
+      <w:r>
+        <w:rPr>
+          <w:szCs w:val="24"/>
+        </w:rPr>
+        <w:t xml:space="preserve"> Accessed Mar. 31, 2011.</w:t>
+      </w:r>
+      <w:proofErr w:type="gramEnd"/>
+    </w:p>
+    <w:p>
+      <w:pPr>
+        <w:spacing w:line="240" w:lineRule="auto"/>
+        <w:rPr>
+          <w:szCs w:val="24"/>
+        </w:rPr>
+      </w:pPr>
+      <w:r>
+        <w:rPr>
+          <w:szCs w:val="24"/>
+        </w:rPr>
+        <w:t xml:space="preserve">[ac2] </w:t>
+      </w:r>
+      <w:proofErr w:type="gramStart"/>
+      <w:r>
+        <w:rPr>
+          <w:szCs w:val="24"/>
+        </w:rPr>
+        <w:t>“</w:t>
+      </w:r>
+      <w:proofErr w:type="spellStart"/>
+      <w:r>
+        <w:rPr>
+          <w:szCs w:val="24"/>
+        </w:rPr>
+        <w:t>EclEmma</w:t>
+      </w:r>
+      <w:proofErr w:type="spellEnd"/>
+      <w:r>
+        <w:rPr>
+          <w:szCs w:val="24"/>
+        </w:rPr>
+        <w:t xml:space="preserve"> - Java Code Coverage for Eclipse</w:t>
+      </w:r>
+      <w:r>
+        <w:rPr>
+          <w:szCs w:val="24"/>
+        </w:rPr>
+        <w:t xml:space="preserve">,” </w:t>
+      </w:r>
+      <w:hyperlink r:id="rId15" w:history="1">
+        <w:r>
+          <w:rPr>
+            <w:rStyle w:val="Hyperlink"/>
+            <w:szCs w:val="24"/>
+          </w:rPr>
+          <w:t>http://www.eclemma.org/</w:t>
+        </w:r>
+      </w:hyperlink>
+      <w:r>
+        <w:rPr>
+          <w:szCs w:val="24"/>
+        </w:rPr>
+        <w:t xml:space="preserve"> Accessed Mar. 31, 2011.</w:t>
+      </w:r>
+      <w:proofErr w:type="gramEnd"/>
+    </w:p>
+    <w:p>
+      <w:pPr>
+        <w:spacing w:line="240" w:lineRule="auto"/>
+        <w:rPr>
+          <w:szCs w:val="24"/>
+        </w:rPr>
+      </w:pPr>
+      <w:r>
+        <w:rPr>
+          <w:szCs w:val="24"/>
+        </w:rPr>
+        <w:t xml:space="preserve">[ac3] </w:t>
+      </w:r>
+      <w:proofErr w:type="gramStart"/>
+      <w:r>
+        <w:rPr>
+          <w:szCs w:val="24"/>
+        </w:rPr>
+        <w:t>“</w:t>
+      </w:r>
+      <w:r>
+        <w:rPr>
+          <w:szCs w:val="24"/>
+        </w:rPr>
+        <w:t>Eclipse - The Eclipse Foundatio</w:t>
+      </w:r>
+      <w:r>
+        <w:rPr>
+          <w:szCs w:val="24"/>
+        </w:rPr>
+        <w:t xml:space="preserve">n open source community website,” </w:t>
+      </w:r>
+      <w:hyperlink r:id="rId16" w:history="1">
+        <w:r>
+          <w:rPr>
+            <w:rStyle w:val="Hyperlink"/>
+            <w:szCs w:val="24"/>
+          </w:rPr>
+          <w:t>http://www.eclipse.org/</w:t>
+        </w:r>
+      </w:hyperlink>
+      <w:r>
+        <w:rPr>
+          <w:szCs w:val="24"/>
+        </w:rPr>
+        <w:t xml:space="preserve"> Accessed Mar. 31, 2011.</w:t>
+      </w:r>
+      <w:proofErr w:type="gramEnd"/>
+    </w:p>
+    <w:p>
+      <w:pPr>
         <w:pStyle w:val="NormalWeb"/>
         <w:ind w:hanging="720"/>
         <w:rPr>
@@ -13528,7 +13540,6 @@
           <w:rFonts w:ascii="Calibri" w:hAnsi="Calibri" w:cs="Calibri"/>
           <w:color w:val="000000"/>
         </w:rPr>
-        <w:lastRenderedPageBreak/>
         <w:tab/>
       </w:r>
     </w:p>
@@ -13719,7 +13730,7 @@
         <w:rStyle w:val="PageNumber"/>
         <w:noProof/>
       </w:rPr>
-      <w:t>49</w:t>
+      <w:t>48</w:t>
     </w:r>
     <w:r>
       <w:rPr>

</xml_diff>

<commit_message>
Updated system architecture section.
</commit_message>
<xml_diff>
--- a/docs/RoboWarsFinalReport.docx
+++ b/docs/RoboWarsFinalReport.docx
@@ -5672,15 +5672,7 @@
       </w:r>
       <w:proofErr w:type="spellEnd"/>
       <w:r>
-        <w:t xml:space="preserve"> project aims to further develop solutions in </w:t>
-      </w:r>
-      <w:proofErr w:type="gramStart"/>
-      <w:r>
-        <w:t>the</w:t>
-      </w:r>
-      <w:proofErr w:type="gramEnd"/>
-      <w:r>
-        <w:t xml:space="preserve"> area of remote robotics control systems. Control systems for remote robotics available today often require custom, specialized hardware to interface with the robotics, and may provide only rudimentary control functionality. By exploiting widely available consumer hardware and open source software, the </w:t>
+        <w:t xml:space="preserve"> project aims to further develop solutions in the area of remote robotics control systems. Control systems for remote robotics available today often require custom, specialized hardware to interface with the robotics, and may provide only rudimentary control functionality. By exploiting widely available consumer hardware and open source software, the </w:t>
       </w:r>
       <w:proofErr w:type="spellStart"/>
       <w:r>
@@ -8506,105 +8498,10 @@
       </w:r>
       <w:proofErr w:type="spellEnd"/>
       <w:r>
-        <w:t xml:space="preserve"> system is designed as a centralized system, in which both robot and Android clients connect to a central server which manages the system state and propagates information between clients as required. The </w:t>
-      </w:r>
-      <w:proofErr w:type="spellStart"/>
-      <w:r>
-        <w:t>RoboWars</w:t>
-      </w:r>
-      <w:proofErr w:type="spellEnd"/>
-      <w:r>
-        <w:t xml:space="preserve"> system is distributed over three types of nodes:</w:t>
-      </w:r>
-    </w:p>
-    <w:p>
-      <w:r>
-        <w:rPr>
-          <w:b/>
-        </w:rPr>
-        <w:t xml:space="preserve">Central Server: </w:t>
-      </w:r>
-      <w:r>
-        <w:t xml:space="preserve">This node represents standard consumer desktop hardware, with the minor addition of a Bluetooth dongle to support communication with the </w:t>
-      </w:r>
-      <w:proofErr w:type="spellStart"/>
-      <w:r>
-        <w:t>Mindstorm</w:t>
-      </w:r>
-      <w:proofErr w:type="spellEnd"/>
-      <w:r>
-        <w:t xml:space="preserve"> NXT 2.0 robotics kits. A Model-View-Controller architecture is used to separate the main server application into three subsystems which are all deployed on this node. The controller subsystem is responsible for managing robot and Android client connections, broadcasting the real time video stream, managing the server lobby (which entails broadcasting chat messages, and launching / terminating model instances), propagating robot position changes to the model, and continually triggering physics updates to provide real time physics in the virtual world. The model component is dynamically constructed whenever a new game is initialized, and is responsible for storing the current game state (including virtual simulated entities), broadcasting state changes to the other subsystems, and filtering all client commands to ensure that virtual game state will not be violated by physical robot movement. The view component observes both the model and controller components, and provides an admin interface through which the server and camera settings are configured, the chat lobby is monitored, and the current game and client connection state is displayed.</w:t>
-      </w:r>
-    </w:p>
-    <w:p>
-      <w:r>
-        <w:rPr>
-          <w:b/>
-        </w:rPr>
-        <w:lastRenderedPageBreak/>
-        <w:t>Robot</w:t>
-      </w:r>
-      <w:r>
-        <w:rPr>
-          <w:b/>
-        </w:rPr>
-        <w:t>:</w:t>
-      </w:r>
-      <w:r>
-        <w:t xml:space="preserve"> The robot node represents a </w:t>
-      </w:r>
-      <w:proofErr w:type="spellStart"/>
-      <w:r>
-        <w:t>Mindstorm</w:t>
-      </w:r>
-      <w:proofErr w:type="spellEnd"/>
-      <w:r>
-        <w:t xml:space="preserve"> NXT 2.0 Intelligent Brick. Up to two connected robot nodes have been tested, although the implementation is designed to support an arbitrary number of robots. The robot client is implemented as a single subsystem which is responsible for local position tracking and remote execution of commands from the central server. Although the </w:t>
-      </w:r>
-      <w:proofErr w:type="spellStart"/>
-      <w:r>
-        <w:t>RoboWars</w:t>
-      </w:r>
-      <w:proofErr w:type="spellEnd"/>
-      <w:r>
-        <w:t xml:space="preserve"> implementation is designed with a custom </w:t>
-      </w:r>
-      <w:proofErr w:type="spellStart"/>
-      <w:r>
-        <w:t>Mindstorm</w:t>
-      </w:r>
-      <w:proofErr w:type="spellEnd"/>
-      <w:r>
-        <w:t xml:space="preserve"> NXT 2.0 client in mind, any Bluetooth capable robotics kit could be adapted to this purpose.</w:t>
-      </w:r>
-    </w:p>
-    <w:p>
-      <w:r>
-        <w:rPr>
-          <w:b/>
-          <w:lang w:val="en-US"/>
-        </w:rPr>
-        <w:t>Android:</w:t>
-      </w:r>
-      <w:r>
-        <w:rPr>
-          <w:lang w:val="en-US"/>
-        </w:rPr>
-        <w:t xml:space="preserve"> The Android node represents any</w:t>
-      </w:r>
-      <w:r>
-        <w:rPr>
-          <w:lang w:val="en-US"/>
-        </w:rPr>
-        <w:t xml:space="preserve"> Android 2.2 smartphone. </w:t>
-      </w:r>
-      <w:r>
-        <w:t>Up to two connected Android nodes have been tested, although the implementation is designed to support an arbitrary number of Android clients (including spectators who do not directly control a robot). The Android client is implemented as two subsystems: the Android client, and the game model (which is shared with the server implementation). The Android client subsystem is responsible for transmitting chat and control messages to the server, receiving and rendering the real time video stream, rendering OpenGL graphics, passing orientation and touch screen input to the central server, and receiving game state updates to be integrated into the model. The model subsystem is continually updated to match the current server state, and is used to determine the positions of entities for use with OpenGL rendering.</w:t>
-      </w:r>
-    </w:p>
-    <w:p>
-      <w:r>
-        <w:t>A deployment diagram demonstrating the distribution of subsystems among nodes is shown in Figure 5.1.</w:t>
+        <w:t xml:space="preserve"> system is designed as a centralized system, in which both robot and Android clients connect to a central server which manages the system state and propagates informati</w:t>
+      </w:r>
+      <w:r>
+        <w:t>on between clients as required.</w:t>
       </w:r>
     </w:p>
     <w:p>
@@ -8614,7 +8511,6 @@
       <w:bookmarkStart w:id="19" w:name="_Toc288677308"/>
       <w:proofErr w:type="gramStart"/>
       <w:r>
-        <w:lastRenderedPageBreak/>
         <w:t xml:space="preserve">Figure </w:t>
       </w:r>
       <w:fldSimple w:instr=" STYLEREF 1 \s ">
@@ -8688,11 +8584,146 @@
             <v:path o:extrusionok="f" gradientshapeok="t" o:connecttype="rect"/>
             <o:lock v:ext="edit" aspectratio="t"/>
           </v:shapetype>
-          <v:shape id="_x0000_i1025" type="#_x0000_t75" style="width:237pt;height:385.5pt" o:ole="" o:bordertopcolor="this" o:borderleftcolor="this" o:borderbottomcolor="this" o:borderrightcolor="this">
+          <v:shape id="_x0000_i1027" type="#_x0000_t75" style="width:237pt;height:385.5pt" o:ole="" o:bordertopcolor="this" o:borderleftcolor="this" o:borderbottomcolor="this" o:borderrightcolor="this">
             <v:imagedata r:id="rId8" o:title=""/>
           </v:shape>
-          <o:OLEObject Type="Embed" ProgID="Visio.Drawing.11" ShapeID="_x0000_i1025" DrawAspect="Content" ObjectID="_1363176355" r:id="rId9"/>
+          <o:OLEObject Type="Embed" ProgID="Visio.Drawing.11" ShapeID="_x0000_i1027" DrawAspect="Content" ObjectID="_1363177035" r:id="rId9"/>
         </w:object>
+      </w:r>
+    </w:p>
+    <w:p/>
+    <w:p>
+      <w:r>
+        <w:lastRenderedPageBreak/>
+        <w:t xml:space="preserve">A deployment diagram demonstrating the distribution of subsystems among nodes is shown in Figure 8.1. The </w:t>
+      </w:r>
+      <w:proofErr w:type="spellStart"/>
+      <w:r>
+        <w:t>RoboWars</w:t>
+      </w:r>
+      <w:proofErr w:type="spellEnd"/>
+      <w:r>
+        <w:t xml:space="preserve"> system is distributed over three types of nodes:</w:t>
+      </w:r>
+    </w:p>
+    <w:p>
+      <w:r>
+        <w:rPr>
+          <w:b/>
+        </w:rPr>
+        <w:t xml:space="preserve">Central Server: </w:t>
+      </w:r>
+      <w:r>
+        <w:t xml:space="preserve">This node represents standard consumer desktop hardware, with the minor addition of a Bluetooth dongle to support communication with the </w:t>
+      </w:r>
+      <w:proofErr w:type="spellStart"/>
+      <w:r>
+        <w:t>Mindstorm</w:t>
+      </w:r>
+      <w:proofErr w:type="spellEnd"/>
+      <w:r>
+        <w:t xml:space="preserve"> NXT 2.0 robotics kits. A Model-View-Controller architecture is used to separate the main server application into three subsystems which are all deployed on this node. The controller subsystem is responsible for managing robot and Android client connections, broadcasting the real time video stream, managing the server lobby (which entails broadcasting chat </w:t>
+      </w:r>
+      <w:proofErr w:type="gramStart"/>
+      <w:r>
+        <w:t>messages,</w:t>
+      </w:r>
+      <w:proofErr w:type="gramEnd"/>
+      <w:r>
+        <w:t xml:space="preserve"> and launching / terminating </w:t>
+      </w:r>
+      <w:r>
+        <w:t>real time game play</w:t>
+      </w:r>
+      <w:r>
+        <w:t>), propagating robot position changes to the model, and continually triggering physics updates to provide real time physics in the virtual world. The model component is dynamically constructed whenever a new game is initialized, and is responsible for storing the current game state (including virtual simulated entities), broadcasting state changes to the other subsystems, and filtering all client commands to ensure that virtual game state will not be violated by physical robot movement. The view component observes both the model and controller components, and provides an admin interface through which the server and camera settings are configured, the chat lobby is monitored, and the current game and client connection state is displayed.</w:t>
+      </w:r>
+    </w:p>
+    <w:p>
+      <w:r>
+        <w:rPr>
+          <w:b/>
+        </w:rPr>
+        <w:t>Robot</w:t>
+      </w:r>
+      <w:r>
+        <w:rPr>
+          <w:b/>
+        </w:rPr>
+        <w:t>:</w:t>
+      </w:r>
+      <w:r>
+        <w:t xml:space="preserve"> The robot node represents a </w:t>
+      </w:r>
+      <w:proofErr w:type="spellStart"/>
+      <w:r>
+        <w:t>Mindstorm</w:t>
+      </w:r>
+      <w:proofErr w:type="spellEnd"/>
+      <w:r>
+        <w:t xml:space="preserve"> NXT 2.0 Intelligent Brick. Up to two connected robot nodes have been tested, although the implementation is designed to support an arbitrary number of robots. The robot client is implemented as a single </w:t>
+      </w:r>
+      <w:r>
+        <w:lastRenderedPageBreak/>
+        <w:t xml:space="preserve">subsystem which is responsible for local position tracking and remote execution of commands from the central server. Although the </w:t>
+      </w:r>
+      <w:proofErr w:type="spellStart"/>
+      <w:r>
+        <w:t>RoboWars</w:t>
+      </w:r>
+      <w:proofErr w:type="spellEnd"/>
+      <w:r>
+        <w:t xml:space="preserve"> implementation is designed with a custom </w:t>
+      </w:r>
+      <w:proofErr w:type="spellStart"/>
+      <w:r>
+        <w:t>Mindstorm</w:t>
+      </w:r>
+      <w:proofErr w:type="spellEnd"/>
+      <w:r>
+        <w:t xml:space="preserve"> NXT 2.0 client in mind, any Bluetooth capable robotics kit could be adapted to this purpose.</w:t>
+      </w:r>
+    </w:p>
+    <w:p>
+      <w:r>
+        <w:rPr>
+          <w:b/>
+          <w:lang w:val="en-US"/>
+        </w:rPr>
+        <w:t>Android:</w:t>
+      </w:r>
+      <w:r>
+        <w:rPr>
+          <w:lang w:val="en-US"/>
+        </w:rPr>
+        <w:t xml:space="preserve"> The Android node represents any</w:t>
+      </w:r>
+      <w:r>
+        <w:rPr>
+          <w:lang w:val="en-US"/>
+        </w:rPr>
+        <w:t xml:space="preserve"> Android 2.2 smartphone. </w:t>
+      </w:r>
+      <w:r>
+        <w:t xml:space="preserve">Up to two connected Android nodes have been tested, although the implementation is designed to support an arbitrary number of Android clients (including spectators who do not directly control a robot). The Android client is implemented as two subsystems: the Android client, and the game model (which </w:t>
+      </w:r>
+      <w:r>
+        <w:t>uses identical code as</w:t>
+      </w:r>
+      <w:r>
+        <w:t xml:space="preserve"> the server implementation</w:t>
+      </w:r>
+      <w:r>
+        <w:t xml:space="preserve"> for serialization compatibility</w:t>
+      </w:r>
+      <w:r>
+        <w:t>). The Android client subsystem is responsible for transmitting chat and control messages to the server, receiving and rendering the real time video stream, rendering OpenGL graphics, passing orientation and touch screen input to the central server, and receiving</w:t>
+      </w:r>
+      <w:r>
+        <w:t xml:space="preserve"> and processing serialized instances of the game model from the central server</w:t>
+      </w:r>
+      <w:r>
+        <w:t>. The model subsystem is continually updated to match the current server state, and is used to determine the positions of entities for use with OpenGL rendering.</w:t>
       </w:r>
     </w:p>
     <w:p>
@@ -10544,18 +10575,27 @@
       <w:bookmarkStart w:id="37" w:name="_Toc288699232"/>
       <w:r>
         <w:lastRenderedPageBreak/>
+        <w:t xml:space="preserve">Server-Side </w:t>
+      </w:r>
+      <w:r>
         <w:t>Logging (Alex Craig)</w:t>
       </w:r>
       <w:bookmarkEnd w:id="37"/>
     </w:p>
     <w:p>
+      <w:r>
+        <w:t xml:space="preserve">The components of </w:t>
+      </w:r>
       <w:proofErr w:type="spellStart"/>
       <w:r>
         <w:t>RoboWars</w:t>
       </w:r>
       <w:proofErr w:type="spellEnd"/>
       <w:r>
-        <w:t xml:space="preserve"> makes extensive use of the Apache Log4j open source logging library </w:t>
+        <w:t xml:space="preserve"> deployed on the central server node make</w:t>
+      </w:r>
+      <w:r>
+        <w:t xml:space="preserve"> extensive use of the Apache Log4j open source logging library </w:t>
       </w:r>
       <w:r>
         <w:t>[14]</w:t>
@@ -10622,6 +10662,7 @@
       </w:pPr>
       <w:bookmarkStart w:id="38" w:name="_Toc288699233"/>
       <w:r>
+        <w:lastRenderedPageBreak/>
         <w:t>Robot Client Implementation (Mike Wright)</w:t>
       </w:r>
       <w:bookmarkEnd w:id="21"/>
@@ -10678,7 +10719,6 @@
         <w:rPr>
           <w:szCs w:val="24"/>
         </w:rPr>
-        <w:lastRenderedPageBreak/>
         <w:t>RobotMain</w:t>
       </w:r>
       <w:proofErr w:type="spellEnd"/>
@@ -11028,7 +11068,7 @@
           <w:lang w:eastAsia="en-CA"/>
         </w:rPr>
         <w:pict>
-          <v:shape id="Picture 1" o:spid="_x0000_i1026" type="#_x0000_t75" style="width:428.25pt;height:3in;visibility:visible">
+          <v:shape id="Picture 1" o:spid="_x0000_i1025" type="#_x0000_t75" style="width:428.25pt;height:3in;visibility:visible">
             <v:imagedata r:id="rId10" o:title=""/>
           </v:shape>
         </w:pict>
@@ -13749,7 +13789,7 @@
           <w:color w:val="FF0000"/>
         </w:rPr>
         <w:pict>
-          <v:shape id="_x0000_i1027" type="#_x0000_t75" style="width:431.25pt;height:516.75pt">
+          <v:shape id="_x0000_i1026" type="#_x0000_t75" style="width:431.25pt;height:516.75pt">
             <v:imagedata r:id="rId11" o:title="EclEmmaScreenshot"/>
           </v:shape>
         </w:pict>
@@ -15034,7 +15074,7 @@
         <w:rStyle w:val="PageNumber"/>
         <w:noProof/>
       </w:rPr>
-      <w:t>11</w:t>
+      <w:t>19</w:t>
     </w:r>
     <w:r>
       <w:rPr>

</xml_diff>

<commit_message>
Minor fix to page numbers (title page is no longer page 1).
</commit_message>
<xml_diff>
--- a/docs/RoboWarsFinalReport.docx
+++ b/docs/RoboWarsFinalReport.docx
@@ -334,6 +334,12 @@
           <w:sz w:val="28"/>
           <w:szCs w:val="28"/>
         </w:rPr>
+        <w:sectPr>
+          <w:pgSz w:w="12240" w:h="15840"/>
+          <w:pgMar w:top="1440" w:right="1440" w:bottom="1440" w:left="2160" w:header="706" w:footer="706" w:gutter="0"/>
+          <w:cols w:space="708"/>
+          <w:docGrid w:linePitch="360"/>
+        </w:sectPr>
       </w:pPr>
       <w:r>
         <w:rPr>
@@ -5625,8 +5631,10 @@
         </w:rPr>
         <w:sectPr>
           <w:headerReference w:type="default" r:id="rId7"/>
+          <w:type w:val="continuous"/>
           <w:pgSz w:w="12240" w:h="15840"/>
           <w:pgMar w:top="1440" w:right="1440" w:bottom="1440" w:left="2160" w:header="706" w:footer="706" w:gutter="0"/>
+          <w:pgNumType w:start="1"/>
           <w:cols w:space="708"/>
           <w:docGrid w:linePitch="360"/>
         </w:sectPr>
@@ -8584,10 +8592,10 @@
             <v:path o:extrusionok="f" gradientshapeok="t" o:connecttype="rect"/>
             <o:lock v:ext="edit" aspectratio="t"/>
           </v:shapetype>
-          <v:shape id="_x0000_i1027" type="#_x0000_t75" style="width:237pt;height:385.5pt" o:ole="" o:bordertopcolor="this" o:borderleftcolor="this" o:borderbottomcolor="this" o:borderrightcolor="this">
+          <v:shape id="_x0000_i1025" type="#_x0000_t75" style="width:237pt;height:385.5pt" o:ole="" o:bordertopcolor="this" o:borderleftcolor="this" o:borderbottomcolor="this" o:borderrightcolor="this">
             <v:imagedata r:id="rId8" o:title=""/>
           </v:shape>
-          <o:OLEObject Type="Embed" ProgID="Visio.Drawing.11" ShapeID="_x0000_i1027" DrawAspect="Content" ObjectID="_1363177035" r:id="rId9"/>
+          <o:OLEObject Type="Embed" ProgID="Visio.Drawing.11" ShapeID="_x0000_i1025" DrawAspect="Content" ObjectID="_1363252001" r:id="rId9"/>
         </w:object>
       </w:r>
     </w:p>
@@ -11068,7 +11076,7 @@
           <w:lang w:eastAsia="en-CA"/>
         </w:rPr>
         <w:pict>
-          <v:shape id="Picture 1" o:spid="_x0000_i1025" type="#_x0000_t75" style="width:428.25pt;height:3in;visibility:visible">
+          <v:shape id="Picture 1" o:spid="_x0000_i1026" type="#_x0000_t75" style="width:428.25pt;height:3in;visibility:visible">
             <v:imagedata r:id="rId10" o:title=""/>
           </v:shape>
         </w:pict>
@@ -13789,7 +13797,7 @@
           <w:color w:val="FF0000"/>
         </w:rPr>
         <w:pict>
-          <v:shape id="_x0000_i1026" type="#_x0000_t75" style="width:431.25pt;height:516.75pt">
+          <v:shape id="_x0000_i1027" type="#_x0000_t75" style="width:431.25pt;height:516.75pt">
             <v:imagedata r:id="rId11" o:title="EclEmmaScreenshot"/>
           </v:shape>
         </w:pict>
@@ -15074,7 +15082,7 @@
         <w:rStyle w:val="PageNumber"/>
         <w:noProof/>
       </w:rPr>
-      <w:t>19</w:t>
+      <w:t>1</w:t>
     </w:r>
     <w:r>
       <w:rPr>

</xml_diff>

<commit_message>
Added diagrams into the server implementation section of the final report.
</commit_message>
<xml_diff>
--- a/docs/RoboWarsFinalReport.docx
+++ b/docs/RoboWarsFinalReport.docx
@@ -7034,7 +7034,10 @@
       </w:r>
       <w:proofErr w:type="spellEnd"/>
       <w:r>
-        <w:t xml:space="preserve"> Use Case Names and Descriptions</w:t>
+        <w:t xml:space="preserve"> use case names and d</w:t>
+      </w:r>
+      <w:r>
+        <w:t>escriptions</w:t>
       </w:r>
       <w:bookmarkEnd w:id="16"/>
     </w:p>
@@ -7052,8 +7055,8 @@
         <w:tblLook w:val="00A0"/>
       </w:tblPr>
       <w:tblGrid>
-        <w:gridCol w:w="1804"/>
-        <w:gridCol w:w="7052"/>
+        <w:gridCol w:w="1834"/>
+        <w:gridCol w:w="7022"/>
       </w:tblGrid>
       <w:tr>
         <w:tc>
@@ -7407,14 +7410,14 @@
               <w:rPr>
                 <w:szCs w:val="24"/>
               </w:rPr>
-              <w:t xml:space="preserve">. Alex opens the administrator GUI, and selects an option to display a 2D graphical view. A new frame appears, which contains a simple “top down” rendering of the current game state (i.e. elements are drawn for the robots, and any virtual game elements such as walls </w:t>
+              <w:t xml:space="preserve">. Alex opens the administrator GUI, and selects an option to display a 2D graphical view. A new frame appears, which contains a simple “top down” rendering of the current game state (i.e. elements are drawn for the robots, and any virtual game elements such as </w:t>
             </w:r>
             <w:r>
               <w:rPr>
                 <w:szCs w:val="24"/>
               </w:rPr>
               <w:lastRenderedPageBreak/>
-              <w:t>or projectiles).</w:t>
+              <w:t>walls or projectiles).</w:t>
             </w:r>
           </w:p>
         </w:tc>
@@ -7519,11 +7522,13 @@
             <w:pPr>
               <w:spacing w:after="0" w:line="240" w:lineRule="auto"/>
               <w:rPr>
+                <w:b/>
                 <w:szCs w:val="24"/>
               </w:rPr>
             </w:pPr>
             <w:r>
               <w:rPr>
+                <w:b/>
                 <w:szCs w:val="24"/>
               </w:rPr>
               <w:t>Register robot for remote control</w:t>
@@ -7612,11 +7617,13 @@
             <w:pPr>
               <w:spacing w:after="0" w:line="240" w:lineRule="auto"/>
               <w:rPr>
+                <w:b/>
                 <w:szCs w:val="24"/>
               </w:rPr>
             </w:pPr>
             <w:r>
               <w:rPr>
+                <w:b/>
                 <w:szCs w:val="24"/>
               </w:rPr>
               <w:t>Unregister robot for remote control</w:t>
@@ -7702,11 +7709,13 @@
             <w:pPr>
               <w:spacing w:after="0" w:line="240" w:lineRule="auto"/>
               <w:rPr>
+                <w:b/>
                 <w:szCs w:val="24"/>
               </w:rPr>
             </w:pPr>
             <w:r>
               <w:rPr>
+                <w:b/>
                 <w:szCs w:val="24"/>
               </w:rPr>
               <w:t>Update robot position</w:t>
@@ -7875,11 +7884,13 @@
             <w:pPr>
               <w:spacing w:after="0" w:line="240" w:lineRule="auto"/>
               <w:rPr>
+                <w:b/>
                 <w:szCs w:val="24"/>
               </w:rPr>
             </w:pPr>
             <w:r>
               <w:rPr>
+                <w:b/>
                 <w:szCs w:val="24"/>
               </w:rPr>
               <w:t>Join waiting lobby</w:t>
@@ -7968,11 +7979,13 @@
             <w:pPr>
               <w:spacing w:after="0" w:line="240" w:lineRule="auto"/>
               <w:rPr>
+                <w:b/>
                 <w:szCs w:val="24"/>
               </w:rPr>
             </w:pPr>
             <w:r>
               <w:rPr>
+                <w:b/>
                 <w:szCs w:val="24"/>
               </w:rPr>
               <w:t xml:space="preserve">Send </w:t>
@@ -7980,6 +7993,7 @@
             <w:proofErr w:type="spellStart"/>
             <w:r>
               <w:rPr>
+                <w:b/>
                 <w:szCs w:val="24"/>
               </w:rPr>
               <w:t>chat</w:t>
@@ -7987,6 +8001,7 @@
             <w:proofErr w:type="spellEnd"/>
             <w:r>
               <w:rPr>
+                <w:b/>
                 <w:szCs w:val="24"/>
               </w:rPr>
               <w:t xml:space="preserve"> message</w:t>
@@ -8058,11 +8073,13 @@
             <w:pPr>
               <w:spacing w:after="0" w:line="240" w:lineRule="auto"/>
               <w:rPr>
+                <w:b/>
                 <w:szCs w:val="24"/>
               </w:rPr>
             </w:pPr>
             <w:r>
               <w:rPr>
+                <w:b/>
                 <w:szCs w:val="24"/>
               </w:rPr>
               <w:lastRenderedPageBreak/>
@@ -8135,11 +8152,13 @@
             <w:pPr>
               <w:spacing w:after="0" w:line="240" w:lineRule="auto"/>
               <w:rPr>
+                <w:b/>
                 <w:szCs w:val="24"/>
               </w:rPr>
             </w:pPr>
             <w:r>
               <w:rPr>
+                <w:b/>
                 <w:szCs w:val="24"/>
               </w:rPr>
               <w:t>Select game type</w:t>
@@ -8211,11 +8230,13 @@
             <w:pPr>
               <w:spacing w:after="0" w:line="240" w:lineRule="auto"/>
               <w:rPr>
+                <w:b/>
                 <w:szCs w:val="24"/>
               </w:rPr>
             </w:pPr>
             <w:r>
               <w:rPr>
+                <w:b/>
                 <w:szCs w:val="24"/>
               </w:rPr>
               <w:t>Pair player to robot for remote control</w:t>
@@ -8370,11 +8391,13 @@
             <w:pPr>
               <w:spacing w:after="0" w:line="240" w:lineRule="auto"/>
               <w:rPr>
+                <w:b/>
                 <w:szCs w:val="24"/>
               </w:rPr>
             </w:pPr>
             <w:r>
               <w:rPr>
+                <w:b/>
                 <w:szCs w:val="24"/>
               </w:rPr>
               <w:t>Launch game</w:t>
@@ -8447,11 +8470,13 @@
             <w:pPr>
               <w:spacing w:after="0" w:line="240" w:lineRule="auto"/>
               <w:rPr>
+                <w:b/>
                 <w:szCs w:val="24"/>
               </w:rPr>
             </w:pPr>
             <w:r>
               <w:rPr>
+                <w:b/>
                 <w:szCs w:val="24"/>
               </w:rPr>
               <w:t>Display augmented video</w:t>
@@ -8509,11 +8534,13 @@
             <w:pPr>
               <w:spacing w:after="0" w:line="240" w:lineRule="auto"/>
               <w:rPr>
+                <w:b/>
                 <w:szCs w:val="24"/>
               </w:rPr>
             </w:pPr>
             <w:r>
               <w:rPr>
+                <w:b/>
                 <w:szCs w:val="24"/>
               </w:rPr>
               <w:lastRenderedPageBreak/>
@@ -8572,11 +8599,13 @@
             <w:pPr>
               <w:spacing w:after="0" w:line="240" w:lineRule="auto"/>
               <w:rPr>
+                <w:b/>
                 <w:szCs w:val="24"/>
               </w:rPr>
             </w:pPr>
             <w:r>
               <w:rPr>
+                <w:b/>
                 <w:szCs w:val="24"/>
               </w:rPr>
               <w:t>Fire virtual projectile</w:t>
@@ -8634,11 +8663,13 @@
             <w:pPr>
               <w:spacing w:after="0" w:line="240" w:lineRule="auto"/>
               <w:rPr>
+                <w:b/>
                 <w:szCs w:val="24"/>
               </w:rPr>
             </w:pPr>
             <w:r>
               <w:rPr>
+                <w:b/>
                 <w:szCs w:val="24"/>
               </w:rPr>
               <w:t>End game</w:t>
@@ -8819,7 +8850,7 @@
           <v:shape id="_x0000_i1025" type="#_x0000_t75" style="width:237pt;height:385.5pt" o:ole="" o:bordertopcolor="this" o:borderleftcolor="this" o:borderbottomcolor="this" o:borderrightcolor="this">
             <v:imagedata r:id="rId8" o:title=""/>
           </v:shape>
-          <o:OLEObject Type="Embed" ProgID="Visio.Drawing.11" ShapeID="_x0000_i1025" DrawAspect="Content" ObjectID="_1363252557" r:id="rId9"/>
+          <o:OLEObject Type="Embed" ProgID="Visio.Drawing.11" ShapeID="_x0000_i1025" DrawAspect="Content" ObjectID="_1363257176" r:id="rId9"/>
         </w:object>
       </w:r>
     </w:p>
@@ -8962,12 +8993,12 @@
       <w:pPr>
         <w:pStyle w:val="Heading1"/>
       </w:pPr>
-      <w:bookmarkStart w:id="20" w:name="_Toc288392670"/>
-      <w:bookmarkStart w:id="21" w:name="_Toc289510711"/>
+      <w:bookmarkStart w:id="20" w:name="_Toc289510711"/>
+      <w:bookmarkStart w:id="21" w:name="_Toc288392670"/>
       <w:r>
         <w:t>Server Implementation</w:t>
       </w:r>
-      <w:bookmarkEnd w:id="21"/>
+      <w:bookmarkEnd w:id="20"/>
     </w:p>
     <w:p>
       <w:r>
@@ -8998,7 +9029,6 @@
     <w:p>
       <w:pPr>
         <w:pStyle w:val="Caption"/>
-        <w:jc w:val="left"/>
       </w:pPr>
       <w:bookmarkStart w:id="24" w:name="_Toc289510755"/>
       <w:proofErr w:type="gramStart"/>
@@ -9036,14 +9066,17 @@
         <w:fldChar w:fldCharType="end"/>
       </w:r>
       <w:r>
-        <w:t>: Class diagram of the main classes concerning user and robot state management in the server side controller component.</w:t>
+        <w:t>: Class diagram of the main classes concerning user and robot state management in the server side controller component</w:t>
       </w:r>
       <w:bookmarkEnd w:id="24"/>
     </w:p>
     <w:p>
+      <w:pPr>
+        <w:jc w:val="center"/>
+      </w:pPr>
       <w:r>
         <w:pict>
-          <v:shape id="_x0000_i1028" type="#_x0000_t75" style="width:6in;height:245.25pt">
+          <v:shape id="_x0000_i1026" type="#_x0000_t75" style="width:6in;height:245.25pt">
             <v:imagedata r:id="rId10" o:title=""/>
           </v:shape>
         </w:pict>
@@ -9126,6 +9159,63 @@
       </w:r>
     </w:p>
     <w:p>
+      <w:pPr>
+        <w:pStyle w:val="Caption"/>
+      </w:pPr>
+      <w:proofErr w:type="gramStart"/>
+      <w:r>
+        <w:t xml:space="preserve">Figure </w:t>
+      </w:r>
+      <w:fldSimple w:instr=" STYLEREF 1 \s ">
+        <w:r>
+          <w:rPr>
+            <w:noProof/>
+          </w:rPr>
+          <w:t>9</w:t>
+        </w:r>
+      </w:fldSimple>
+      <w:r>
+        <w:t>.</w:t>
+      </w:r>
+      <w:proofErr w:type="gramEnd"/>
+      <w:r>
+        <w:fldChar w:fldCharType="begin"/>
+      </w:r>
+      <w:r>
+        <w:instrText xml:space="preserve"> SEQ Figure \* ARABIC \s 1 </w:instrText>
+      </w:r>
+      <w:r>
+        <w:fldChar w:fldCharType="separate"/>
+      </w:r>
+      <w:r>
+        <w:rPr>
+          <w:noProof/>
+        </w:rPr>
+        <w:t>2</w:t>
+      </w:r>
+      <w:r>
+        <w:fldChar w:fldCharType="end"/>
+      </w:r>
+      <w:r>
+        <w:t>: Sequence diagram</w:t>
+      </w:r>
+      <w:r>
+        <w:t xml:space="preserve"> of Android client registration</w:t>
+      </w:r>
+    </w:p>
+    <w:p>
+      <w:pPr>
+        <w:jc w:val="center"/>
+      </w:pPr>
+      <w:r>
+        <w:pict>
+          <v:shape id="_x0000_i1029" type="#_x0000_t75" style="width:429.75pt;height:344.25pt">
+            <v:imagedata r:id="rId11" o:title=""/>
+          </v:shape>
+        </w:pict>
+      </w:r>
+    </w:p>
+    <w:p>
       <w:r>
         <w:t xml:space="preserve">To manage incoming Android client connections, the controller uses an instance of </w:t>
       </w:r>
@@ -9159,7 +9249,11 @@
       </w:r>
       <w:proofErr w:type="spellEnd"/>
       <w:r>
-        <w:t xml:space="preserve"> is generated, a handshake procedure is carried out to ensure the version of the </w:t>
+        <w:t xml:space="preserve"> is generated, a handshake </w:t>
+      </w:r>
+      <w:r>
+        <w:lastRenderedPageBreak/>
+        <w:t xml:space="preserve">procedure is carried out to ensure the version of the </w:t>
       </w:r>
       <w:proofErr w:type="spellStart"/>
       <w:r>
@@ -9199,7 +9293,13 @@
       </w:r>
       <w:proofErr w:type="spellEnd"/>
       <w:r>
-        <w:t xml:space="preserve"> instance, and propagate events to their respective clients. This could have been implemented without an event model (as the </w:t>
+        <w:t xml:space="preserve"> instance, and propagate events to their respective clients. </w:t>
+      </w:r>
+      <w:r>
+        <w:t xml:space="preserve">A sequence diagram outlining this process can be seen in Figure 9.2. </w:t>
+      </w:r>
+      <w:r>
+        <w:t xml:space="preserve">This could have been implemented without an event model (as the </w:t>
       </w:r>
       <w:proofErr w:type="spellStart"/>
       <w:r>
@@ -9215,11 +9315,257 @@
       </w:r>
       <w:proofErr w:type="spellEnd"/>
       <w:r>
-        <w:t xml:space="preserve"> and could call functions directly), but it was decided that an event model was preferable as an event model was already desired to avoid </w:t>
-      </w:r>
+        <w:t xml:space="preserve"> and could call functions directly), but it was decided that an event model was preferable as an event model was already desired to avoid coupling with the view subsystem, and it is preferable if a standard communication path is used for both the view subsystem and instances of </w:t>
+      </w:r>
+      <w:proofErr w:type="spellStart"/>
+      <w:r>
+        <w:t>UserProxy</w:t>
+      </w:r>
+      <w:proofErr w:type="spellEnd"/>
+      <w:r>
+        <w:t>.</w:t>
+      </w:r>
+    </w:p>
+    <w:p>
+      <w:pPr>
+        <w:pStyle w:val="Caption"/>
+      </w:pPr>
+      <w:proofErr w:type="gramStart"/>
       <w:r>
         <w:lastRenderedPageBreak/>
-        <w:t xml:space="preserve">coupling with the view subsystem, and it is preferable if a standard communication path is used for both the view subsystem and instances of </w:t>
+        <w:t xml:space="preserve">Figure </w:t>
+      </w:r>
+      <w:fldSimple w:instr=" STYLEREF 1 \s ">
+        <w:r>
+          <w:rPr>
+            <w:noProof/>
+          </w:rPr>
+          <w:t>9</w:t>
+        </w:r>
+      </w:fldSimple>
+      <w:r>
+        <w:t>.</w:t>
+      </w:r>
+      <w:proofErr w:type="gramEnd"/>
+      <w:r>
+        <w:fldChar w:fldCharType="begin"/>
+      </w:r>
+      <w:r>
+        <w:instrText xml:space="preserve"> SEQ Figure \* ARABIC \s 1 </w:instrText>
+      </w:r>
+      <w:r>
+        <w:fldChar w:fldCharType="separate"/>
+      </w:r>
+      <w:r>
+        <w:rPr>
+          <w:noProof/>
+        </w:rPr>
+        <w:t>3</w:t>
+      </w:r>
+      <w:r>
+        <w:fldChar w:fldCharType="end"/>
+      </w:r>
+      <w:r>
+        <w:t>: Sequence diagram of robot client registration</w:t>
+      </w:r>
+    </w:p>
+    <w:p>
+      <w:pPr>
+        <w:jc w:val="center"/>
+      </w:pPr>
+      <w:r>
+        <w:pict>
+          <v:shape id="_x0000_i1030" type="#_x0000_t75" style="width:6in;height:361.5pt">
+            <v:imagedata r:id="rId12" o:title=""/>
+          </v:shape>
+        </w:pict>
+      </w:r>
+    </w:p>
+    <w:p>
+      <w:r>
+        <w:t xml:space="preserve">Robot connections are handled similarly to Android clients, but rather than awaiting incoming connections, the server actively attempts to discover compatible </w:t>
+      </w:r>
+      <w:proofErr w:type="spellStart"/>
+      <w:r>
+        <w:t>Mindstorm</w:t>
+      </w:r>
+      <w:proofErr w:type="spellEnd"/>
+      <w:r>
+        <w:t xml:space="preserve"> NXT 2.0 clients within Bluetooth range.</w:t>
+      </w:r>
+      <w:r>
+        <w:t xml:space="preserve"> A sequence diagram outlining this process can be seen in Figure 9.3.</w:t>
+      </w:r>
+      <w:r>
+        <w:t xml:space="preserve"> This is accomplished using the PC libraries of </w:t>
+      </w:r>
+      <w:proofErr w:type="spellStart"/>
+      <w:r>
+        <w:t>LeJOS</w:t>
+      </w:r>
+      <w:proofErr w:type="spellEnd"/>
+      <w:r>
+        <w:t xml:space="preserve"> (“Java for LEGO </w:t>
+      </w:r>
+      <w:proofErr w:type="spellStart"/>
+      <w:r>
+        <w:t>Minstorms</w:t>
+      </w:r>
+      <w:proofErr w:type="spellEnd"/>
+      <w:r>
+        <w:t xml:space="preserve">”) </w:t>
+      </w:r>
+      <w:r>
+        <w:t>[6]</w:t>
+      </w:r>
+      <w:r>
+        <w:t xml:space="preserve">. The functionalities of </w:t>
+      </w:r>
+      <w:proofErr w:type="spellStart"/>
+      <w:r>
+        <w:t>LeJOS</w:t>
+      </w:r>
+      <w:proofErr w:type="spellEnd"/>
+      <w:r>
+        <w:t xml:space="preserve"> in general will be discussed further in Section 7 (“Robot Client Implementation”). </w:t>
+      </w:r>
+      <w:proofErr w:type="spellStart"/>
+      <w:r>
+        <w:t>LeJOS</w:t>
+      </w:r>
+      <w:proofErr w:type="spellEnd"/>
+      <w:r>
+        <w:t xml:space="preserve"> provides a simple interface to enable either Bluetooth or USB communication with </w:t>
+      </w:r>
+      <w:proofErr w:type="spellStart"/>
+      <w:r>
+        <w:t>Mindstorm</w:t>
+      </w:r>
+      <w:proofErr w:type="spellEnd"/>
+      <w:r>
+        <w:t xml:space="preserve"> NXT 2.0s running </w:t>
+      </w:r>
+      <w:proofErr w:type="spellStart"/>
+      <w:r>
+        <w:t>LeJOS</w:t>
+      </w:r>
+      <w:proofErr w:type="spellEnd"/>
+      <w:r>
+        <w:t xml:space="preserve"> firmware. First, an </w:t>
+      </w:r>
+      <w:proofErr w:type="spellStart"/>
+      <w:r>
+        <w:t>NXTComm</w:t>
+      </w:r>
+      <w:proofErr w:type="spellEnd"/>
+      <w:r>
+        <w:t xml:space="preserve"> object must be generated by supplying a static method of </w:t>
+      </w:r>
+      <w:r>
+        <w:lastRenderedPageBreak/>
+        <w:t xml:space="preserve">the </w:t>
+      </w:r>
+      <w:proofErr w:type="spellStart"/>
+      <w:r>
+        <w:t>NXTCommFactory</w:t>
+      </w:r>
+      <w:proofErr w:type="spellEnd"/>
+      <w:r>
+        <w:t xml:space="preserve"> class with a constant specifying whether USB or Bluetooth communication is desired. In the case of Bluetooth communication, the </w:t>
+      </w:r>
+      <w:proofErr w:type="spellStart"/>
+      <w:r>
+        <w:t>NXTCommFactory</w:t>
+      </w:r>
+      <w:proofErr w:type="spellEnd"/>
+      <w:r>
+        <w:t xml:space="preserve"> will automatically select a compatible underlying implementation from one of several supported libraries based on the underlying operating system. </w:t>
+      </w:r>
+      <w:proofErr w:type="spellStart"/>
+      <w:r>
+        <w:t>RoboWars</w:t>
+      </w:r>
+      <w:proofErr w:type="spellEnd"/>
+      <w:r>
+        <w:t xml:space="preserve"> has been implemented and tested exclusively on Windows, and in this case </w:t>
+      </w:r>
+      <w:proofErr w:type="spellStart"/>
+      <w:r>
+        <w:t>LeJOS</w:t>
+      </w:r>
+      <w:proofErr w:type="spellEnd"/>
+      <w:r>
+        <w:t xml:space="preserve"> will select </w:t>
+      </w:r>
+      <w:proofErr w:type="spellStart"/>
+      <w:r>
+        <w:t>Bluecove</w:t>
+      </w:r>
+      <w:proofErr w:type="spellEnd"/>
+      <w:r>
+        <w:t xml:space="preserve"> </w:t>
+      </w:r>
+      <w:r>
+        <w:t>[7]</w:t>
+      </w:r>
+      <w:r>
+        <w:t xml:space="preserve"> as its underlying Bluetooth implementation. </w:t>
+      </w:r>
+      <w:proofErr w:type="spellStart"/>
+      <w:r>
+        <w:t>Bluecove</w:t>
+      </w:r>
+      <w:proofErr w:type="spellEnd"/>
+      <w:r>
+        <w:t xml:space="preserve"> is an open source library implementation of the standard Java Bluetooth API specified in JSR-82. However, the details of the underlying implementation are largely unimportant for the purposes of </w:t>
+      </w:r>
+      <w:proofErr w:type="spellStart"/>
+      <w:r>
+        <w:t>RoboWars</w:t>
+      </w:r>
+      <w:proofErr w:type="spellEnd"/>
+      <w:r>
+        <w:t xml:space="preserve">, as </w:t>
+      </w:r>
+      <w:proofErr w:type="spellStart"/>
+      <w:r>
+        <w:t>LeJOS</w:t>
+      </w:r>
+      <w:proofErr w:type="spellEnd"/>
+      <w:r>
+        <w:t xml:space="preserve"> provides methods to write and read from Bluetooth using the standard Java input/output stream API once a connection has been established. It is worth noting that the Bluetooth discovery process blocks for a significant duration (approximately 5 seconds for each detected Bluetooth device), and the </w:t>
+      </w:r>
+      <w:proofErr w:type="spellStart"/>
+      <w:r>
+        <w:t>BluetoothServer</w:t>
+      </w:r>
+      <w:proofErr w:type="spellEnd"/>
+      <w:r>
+        <w:t xml:space="preserve"> class is implemented such that robot redetection always runs in a separate thread from the caller. Once a connection is established, a </w:t>
+      </w:r>
+      <w:proofErr w:type="spellStart"/>
+      <w:r>
+        <w:t>RobotProxy</w:t>
+      </w:r>
+      <w:proofErr w:type="spellEnd"/>
+      <w:r>
+        <w:t xml:space="preserve"> instance is created and registered with the </w:t>
+      </w:r>
+      <w:proofErr w:type="spellStart"/>
+      <w:r>
+        <w:t>ServerLobby</w:t>
+      </w:r>
+      <w:proofErr w:type="spellEnd"/>
+      <w:r>
+        <w:t xml:space="preserve">. </w:t>
+      </w:r>
+      <w:proofErr w:type="spellStart"/>
+      <w:r>
+        <w:t>RobotProxy</w:t>
+      </w:r>
+      <w:proofErr w:type="spellEnd"/>
+      <w:r>
+        <w:t xml:space="preserve"> is similar to </w:t>
       </w:r>
       <w:proofErr w:type="spellStart"/>
       <w:r>
@@ -9227,358 +9573,230 @@
       </w:r>
       <w:proofErr w:type="spellEnd"/>
       <w:r>
+        <w:t xml:space="preserve"> in that it is an active class that continually reads the Bluetooth input stream to receive position updates from its associated robot. When a game is in progress this position information will be propagated into the game model, and robot commands will be propagated through the </w:t>
+      </w:r>
+      <w:proofErr w:type="spellStart"/>
+      <w:r>
+        <w:t>RobotProxy</w:t>
+      </w:r>
+      <w:proofErr w:type="spellEnd"/>
+      <w:r>
+        <w:t xml:space="preserve"> to its associated robot.</w:t>
+      </w:r>
+    </w:p>
+    <w:p>
+      <w:r>
+        <w:t xml:space="preserve">Once both instances of </w:t>
+      </w:r>
+      <w:proofErr w:type="spellStart"/>
+      <w:r>
+        <w:t>UserProxy</w:t>
+      </w:r>
+      <w:proofErr w:type="spellEnd"/>
+      <w:r>
+        <w:t xml:space="preserve"> and </w:t>
+      </w:r>
+      <w:proofErr w:type="spellStart"/>
+      <w:r>
+        <w:t>RobotProxy</w:t>
+      </w:r>
+      <w:proofErr w:type="spellEnd"/>
+      <w:r>
+        <w:t xml:space="preserve"> are registered with </w:t>
+      </w:r>
+      <w:proofErr w:type="spellStart"/>
+      <w:r>
+        <w:t>ServerLobby</w:t>
+      </w:r>
+      <w:proofErr w:type="spellEnd"/>
+      <w:r>
+        <w:t xml:space="preserve">, a game can be launched. Game launch requests must be issued by an Android client, and a </w:t>
+      </w:r>
+      <w:proofErr w:type="spellStart"/>
+      <w:r>
+        <w:t>UserProxy</w:t>
+      </w:r>
+      <w:proofErr w:type="spellEnd"/>
+      <w:r>
+        <w:t xml:space="preserve"> propagates the request to the </w:t>
+      </w:r>
+      <w:proofErr w:type="spellStart"/>
+      <w:r>
+        <w:t>ServerLobby</w:t>
+      </w:r>
+      <w:proofErr w:type="spellEnd"/>
+      <w:r>
+        <w:t xml:space="preserve">. The </w:t>
+      </w:r>
+      <w:proofErr w:type="spellStart"/>
+      <w:r>
+        <w:t>ServerLobby</w:t>
+      </w:r>
+      <w:proofErr w:type="spellEnd"/>
+      <w:r>
+        <w:t xml:space="preserve"> will ensure </w:t>
+      </w:r>
+      <w:r>
+        <w:lastRenderedPageBreak/>
+        <w:t xml:space="preserve">that enough (non-spectator) players and robots are registered for the selected game type, and will generate a new </w:t>
+      </w:r>
+      <w:proofErr w:type="spellStart"/>
+      <w:r>
+        <w:t>GameController</w:t>
+      </w:r>
+      <w:proofErr w:type="spellEnd"/>
+      <w:r>
+        <w:t xml:space="preserve"> instance to represent the new real time game. The </w:t>
+      </w:r>
+      <w:proofErr w:type="spellStart"/>
+      <w:r>
+        <w:t>GameController</w:t>
+      </w:r>
+      <w:proofErr w:type="spellEnd"/>
+      <w:r>
+        <w:t xml:space="preserve"> is an active class which generates an encapsulated instance of the game model, and runs a thread to continuously update the model’s physics implementation. Users are selected for pairing with robots by the </w:t>
+      </w:r>
+      <w:proofErr w:type="spellStart"/>
+      <w:r>
+        <w:t>ServerLobby</w:t>
+      </w:r>
+      <w:proofErr w:type="spellEnd"/>
+      <w:r>
+        <w:t xml:space="preserve"> (based on which users have been paired most recently), and the </w:t>
+      </w:r>
+      <w:proofErr w:type="spellStart"/>
+      <w:r>
+        <w:t>ServerLobby</w:t>
+      </w:r>
+      <w:proofErr w:type="spellEnd"/>
+      <w:r>
+        <w:t xml:space="preserve"> generates an instance of </w:t>
+      </w:r>
+      <w:proofErr w:type="spellStart"/>
+      <w:r>
+        <w:t>ControlPair</w:t>
+      </w:r>
+      <w:proofErr w:type="spellEnd"/>
+      <w:r>
+        <w:t xml:space="preserve"> for each pairing.  </w:t>
+      </w:r>
+      <w:proofErr w:type="spellStart"/>
+      <w:r>
+        <w:t>ControlPair</w:t>
+      </w:r>
+      <w:proofErr w:type="spellEnd"/>
+      <w:r>
+        <w:t xml:space="preserve"> class is a passive class used primarily for data encapsulation which stores a reference to a single </w:t>
+      </w:r>
+      <w:proofErr w:type="spellStart"/>
+      <w:r>
+        <w:t>UserProxy</w:t>
+      </w:r>
+      <w:proofErr w:type="spellEnd"/>
+      <w:r>
+        <w:t xml:space="preserve"> and </w:t>
+      </w:r>
+      <w:proofErr w:type="spellStart"/>
+      <w:r>
+        <w:t>RobotProxy</w:t>
+      </w:r>
+      <w:proofErr w:type="spellEnd"/>
+      <w:r>
+        <w:t xml:space="preserve">. Instances of </w:t>
+      </w:r>
+      <w:proofErr w:type="spellStart"/>
+      <w:r>
+        <w:t>ControlPair</w:t>
+      </w:r>
+      <w:proofErr w:type="spellEnd"/>
+      <w:r>
+        <w:t xml:space="preserve"> are registered with the </w:t>
+      </w:r>
+      <w:proofErr w:type="spellStart"/>
+      <w:r>
+        <w:t>GameController</w:t>
+      </w:r>
+      <w:proofErr w:type="spellEnd"/>
+      <w:r>
+        <w:t xml:space="preserve">, and once all control pairs have been registered with the </w:t>
+      </w:r>
+      <w:proofErr w:type="spellStart"/>
+      <w:r>
+        <w:t>GameController</w:t>
+      </w:r>
+      <w:proofErr w:type="spellEnd"/>
+      <w:r>
+        <w:t xml:space="preserve"> additional players are added as spectators. When this is complete, the game is launched. This generates a </w:t>
+      </w:r>
+      <w:proofErr w:type="spellStart"/>
+      <w:r>
+        <w:t>ServerLobbyEvent</w:t>
+      </w:r>
+      <w:proofErr w:type="spellEnd"/>
+      <w:r>
+        <w:t xml:space="preserve"> which signals to clients that a game has begun and OpenGL rendering should be displayed. </w:t>
+      </w:r>
+      <w:r>
+        <w:t>A collaboration diagram outlining this process can be seen in Figure 9.4.</w:t>
+      </w:r>
+    </w:p>
+    <w:p>
+      <w:pPr>
+        <w:pStyle w:val="Caption"/>
+      </w:pPr>
+      <w:proofErr w:type="gramStart"/>
+      <w:r>
+        <w:lastRenderedPageBreak/>
+        <w:t xml:space="preserve">Figure </w:t>
+      </w:r>
+      <w:fldSimple w:instr=" STYLEREF 1 \s ">
+        <w:r>
+          <w:rPr>
+            <w:noProof/>
+          </w:rPr>
+          <w:t>9</w:t>
+        </w:r>
+      </w:fldSimple>
+      <w:r>
         <w:t>.</w:t>
       </w:r>
-    </w:p>
-    <w:p>
-      <w:r>
-        <w:t xml:space="preserve">Robot connections are handled similarly to Android clients, but rather than awaiting incoming connections, the server actively attempts to discover compatible </w:t>
-      </w:r>
-      <w:proofErr w:type="spellStart"/>
-      <w:r>
-        <w:t>Mindstorm</w:t>
-      </w:r>
-      <w:proofErr w:type="spellEnd"/>
-      <w:r>
-        <w:t xml:space="preserve"> NXT 2.0 clients within Bluetooth range. This is accomplished using the PC libraries of </w:t>
-      </w:r>
-      <w:proofErr w:type="spellStart"/>
-      <w:r>
-        <w:t>LeJOS</w:t>
-      </w:r>
-      <w:proofErr w:type="spellEnd"/>
-      <w:r>
-        <w:t xml:space="preserve"> (“Java for LEGO </w:t>
-      </w:r>
-      <w:proofErr w:type="spellStart"/>
-      <w:r>
-        <w:t>Minstorms</w:t>
-      </w:r>
-      <w:proofErr w:type="spellEnd"/>
-      <w:r>
-        <w:t xml:space="preserve">”) </w:t>
-      </w:r>
-      <w:r>
-        <w:t>[6]</w:t>
-      </w:r>
-      <w:r>
-        <w:t xml:space="preserve">. The functionalities of </w:t>
-      </w:r>
-      <w:proofErr w:type="spellStart"/>
-      <w:r>
-        <w:t>LeJOS</w:t>
-      </w:r>
-      <w:proofErr w:type="spellEnd"/>
-      <w:r>
-        <w:t xml:space="preserve"> in general will be discussed further in Section 7 (“Robot Client Implementation”). </w:t>
-      </w:r>
-      <w:proofErr w:type="spellStart"/>
-      <w:r>
-        <w:t>LeJOS</w:t>
-      </w:r>
-      <w:proofErr w:type="spellEnd"/>
-      <w:r>
-        <w:t xml:space="preserve"> provides a simple interface to enable either Bluetooth or USB communication with </w:t>
-      </w:r>
-      <w:proofErr w:type="spellStart"/>
-      <w:r>
-        <w:t>Mindstorm</w:t>
-      </w:r>
-      <w:proofErr w:type="spellEnd"/>
-      <w:r>
-        <w:t xml:space="preserve"> NXT 2.0s running </w:t>
-      </w:r>
-      <w:proofErr w:type="spellStart"/>
-      <w:r>
-        <w:t>LeJOS</w:t>
-      </w:r>
-      <w:proofErr w:type="spellEnd"/>
-      <w:r>
-        <w:t xml:space="preserve"> firmware. First, an </w:t>
-      </w:r>
-      <w:proofErr w:type="spellStart"/>
-      <w:r>
-        <w:t>NXTComm</w:t>
-      </w:r>
-      <w:proofErr w:type="spellEnd"/>
-      <w:r>
-        <w:t xml:space="preserve"> object must be generated by supplying a static method of the </w:t>
-      </w:r>
-      <w:proofErr w:type="spellStart"/>
-      <w:r>
-        <w:t>NXTCommFactory</w:t>
-      </w:r>
-      <w:proofErr w:type="spellEnd"/>
-      <w:r>
-        <w:t xml:space="preserve"> class with a constant specifying whether USB or Bluetooth communication is desired. In the case of Bluetooth communication, the </w:t>
-      </w:r>
-      <w:proofErr w:type="spellStart"/>
-      <w:r>
-        <w:t>NXTCommFactory</w:t>
-      </w:r>
-      <w:proofErr w:type="spellEnd"/>
-      <w:r>
-        <w:t xml:space="preserve"> will automatically select a compatible underlying implementation from one of several supported libraries based on the underlying operating system. </w:t>
-      </w:r>
-      <w:proofErr w:type="spellStart"/>
-      <w:r>
-        <w:t>RoboWars</w:t>
-      </w:r>
-      <w:proofErr w:type="spellEnd"/>
-      <w:r>
-        <w:t xml:space="preserve"> has been implemented and tested exclusively on Windows, and in this case </w:t>
-      </w:r>
-      <w:proofErr w:type="spellStart"/>
-      <w:r>
-        <w:t>LeJOS</w:t>
-      </w:r>
-      <w:proofErr w:type="spellEnd"/>
-      <w:r>
-        <w:t xml:space="preserve"> will select </w:t>
-      </w:r>
-      <w:proofErr w:type="spellStart"/>
-      <w:r>
-        <w:t>Bluecove</w:t>
-      </w:r>
-      <w:proofErr w:type="spellEnd"/>
-      <w:r>
-        <w:t xml:space="preserve"> </w:t>
-      </w:r>
-      <w:r>
-        <w:t>[7]</w:t>
-      </w:r>
-      <w:r>
-        <w:t xml:space="preserve"> as its underlying Bluetooth implementation. </w:t>
-      </w:r>
-      <w:proofErr w:type="spellStart"/>
-      <w:r>
-        <w:t>Bluecove</w:t>
-      </w:r>
-      <w:proofErr w:type="spellEnd"/>
-      <w:r>
-        <w:t xml:space="preserve"> is an open source library implementation of the standard Java Bluetooth API specified in JSR-82. However, the details of the underlying implementation are largely unimportant for the purposes of </w:t>
-      </w:r>
-      <w:proofErr w:type="spellStart"/>
-      <w:r>
-        <w:t>RoboWars</w:t>
-      </w:r>
-      <w:proofErr w:type="spellEnd"/>
-      <w:r>
-        <w:t xml:space="preserve">, as </w:t>
-      </w:r>
-      <w:proofErr w:type="spellStart"/>
-      <w:r>
-        <w:t>LeJOS</w:t>
-      </w:r>
-      <w:proofErr w:type="spellEnd"/>
-      <w:r>
-        <w:t xml:space="preserve"> provides methods to write and read from Bluetooth using the standard Java input/output stream API once a connection has been established. It is worth noting that the Bluetooth discovery process blocks for a significant duration (approximately 5 seconds for each detected Bluetooth device), and the </w:t>
-      </w:r>
-      <w:proofErr w:type="spellStart"/>
-      <w:r>
-        <w:t>BluetoothServer</w:t>
-      </w:r>
-      <w:proofErr w:type="spellEnd"/>
-      <w:r>
-        <w:t xml:space="preserve"> class is implemented such that robot redetection always runs in a </w:t>
-      </w:r>
-      <w:r>
-        <w:lastRenderedPageBreak/>
-        <w:t xml:space="preserve">separate thread from the caller. Once a connection is established, a </w:t>
-      </w:r>
-      <w:proofErr w:type="spellStart"/>
-      <w:r>
-        <w:t>RobotProxy</w:t>
-      </w:r>
-      <w:proofErr w:type="spellEnd"/>
-      <w:r>
-        <w:t xml:space="preserve"> instance is created and registered with the </w:t>
-      </w:r>
-      <w:proofErr w:type="spellStart"/>
-      <w:r>
-        <w:t>ServerLobby</w:t>
-      </w:r>
-      <w:proofErr w:type="spellEnd"/>
-      <w:r>
-        <w:t xml:space="preserve">. </w:t>
-      </w:r>
-      <w:proofErr w:type="spellStart"/>
-      <w:r>
-        <w:t>RobotProxy</w:t>
-      </w:r>
-      <w:proofErr w:type="spellEnd"/>
-      <w:r>
-        <w:t xml:space="preserve"> is similar to </w:t>
-      </w:r>
-      <w:proofErr w:type="spellStart"/>
-      <w:r>
-        <w:t>UserProxy</w:t>
-      </w:r>
-      <w:proofErr w:type="spellEnd"/>
-      <w:r>
-        <w:t xml:space="preserve"> in that it is an active class that continually reads the Bluetooth input stream to receive position updates from its associated robot. When a game is in progress this position information will be propagated into the game model, and robot commands will be propagated through the </w:t>
-      </w:r>
-      <w:proofErr w:type="spellStart"/>
-      <w:r>
-        <w:t>RobotProxy</w:t>
-      </w:r>
-      <w:proofErr w:type="spellEnd"/>
-      <w:r>
-        <w:t xml:space="preserve"> to its associated robot.</w:t>
-      </w:r>
-    </w:p>
-    <w:p>
-      <w:r>
-        <w:t xml:space="preserve">Once both instances of </w:t>
-      </w:r>
-      <w:proofErr w:type="spellStart"/>
-      <w:r>
-        <w:t>UserProxy</w:t>
-      </w:r>
-      <w:proofErr w:type="spellEnd"/>
-      <w:r>
-        <w:t xml:space="preserve"> and </w:t>
-      </w:r>
-      <w:proofErr w:type="spellStart"/>
-      <w:r>
-        <w:t>RobotProxy</w:t>
-      </w:r>
-      <w:proofErr w:type="spellEnd"/>
-      <w:r>
-        <w:t xml:space="preserve"> are registered with </w:t>
-      </w:r>
-      <w:proofErr w:type="spellStart"/>
-      <w:r>
-        <w:t>ServerLobby</w:t>
-      </w:r>
-      <w:proofErr w:type="spellEnd"/>
-      <w:r>
-        <w:t xml:space="preserve">, a game can be launched. Game launch requests must be issued by an Android client, and a </w:t>
-      </w:r>
-      <w:proofErr w:type="spellStart"/>
-      <w:r>
-        <w:t>UserProxy</w:t>
-      </w:r>
-      <w:proofErr w:type="spellEnd"/>
-      <w:r>
-        <w:t xml:space="preserve"> propagates the request to the </w:t>
-      </w:r>
-      <w:proofErr w:type="spellStart"/>
-      <w:r>
-        <w:t>ServerLobby</w:t>
-      </w:r>
-      <w:proofErr w:type="spellEnd"/>
-      <w:r>
-        <w:t xml:space="preserve">. The </w:t>
-      </w:r>
-      <w:proofErr w:type="spellStart"/>
-      <w:r>
-        <w:t>ServerLobby</w:t>
-      </w:r>
-      <w:proofErr w:type="spellEnd"/>
-      <w:r>
-        <w:t xml:space="preserve"> will ensure that enough (non-spectator) players and robots are registered for the selected game type, and will generate a new </w:t>
-      </w:r>
-      <w:proofErr w:type="spellStart"/>
-      <w:r>
-        <w:t>GameController</w:t>
-      </w:r>
-      <w:proofErr w:type="spellEnd"/>
-      <w:r>
-        <w:t xml:space="preserve"> instance to represent the new real time game. The </w:t>
-      </w:r>
-      <w:proofErr w:type="spellStart"/>
-      <w:r>
-        <w:t>GameController</w:t>
-      </w:r>
-      <w:proofErr w:type="spellEnd"/>
-      <w:r>
-        <w:t xml:space="preserve"> is an active class which generates an encapsulated instance of the game model, and runs a thread to continuously update the model’s physics implementation. Users are selected for pairing with robots by the </w:t>
-      </w:r>
-      <w:proofErr w:type="spellStart"/>
-      <w:r>
-        <w:t>ServerLobby</w:t>
-      </w:r>
-      <w:proofErr w:type="spellEnd"/>
-      <w:r>
-        <w:t xml:space="preserve"> (based on which users have been paired most recently), and the </w:t>
-      </w:r>
-      <w:proofErr w:type="spellStart"/>
-      <w:r>
-        <w:t>ServerLobby</w:t>
-      </w:r>
-      <w:proofErr w:type="spellEnd"/>
-      <w:r>
-        <w:t xml:space="preserve"> generates an instance of </w:t>
-      </w:r>
-      <w:proofErr w:type="spellStart"/>
-      <w:r>
-        <w:t>ControlPair</w:t>
-      </w:r>
-      <w:proofErr w:type="spellEnd"/>
-      <w:r>
-        <w:t xml:space="preserve"> for each pairing.  </w:t>
-      </w:r>
-      <w:proofErr w:type="spellStart"/>
-      <w:r>
-        <w:t>ControlPair</w:t>
-      </w:r>
-      <w:proofErr w:type="spellEnd"/>
-      <w:r>
-        <w:t xml:space="preserve"> class is a passive class used primarily for data encapsulation which stores a reference to a single </w:t>
-      </w:r>
-      <w:proofErr w:type="spellStart"/>
-      <w:r>
-        <w:t>UserProxy</w:t>
-      </w:r>
-      <w:proofErr w:type="spellEnd"/>
-      <w:r>
-        <w:t xml:space="preserve"> and </w:t>
-      </w:r>
-      <w:proofErr w:type="spellStart"/>
-      <w:r>
-        <w:t>RobotProxy</w:t>
-      </w:r>
-      <w:proofErr w:type="spellEnd"/>
-      <w:r>
-        <w:t xml:space="preserve">. Instances of </w:t>
-      </w:r>
-      <w:proofErr w:type="spellStart"/>
-      <w:r>
-        <w:t>ControlPair</w:t>
-      </w:r>
-      <w:proofErr w:type="spellEnd"/>
-      <w:r>
-        <w:t xml:space="preserve"> are registered with the </w:t>
-      </w:r>
-      <w:proofErr w:type="spellStart"/>
-      <w:r>
-        <w:t>GameController</w:t>
-      </w:r>
-      <w:proofErr w:type="spellEnd"/>
-      <w:r>
-        <w:t xml:space="preserve">, and once all control pairs have been registered with the </w:t>
-      </w:r>
-      <w:proofErr w:type="spellStart"/>
-      <w:r>
-        <w:t>GameController</w:t>
-      </w:r>
-      <w:proofErr w:type="spellEnd"/>
-      <w:r>
-        <w:t xml:space="preserve"> additional players are added as spectators. When this is complete, the game is launched. This generates a </w:t>
-      </w:r>
-      <w:proofErr w:type="spellStart"/>
-      <w:r>
-        <w:t>ServerLobbyEvent</w:t>
-      </w:r>
-      <w:proofErr w:type="spellEnd"/>
-      <w:r>
-        <w:t xml:space="preserve"> which signals to clients that a game has begun and OpenGL rendering should be displayed. </w:t>
-      </w:r>
-    </w:p>
-    <w:p>
-      <w:r>
-        <w:lastRenderedPageBreak/>
+      <w:proofErr w:type="gramEnd"/>
+      <w:r>
+        <w:fldChar w:fldCharType="begin"/>
+      </w:r>
+      <w:r>
+        <w:instrText xml:space="preserve"> SEQ Figure \* ARABIC \s 1 </w:instrText>
+      </w:r>
+      <w:r>
+        <w:fldChar w:fldCharType="separate"/>
+      </w:r>
+      <w:r>
+        <w:rPr>
+          <w:noProof/>
+        </w:rPr>
+        <w:t>4</w:t>
+      </w:r>
+      <w:r>
+        <w:fldChar w:fldCharType="end"/>
+      </w:r>
+      <w:r>
+        <w:t>: Collaboration diagram outlining the game launch process.</w:t>
+      </w:r>
+    </w:p>
+    <w:p>
+      <w:pPr>
+        <w:jc w:val="center"/>
+      </w:pPr>
+      <w:r>
+        <w:pict>
+          <v:shape id="_x0000_i1031" type="#_x0000_t75" style="width:6in;height:283.5pt">
+            <v:imagedata r:id="rId13" o:title=""/>
+          </v:shape>
+        </w:pict>
+      </w:r>
+    </w:p>
+    <w:p>
+      <w:r>
         <w:t xml:space="preserve">Once game play has been initialized, instances of </w:t>
       </w:r>
       <w:proofErr w:type="spellStart"/>
@@ -9661,6 +9879,7 @@
       <w:bookmarkStart w:id="25" w:name="_Toc288392668"/>
       <w:bookmarkStart w:id="26" w:name="_Toc289510713"/>
       <w:r>
+        <w:lastRenderedPageBreak/>
         <w:t>Controller – Real Time Video Streaming (Alex Craig)</w:t>
       </w:r>
       <w:bookmarkEnd w:id="25"/>
@@ -9741,11 +9960,92 @@
         <w:t>[10]</w:t>
       </w:r>
       <w:r>
-        <w:t xml:space="preserve"> for capturing, playing, </w:t>
-      </w:r>
+        <w:t xml:space="preserve"> for capturing, playing, and streaming media. JMF provided the means to easily generate an RTP data stream, but further investigation determined that alternate means would need to be used to implement an RTSP server to generate the required control signals expected by the Android </w:t>
+      </w:r>
+      <w:proofErr w:type="spellStart"/>
+      <w:r>
+        <w:t>MediaPlayer</w:t>
+      </w:r>
+      <w:proofErr w:type="spellEnd"/>
+      <w:r>
+        <w:t xml:space="preserve">. Rather than continue with server implementation, the open source </w:t>
+      </w:r>
+      <w:proofErr w:type="spellStart"/>
+      <w:r>
+        <w:t>VideoLAN</w:t>
+      </w:r>
+      <w:proofErr w:type="spellEnd"/>
+      <w:r>
+        <w:t xml:space="preserve"> (VLC) project </w:t>
+      </w:r>
+      <w:r>
+        <w:t>[11]</w:t>
+      </w:r>
+      <w:r>
+        <w:t xml:space="preserve"> was used to generate RTP/RTSP streams purely to test the Android client implementation. </w:t>
+      </w:r>
+      <w:r>
+        <w:t>A deployment diagram of this implementation can be seen in Figure 9.5.</w:t>
+      </w:r>
+    </w:p>
+    <w:p>
+      <w:pPr>
+        <w:pStyle w:val="Caption"/>
+      </w:pPr>
+      <w:proofErr w:type="gramStart"/>
       <w:r>
         <w:lastRenderedPageBreak/>
-        <w:t xml:space="preserve">and streaming media. JMF provided the means to easily generate an RTP data stream, but further investigation determined that alternate means would need to be used to implement an RTSP server to generate the required control signals expected by the Android </w:t>
+        <w:t xml:space="preserve">Figure </w:t>
+      </w:r>
+      <w:fldSimple w:instr=" STYLEREF 1 \s ">
+        <w:r>
+          <w:rPr>
+            <w:noProof/>
+          </w:rPr>
+          <w:t>9</w:t>
+        </w:r>
+      </w:fldSimple>
+      <w:r>
+        <w:t>.</w:t>
+      </w:r>
+      <w:proofErr w:type="gramEnd"/>
+      <w:r>
+        <w:fldChar w:fldCharType="begin"/>
+      </w:r>
+      <w:r>
+        <w:instrText xml:space="preserve"> SEQ Figure \* ARABIC \s 1 </w:instrText>
+      </w:r>
+      <w:r>
+        <w:fldChar w:fldCharType="separate"/>
+      </w:r>
+      <w:r>
+        <w:rPr>
+          <w:noProof/>
+        </w:rPr>
+        <w:t>5</w:t>
+      </w:r>
+      <w:r>
+        <w:fldChar w:fldCharType="end"/>
+      </w:r>
+      <w:r>
+        <w:t>: Deployment diagram of the testing system used for RTP/RTSP streaming</w:t>
+      </w:r>
+    </w:p>
+    <w:p>
+      <w:pPr>
+        <w:jc w:val="center"/>
+      </w:pPr>
+      <w:r>
+        <w:pict>
+          <v:shape id="_x0000_i1032" type="#_x0000_t75" style="width:236.25pt;height:274.5pt">
+            <v:imagedata r:id="rId14" o:title=""/>
+          </v:shape>
+        </w:pict>
+      </w:r>
+    </w:p>
+    <w:p>
+      <w:r>
+        <w:t xml:space="preserve">Through this testing, it was determined that the capabilities of the Android </w:t>
       </w:r>
       <w:proofErr w:type="spellStart"/>
       <w:r>
@@ -9753,26 +10053,15 @@
       </w:r>
       <w:proofErr w:type="spellEnd"/>
       <w:r>
-        <w:t xml:space="preserve">. Rather than continue with server implementation, the open source </w:t>
-      </w:r>
-      <w:proofErr w:type="spellStart"/>
-      <w:r>
-        <w:t>VideoLAN</w:t>
-      </w:r>
-      <w:proofErr w:type="spellEnd"/>
-      <w:r>
-        <w:t xml:space="preserve"> (VLC) project </w:t>
-      </w:r>
-      <w:r>
-        <w:t>[11]</w:t>
-      </w:r>
-      <w:r>
-        <w:t xml:space="preserve"> was used to generate RTP/RTSP streams purely to test the Android client implementation. </w:t>
-      </w:r>
-    </w:p>
-    <w:p>
-      <w:r>
-        <w:t xml:space="preserve">Through this testing, it was determined that the capabilities of the Android </w:t>
+        <w:t xml:space="preserve"> implementation were insufficient for the needs of the </w:t>
+      </w:r>
+      <w:proofErr w:type="spellStart"/>
+      <w:r>
+        <w:t>RoboWars</w:t>
+      </w:r>
+      <w:proofErr w:type="spellEnd"/>
+      <w:r>
+        <w:t xml:space="preserve"> project. Although the video stream could be reliably displayed, an unacceptable delay of approximately 10 seconds occurred between the transmission and rendering of the video stream. Further testing determined that the cause of this delay was the buffering behaviour of the </w:t>
       </w:r>
       <w:proofErr w:type="spellStart"/>
       <w:r>
@@ -9780,7 +10069,35 @@
       </w:r>
       <w:proofErr w:type="spellEnd"/>
       <w:r>
-        <w:t xml:space="preserve"> implementation were insufficient for the needs of the </w:t>
+        <w:t xml:space="preserve"> implementation. The </w:t>
+      </w:r>
+      <w:proofErr w:type="spellStart"/>
+      <w:r>
+        <w:t>MediaPlayer</w:t>
+      </w:r>
+      <w:proofErr w:type="spellEnd"/>
+      <w:r>
+        <w:t xml:space="preserve"> class is intended to be used for the streaming of relatively static media (ex. YouTube videos) rather than real time streams with low delay requirements. The implementation of </w:t>
+      </w:r>
+      <w:proofErr w:type="spellStart"/>
+      <w:r>
+        <w:t>MediaPlayer</w:t>
+      </w:r>
+      <w:proofErr w:type="spellEnd"/>
+      <w:r>
+        <w:t xml:space="preserve"> buffers video based on a fixed length of video, rather than data size, and does not provide any external API to modify this behaviour. Regardless of the resolution, encoding, or bit rate of the video stream generated by VLC the ten second </w:t>
+      </w:r>
+      <w:proofErr w:type="gramStart"/>
+      <w:r>
+        <w:t>delay</w:t>
+      </w:r>
+      <w:proofErr w:type="gramEnd"/>
+      <w:r>
+        <w:t xml:space="preserve"> on the client side remained constant. </w:t>
+      </w:r>
+      <w:r>
+        <w:lastRenderedPageBreak/>
+        <w:t xml:space="preserve">Further investigation of the Android source code revealed that this buffering functionality is implemented at the level of phone firmware. Modifications to the Android firmware would require that all users of </w:t>
       </w:r>
       <w:proofErr w:type="spellStart"/>
       <w:r>
@@ -9788,193 +10105,210 @@
       </w:r>
       <w:proofErr w:type="spellEnd"/>
       <w:r>
-        <w:t xml:space="preserve"> project. Although the video stream could be reliably displayed, an unacceptable delay of approximately 10 seconds occurred between the transmission and rendering of the video stream. Further testing determined that the cause of this delay was the buffering behaviour of the </w:t>
-      </w:r>
-      <w:proofErr w:type="spellStart"/>
-      <w:r>
-        <w:t>MediaPlayer</w:t>
-      </w:r>
-      <w:proofErr w:type="spellEnd"/>
-      <w:r>
-        <w:t xml:space="preserve"> implementation. The </w:t>
-      </w:r>
-      <w:proofErr w:type="spellStart"/>
-      <w:r>
-        <w:t>MediaPlayer</w:t>
-      </w:r>
-      <w:proofErr w:type="spellEnd"/>
-      <w:r>
-        <w:t xml:space="preserve"> class is intended to be used for the streaming of relatively static media (ex. YouTube videos) rather than real time streams with low delay requirements. The implementation of </w:t>
-      </w:r>
-      <w:proofErr w:type="spellStart"/>
-      <w:r>
-        <w:t>MediaPlayer</w:t>
-      </w:r>
-      <w:proofErr w:type="spellEnd"/>
-      <w:r>
-        <w:t xml:space="preserve"> buffers video based on a fixed length of video, rather than data size, and does not provide any external API to modify this behaviour. Regardless of the resolution, encoding, or bit rate of the video stream generated by VLC the ten second </w:t>
-      </w:r>
+        <w:t xml:space="preserve"> install custom firmware on their phones, and would limit </w:t>
+      </w:r>
+      <w:proofErr w:type="spellStart"/>
+      <w:r>
+        <w:t>RoboWars</w:t>
+      </w:r>
+      <w:proofErr w:type="spellEnd"/>
+      <w:r>
+        <w:t xml:space="preserve"> clients to phones that have had firmware specifically modified for </w:t>
+      </w:r>
+      <w:proofErr w:type="spellStart"/>
+      <w:r>
+        <w:t>RoboWars</w:t>
+      </w:r>
+      <w:proofErr w:type="spellEnd"/>
+      <w:r>
+        <w:t xml:space="preserve">. This would have significantly reduced the generality and potential market for </w:t>
+      </w:r>
+      <w:proofErr w:type="spellStart"/>
+      <w:r>
+        <w:t>RoboWars</w:t>
+      </w:r>
+      <w:proofErr w:type="spellEnd"/>
+      <w:r>
+        <w:t>, and as such further modifications were not attempted at the firmware level.</w:t>
+      </w:r>
+    </w:p>
+    <w:p>
+      <w:pPr>
+        <w:pStyle w:val="Heading3"/>
+      </w:pPr>
+      <w:bookmarkStart w:id="28" w:name="_Toc289510715"/>
+      <w:r>
+        <w:t>Implemented Solution – Custom UDP Protocol</w:t>
+      </w:r>
+      <w:bookmarkEnd w:id="28"/>
+    </w:p>
+    <w:p>
+      <w:r>
+        <w:t xml:space="preserve">In order to provide real time video streaming with an acceptably low delay a custom protocol for data transmission was required. The use of the FMJ project to interface with the webcam was discarded (as the RTP stream generation was no longer required), and replaced with the simpler LTI-Civil library </w:t>
+      </w:r>
+      <w:r>
+        <w:t>[12]</w:t>
+      </w:r>
+      <w:r>
+        <w:t xml:space="preserve"> (which is also used internally within FMJ). LTI-Civil is an open source library which provides a simple API for capturing images from video devices entirely independently of the JMF API.</w:t>
+      </w:r>
+    </w:p>
+    <w:p>
+      <w:pPr>
+        <w:pStyle w:val="Caption"/>
+      </w:pPr>
       <w:proofErr w:type="gramStart"/>
       <w:r>
-        <w:t>delay</w:t>
+        <w:lastRenderedPageBreak/>
+        <w:t xml:space="preserve">Figure </w:t>
+      </w:r>
+      <w:fldSimple w:instr=" STYLEREF 1 \s ">
+        <w:r>
+          <w:rPr>
+            <w:noProof/>
+          </w:rPr>
+          <w:t>9</w:t>
+        </w:r>
+      </w:fldSimple>
+      <w:r>
+        <w:t>.</w:t>
       </w:r>
       <w:proofErr w:type="gramEnd"/>
       <w:r>
-        <w:t xml:space="preserve"> on the client side remained constant. Further investigation of the Android source code revealed that this buffering functionality is implemented at the level of phone firmware. Modifications to the Android firmware would require that all users of </w:t>
-      </w:r>
-      <w:proofErr w:type="spellStart"/>
-      <w:r>
-        <w:t>RoboWars</w:t>
-      </w:r>
-      <w:proofErr w:type="spellEnd"/>
-      <w:r>
-        <w:t xml:space="preserve"> install custom firmware on their phones, and would limit </w:t>
-      </w:r>
-      <w:proofErr w:type="spellStart"/>
-      <w:r>
-        <w:t>RoboWars</w:t>
-      </w:r>
-      <w:proofErr w:type="spellEnd"/>
-      <w:r>
-        <w:t xml:space="preserve"> clients to phones that have had firmware specifically modified for </w:t>
-      </w:r>
-      <w:proofErr w:type="spellStart"/>
-      <w:r>
-        <w:t>RoboWars</w:t>
-      </w:r>
-      <w:proofErr w:type="spellEnd"/>
-      <w:r>
-        <w:t xml:space="preserve">. This would have significantly reduced the generality </w:t>
+        <w:fldChar w:fldCharType="begin"/>
+      </w:r>
+      <w:r>
+        <w:instrText xml:space="preserve"> SEQ Figure \* ARABIC \s 1 </w:instrText>
+      </w:r>
+      <w:r>
+        <w:fldChar w:fldCharType="separate"/>
+      </w:r>
+      <w:r>
+        <w:rPr>
+          <w:noProof/>
+        </w:rPr>
+        <w:t>6</w:t>
+      </w:r>
+      <w:r>
+        <w:fldChar w:fldCharType="end"/>
+      </w:r>
+      <w:r>
+        <w:t>: Class diagram of classes responsible for media streaming</w:t>
+      </w:r>
+    </w:p>
+    <w:p>
+      <w:pPr>
+        <w:jc w:val="center"/>
+      </w:pPr>
+      <w:r>
+        <w:pict>
+          <v:shape id="_x0000_i1033" type="#_x0000_t75" style="width:6in;height:234pt">
+            <v:imagedata r:id="rId15" o:title=""/>
+          </v:shape>
+        </w:pict>
+      </w:r>
+    </w:p>
+    <w:p>
+      <w:r>
+        <w:t xml:space="preserve">Video streaming is implemented through two classes in the controller subsystem: </w:t>
+      </w:r>
+      <w:proofErr w:type="spellStart"/>
+      <w:r>
+        <w:t>CameraController</w:t>
+      </w:r>
+      <w:proofErr w:type="spellEnd"/>
+      <w:r>
+        <w:t xml:space="preserve"> and </w:t>
+      </w:r>
+      <w:proofErr w:type="spellStart"/>
+      <w:r>
+        <w:t>MediaStreamer</w:t>
+      </w:r>
+      <w:proofErr w:type="spellEnd"/>
+      <w:r>
+        <w:t xml:space="preserve">. </w:t>
+      </w:r>
+      <w:r>
+        <w:t xml:space="preserve">A class diagram of the relevant classes can be seen in Figure 9.6. </w:t>
+      </w:r>
+      <w:r>
+        <w:t xml:space="preserve">The </w:t>
+      </w:r>
+      <w:proofErr w:type="spellStart"/>
+      <w:r>
+        <w:t>CameraController</w:t>
+      </w:r>
+      <w:proofErr w:type="spellEnd"/>
+      <w:r>
+        <w:t xml:space="preserve"> class is responsible for storing the position, heading, and field of view of a specific camera, as well as opening and making available the instance of </w:t>
+      </w:r>
+      <w:proofErr w:type="spellStart"/>
+      <w:r>
+        <w:t>CaptureStream</w:t>
+      </w:r>
+      <w:proofErr w:type="spellEnd"/>
+      <w:r>
+        <w:t xml:space="preserve"> interface which is used to read images from the camera. The </w:t>
+      </w:r>
+      <w:proofErr w:type="spellStart"/>
+      <w:r>
+        <w:t>MediaStreamer</w:t>
+      </w:r>
+      <w:proofErr w:type="spellEnd"/>
+      <w:r>
+        <w:t xml:space="preserve"> class is responsible for discovering available cameras, maintaining a valid list of instances of </w:t>
+      </w:r>
+      <w:proofErr w:type="spellStart"/>
+      <w:r>
+        <w:t>CameraController</w:t>
+      </w:r>
+      <w:proofErr w:type="spellEnd"/>
+      <w:r>
+        <w:t xml:space="preserve">, and maintaining a list of users that video packets should be served to. The </w:t>
+      </w:r>
+      <w:proofErr w:type="spellStart"/>
+      <w:r>
+        <w:t>MediaStreamer</w:t>
+      </w:r>
+      <w:proofErr w:type="spellEnd"/>
+      <w:r>
+        <w:t xml:space="preserve"> also provides methods to select an active camera from the list of </w:t>
+      </w:r>
+      <w:proofErr w:type="spellStart"/>
+      <w:r>
+        <w:t>CameraControllers</w:t>
+      </w:r>
+      <w:proofErr w:type="spellEnd"/>
+      <w:r>
+        <w:t xml:space="preserve">, and methods to start and stop the active capture stream. The </w:t>
+      </w:r>
+      <w:proofErr w:type="spellStart"/>
+      <w:r>
+        <w:t>MediaServer</w:t>
+      </w:r>
+      <w:proofErr w:type="spellEnd"/>
+      <w:r>
+        <w:t xml:space="preserve"> is registered as a listener on the main </w:t>
+      </w:r>
+      <w:proofErr w:type="spellStart"/>
+      <w:r>
+        <w:t>ServerLobby</w:t>
+      </w:r>
+      <w:proofErr w:type="spellEnd"/>
+      <w:r>
+        <w:t xml:space="preserve"> instance, and automatically adds and removes users to its list of clients to serve whenever a user joins or leaves the main lobby. In addition, the </w:t>
+      </w:r>
+      <w:proofErr w:type="spellStart"/>
+      <w:r>
+        <w:t>MediaStreamer</w:t>
+      </w:r>
+      <w:proofErr w:type="spellEnd"/>
+      <w:r>
+        <w:t xml:space="preserve"> </w:t>
       </w:r>
       <w:r>
         <w:lastRenderedPageBreak/>
-        <w:t xml:space="preserve">and potential market for </w:t>
-      </w:r>
-      <w:proofErr w:type="spellStart"/>
-      <w:r>
-        <w:t>RoboWars</w:t>
-      </w:r>
-      <w:proofErr w:type="spellEnd"/>
-      <w:r>
-        <w:t>, and as such further modifications were not attempted at the firmware level.</w:t>
-      </w:r>
-    </w:p>
-    <w:p>
-      <w:pPr>
-        <w:pStyle w:val="Heading3"/>
-      </w:pPr>
-      <w:bookmarkStart w:id="28" w:name="_Toc289510715"/>
-      <w:r>
-        <w:t>Implemented Solution – Custom UDP Protocol</w:t>
-      </w:r>
-      <w:bookmarkEnd w:id="28"/>
-    </w:p>
-    <w:p>
-      <w:r>
-        <w:t xml:space="preserve">In order to provide real time video streaming with an acceptably low delay a custom protocol for data transmission was required. The use of the FMJ project to interface with the webcam was discarded (as the RTP stream generation was no longer required), and replaced with the simpler LTI-Civil library </w:t>
-      </w:r>
-      <w:r>
-        <w:t>[12]</w:t>
-      </w:r>
-      <w:r>
-        <w:t xml:space="preserve"> (which is also used internally within FMJ). LTI-Civil is an open source library which provides a simple API for capturing images from video devices entirely independently of the JMF API.</w:t>
-      </w:r>
-    </w:p>
-    <w:p>
-      <w:r>
-        <w:t xml:space="preserve">Video streaming is implemented through two classes in the controller subsystem: </w:t>
-      </w:r>
-      <w:proofErr w:type="spellStart"/>
-      <w:r>
-        <w:t>CameraController</w:t>
-      </w:r>
-      <w:proofErr w:type="spellEnd"/>
-      <w:r>
-        <w:t xml:space="preserve"> and </w:t>
-      </w:r>
-      <w:proofErr w:type="spellStart"/>
-      <w:r>
-        <w:t>MediaStreamer</w:t>
-      </w:r>
-      <w:proofErr w:type="spellEnd"/>
-      <w:r>
-        <w:t xml:space="preserve">. The </w:t>
-      </w:r>
-      <w:proofErr w:type="spellStart"/>
-      <w:r>
-        <w:t>CameraController</w:t>
-      </w:r>
-      <w:proofErr w:type="spellEnd"/>
-      <w:r>
-        <w:t xml:space="preserve"> class is responsible for storing the position, heading, and field of view of a specific camera, as well as opening and making available the instance of </w:t>
-      </w:r>
-      <w:proofErr w:type="spellStart"/>
-      <w:r>
-        <w:t>CaptureStream</w:t>
-      </w:r>
-      <w:proofErr w:type="spellEnd"/>
-      <w:r>
-        <w:t xml:space="preserve"> interface which is used to read images from the camera. The </w:t>
-      </w:r>
-      <w:proofErr w:type="spellStart"/>
-      <w:r>
-        <w:t>MediaStreamer</w:t>
-      </w:r>
-      <w:proofErr w:type="spellEnd"/>
-      <w:r>
-        <w:t xml:space="preserve"> class is responsible for discovering available cameras, maintaining a valid list of instances of </w:t>
-      </w:r>
-      <w:proofErr w:type="spellStart"/>
-      <w:r>
-        <w:t>CameraController</w:t>
-      </w:r>
-      <w:proofErr w:type="spellEnd"/>
-      <w:r>
-        <w:t xml:space="preserve">, and maintaining a list of users that video packets should be served to. The </w:t>
-      </w:r>
-      <w:proofErr w:type="spellStart"/>
-      <w:r>
-        <w:t>MediaStreamer</w:t>
-      </w:r>
-      <w:proofErr w:type="spellEnd"/>
-      <w:r>
-        <w:t xml:space="preserve"> also provides methods to select an active camera from the list of </w:t>
-      </w:r>
-      <w:proofErr w:type="spellStart"/>
-      <w:r>
-        <w:t>CameraControllers</w:t>
-      </w:r>
-      <w:proofErr w:type="spellEnd"/>
-      <w:r>
-        <w:t xml:space="preserve">, and methods to start and stop the active capture stream. The </w:t>
-      </w:r>
-      <w:proofErr w:type="spellStart"/>
-      <w:r>
-        <w:t>MediaServer</w:t>
-      </w:r>
-      <w:proofErr w:type="spellEnd"/>
-      <w:r>
-        <w:t xml:space="preserve"> is registered as a listener on the main </w:t>
-      </w:r>
-      <w:proofErr w:type="spellStart"/>
-      <w:r>
-        <w:t>ServerLobby</w:t>
-      </w:r>
-      <w:proofErr w:type="spellEnd"/>
-      <w:r>
-        <w:t xml:space="preserve"> instance, and automatically adds and removes users to its list of clients to serve whenever a user joins or leaves the main lobby. In addition, the </w:t>
-      </w:r>
-      <w:proofErr w:type="spellStart"/>
-      <w:r>
-        <w:t>MediaStreamer</w:t>
-      </w:r>
-      <w:proofErr w:type="spellEnd"/>
-      <w:r>
-        <w:t xml:space="preserve"> also receives game launch and termination events from </w:t>
-      </w:r>
-      <w:r>
-        <w:lastRenderedPageBreak/>
-        <w:t xml:space="preserve">the main </w:t>
+        <w:t xml:space="preserve">also receives game launch and termination events from the main </w:t>
       </w:r>
       <w:proofErr w:type="spellStart"/>
       <w:r>
@@ -10957,7 +11291,7 @@
       <w:r>
         <w:t>Robot Client Implementation (Mike Wright)</w:t>
       </w:r>
-      <w:bookmarkEnd w:id="20"/>
+      <w:bookmarkEnd w:id="21"/>
       <w:bookmarkEnd w:id="39"/>
     </w:p>
     <w:p>
@@ -11369,7 +11703,7 @@
         </w:rPr>
         <w:pict>
           <v:shape id="Picture 1" o:spid="_x0000_i1027" type="#_x0000_t75" style="width:428.25pt;height:3in;visibility:visible">
-            <v:imagedata r:id="rId11" o:title=""/>
+            <v:imagedata r:id="rId16" o:title=""/>
           </v:shape>
         </w:pict>
       </w:r>
@@ -12802,8 +13136,8 @@
       <w:pPr>
         <w:pStyle w:val="Heading1"/>
       </w:pPr>
-      <w:bookmarkStart w:id="49" w:name="_Toc288392676"/>
-      <w:bookmarkStart w:id="50" w:name="_Toc289510734"/>
+      <w:bookmarkStart w:id="49" w:name="_Toc289510734"/>
+      <w:bookmarkStart w:id="50" w:name="_Toc288392676"/>
       <w:r>
         <w:t>Android</w:t>
       </w:r>
@@ -12821,7 +13155,7 @@
       <w:r>
         <w:t>)</w:t>
       </w:r>
-      <w:bookmarkEnd w:id="50"/>
+      <w:bookmarkEnd w:id="49"/>
     </w:p>
     <w:p>
       <w:pPr>
@@ -13643,7 +13977,7 @@
       <w:r>
         <w:t>Testing</w:t>
       </w:r>
-      <w:bookmarkEnd w:id="49"/>
+      <w:bookmarkEnd w:id="50"/>
       <w:bookmarkEnd w:id="57"/>
     </w:p>
     <w:p>
@@ -14101,8 +14435,8 @@
           <w:color w:val="FF0000"/>
         </w:rPr>
         <w:pict>
-          <v:shape id="_x0000_i1026" type="#_x0000_t75" style="width:431.25pt;height:516.75pt">
-            <v:imagedata r:id="rId12" o:title="EclEmmaScreenshot"/>
+          <v:shape id="_x0000_i1028" type="#_x0000_t75" style="width:431.25pt;height:516.75pt">
+            <v:imagedata r:id="rId17" o:title="EclEmmaScreenshot"/>
           </v:shape>
         </w:pict>
       </w:r>
@@ -15383,7 +15717,7 @@
         <w:rStyle w:val="PageNumber"/>
         <w:noProof/>
       </w:rPr>
-      <w:t>4</w:t>
+      <w:t>19</w:t>
     </w:r>
     <w:r>
       <w:rPr>

</xml_diff>

<commit_message>
Added screenshot of server lobby.
</commit_message>
<xml_diff>
--- a/docs/RoboWarsFinalReport.docx
+++ b/docs/RoboWarsFinalReport.docx
@@ -8850,7 +8850,7 @@
           <v:shape id="_x0000_i1025" type="#_x0000_t75" style="width:237pt;height:385.5pt" o:ole="" o:bordertopcolor="this" o:borderleftcolor="this" o:borderbottomcolor="this" o:borderrightcolor="this">
             <v:imagedata r:id="rId8" o:title=""/>
           </v:shape>
-          <o:OLEObject Type="Embed" ProgID="Visio.Drawing.11" ShapeID="_x0000_i1025" DrawAspect="Content" ObjectID="_1363257176" r:id="rId9"/>
+          <o:OLEObject Type="Embed" ProgID="Visio.Drawing.11" ShapeID="_x0000_i1025" DrawAspect="Content" ObjectID="_1363257684" r:id="rId9"/>
         </w:object>
       </w:r>
     </w:p>
@@ -9209,7 +9209,7 @@
       </w:pPr>
       <w:r>
         <w:pict>
-          <v:shape id="_x0000_i1029" type="#_x0000_t75" style="width:429.75pt;height:344.25pt">
+          <v:shape id="_x0000_i1027" type="#_x0000_t75" style="width:429.75pt;height:344.25pt">
             <v:imagedata r:id="rId11" o:title=""/>
           </v:shape>
         </w:pict>
@@ -9375,7 +9375,7 @@
       </w:pPr>
       <w:r>
         <w:pict>
-          <v:shape id="_x0000_i1030" type="#_x0000_t75" style="width:6in;height:361.5pt">
+          <v:shape id="_x0000_i1028" type="#_x0000_t75" style="width:6in;height:361.5pt">
             <v:imagedata r:id="rId12" o:title=""/>
           </v:shape>
         </w:pict>
@@ -9789,7 +9789,7 @@
       </w:pPr>
       <w:r>
         <w:pict>
-          <v:shape id="_x0000_i1031" type="#_x0000_t75" style="width:6in;height:283.5pt">
+          <v:shape id="_x0000_i1029" type="#_x0000_t75" style="width:6in;height:283.5pt">
             <v:imagedata r:id="rId13" o:title=""/>
           </v:shape>
         </w:pict>
@@ -10037,7 +10037,7 @@
       </w:pPr>
       <w:r>
         <w:pict>
-          <v:shape id="_x0000_i1032" type="#_x0000_t75" style="width:236.25pt;height:274.5pt">
+          <v:shape id="_x0000_i1030" type="#_x0000_t75" style="width:236.25pt;height:274.5pt">
             <v:imagedata r:id="rId14" o:title=""/>
           </v:shape>
         </w:pict>
@@ -10202,7 +10202,7 @@
       </w:pPr>
       <w:r>
         <w:pict>
-          <v:shape id="_x0000_i1033" type="#_x0000_t75" style="width:6in;height:234pt">
+          <v:shape id="_x0000_i1031" type="#_x0000_t75" style="width:6in;height:234pt">
             <v:imagedata r:id="rId15" o:title=""/>
           </v:shape>
         </w:pict>
@@ -10609,7 +10609,70 @@
       <w:bookmarkEnd w:id="29"/>
     </w:p>
     <w:p>
-      <w:r>
+      <w:pPr>
+        <w:pStyle w:val="Caption"/>
+      </w:pPr>
+      <w:proofErr w:type="gramStart"/>
+      <w:r>
+        <w:t xml:space="preserve">Figure </w:t>
+      </w:r>
+      <w:fldSimple w:instr=" STYLEREF 1 \s ">
+        <w:r>
+          <w:rPr>
+            <w:noProof/>
+          </w:rPr>
+          <w:t>9</w:t>
+        </w:r>
+      </w:fldSimple>
+      <w:r>
+        <w:t>.</w:t>
+      </w:r>
+      <w:proofErr w:type="gramEnd"/>
+      <w:r>
+        <w:fldChar w:fldCharType="begin"/>
+      </w:r>
+      <w:r>
+        <w:instrText xml:space="preserve"> SEQ Figure \* ARABIC \s 1 </w:instrText>
+      </w:r>
+      <w:r>
+        <w:fldChar w:fldCharType="separate"/>
+      </w:r>
+      <w:r>
+        <w:rPr>
+          <w:noProof/>
+        </w:rPr>
+        <w:t>7</w:t>
+      </w:r>
+      <w:r>
+        <w:fldChar w:fldCharType="end"/>
+      </w:r>
+      <w:r>
+        <w:t xml:space="preserve">: The administrator view of the </w:t>
+      </w:r>
+      <w:proofErr w:type="spellStart"/>
+      <w:r>
+        <w:t>RoboWars</w:t>
+      </w:r>
+      <w:proofErr w:type="spellEnd"/>
+      <w:r>
+        <w:t xml:space="preserve"> server lobby</w:t>
+      </w:r>
+    </w:p>
+    <w:p>
+      <w:pPr>
+        <w:jc w:val="center"/>
+      </w:pPr>
+      <w:r>
+        <w:pict>
+          <v:shape id="_x0000_i1034" type="#_x0000_t75" style="width:431.25pt;height:222.75pt">
+            <v:imagedata r:id="rId16" o:title="LobbyScreenshot"/>
+          </v:shape>
+        </w:pict>
+      </w:r>
+    </w:p>
+    <w:p>
+      <w:r>
+        <w:lastRenderedPageBreak/>
         <w:t xml:space="preserve">The administration panel uses standard Swing libraries to provide a GUI for the administrator to configure the server. The main frame of the administration panel is implemented in the </w:t>
       </w:r>
       <w:proofErr w:type="spellStart"/>
@@ -10626,6 +10689,60 @@
       </w:r>
       <w:proofErr w:type="spellEnd"/>
       <w:r>
+        <w:t xml:space="preserve">. </w:t>
+      </w:r>
+      <w:r>
+        <w:t xml:space="preserve">A screenshot of the GUI can be seen in Figure 9.7. </w:t>
+      </w:r>
+      <w:r>
+        <w:t xml:space="preserve">The </w:t>
+      </w:r>
+      <w:proofErr w:type="spellStart"/>
+      <w:r>
+        <w:t>AdminView</w:t>
+      </w:r>
+      <w:proofErr w:type="spellEnd"/>
+      <w:r>
+        <w:t xml:space="preserve"> class implements </w:t>
+      </w:r>
+      <w:proofErr w:type="spellStart"/>
+      <w:r>
+        <w:t>ServerLobbyListener</w:t>
+      </w:r>
+      <w:proofErr w:type="spellEnd"/>
+      <w:r>
+        <w:t xml:space="preserve"> and listens for events from the main </w:t>
+      </w:r>
+      <w:proofErr w:type="spellStart"/>
+      <w:r>
+        <w:t>ServerLobby</w:t>
+      </w:r>
+      <w:proofErr w:type="spellEnd"/>
+      <w:r>
+        <w:t xml:space="preserve"> instance to update the connected user/robot lists and the main chat panel. The </w:t>
+      </w:r>
+      <w:proofErr w:type="spellStart"/>
+      <w:r>
+        <w:t>AdminView</w:t>
+      </w:r>
+      <w:proofErr w:type="spellEnd"/>
+      <w:r>
+        <w:t xml:space="preserve"> also contains a reference to the </w:t>
+      </w:r>
+      <w:proofErr w:type="spellStart"/>
+      <w:r>
+        <w:t>BluetoothServer</w:t>
+      </w:r>
+      <w:proofErr w:type="spellEnd"/>
+      <w:r>
+        <w:t xml:space="preserve"> instance, which is used to manually trigger robot redetection. This was originally implemented as a periodic function that did not require administrator interaction, but the period redetections were found to interfere with communication with robots during </w:t>
+      </w:r>
+      <w:proofErr w:type="spellStart"/>
+      <w:r>
+        <w:t>gameplay</w:t>
+      </w:r>
+      <w:proofErr w:type="spellEnd"/>
+      <w:r>
         <w:t xml:space="preserve">. The </w:t>
       </w:r>
       <w:proofErr w:type="spellStart"/>
@@ -10634,54 +10751,6 @@
       </w:r>
       <w:proofErr w:type="spellEnd"/>
       <w:r>
-        <w:t xml:space="preserve"> class implements </w:t>
-      </w:r>
-      <w:proofErr w:type="spellStart"/>
-      <w:r>
-        <w:t>ServerLobbyListener</w:t>
-      </w:r>
-      <w:proofErr w:type="spellEnd"/>
-      <w:r>
-        <w:t xml:space="preserve"> and listens for events from the main </w:t>
-      </w:r>
-      <w:proofErr w:type="spellStart"/>
-      <w:r>
-        <w:t>ServerLobby</w:t>
-      </w:r>
-      <w:proofErr w:type="spellEnd"/>
-      <w:r>
-        <w:t xml:space="preserve"> instance to update the connected user/robot lists and the main chat panel. The </w:t>
-      </w:r>
-      <w:proofErr w:type="spellStart"/>
-      <w:r>
-        <w:t>AdminView</w:t>
-      </w:r>
-      <w:proofErr w:type="spellEnd"/>
-      <w:r>
-        <w:t xml:space="preserve"> also contains a reference to the </w:t>
-      </w:r>
-      <w:proofErr w:type="spellStart"/>
-      <w:r>
-        <w:t>BluetoothServer</w:t>
-      </w:r>
-      <w:proofErr w:type="spellEnd"/>
-      <w:r>
-        <w:t xml:space="preserve"> instance, which is used to manually trigger robot redetection. This was originally implemented as a periodic function that did not require administrator interaction, but the period redetections were found to interfere with communication with robots during </w:t>
-      </w:r>
-      <w:proofErr w:type="spellStart"/>
-      <w:r>
-        <w:t>gameplay</w:t>
-      </w:r>
-      <w:proofErr w:type="spellEnd"/>
-      <w:r>
-        <w:t xml:space="preserve">. The </w:t>
-      </w:r>
-      <w:proofErr w:type="spellStart"/>
-      <w:r>
-        <w:t>AdminView</w:t>
-      </w:r>
-      <w:proofErr w:type="spellEnd"/>
-      <w:r>
         <w:t xml:space="preserve"> also generates an instance of </w:t>
       </w:r>
       <w:proofErr w:type="spellStart"/>
@@ -10690,75 +10759,72 @@
       </w:r>
       <w:proofErr w:type="spellEnd"/>
       <w:r>
-        <w:t xml:space="preserve"> which contains a </w:t>
-      </w:r>
+        <w:t xml:space="preserve"> which contains a reference to the </w:t>
+      </w:r>
+      <w:proofErr w:type="spellStart"/>
+      <w:r>
+        <w:t>MediaStreamer</w:t>
+      </w:r>
+      <w:proofErr w:type="spellEnd"/>
+      <w:r>
+        <w:t xml:space="preserve"> instance, and allows the administrator to configure the camera settings for the server.</w:t>
+      </w:r>
+    </w:p>
+    <w:p>
+      <w:pPr>
+        <w:pStyle w:val="Heading2"/>
+      </w:pPr>
+      <w:bookmarkStart w:id="30" w:name="_Toc289510717"/>
+      <w:r>
+        <w:t xml:space="preserve">View – 2D Display (Alex </w:t>
+      </w:r>
+      <w:proofErr w:type="spellStart"/>
+      <w:r>
+        <w:t>Dinardo</w:t>
+      </w:r>
+      <w:proofErr w:type="spellEnd"/>
+      <w:r>
+        <w:t>)</w:t>
+      </w:r>
+      <w:bookmarkEnd w:id="30"/>
+    </w:p>
+    <w:p>
+      <w:r>
+        <w:t xml:space="preserve">The 2D display (contained within the class Admin2DDisplay) is meant to provide a simple 2D visual representation of the current state of the game and virtual world. It is a </w:t>
+      </w:r>
+      <w:proofErr w:type="spellStart"/>
+      <w:r>
+        <w:t>JFrame</w:t>
+      </w:r>
+      <w:proofErr w:type="spellEnd"/>
+      <w:r>
+        <w:t xml:space="preserve"> with just a Canvas as part of its content pane. </w:t>
+      </w:r>
+      <w:proofErr w:type="spellStart"/>
+      <w:r>
+        <w:t>GameEntities</w:t>
+      </w:r>
+      <w:proofErr w:type="spellEnd"/>
+      <w:r>
+        <w:t xml:space="preserve"> are drawn on the screen using the same coordinate system as the model; only it is always scaled to 500 pixels squared no matter the size of the actual game arena.</w:t>
+      </w:r>
+    </w:p>
+    <w:p>
+      <w:r>
+        <w:t xml:space="preserve">Java graphics allow for easy drawing of polygons with vertices as inputs, which works well with the model as </w:t>
+      </w:r>
+      <w:proofErr w:type="spellStart"/>
+      <w:r>
+        <w:t>GameEntities</w:t>
+      </w:r>
+      <w:proofErr w:type="spellEnd"/>
+      <w:r>
+        <w:t xml:space="preserve"> already represent their shape as an array or vertices.</w:t>
+      </w:r>
+    </w:p>
+    <w:p>
       <w:r>
         <w:lastRenderedPageBreak/>
-        <w:t xml:space="preserve">reference to the </w:t>
-      </w:r>
-      <w:proofErr w:type="spellStart"/>
-      <w:r>
-        <w:t>MediaStreamer</w:t>
-      </w:r>
-      <w:proofErr w:type="spellEnd"/>
-      <w:r>
-        <w:t xml:space="preserve"> instance, and allows the administrator to configure the camera settings for the server.</w:t>
-      </w:r>
-    </w:p>
-    <w:p>
-      <w:pPr>
-        <w:pStyle w:val="Heading2"/>
-      </w:pPr>
-      <w:bookmarkStart w:id="30" w:name="_Toc289510717"/>
-      <w:r>
-        <w:t xml:space="preserve">View – 2D Display (Alex </w:t>
-      </w:r>
-      <w:proofErr w:type="spellStart"/>
-      <w:r>
-        <w:t>Dinardo</w:t>
-      </w:r>
-      <w:proofErr w:type="spellEnd"/>
-      <w:r>
-        <w:t>)</w:t>
-      </w:r>
-      <w:bookmarkEnd w:id="30"/>
-    </w:p>
-    <w:p>
-      <w:r>
-        <w:t xml:space="preserve">The 2D display (contained within the class Admin2DDisplay) is meant to provide a simple 2D visual representation of the current state of the game and virtual world. It is a </w:t>
-      </w:r>
-      <w:proofErr w:type="spellStart"/>
-      <w:r>
-        <w:t>JFrame</w:t>
-      </w:r>
-      <w:proofErr w:type="spellEnd"/>
-      <w:r>
-        <w:t xml:space="preserve"> with just a Canvas as part of its content pane. </w:t>
-      </w:r>
-      <w:proofErr w:type="spellStart"/>
-      <w:r>
-        <w:t>GameEntities</w:t>
-      </w:r>
-      <w:proofErr w:type="spellEnd"/>
-      <w:r>
-        <w:t xml:space="preserve"> are drawn on the screen using the same coordinate system as the model; only it is always scaled to 500 pixels squared no matter the size of the actual game arena.</w:t>
-      </w:r>
-    </w:p>
-    <w:p>
-      <w:r>
-        <w:t xml:space="preserve">Java graphics allow for easy drawing of polygons with vertices as inputs, which works well with the model as </w:t>
-      </w:r>
-      <w:proofErr w:type="spellStart"/>
-      <w:r>
-        <w:t>GameEntities</w:t>
-      </w:r>
-      <w:proofErr w:type="spellEnd"/>
-      <w:r>
-        <w:t xml:space="preserve"> already represent their shape as an array or vertices.</w:t>
-      </w:r>
-    </w:p>
-    <w:p>
-      <w:r>
         <w:t xml:space="preserve">The 2D display class implements </w:t>
       </w:r>
       <w:proofErr w:type="spellStart"/>
@@ -10818,61 +10884,276 @@
       </w:r>
       <w:proofErr w:type="spellEnd"/>
       <w:r>
-        <w:t xml:space="preserve">. Its main purposes are to store the entity’s x and y </w:t>
-      </w:r>
+        <w:t xml:space="preserve">. Its main purposes are to store the entity’s x and y location as well as its heading, as measured from the positive x-axis, exactly the same way position is stored on the robot client. It also stores the 2d polygonal shape of the entity, represented as an </w:t>
+      </w:r>
+      <w:proofErr w:type="spellStart"/>
+      <w:r>
+        <w:t>ArrayList</w:t>
+      </w:r>
+      <w:proofErr w:type="spellEnd"/>
+      <w:r>
+        <w:t xml:space="preserve"> of x and y coordinates relative to the central position of the entity. The shape of the entity not only serves as something to draw with on the 2D display, but more importantly it serves as the bounding area of the entity for which the collision detection system is concerned with. The large majority of its methods deal with collision detection, the mechanics of which is explained later in the section. </w:t>
+      </w:r>
+    </w:p>
+    <w:p>
+      <w:r>
+        <w:t xml:space="preserve">Position tracking and related functionality are common between different types of entities, but as for specific behaviours and entity states, </w:t>
+      </w:r>
+      <w:proofErr w:type="spellStart"/>
+      <w:r>
+        <w:t>subclassing</w:t>
+      </w:r>
+      <w:proofErr w:type="spellEnd"/>
+      <w:r>
+        <w:t xml:space="preserve"> is required. Currently, there are three types of </w:t>
+      </w:r>
+      <w:proofErr w:type="spellStart"/>
+      <w:r>
+        <w:t>GameEntities</w:t>
+      </w:r>
+      <w:proofErr w:type="spellEnd"/>
+      <w:r>
+        <w:t xml:space="preserve">: </w:t>
+      </w:r>
+      <w:proofErr w:type="spellStart"/>
+      <w:r>
+        <w:t>GameRobot</w:t>
+      </w:r>
+      <w:proofErr w:type="spellEnd"/>
+      <w:r>
+        <w:t xml:space="preserve">, Projectile, and Obstacle, each one with its own special fields and methods that dictate its behaviour in the virtual world. </w:t>
+      </w:r>
+    </w:p>
+    <w:p>
       <w:r>
         <w:lastRenderedPageBreak/>
-        <w:t xml:space="preserve">location as well as its heading, as measured from the positive x-axis, exactly the same way position is stored on the robot client. It also stores the 2d polygonal shape of the entity, represented as an </w:t>
-      </w:r>
-      <w:proofErr w:type="spellStart"/>
-      <w:r>
-        <w:t>ArrayList</w:t>
-      </w:r>
-      <w:proofErr w:type="spellEnd"/>
-      <w:r>
-        <w:t xml:space="preserve"> of x and y coordinates relative to the central position of the entity. The shape of the entity not only serves as something to draw with on the 2D display, but more importantly it serves as the bounding area of the entity for which the collision detection system is concerned with. The large majority of its methods deal with collision detection, the mechanics of which is explained later in the section. </w:t>
-      </w:r>
-    </w:p>
-    <w:p>
-      <w:r>
-        <w:t xml:space="preserve">Position tracking and related functionality are common between different types of entities, but as for specific behaviours and entity states, </w:t>
-      </w:r>
-      <w:proofErr w:type="spellStart"/>
-      <w:r>
-        <w:t>subclassing</w:t>
-      </w:r>
-      <w:proofErr w:type="spellEnd"/>
-      <w:r>
-        <w:t xml:space="preserve"> is required. Currently, there are three types of </w:t>
-      </w:r>
+        <w:t xml:space="preserve">All game logic and game state checking are performed by the abstract class Game Model. It is the top level class of the model and it is the only one the Controller has access to. The architecture is such that abstract </w:t>
+      </w:r>
+      <w:proofErr w:type="spellStart"/>
+      <w:r>
+        <w:t>superclass</w:t>
+      </w:r>
+      <w:proofErr w:type="spellEnd"/>
+      <w:r>
+        <w:t xml:space="preserve"> contains all the base methods that its subclasses as well as the controller will need to access, while the subclasses that are actually instantiated represent the game type that was selected, and as such, implement the specific behaviour and fields required of that game type. There are currently three game modes (and subclasses of </w:t>
+      </w:r>
+      <w:proofErr w:type="spellStart"/>
+      <w:r>
+        <w:t>GameModel</w:t>
+      </w:r>
+      <w:proofErr w:type="spellEnd"/>
+      <w:r>
+        <w:t xml:space="preserve"> by the same name): Tank Simulation, Light Cycles, and </w:t>
+      </w:r>
+      <w:proofErr w:type="spellStart"/>
+      <w:r>
+        <w:t>FreeTest</w:t>
+      </w:r>
+      <w:proofErr w:type="spellEnd"/>
+      <w:r>
+        <w:t xml:space="preserve">. </w:t>
+      </w:r>
+    </w:p>
+    <w:p>
+      <w:pPr>
+        <w:pStyle w:val="Heading3"/>
+      </w:pPr>
+      <w:bookmarkStart w:id="34" w:name="_Toc289510720"/>
+      <w:r>
+        <w:t>Use of Java Event Model</w:t>
+      </w:r>
+      <w:bookmarkEnd w:id="34"/>
+    </w:p>
+    <w:p>
+      <w:r>
+        <w:t xml:space="preserve">It is necessary for the higher levels of the system to know when certain events happen within the model, for example when a robot fires a projectile, a collision is detected, or when the game is terminated. Thus, much like how the </w:t>
+      </w:r>
+      <w:proofErr w:type="spellStart"/>
+      <w:r>
+        <w:t>ServerLobby</w:t>
+      </w:r>
+      <w:proofErr w:type="spellEnd"/>
+      <w:r>
+        <w:t xml:space="preserve"> utilises event passing to manage robot or client connections and chat messages, the event model is used here to let the controller know when critical events happen in the currently running game. </w:t>
+      </w:r>
+    </w:p>
+    <w:p>
+      <w:r>
+        <w:t xml:space="preserve">Specifically, classes that need to listen to the </w:t>
+      </w:r>
+      <w:proofErr w:type="spellStart"/>
+      <w:r>
+        <w:t>GameModel</w:t>
+      </w:r>
+      <w:proofErr w:type="spellEnd"/>
+      <w:r>
+        <w:t xml:space="preserve"> implement an interface called </w:t>
+      </w:r>
+      <w:proofErr w:type="spellStart"/>
+      <w:r>
+        <w:t>GameListener</w:t>
+      </w:r>
+      <w:proofErr w:type="spellEnd"/>
+      <w:r>
+        <w:t xml:space="preserve">. Two classes currently need to listen to the </w:t>
+      </w:r>
+      <w:proofErr w:type="spellStart"/>
+      <w:r>
+        <w:t>GameModel</w:t>
+      </w:r>
+      <w:proofErr w:type="spellEnd"/>
+      <w:r>
+        <w:t xml:space="preserve">: </w:t>
+      </w:r>
+      <w:proofErr w:type="spellStart"/>
+      <w:r>
+        <w:t>GameController</w:t>
+      </w:r>
+      <w:proofErr w:type="spellEnd"/>
+      <w:r>
+        <w:t xml:space="preserve"> and the Admin2DGameView. </w:t>
+      </w:r>
+    </w:p>
+    <w:p>
+      <w:r>
+        <w:t xml:space="preserve">One final application of note is how the method of event passing is used with the android client. Since the client is meant to have a local copy of the model content, the controller must have a way to pass the server model to the client every time the game </w:t>
+      </w:r>
+      <w:r>
+        <w:lastRenderedPageBreak/>
+        <w:t xml:space="preserve">state is changed. Using the event model, a reference to </w:t>
+      </w:r>
+      <w:proofErr w:type="spellStart"/>
+      <w:r>
+        <w:t>GameModel</w:t>
+      </w:r>
+      <w:proofErr w:type="spellEnd"/>
+      <w:r>
+        <w:t xml:space="preserve"> is always passed with every event that is generated. Thus, passing every event along the network provides the client with an updated </w:t>
+      </w:r>
+      <w:proofErr w:type="spellStart"/>
+      <w:r>
+        <w:t>GameModel</w:t>
+      </w:r>
+      <w:proofErr w:type="spellEnd"/>
+      <w:r>
+        <w:t xml:space="preserve"> every time it is changed.</w:t>
+      </w:r>
+    </w:p>
+    <w:p>
+      <w:pPr>
+        <w:pStyle w:val="Heading3"/>
+      </w:pPr>
+      <w:bookmarkStart w:id="35" w:name="_Toc289510721"/>
       <w:proofErr w:type="spellStart"/>
       <w:r>
         <w:t>GameEntities</w:t>
       </w:r>
       <w:proofErr w:type="spellEnd"/>
       <w:r>
-        <w:t xml:space="preserve">: </w:t>
-      </w:r>
+        <w:t xml:space="preserve"> and 2D Collision Detection</w:t>
+      </w:r>
+      <w:bookmarkEnd w:id="35"/>
+    </w:p>
+    <w:p>
+      <w:r>
+        <w:t xml:space="preserve">Every virtual world object, or </w:t>
+      </w:r>
+      <w:proofErr w:type="spellStart"/>
+      <w:r>
+        <w:t>GameEntity</w:t>
+      </w:r>
+      <w:proofErr w:type="spellEnd"/>
+      <w:r>
+        <w:t>, has x, y and heading values to denote its position on the map. These values are conglomerated into a class called Posture. Additionally, an array of x and y values denote the vertices of the polygon shape relative to the map origin (they are supplied to the constructor relative to the Posture for easy visualisation of the shape, and then are compensated for the map origin). This polygon shape is used as the bounding area for collision detection.</w:t>
+      </w:r>
+    </w:p>
+    <w:p>
+      <w:r>
+        <w:t>How detection works is first the x and y differences between values of different vertices on both polygons, effectively giving the line segment vectors of the polygon’s “edges”.  Then for each edge on both polygons, project both polygons on the perpendicular axis of that edge. If at any point during this loop that the projections on a given axis don’t overlap, then the two polygons are not colliding. Only if the loop finishes and all projections overlap, is there a collision.</w:t>
+      </w:r>
+    </w:p>
+    <w:p>
+      <w:r>
+        <w:t xml:space="preserve">Compensating for rotation about the Posture is another challenge. Since the vertices are stored relative to the origin, temporarily relocating the Posture to the origin is needed. Then the x and y coordinates of the Posture are changed into polar coordinates r and θ to easily rotate the vertices about the origin. Each θ value is incremented by the amount needed, and then each vertex is changed back to rectangular coordinates and moved </w:t>
+      </w:r>
+      <w:r>
+        <w:lastRenderedPageBreak/>
+        <w:t>back to the original position of the Posture. Thus, the shape appears to have rotated by the degree value supplied.</w:t>
+      </w:r>
+    </w:p>
+    <w:p>
+      <w:pPr>
+        <w:pStyle w:val="Heading3"/>
+      </w:pPr>
+      <w:bookmarkStart w:id="36" w:name="_Toc289510722"/>
       <w:proofErr w:type="spellStart"/>
       <w:r>
         <w:t>GameRobot</w:t>
       </w:r>
       <w:proofErr w:type="spellEnd"/>
       <w:r>
-        <w:t xml:space="preserve">, Projectile, and Obstacle, each one with its own special fields and methods that dictate its behaviour in the virtual world. </w:t>
-      </w:r>
-    </w:p>
-    <w:p>
-      <w:r>
-        <w:t xml:space="preserve">All game logic and game state checking are performed by the abstract class Game Model. It is the top level class of the model and it is the only one the Controller has access to. The architecture is such that abstract </w:t>
-      </w:r>
-      <w:proofErr w:type="spellStart"/>
-      <w:r>
-        <w:t>superclass</w:t>
-      </w:r>
-      <w:proofErr w:type="spellEnd"/>
-      <w:r>
-        <w:t xml:space="preserve"> contains all the base methods that its subclasses as well as the controller will need to access, while the subclasses that are actually instantiated represent the game type that was selected, and as such, implement the specific behaviour and fields required of that game type. There are currently three game modes (and subclasses of </w:t>
+        <w:t xml:space="preserve"> and Server Side </w:t>
+      </w:r>
+      <w:proofErr w:type="spellStart"/>
+      <w:r>
+        <w:t>RobotCommands</w:t>
+      </w:r>
+      <w:bookmarkEnd w:id="36"/>
+      <w:proofErr w:type="spellEnd"/>
+    </w:p>
+    <w:p>
+      <w:proofErr w:type="spellStart"/>
+      <w:r>
+        <w:t>GameRobot</w:t>
+      </w:r>
+      <w:proofErr w:type="spellEnd"/>
+      <w:r>
+        <w:t xml:space="preserve"> has special functionality in the model. In addition to behaving as any other </w:t>
+      </w:r>
+      <w:proofErr w:type="spellStart"/>
+      <w:r>
+        <w:t>GameEntity</w:t>
+      </w:r>
+      <w:proofErr w:type="spellEnd"/>
+      <w:r>
+        <w:t xml:space="preserve">, it also has the added function of storing a </w:t>
+      </w:r>
+      <w:proofErr w:type="spellStart"/>
+      <w:r>
+        <w:t>RobotCommand</w:t>
+      </w:r>
+      <w:proofErr w:type="spellEnd"/>
+      <w:r>
+        <w:t xml:space="preserve">, which the </w:t>
+      </w:r>
+      <w:proofErr w:type="spellStart"/>
+      <w:r>
+        <w:t>GameController</w:t>
+      </w:r>
+      <w:proofErr w:type="spellEnd"/>
+      <w:r>
+        <w:t xml:space="preserve"> would access to see if it would have any priority over </w:t>
+      </w:r>
+      <w:proofErr w:type="spellStart"/>
+      <w:r>
+        <w:t>RobotCommands</w:t>
+      </w:r>
+      <w:proofErr w:type="spellEnd"/>
+      <w:r>
+        <w:t xml:space="preserve"> issued by the client.</w:t>
+      </w:r>
+    </w:p>
+    <w:p>
+      <w:r>
+        <w:t xml:space="preserve">Sometimes the model generated </w:t>
+      </w:r>
+      <w:proofErr w:type="spellStart"/>
+      <w:r>
+        <w:t>RobotCommands</w:t>
+      </w:r>
+      <w:proofErr w:type="spellEnd"/>
+      <w:r>
+        <w:t xml:space="preserve"> override the ones form the client, such as when the robot collides with a virtual Obstacle. The </w:t>
       </w:r>
       <w:proofErr w:type="spellStart"/>
       <w:r>
@@ -10880,299 +11161,87 @@
       </w:r>
       <w:proofErr w:type="spellEnd"/>
       <w:r>
-        <w:t xml:space="preserve"> by the same name): Tank Simulation, Light Cycles, and </w:t>
-      </w:r>
-      <w:proofErr w:type="spellStart"/>
-      <w:r>
-        <w:t>FreeTest</w:t>
-      </w:r>
-      <w:proofErr w:type="spellEnd"/>
-      <w:r>
-        <w:t xml:space="preserve">. </w:t>
+        <w:t xml:space="preserve"> would set the STOP </w:t>
+      </w:r>
+      <w:proofErr w:type="spellStart"/>
+      <w:r>
+        <w:t>RobotCommand</w:t>
+      </w:r>
+      <w:proofErr w:type="spellEnd"/>
+      <w:r>
+        <w:t xml:space="preserve"> in the </w:t>
+      </w:r>
+      <w:proofErr w:type="spellStart"/>
+      <w:r>
+        <w:t>GameRobot</w:t>
+      </w:r>
+      <w:proofErr w:type="spellEnd"/>
+      <w:r>
+        <w:t xml:space="preserve"> that collided with the wall. In this case, if the client wishes to move the robot forward, the model would not allow it because it is made so that the robot would not be allowed to pass through walls.</w:t>
+      </w:r>
+    </w:p>
+    <w:p>
+      <w:r>
+        <w:t xml:space="preserve">Other times it is the client generated </w:t>
+      </w:r>
+      <w:proofErr w:type="spellStart"/>
+      <w:r>
+        <w:t>RobotCommands</w:t>
+      </w:r>
+      <w:proofErr w:type="spellEnd"/>
+      <w:r>
+        <w:t xml:space="preserve"> that should override the ones form the model. An example of this is in the </w:t>
+      </w:r>
+      <w:proofErr w:type="spellStart"/>
+      <w:r>
+        <w:t>LightCycles</w:t>
+      </w:r>
+      <w:proofErr w:type="spellEnd"/>
+      <w:r>
+        <w:t xml:space="preserve"> game mode, where the default action of the robots would be the MOVE_CONTINUOUS command. When no other command from the client is present, the robot would execute the model generated command. When the client sends a left or right turn signal, then in that case the client generated command would override the model command.</w:t>
       </w:r>
     </w:p>
     <w:p>
       <w:pPr>
         <w:pStyle w:val="Heading3"/>
       </w:pPr>
-      <w:bookmarkStart w:id="34" w:name="_Toc289510720"/>
+      <w:bookmarkStart w:id="37" w:name="_Toc289510723"/>
+      <w:r>
+        <w:t xml:space="preserve">Android Incompatibility with </w:t>
+      </w:r>
+      <w:proofErr w:type="spellStart"/>
+      <w:r>
+        <w:t>Lejos</w:t>
+      </w:r>
+      <w:proofErr w:type="spellEnd"/>
+      <w:r>
+        <w:t xml:space="preserve"> Pose</w:t>
+      </w:r>
+      <w:bookmarkEnd w:id="37"/>
+    </w:p>
+    <w:p>
+      <w:r>
+        <w:t xml:space="preserve">It used to be that </w:t>
+      </w:r>
+      <w:proofErr w:type="spellStart"/>
+      <w:r>
+        <w:t>GameEntities</w:t>
+      </w:r>
+      <w:proofErr w:type="spellEnd"/>
+      <w:r>
+        <w:t xml:space="preserve"> used the </w:t>
+      </w:r>
+      <w:proofErr w:type="spellStart"/>
+      <w:r>
+        <w:t>Lejos</w:t>
+      </w:r>
+      <w:proofErr w:type="spellEnd"/>
+      <w:r>
+        <w:t xml:space="preserve"> class Pose to store x, y, and heading. It was believed that using the same position tracking data structure between the robot, </w:t>
+      </w:r>
       <w:r>
         <w:lastRenderedPageBreak/>
-        <w:t>Use of Java Event Model</w:t>
-      </w:r>
-      <w:bookmarkEnd w:id="34"/>
-    </w:p>
-    <w:p>
-      <w:r>
-        <w:t xml:space="preserve">It is necessary for the higher levels of the system to know when certain events happen within the model, for example when a robot fires a projectile, a collision is detected, or when the game is terminated. Thus, much like how the </w:t>
-      </w:r>
-      <w:proofErr w:type="spellStart"/>
-      <w:r>
-        <w:t>ServerLobby</w:t>
-      </w:r>
-      <w:proofErr w:type="spellEnd"/>
-      <w:r>
-        <w:t xml:space="preserve"> utilises event passing to manage robot or client connections and chat messages, the event model is used here to let the controller know when critical events happen in the currently running game. </w:t>
-      </w:r>
-    </w:p>
-    <w:p>
-      <w:r>
-        <w:t xml:space="preserve">Specifically, classes that need to listen to the </w:t>
-      </w:r>
-      <w:proofErr w:type="spellStart"/>
-      <w:r>
-        <w:t>GameModel</w:t>
-      </w:r>
-      <w:proofErr w:type="spellEnd"/>
-      <w:r>
-        <w:t xml:space="preserve"> implement an interface called </w:t>
-      </w:r>
-      <w:proofErr w:type="spellStart"/>
-      <w:r>
-        <w:t>GameListener</w:t>
-      </w:r>
-      <w:proofErr w:type="spellEnd"/>
-      <w:r>
-        <w:t xml:space="preserve">. Two classes currently need to listen to the </w:t>
-      </w:r>
-      <w:proofErr w:type="spellStart"/>
-      <w:r>
-        <w:t>GameModel</w:t>
-      </w:r>
-      <w:proofErr w:type="spellEnd"/>
-      <w:r>
-        <w:t xml:space="preserve">: </w:t>
-      </w:r>
-      <w:proofErr w:type="spellStart"/>
-      <w:r>
-        <w:t>GameController</w:t>
-      </w:r>
-      <w:proofErr w:type="spellEnd"/>
-      <w:r>
-        <w:t xml:space="preserve"> and the Admin2DGameView. </w:t>
-      </w:r>
-    </w:p>
-    <w:p>
-      <w:r>
-        <w:t xml:space="preserve">One final application of note is how the method of event passing is used with the android client. Since the client is meant to have a local copy of the model content, the controller must have a way to pass the server model to the client every time the game state is changed. Using the event model, a reference to </w:t>
-      </w:r>
-      <w:proofErr w:type="spellStart"/>
-      <w:r>
-        <w:t>GameModel</w:t>
-      </w:r>
-      <w:proofErr w:type="spellEnd"/>
-      <w:r>
-        <w:t xml:space="preserve"> is always passed with every event that is generated. Thus, passing every event along the network provides the client with an updated </w:t>
-      </w:r>
-      <w:proofErr w:type="spellStart"/>
-      <w:r>
-        <w:t>GameModel</w:t>
-      </w:r>
-      <w:proofErr w:type="spellEnd"/>
-      <w:r>
-        <w:t xml:space="preserve"> every time it is changed.</w:t>
-      </w:r>
-    </w:p>
-    <w:p>
-      <w:pPr>
-        <w:pStyle w:val="Heading3"/>
-      </w:pPr>
-      <w:bookmarkStart w:id="35" w:name="_Toc289510721"/>
-      <w:proofErr w:type="spellStart"/>
-      <w:r>
-        <w:t>GameEntities</w:t>
-      </w:r>
-      <w:proofErr w:type="spellEnd"/>
-      <w:r>
-        <w:t xml:space="preserve"> and 2D Collision Detection</w:t>
-      </w:r>
-      <w:bookmarkEnd w:id="35"/>
-    </w:p>
-    <w:p>
-      <w:r>
-        <w:t xml:space="preserve">Every virtual world object, or </w:t>
-      </w:r>
-      <w:proofErr w:type="spellStart"/>
-      <w:r>
-        <w:t>GameEntity</w:t>
-      </w:r>
-      <w:proofErr w:type="spellEnd"/>
-      <w:r>
-        <w:t xml:space="preserve">, has x, y and heading values to denote its position on the map. These values are conglomerated into a class called Posture. Additionally, an array of x and y values denote the vertices of the polygon shape relative to the map origin (they are supplied to the constructor relative to the Posture for easy </w:t>
-      </w:r>
-      <w:r>
-        <w:lastRenderedPageBreak/>
-        <w:t>visualisation of the shape, and then are compensated for the map origin). This polygon shape is used as the bounding area for collision detection.</w:t>
-      </w:r>
-    </w:p>
-    <w:p>
-      <w:r>
-        <w:t>How detection works is first the x and y differences between values of different vertices on both polygons, effectively giving the line segment vectors of the polygon’s “edges”.  Then for each edge on both polygons, project both polygons on the perpendicular axis of that edge. If at any point during this loop that the projections on a given axis don’t overlap, then the two polygons are not colliding. Only if the loop finishes and all projections overlap, is there a collision.</w:t>
-      </w:r>
-    </w:p>
-    <w:p>
-      <w:r>
-        <w:t>Compensating for rotation about the Posture is another challenge. Since the vertices are stored relative to the origin, temporarily relocating the Posture to the origin is needed. Then the x and y coordinates of the Posture are changed into polar coordinates r and θ to easily rotate the vertices about the origin. Each θ value is incremented by the amount needed, and then each vertex is changed back to rectangular coordinates and moved back to the original position of the Posture. Thus, the shape appears to have rotated by the degree value supplied.</w:t>
-      </w:r>
-    </w:p>
-    <w:p>
-      <w:pPr>
-        <w:pStyle w:val="Heading3"/>
-      </w:pPr>
-      <w:bookmarkStart w:id="36" w:name="_Toc289510722"/>
-      <w:proofErr w:type="spellStart"/>
-      <w:r>
-        <w:t>GameRobot</w:t>
-      </w:r>
-      <w:proofErr w:type="spellEnd"/>
-      <w:r>
-        <w:t xml:space="preserve"> and Server Side </w:t>
-      </w:r>
-      <w:proofErr w:type="spellStart"/>
-      <w:r>
-        <w:t>RobotCommands</w:t>
-      </w:r>
-      <w:bookmarkEnd w:id="36"/>
-      <w:proofErr w:type="spellEnd"/>
-    </w:p>
-    <w:p>
-      <w:proofErr w:type="spellStart"/>
-      <w:r>
-        <w:t>GameRobot</w:t>
-      </w:r>
-      <w:proofErr w:type="spellEnd"/>
-      <w:r>
-        <w:t xml:space="preserve"> has special functionality in the model. In addition to behaving as any other </w:t>
-      </w:r>
-      <w:proofErr w:type="spellStart"/>
-      <w:r>
-        <w:t>GameEntity</w:t>
-      </w:r>
-      <w:proofErr w:type="spellEnd"/>
-      <w:r>
-        <w:t xml:space="preserve">, it also has the added function of storing a </w:t>
-      </w:r>
-      <w:proofErr w:type="spellStart"/>
-      <w:r>
-        <w:t>RobotCommand</w:t>
-      </w:r>
-      <w:proofErr w:type="spellEnd"/>
-      <w:r>
-        <w:t xml:space="preserve">, which the </w:t>
-      </w:r>
-      <w:proofErr w:type="spellStart"/>
-      <w:r>
-        <w:t>GameController</w:t>
-      </w:r>
-      <w:proofErr w:type="spellEnd"/>
-      <w:r>
-        <w:t xml:space="preserve"> would access to see if it would have any priority over </w:t>
-      </w:r>
-      <w:proofErr w:type="spellStart"/>
-      <w:r>
-        <w:t>RobotCommands</w:t>
-      </w:r>
-      <w:proofErr w:type="spellEnd"/>
-      <w:r>
-        <w:t xml:space="preserve"> issued by the client.</w:t>
-      </w:r>
-    </w:p>
-    <w:p>
-      <w:r>
-        <w:lastRenderedPageBreak/>
-        <w:t xml:space="preserve">Sometimes the model generated </w:t>
-      </w:r>
-      <w:proofErr w:type="spellStart"/>
-      <w:r>
-        <w:t>RobotCommands</w:t>
-      </w:r>
-      <w:proofErr w:type="spellEnd"/>
-      <w:r>
-        <w:t xml:space="preserve"> override the ones form the client, such as when the robot collides with a virtual Obstacle. The </w:t>
-      </w:r>
-      <w:proofErr w:type="spellStart"/>
-      <w:r>
-        <w:t>GameModel</w:t>
-      </w:r>
-      <w:proofErr w:type="spellEnd"/>
-      <w:r>
-        <w:t xml:space="preserve"> would set the STOP </w:t>
-      </w:r>
-      <w:proofErr w:type="spellStart"/>
-      <w:r>
-        <w:t>RobotCommand</w:t>
-      </w:r>
-      <w:proofErr w:type="spellEnd"/>
-      <w:r>
-        <w:t xml:space="preserve"> in the </w:t>
-      </w:r>
-      <w:proofErr w:type="spellStart"/>
-      <w:r>
-        <w:t>GameRobot</w:t>
-      </w:r>
-      <w:proofErr w:type="spellEnd"/>
-      <w:r>
-        <w:t xml:space="preserve"> that collided with the wall. In this case, if the client wishes to move the robot forward, the model would not allow it because it is made so that the robot would not be allowed to pass through walls.</w:t>
-      </w:r>
-    </w:p>
-    <w:p>
-      <w:r>
-        <w:t xml:space="preserve">Other times it is the client generated </w:t>
-      </w:r>
-      <w:proofErr w:type="spellStart"/>
-      <w:r>
-        <w:t>RobotCommands</w:t>
-      </w:r>
-      <w:proofErr w:type="spellEnd"/>
-      <w:r>
-        <w:t xml:space="preserve"> that should override the ones form the model. An example of this is in the </w:t>
-      </w:r>
-      <w:proofErr w:type="spellStart"/>
-      <w:r>
-        <w:t>LightCycles</w:t>
-      </w:r>
-      <w:proofErr w:type="spellEnd"/>
-      <w:r>
-        <w:t xml:space="preserve"> game mode, where the default action of the robots would be the MOVE_CONTINUOUS command. When no other command from the client is present, the robot would execute the model generated command. When the client sends a left or right turn signal, then in that case the client generated command would override the model command.</w:t>
-      </w:r>
-    </w:p>
-    <w:p>
-      <w:pPr>
-        <w:pStyle w:val="Heading3"/>
-      </w:pPr>
-      <w:bookmarkStart w:id="37" w:name="_Toc289510723"/>
-      <w:r>
-        <w:t xml:space="preserve">Android Incompatibility with </w:t>
-      </w:r>
-      <w:proofErr w:type="spellStart"/>
-      <w:r>
-        <w:t>Lejos</w:t>
-      </w:r>
-      <w:proofErr w:type="spellEnd"/>
-      <w:r>
-        <w:t xml:space="preserve"> Pose</w:t>
-      </w:r>
-      <w:bookmarkEnd w:id="37"/>
-    </w:p>
-    <w:p>
-      <w:r>
-        <w:t xml:space="preserve">It used to be that </w:t>
-      </w:r>
-      <w:proofErr w:type="spellStart"/>
-      <w:r>
-        <w:t>GameEntities</w:t>
-      </w:r>
-      <w:proofErr w:type="spellEnd"/>
-      <w:r>
-        <w:t xml:space="preserve"> used the </w:t>
-      </w:r>
-      <w:proofErr w:type="spellStart"/>
-      <w:r>
-        <w:t>Lejos</w:t>
-      </w:r>
-      <w:proofErr w:type="spellEnd"/>
-      <w:r>
-        <w:t xml:space="preserve"> class Pose to store x, y, and heading. It was believed that using the same position tracking data structure between the robot, server and client would reduce the need for adapters between modules. However, it was found that Pose makes a reference to the Java AWT class Point2D, and that Android does not in any way support or </w:t>
+        <w:t xml:space="preserve">server and client would reduce the need for adapters between modules. However, it was found that Pose makes a reference to the Java AWT class Point2D, and that Android does not in any way support or </w:t>
       </w:r>
       <w:proofErr w:type="gramStart"/>
       <w:r>
@@ -11185,11 +11254,7 @@
     </w:p>
     <w:p>
       <w:r>
-        <w:t xml:space="preserve">The Pose class was already tightly integrated in all aspects of the system, but all that was needed was to get rid of the java.awt.Point2D reference. So class Pose was copied </w:t>
-      </w:r>
-      <w:r>
-        <w:lastRenderedPageBreak/>
-        <w:t>over into a new custom class called Posture, and the Point2D reference was replaced with a much simpler custom class called Vector. Other than a few minor changes to make Posture compatible with the system all that was needed was a few line changes to change the Pose objects incoming from the robot into new Posture objects for the server and Android client to understand.</w:t>
+        <w:t>The Pose class was already tightly integrated in all aspects of the system, but all that was needed was to get rid of the java.awt.Point2D reference. So class Pose was copied over into a new custom class called Posture, and the Point2D reference was replaced with a much simpler custom class called Vector. Other than a few minor changes to make Posture compatible with the system all that was needed was a few line changes to change the Pose objects incoming from the robot into new Posture objects for the server and Android client to understand.</w:t>
       </w:r>
     </w:p>
     <w:p>
@@ -11256,6 +11321,7 @@
         </w:numPr>
       </w:pPr>
       <w:r>
+        <w:lastRenderedPageBreak/>
         <w:t>Up to 6 independent levels of logging are supported (TRACE, DEBUG, INFO, WARN, ERROR and FATAL), each of which can be configured separately.</w:t>
       </w:r>
     </w:p>
@@ -11276,11 +11342,7 @@
       </w:r>
       <w:proofErr w:type="spellEnd"/>
       <w:r>
-        <w:t xml:space="preserve"> logs DEBUG messages to file, and INFO and ERROR messages to both console and file). </w:t>
-      </w:r>
-      <w:r>
-        <w:lastRenderedPageBreak/>
-        <w:t>Suppressing log output can be done through runtime configuration, rather than modification of source code.</w:t>
+        <w:t xml:space="preserve"> logs DEBUG messages to file, and INFO and ERROR messages to both console and file). Suppressing log output can be done through runtime configuration, rather than modification of source code.</w:t>
       </w:r>
     </w:p>
     <w:p>
@@ -11289,7 +11351,16 @@
       </w:pPr>
       <w:bookmarkStart w:id="39" w:name="_Toc289510725"/>
       <w:r>
-        <w:t>Robot Client Implementation (Mike Wright)</w:t>
+        <w:t>Robot Client Implementation (Micha</w:t>
+      </w:r>
+      <w:r>
+        <w:t>e</w:t>
+      </w:r>
+      <w:r>
+        <w:t>l</w:t>
+      </w:r>
+      <w:r>
+        <w:t xml:space="preserve"> Wright)</w:t>
       </w:r>
       <w:bookmarkEnd w:id="21"/>
       <w:bookmarkEnd w:id="39"/>
@@ -11501,6 +11572,7 @@
         <w:rPr>
           <w:szCs w:val="24"/>
         </w:rPr>
+        <w:lastRenderedPageBreak/>
         <w:t>ColorSensor</w:t>
       </w:r>
       <w:proofErr w:type="spellEnd"/>
@@ -11596,14 +11668,7 @@
         <w:rPr>
           <w:szCs w:val="24"/>
         </w:rPr>
-        <w:t xml:space="preserve"> it simply forwards the </w:t>
-      </w:r>
-      <w:r>
-        <w:rPr>
-          <w:szCs w:val="24"/>
-        </w:rPr>
-        <w:lastRenderedPageBreak/>
-        <w:t>commands onto the navigator through calling the correct methods in a safe manner.</w:t>
+        <w:t xml:space="preserve"> it simply forwards the commands onto the navigator through calling the correct methods in a safe manner.</w:t>
       </w:r>
     </w:p>
     <w:p>
@@ -11654,6 +11719,7 @@
       <w:bookmarkStart w:id="41" w:name="_Toc289510756"/>
       <w:proofErr w:type="gramStart"/>
       <w:r>
+        <w:lastRenderedPageBreak/>
         <w:t xml:space="preserve">Figure </w:t>
       </w:r>
       <w:fldSimple w:instr=" STYLEREF 1 \s ">
@@ -11702,8 +11768,8 @@
           <w:lang w:eastAsia="en-CA"/>
         </w:rPr>
         <w:pict>
-          <v:shape id="Picture 1" o:spid="_x0000_i1027" type="#_x0000_t75" style="width:428.25pt;height:3in;visibility:visible">
-            <v:imagedata r:id="rId16" o:title=""/>
+          <v:shape id="Picture 1" o:spid="_x0000_i1032" type="#_x0000_t75" style="width:428.25pt;height:3in;visibility:visible">
+            <v:imagedata r:id="rId17" o:title=""/>
           </v:shape>
         </w:pict>
       </w:r>
@@ -11795,22 +11861,16 @@
         <w:rPr>
           <w:szCs w:val="24"/>
         </w:rPr>
-        <w:t xml:space="preserve"> features a large API as well as a vibrant community which is still active on a daily </w:t>
-      </w:r>
-      <w:r>
-        <w:rPr>
-          <w:szCs w:val="24"/>
-        </w:rPr>
+        <w:t xml:space="preserve"> features a large API as well as a vibrant community which is still active on a daily basis. Furthermore it features a large number of tutorials and reference materials to allow easy development.  Although this seems ideal there were many occasions where there were inconsistencies which required major modification, which will be expanded upon in the following sections</w:t>
+      </w:r>
+    </w:p>
+    <w:p>
+      <w:pPr>
+        <w:pStyle w:val="Heading3"/>
+      </w:pPr>
+      <w:bookmarkStart w:id="44" w:name="_Toc289510729"/>
+      <w:r>
         <w:lastRenderedPageBreak/>
-        <w:t>basis. Furthermore it features a large number of tutorials and reference materials to allow easy development.  Although this seems ideal there were many occasions where there were inconsistencies which required major modification, which will be expanded upon in the following sections</w:t>
-      </w:r>
-    </w:p>
-    <w:p>
-      <w:pPr>
-        <w:pStyle w:val="Heading3"/>
-      </w:pPr>
-      <w:bookmarkStart w:id="44" w:name="_Toc289510729"/>
-      <w:r>
         <w:t>Bluetooth Communications and I/O Modifications</w:t>
       </w:r>
       <w:bookmarkEnd w:id="44"/>
@@ -11971,30 +12031,36 @@
       </w:pPr>
       <w:proofErr w:type="spellStart"/>
       <w:r>
+        <w:t>LejosOutputStream</w:t>
+      </w:r>
+      <w:proofErr w:type="spellEnd"/>
+    </w:p>
+    <w:p>
+      <w:pPr>
+        <w:rPr>
+          <w:szCs w:val="24"/>
+        </w:rPr>
+      </w:pPr>
+      <w:proofErr w:type="spellStart"/>
+      <w:r>
+        <w:rPr>
+          <w:szCs w:val="24"/>
+        </w:rPr>
+        <w:t>LejosOutputStream</w:t>
+      </w:r>
+      <w:proofErr w:type="spellEnd"/>
+      <w:r>
+        <w:rPr>
+          <w:szCs w:val="24"/>
+        </w:rPr>
+        <w:t xml:space="preserve"> is used to decode and transfer objects to and from the robot.  All objects which can be sent and decoded successfully over the two streams have a function which returns a designated output string in the correct message format. This string is then converted into byte representations of the text.  From there the newly </w:t>
+      </w:r>
+      <w:r>
+        <w:rPr>
+          <w:szCs w:val="24"/>
+        </w:rPr>
         <w:lastRenderedPageBreak/>
-        <w:t>LejosOutputStream</w:t>
-      </w:r>
-      <w:proofErr w:type="spellEnd"/>
-    </w:p>
-    <w:p>
-      <w:pPr>
-        <w:rPr>
-          <w:szCs w:val="24"/>
-        </w:rPr>
-      </w:pPr>
-      <w:proofErr w:type="spellStart"/>
-      <w:r>
-        <w:rPr>
-          <w:szCs w:val="24"/>
-        </w:rPr>
-        <w:t>LejosOutputStream</w:t>
-      </w:r>
-      <w:proofErr w:type="spellEnd"/>
-      <w:r>
-        <w:rPr>
-          <w:szCs w:val="24"/>
-        </w:rPr>
-        <w:t xml:space="preserve"> is used to decode and transfer objects to and from the robot.  All objects which can be sent and decoded successfully over the two streams have a function which returns a designated output string in the correct message format. This string is then converted into byte representations of the text.  From there the newly formed </w:t>
+        <w:t xml:space="preserve">formed </w:t>
       </w:r>
       <w:proofErr w:type="gramStart"/>
       <w:r>
@@ -12363,14 +12429,71 @@
         <w:rPr>
           <w:szCs w:val="24"/>
         </w:rPr>
-        <w:t xml:space="preserve"> class or using the onboard tachometers in each servo motor coupled </w:t>
+        <w:t xml:space="preserve"> class or using the onboard tachometers in each servo motor coupled with the </w:t>
+      </w:r>
+      <w:proofErr w:type="spellStart"/>
+      <w:r>
+        <w:rPr>
+          <w:szCs w:val="24"/>
+        </w:rPr>
+        <w:t>lejos</w:t>
+      </w:r>
+      <w:proofErr w:type="spellEnd"/>
+      <w:r>
+        <w:rPr>
+          <w:szCs w:val="24"/>
+        </w:rPr>
+        <w:t xml:space="preserve"> </w:t>
+      </w:r>
+      <w:proofErr w:type="spellStart"/>
+      <w:r>
+        <w:rPr>
+          <w:szCs w:val="24"/>
+        </w:rPr>
+        <w:t>Tachonavigator</w:t>
+      </w:r>
+      <w:proofErr w:type="spellEnd"/>
+      <w:r>
+        <w:rPr>
+          <w:szCs w:val="24"/>
+        </w:rPr>
+        <w:t xml:space="preserve"> class. Due to the hardware available to the project we were required to use the tachometers embedded in the servo motors to our positioning. These navigators were used to provide high level position tracking as well as act as the access point to the Pilot class which actually operates the motors. As the project </w:t>
       </w:r>
       <w:r>
         <w:rPr>
           <w:szCs w:val="24"/>
         </w:rPr>
         <w:lastRenderedPageBreak/>
-        <w:t xml:space="preserve">with the </w:t>
+        <w:t xml:space="preserve">progressed there became a series of issues and challenges that needed to be overcome and corrected. They are identified and explained in this section.  </w:t>
+      </w:r>
+    </w:p>
+    <w:p>
+      <w:pPr>
+        <w:pStyle w:val="Heading4"/>
+      </w:pPr>
+      <w:r>
+        <w:t xml:space="preserve">Blocking on a </w:t>
+      </w:r>
+      <w:proofErr w:type="gramStart"/>
+      <w:r>
+        <w:t>steer(</w:t>
+      </w:r>
+      <w:proofErr w:type="gramEnd"/>
+      <w:r>
+        <w:t>) Call</w:t>
+      </w:r>
+    </w:p>
+    <w:p>
+      <w:pPr>
+        <w:rPr>
+          <w:szCs w:val="24"/>
+        </w:rPr>
+      </w:pPr>
+      <w:r>
+        <w:rPr>
+          <w:szCs w:val="24"/>
+        </w:rPr>
+        <w:t xml:space="preserve">In order to implement the rolling turns that are provided to the robot from the server as a representation of the movements done by the telephone we were required to use the steer function provided by </w:t>
       </w:r>
       <w:proofErr w:type="spellStart"/>
       <w:r>
@@ -12384,21 +12507,89 @@
         <w:rPr>
           <w:szCs w:val="24"/>
         </w:rPr>
-        <w:t xml:space="preserve"> </w:t>
-      </w:r>
-      <w:proofErr w:type="spellStart"/>
-      <w:r>
-        <w:rPr>
-          <w:szCs w:val="24"/>
-        </w:rPr>
-        <w:t>Tachonavigator</w:t>
-      </w:r>
-      <w:proofErr w:type="spellEnd"/>
-      <w:r>
-        <w:rPr>
-          <w:szCs w:val="24"/>
-        </w:rPr>
-        <w:t xml:space="preserve"> class. Due to the hardware available to the project we were required to use the tachometers embedded in the servo motors to our positioning. These navigators were used to provide high level position tracking as well as act as the access point to the Pilot class which actually operates the motors. As the project progressed there became a series of issues and challenges that needed to be overcome and corrected. They are identified and explained in this section.  </w:t>
+        <w:t xml:space="preserve">. The steer function was designed to have the servo motors rotate with varying degrees of power dependant on a provided ratio. This ratio was from [-200,200] with 0 being drive directly forward, and </w:t>
+      </w:r>
+      <w:r>
+        <w:rPr>
+          <w:rFonts w:cs="Calibri"/>
+          <w:szCs w:val="24"/>
+        </w:rPr>
+        <w:t>±</w:t>
+      </w:r>
+      <w:r>
+        <w:rPr>
+          <w:szCs w:val="24"/>
+        </w:rPr>
+        <w:t xml:space="preserve">200 being a zero radius turn in either direction.  There was a crucial error though in the </w:t>
+      </w:r>
+      <w:proofErr w:type="spellStart"/>
+      <w:r>
+        <w:rPr>
+          <w:szCs w:val="24"/>
+        </w:rPr>
+        <w:t>TachoPilot</w:t>
+      </w:r>
+      <w:proofErr w:type="spellEnd"/>
+      <w:r>
+        <w:rPr>
+          <w:szCs w:val="24"/>
+        </w:rPr>
+        <w:t xml:space="preserve"> implementation of steer.  The Pilot and all threads would block whenever a non-zero value was provided to steer.  This was caused by the default </w:t>
+      </w:r>
+      <w:proofErr w:type="spellStart"/>
+      <w:r>
+        <w:rPr>
+          <w:szCs w:val="24"/>
+        </w:rPr>
+        <w:t>TachoPilot</w:t>
+      </w:r>
+      <w:proofErr w:type="spellEnd"/>
+      <w:r>
+        <w:rPr>
+          <w:szCs w:val="24"/>
+        </w:rPr>
+        <w:t xml:space="preserve"> was doing comparisons between the provided float values and hard coded integer values on its branching decisions. This issue resulted in the code driving itself into an infinite loop as it tried to calculate the actual turn ratios this issue was overcome by modifying the hard coded values to reflect the true types of inputs provided. Thus the </w:t>
+      </w:r>
+      <w:proofErr w:type="spellStart"/>
+      <w:r>
+        <w:rPr>
+          <w:szCs w:val="24"/>
+        </w:rPr>
+        <w:t>RoboWarsTachoPilot</w:t>
+      </w:r>
+      <w:proofErr w:type="spellEnd"/>
+      <w:r>
+        <w:rPr>
+          <w:szCs w:val="24"/>
+        </w:rPr>
+        <w:t xml:space="preserve"> was born.  By correcting this issue the robot was now free to operate in an 180</w:t>
+      </w:r>
+      <w:r>
+        <w:rPr>
+          <w:szCs w:val="24"/>
+          <w:vertAlign w:val="superscript"/>
+        </w:rPr>
+        <w:t>o</w:t>
+      </w:r>
+      <w:r>
+        <w:rPr>
+          <w:szCs w:val="24"/>
+        </w:rPr>
+        <w:t xml:space="preserve"> field as required for the </w:t>
+      </w:r>
+      <w:proofErr w:type="spellStart"/>
+      <w:r>
+        <w:rPr>
+          <w:szCs w:val="24"/>
+        </w:rPr>
+        <w:t>LightCycles</w:t>
+      </w:r>
+      <w:proofErr w:type="spellEnd"/>
+      <w:r>
+        <w:rPr>
+          <w:szCs w:val="24"/>
+        </w:rPr>
+        <w:t xml:space="preserve"> game mode.</w:t>
       </w:r>
     </w:p>
     <w:p>
@@ -12406,215 +12597,96 @@
         <w:pStyle w:val="Heading4"/>
       </w:pPr>
       <w:r>
-        <w:t xml:space="preserve">Blocking on a </w:t>
+        <w:t>360 Degree Controls and Tracking</w:t>
+      </w:r>
+    </w:p>
+    <w:p>
+      <w:pPr>
+        <w:rPr>
+          <w:szCs w:val="24"/>
+        </w:rPr>
+      </w:pPr>
+      <w:r>
+        <w:rPr>
+          <w:szCs w:val="24"/>
+        </w:rPr>
+        <w:t xml:space="preserve">One of the two game modes that are implemented for the project it </w:t>
+      </w:r>
+      <w:proofErr w:type="spellStart"/>
+      <w:r>
+        <w:rPr>
+          <w:szCs w:val="24"/>
+        </w:rPr>
+        <w:t>TankSim</w:t>
+      </w:r>
+      <w:proofErr w:type="spellEnd"/>
+      <w:r>
+        <w:rPr>
+          <w:szCs w:val="24"/>
+        </w:rPr>
+        <w:t xml:space="preserve">. </w:t>
+      </w:r>
+      <w:proofErr w:type="spellStart"/>
+      <w:r>
+        <w:rPr>
+          <w:szCs w:val="24"/>
+        </w:rPr>
+        <w:t>TankSim</w:t>
+      </w:r>
+      <w:proofErr w:type="spellEnd"/>
+      <w:r>
+        <w:rPr>
+          <w:szCs w:val="24"/>
+        </w:rPr>
+        <w:t xml:space="preserve"> is a simulation as if the robots acted as tanks thus the robots needed to be able to go forwards backwards and any way in between.  Unfortunately the code provided in the </w:t>
+      </w:r>
+      <w:proofErr w:type="spellStart"/>
+      <w:r>
+        <w:rPr>
+          <w:szCs w:val="24"/>
+        </w:rPr>
+        <w:t>PilotClass</w:t>
+      </w:r>
+      <w:proofErr w:type="spellEnd"/>
+      <w:r>
+        <w:rPr>
+          <w:szCs w:val="24"/>
+        </w:rPr>
+        <w:t xml:space="preserve"> used to drive the motors was only capable to drive the robot in </w:t>
       </w:r>
       <w:proofErr w:type="gramStart"/>
       <w:r>
-        <w:t>steer(</w:t>
+        <w:rPr>
+          <w:szCs w:val="24"/>
+        </w:rPr>
+        <w:t>a</w:t>
       </w:r>
       <w:proofErr w:type="gramEnd"/>
       <w:r>
-        <w:t>) Call</w:t>
-      </w:r>
-    </w:p>
-    <w:p>
-      <w:pPr>
-        <w:rPr>
-          <w:szCs w:val="24"/>
-        </w:rPr>
-      </w:pPr>
-      <w:r>
-        <w:rPr>
-          <w:szCs w:val="24"/>
-        </w:rPr>
-        <w:t xml:space="preserve">In order to implement the rolling turns that are provided to the robot from the server as a representation of the movements done by the telephone we were required to use the steer function provided by </w:t>
-      </w:r>
-      <w:proofErr w:type="spellStart"/>
-      <w:r>
-        <w:rPr>
-          <w:szCs w:val="24"/>
-        </w:rPr>
-        <w:t>lejos</w:t>
-      </w:r>
-      <w:proofErr w:type="spellEnd"/>
-      <w:r>
-        <w:rPr>
-          <w:szCs w:val="24"/>
-        </w:rPr>
-        <w:t xml:space="preserve">. The steer function was designed to have the servo motors rotate with varying degrees of power dependant on a provided ratio. This ratio was from [-200,200] with 0 being drive directly forward, and </w:t>
-      </w:r>
-      <w:r>
-        <w:rPr>
-          <w:rFonts w:cs="Calibri"/>
-          <w:szCs w:val="24"/>
-        </w:rPr>
-        <w:t>±</w:t>
-      </w:r>
-      <w:r>
-        <w:rPr>
-          <w:szCs w:val="24"/>
-        </w:rPr>
-        <w:t xml:space="preserve">200 being a zero radius turn in either direction.  There was a crucial error though in the </w:t>
-      </w:r>
-      <w:proofErr w:type="spellStart"/>
-      <w:r>
-        <w:rPr>
-          <w:szCs w:val="24"/>
-        </w:rPr>
-        <w:t>TachoPilot</w:t>
-      </w:r>
-      <w:proofErr w:type="spellEnd"/>
-      <w:r>
-        <w:rPr>
-          <w:szCs w:val="24"/>
-        </w:rPr>
-        <w:t xml:space="preserve"> implementation of steer.  The Pilot and all threads would block whenever a non-zero value was provided to steer.  This was caused by the default </w:t>
-      </w:r>
-      <w:proofErr w:type="spellStart"/>
-      <w:r>
-        <w:rPr>
-          <w:szCs w:val="24"/>
-        </w:rPr>
-        <w:t>TachoPilot</w:t>
-      </w:r>
-      <w:proofErr w:type="spellEnd"/>
-      <w:r>
-        <w:rPr>
-          <w:szCs w:val="24"/>
-        </w:rPr>
-        <w:t xml:space="preserve"> was doing comparisons between the provided float values and hard coded integer values on its branching decisions. This issue resulted in the code driving itself into an infinite loop as it tried to calculate the actual turn ratios this issue was overcome by modifying the hard coded values to reflect the true types of inputs provided. Thus the </w:t>
-      </w:r>
-      <w:proofErr w:type="spellStart"/>
-      <w:r>
-        <w:rPr>
-          <w:szCs w:val="24"/>
-        </w:rPr>
-        <w:t>RoboWarsTachoPilot</w:t>
-      </w:r>
-      <w:proofErr w:type="spellEnd"/>
-      <w:r>
-        <w:rPr>
-          <w:szCs w:val="24"/>
-        </w:rPr>
-        <w:t xml:space="preserve"> was born.  By correcting this issue the robot was now free to operate in an 180</w:t>
+        <w:rPr>
+          <w:szCs w:val="24"/>
+        </w:rPr>
+        <w:t xml:space="preserve"> 180</w:t>
       </w:r>
       <w:r>
         <w:rPr>
           <w:szCs w:val="24"/>
           <w:vertAlign w:val="superscript"/>
         </w:rPr>
-        <w:t>o</w:t>
-      </w:r>
-      <w:r>
-        <w:rPr>
-          <w:szCs w:val="24"/>
-        </w:rPr>
-        <w:t xml:space="preserve"> field as required for the </w:t>
-      </w:r>
-      <w:proofErr w:type="spellStart"/>
-      <w:r>
-        <w:rPr>
-          <w:szCs w:val="24"/>
-        </w:rPr>
-        <w:t>LightCycles</w:t>
-      </w:r>
-      <w:proofErr w:type="spellEnd"/>
-      <w:r>
-        <w:rPr>
-          <w:szCs w:val="24"/>
-        </w:rPr>
-        <w:t xml:space="preserve"> game mode.</w:t>
-      </w:r>
-    </w:p>
-    <w:p>
-      <w:pPr>
-        <w:pStyle w:val="Heading4"/>
-      </w:pPr>
-      <w:r>
+        <w:t xml:space="preserve">0 </w:t>
+      </w:r>
+      <w:r>
+        <w:rPr>
+          <w:szCs w:val="24"/>
+        </w:rPr>
+        <w:t xml:space="preserve">range </w:t>
+      </w:r>
+      <w:r>
+        <w:rPr>
+          <w:szCs w:val="24"/>
+        </w:rPr>
         <w:lastRenderedPageBreak/>
-        <w:t>360 Degree Controls and Tracking</w:t>
-      </w:r>
-    </w:p>
-    <w:p>
-      <w:pPr>
-        <w:rPr>
-          <w:szCs w:val="24"/>
-        </w:rPr>
-      </w:pPr>
-      <w:r>
-        <w:rPr>
-          <w:szCs w:val="24"/>
-        </w:rPr>
-        <w:t xml:space="preserve">One of the two game modes that are implemented for the project it </w:t>
-      </w:r>
-      <w:proofErr w:type="spellStart"/>
-      <w:r>
-        <w:rPr>
-          <w:szCs w:val="24"/>
-        </w:rPr>
-        <w:t>TankSim</w:t>
-      </w:r>
-      <w:proofErr w:type="spellEnd"/>
-      <w:r>
-        <w:rPr>
-          <w:szCs w:val="24"/>
-        </w:rPr>
-        <w:t xml:space="preserve">. </w:t>
-      </w:r>
-      <w:proofErr w:type="spellStart"/>
-      <w:r>
-        <w:rPr>
-          <w:szCs w:val="24"/>
-        </w:rPr>
-        <w:t>TankSim</w:t>
-      </w:r>
-      <w:proofErr w:type="spellEnd"/>
-      <w:r>
-        <w:rPr>
-          <w:szCs w:val="24"/>
-        </w:rPr>
-        <w:t xml:space="preserve"> is a simulation as if the robots acted as tanks thus the robots needed to be able to go forwards backwards and any way in between.  Unfortunately the code provided in the </w:t>
-      </w:r>
-      <w:proofErr w:type="spellStart"/>
-      <w:r>
-        <w:rPr>
-          <w:szCs w:val="24"/>
-        </w:rPr>
-        <w:t>PilotClass</w:t>
-      </w:r>
-      <w:proofErr w:type="spellEnd"/>
-      <w:r>
-        <w:rPr>
-          <w:szCs w:val="24"/>
-        </w:rPr>
-        <w:t xml:space="preserve"> used to drive the motors was only capable to drive the robot in </w:t>
-      </w:r>
-      <w:proofErr w:type="gramStart"/>
-      <w:r>
-        <w:rPr>
-          <w:szCs w:val="24"/>
-        </w:rPr>
-        <w:t>a</w:t>
-      </w:r>
-      <w:proofErr w:type="gramEnd"/>
-      <w:r>
-        <w:rPr>
-          <w:szCs w:val="24"/>
-        </w:rPr>
-        <w:t xml:space="preserve"> 180</w:t>
-      </w:r>
-      <w:r>
-        <w:rPr>
-          <w:szCs w:val="24"/>
-          <w:vertAlign w:val="superscript"/>
-        </w:rPr>
-        <w:t xml:space="preserve">0 </w:t>
-      </w:r>
-      <w:r>
-        <w:rPr>
-          <w:szCs w:val="24"/>
-        </w:rPr>
-        <w:t>range thus not allowing the ability to travel backwards.  To overcome this issue a new steer function was implemented which was able to account for the throttle provided by the user. Should the throttle be a value less than zero the parity bits for both servo motors were flipped causing them to rotate in the opposite direction.  This allowed for 360</w:t>
+        <w:t>thus not allowing the ability to travel backwards.  To overcome this issue a new steer function was implemented which was able to account for the throttle provided by the user. Should the throttle be a value less than zero the parity bits for both servo motors were flipped causing them to rotate in the opposite direction.  This allowed for 360</w:t>
       </w:r>
       <w:r>
         <w:rPr>
@@ -12745,14 +12817,154 @@
         <w:rPr>
           <w:szCs w:val="24"/>
         </w:rPr>
-        <w:t xml:space="preserve">) even though </w:t>
-      </w:r>
-      <w:r>
-        <w:rPr>
-          <w:szCs w:val="24"/>
-        </w:rPr>
+        <w:t xml:space="preserve">) even though the robot would only track from </w:t>
+      </w:r>
+      <w:r>
+        <w:rPr>
+          <w:rFonts w:cs="Calibri"/>
+          <w:szCs w:val="24"/>
+        </w:rPr>
+        <w:t>±</w:t>
+      </w:r>
+      <w:r>
+        <w:rPr>
+          <w:szCs w:val="24"/>
+        </w:rPr>
+        <w:t>180</w:t>
+      </w:r>
+      <w:r>
+        <w:rPr>
+          <w:szCs w:val="24"/>
+          <w:vertAlign w:val="superscript"/>
+        </w:rPr>
+        <w:t>0</w:t>
+      </w:r>
+      <w:r>
+        <w:rPr>
+          <w:szCs w:val="24"/>
+        </w:rPr>
+        <w:t>, furthermore the robot would lose track of where it was causing the (X</w:t>
+      </w:r>
+      <w:proofErr w:type="gramStart"/>
+      <w:r>
+        <w:rPr>
+          <w:szCs w:val="24"/>
+        </w:rPr>
+        <w:t>,Y</w:t>
+      </w:r>
+      <w:proofErr w:type="gramEnd"/>
+      <w:r>
+        <w:rPr>
+          <w:szCs w:val="24"/>
+        </w:rPr>
+        <w:t xml:space="preserve">) co-ordinate to be meaningless.  To overcome this whenever a context switch </w:t>
+      </w:r>
+      <w:proofErr w:type="gramStart"/>
+      <w:r>
+        <w:rPr>
+          <w:szCs w:val="24"/>
+        </w:rPr>
+        <w:t>occurs</w:t>
+      </w:r>
+      <w:proofErr w:type="gramEnd"/>
+      <w:r>
+        <w:rPr>
+          <w:szCs w:val="24"/>
+        </w:rPr>
+        <w:t xml:space="preserve"> the pilot is reset and then told where it is. Thus it believes that it started at that point and has travelled no distance at all.</w:t>
+      </w:r>
+    </w:p>
+    <w:p>
+      <w:pPr>
+        <w:pStyle w:val="Heading2"/>
+      </w:pPr>
+      <w:bookmarkStart w:id="46" w:name="_Toc289510731"/>
+      <w:r>
         <w:lastRenderedPageBreak/>
-        <w:t xml:space="preserve">the robot would only track from </w:t>
+        <w:t>Position Tracking and Error Correction</w:t>
+      </w:r>
+      <w:bookmarkEnd w:id="46"/>
+    </w:p>
+    <w:p>
+      <w:pPr>
+        <w:pStyle w:val="Heading3"/>
+      </w:pPr>
+      <w:bookmarkStart w:id="47" w:name="_Toc289510732"/>
+      <w:r>
+        <w:t>Position Tracking</w:t>
+      </w:r>
+      <w:bookmarkEnd w:id="47"/>
+    </w:p>
+    <w:p>
+      <w:pPr>
+        <w:rPr>
+          <w:szCs w:val="24"/>
+        </w:rPr>
+      </w:pPr>
+      <w:proofErr w:type="spellStart"/>
+      <w:r>
+        <w:rPr>
+          <w:szCs w:val="24"/>
+        </w:rPr>
+        <w:t>RoboWars</w:t>
+      </w:r>
+      <w:proofErr w:type="spellEnd"/>
+      <w:r>
+        <w:rPr>
+          <w:szCs w:val="24"/>
+        </w:rPr>
+        <w:t xml:space="preserve"> robots use dead reckoning to figure out its location. Dead reckoning uses a starting location and a displacement for the robots to be able to figure out where they are.  This is performed by the Navigator classes provided by </w:t>
+      </w:r>
+      <w:proofErr w:type="spellStart"/>
+      <w:r>
+        <w:rPr>
+          <w:szCs w:val="24"/>
+        </w:rPr>
+        <w:t>Lejos</w:t>
+      </w:r>
+      <w:proofErr w:type="spellEnd"/>
+      <w:r>
+        <w:rPr>
+          <w:szCs w:val="24"/>
+        </w:rPr>
+        <w:t xml:space="preserve">, they are used to update the Pose representation of the robot (x co-ordinate, y co-ordinate, and heading). The default system also does not take into account for the geared wheels so the displacement functions in </w:t>
+      </w:r>
+      <w:proofErr w:type="spellStart"/>
+      <w:r>
+        <w:rPr>
+          <w:szCs w:val="24"/>
+        </w:rPr>
+        <w:t>SimpleNavigator</w:t>
+      </w:r>
+      <w:proofErr w:type="spellEnd"/>
+      <w:r>
+        <w:rPr>
+          <w:szCs w:val="24"/>
+        </w:rPr>
+        <w:t xml:space="preserve"> had to be rewritten to overcome this difference. The displacements are based off of degree turns of the internal tachometers for each servo motor, and are then converted into units provided by the user, based off the provided dimensions of the robot’s wheel diameter.  In our project the units are all based in cm.</w:t>
+      </w:r>
+    </w:p>
+    <w:p>
+      <w:pPr>
+        <w:pStyle w:val="Heading3"/>
+      </w:pPr>
+      <w:bookmarkStart w:id="48" w:name="_Toc289510733"/>
+      <w:r>
+        <w:t>Error Correction and the Grid</w:t>
+      </w:r>
+      <w:bookmarkEnd w:id="48"/>
+    </w:p>
+    <w:p>
+      <w:pPr>
+        <w:rPr>
+          <w:szCs w:val="24"/>
+        </w:rPr>
+      </w:pPr>
+      <w:r>
+        <w:rPr>
+          <w:szCs w:val="24"/>
+        </w:rPr>
+        <w:t xml:space="preserve">As the robots move about the world errors are introduced into the position tracking. Although we have tried to make this as small as possible it is impossible to remove all errors. At the moment there is a drift of </w:t>
       </w:r>
       <w:r>
         <w:rPr>
@@ -12765,193 +12977,41 @@
         <w:rPr>
           <w:szCs w:val="24"/>
         </w:rPr>
-        <w:t>180</w:t>
+        <w:t xml:space="preserve">2mm in either direction as well as a shift of </w:t>
+      </w:r>
+      <w:r>
+        <w:rPr>
+          <w:rFonts w:cs="Calibri"/>
+          <w:szCs w:val="24"/>
+        </w:rPr>
+        <w:t>±</w:t>
+      </w:r>
+      <w:r>
+        <w:rPr>
+          <w:szCs w:val="24"/>
+        </w:rPr>
+        <w:t>2</w:t>
       </w:r>
       <w:r>
         <w:rPr>
           <w:szCs w:val="24"/>
           <w:vertAlign w:val="superscript"/>
         </w:rPr>
-        <w:t>0</w:t>
-      </w:r>
-      <w:r>
-        <w:rPr>
-          <w:szCs w:val="24"/>
-        </w:rPr>
-        <w:t>, furthermore the robot would lose track of where it was causing the (X</w:t>
-      </w:r>
-      <w:proofErr w:type="gramStart"/>
-      <w:r>
-        <w:rPr>
-          <w:szCs w:val="24"/>
-        </w:rPr>
-        <w:t>,Y</w:t>
-      </w:r>
-      <w:proofErr w:type="gramEnd"/>
-      <w:r>
-        <w:rPr>
-          <w:szCs w:val="24"/>
-        </w:rPr>
-        <w:t xml:space="preserve">) co-ordinate to be meaningless.  To overcome this whenever a context switch </w:t>
-      </w:r>
-      <w:proofErr w:type="gramStart"/>
-      <w:r>
-        <w:rPr>
-          <w:szCs w:val="24"/>
-        </w:rPr>
-        <w:t>occurs</w:t>
-      </w:r>
-      <w:proofErr w:type="gramEnd"/>
-      <w:r>
-        <w:rPr>
-          <w:szCs w:val="24"/>
-        </w:rPr>
-        <w:t xml:space="preserve"> the pilot is reset and then told where it is. Thus it believes that it started at that point and has travelled no distance at all.</w:t>
-      </w:r>
-    </w:p>
-    <w:p>
-      <w:pPr>
-        <w:pStyle w:val="Heading2"/>
-      </w:pPr>
-      <w:bookmarkStart w:id="46" w:name="_Toc289510731"/>
-      <w:r>
-        <w:t>Position Tracking and Error Correction</w:t>
-      </w:r>
-      <w:bookmarkEnd w:id="46"/>
-    </w:p>
-    <w:p>
-      <w:pPr>
-        <w:pStyle w:val="Heading3"/>
-      </w:pPr>
-      <w:bookmarkStart w:id="47" w:name="_Toc289510732"/>
-      <w:r>
-        <w:t>Position Tracking</w:t>
-      </w:r>
-      <w:bookmarkEnd w:id="47"/>
-    </w:p>
-    <w:p>
-      <w:pPr>
-        <w:rPr>
-          <w:szCs w:val="24"/>
-        </w:rPr>
-      </w:pPr>
-      <w:proofErr w:type="spellStart"/>
-      <w:r>
-        <w:rPr>
-          <w:szCs w:val="24"/>
-        </w:rPr>
-        <w:t>RoboWars</w:t>
-      </w:r>
-      <w:proofErr w:type="spellEnd"/>
-      <w:r>
-        <w:rPr>
-          <w:szCs w:val="24"/>
-        </w:rPr>
-        <w:t xml:space="preserve"> robots use dead reckoning to figure out its location. Dead reckoning uses a starting location and a displacement for the robots to be able to figure out where they are.  This is performed by the Navigator classes provided by </w:t>
-      </w:r>
-      <w:proofErr w:type="spellStart"/>
-      <w:r>
-        <w:rPr>
-          <w:szCs w:val="24"/>
-        </w:rPr>
-        <w:t>Lejos</w:t>
-      </w:r>
-      <w:proofErr w:type="spellEnd"/>
-      <w:r>
-        <w:rPr>
-          <w:szCs w:val="24"/>
-        </w:rPr>
-        <w:t xml:space="preserve">, they are used to update the Pose representation of the robot (x co-ordinate, y co-ordinate, and heading). The default system also does not take into account for the geared wheels so the displacement functions in </w:t>
-      </w:r>
-      <w:proofErr w:type="spellStart"/>
-      <w:r>
-        <w:rPr>
-          <w:szCs w:val="24"/>
-        </w:rPr>
-        <w:t>SimpleNavigator</w:t>
-      </w:r>
-      <w:proofErr w:type="spellEnd"/>
-      <w:r>
-        <w:rPr>
-          <w:szCs w:val="24"/>
-        </w:rPr>
-        <w:t xml:space="preserve"> had to be rewritten to overcome this difference. The displacements are based off of degree turns of the internal tachometers for each servo motor, and are then converted into units provided by the user, based off the provided dimensions of the robot’s wheel diameter.  In our project the units are all based in cm.</w:t>
-      </w:r>
-    </w:p>
-    <w:p>
-      <w:pPr>
-        <w:pStyle w:val="Heading3"/>
-      </w:pPr>
-      <w:bookmarkStart w:id="48" w:name="_Toc289510733"/>
-      <w:r>
-        <w:t>Error Correction and the Grid</w:t>
-      </w:r>
-      <w:bookmarkEnd w:id="48"/>
-    </w:p>
-    <w:p>
-      <w:pPr>
-        <w:rPr>
-          <w:szCs w:val="24"/>
-        </w:rPr>
-      </w:pPr>
-      <w:r>
-        <w:rPr>
-          <w:szCs w:val="24"/>
-        </w:rPr>
-        <w:t xml:space="preserve">As the robots move about the world errors are introduced into the position tracking. Although we have tried to make this as small as possible it is impossible to remove all errors. At the moment there is a drift of </w:t>
-      </w:r>
-      <w:r>
-        <w:rPr>
-          <w:rFonts w:cs="Calibri"/>
-          <w:szCs w:val="24"/>
-        </w:rPr>
-        <w:t>±</w:t>
-      </w:r>
-      <w:r>
-        <w:rPr>
-          <w:szCs w:val="24"/>
-        </w:rPr>
-        <w:t xml:space="preserve">2mm in either direction as well as a shift of </w:t>
-      </w:r>
-      <w:r>
-        <w:rPr>
-          <w:rFonts w:cs="Calibri"/>
-          <w:szCs w:val="24"/>
-        </w:rPr>
-        <w:t>±</w:t>
-      </w:r>
-      <w:r>
-        <w:rPr>
-          <w:szCs w:val="24"/>
-        </w:rPr>
-        <w:t>2</w:t>
-      </w:r>
-      <w:r>
-        <w:rPr>
-          <w:szCs w:val="24"/>
-          <w:vertAlign w:val="superscript"/>
-        </w:rPr>
         <w:t>o</w:t>
       </w:r>
       <w:r>
         <w:rPr>
           <w:szCs w:val="24"/>
         </w:rPr>
-        <w:t xml:space="preserve"> on the heading per 30cm travelled. Although this is small it is still an issue that needs to </w:t>
-      </w:r>
-      <w:r>
-        <w:rPr>
-          <w:szCs w:val="24"/>
-        </w:rPr>
+        <w:t xml:space="preserve"> on the heading per 30cm travelled. Although this is small it is still an issue that needs to be overcome. Despite our grandest efforts there is no way to conclusively correct the heading error if our tracking system is based off of tachometer rotation due to wheel slippage.</w:t>
+      </w:r>
+    </w:p>
+    <w:p>
+      <w:pPr>
+        <w:pStyle w:val="Heading4"/>
+      </w:pPr>
+      <w:r>
         <w:lastRenderedPageBreak/>
-        <w:t>be overcome. Despite our grandest efforts there is no way to conclusively correct the heading error if our tracking system is based off of tachometer rotation due to wheel slippage.</w:t>
-      </w:r>
-    </w:p>
-    <w:p>
-      <w:pPr>
-        <w:pStyle w:val="Heading4"/>
-      </w:pPr>
-      <w:r>
         <w:t>The Grid</w:t>
       </w:r>
     </w:p>
@@ -13032,14 +13092,7 @@
         <w:rPr>
           <w:szCs w:val="24"/>
         </w:rPr>
-        <w:t xml:space="preserve"> Compass sensor. In any future designs the robots should be equipped with such a sensor the heading error becomes 0. This will help in both the </w:t>
-      </w:r>
-      <w:r>
-        <w:rPr>
-          <w:szCs w:val="24"/>
-        </w:rPr>
-        <w:lastRenderedPageBreak/>
-        <w:t>position tracking but also the snapping action done by the colour sensors as they use the heading during trigonometry.</w:t>
+        <w:t xml:space="preserve"> Compass sensor. In any future designs the robots should be equipped with such a sensor the heading error becomes 0. This will help in both the position tracking but also the snapping action done by the colour sensors as they use the heading during trigonometry.</w:t>
       </w:r>
     </w:p>
     <w:p>
@@ -13085,7 +13138,14 @@
         <w:rPr>
           <w:szCs w:val="24"/>
         </w:rPr>
-        <w:t xml:space="preserve"> projects an RGB grid. If we were able to project a similar grid on the game mat we would be able to get perfect position tracking using similar methods as are currently </w:t>
+        <w:t xml:space="preserve"> projects an </w:t>
+      </w:r>
+      <w:r>
+        <w:rPr>
+          <w:szCs w:val="24"/>
+        </w:rPr>
+        <w:lastRenderedPageBreak/>
+        <w:t xml:space="preserve">RGB grid. If we were able to project a similar grid on the game mat we would be able to get perfect position tracking using similar methods as are currently </w:t>
       </w:r>
       <w:proofErr w:type="gramStart"/>
       <w:r>
@@ -13214,26 +13274,20 @@
         <w:rPr>
           <w:szCs w:val="24"/>
         </w:rPr>
-        <w:t xml:space="preserve">Android’s surface manager is quite elegant in that it does not draw directly to the screen buffer, but rather forms the entire screen layout before drawing anything at all. In doing </w:t>
-      </w:r>
+        <w:t>Android’s surface manager is quite elegant in that it does not draw directly to the screen buffer, but rather forms the entire screen layout before drawing anything at all. In doing so, the developer has much more flexibility in terms of implementing graphical/visual effects such as transparent windows and transitions.</w:t>
+      </w:r>
+    </w:p>
+    <w:p>
+      <w:pPr>
+        <w:rPr>
+          <w:szCs w:val="24"/>
+        </w:rPr>
+      </w:pPr>
       <w:r>
         <w:rPr>
           <w:szCs w:val="24"/>
         </w:rPr>
         <w:lastRenderedPageBreak/>
-        <w:t>so, the developer has much more flexibility in terms of implementing graphical/visual effects such as transparent windows and transitions.</w:t>
-      </w:r>
-    </w:p>
-    <w:p>
-      <w:pPr>
-        <w:rPr>
-          <w:szCs w:val="24"/>
-        </w:rPr>
-      </w:pPr>
-      <w:r>
-        <w:rPr>
-          <w:szCs w:val="24"/>
-        </w:rPr>
         <w:t xml:space="preserve">There are many built-in view layouts, such as a </w:t>
       </w:r>
       <w:proofErr w:type="spellStart"/>
@@ -13392,14 +13446,7 @@
         <w:rPr>
           <w:szCs w:val="24"/>
         </w:rPr>
-        <w:t xml:space="preserve">RoboWars.java: This is the main application class that is loaded and executed when the Android application is run. Its purpose is to identify the view (in this </w:t>
-      </w:r>
-      <w:r>
-        <w:rPr>
-          <w:szCs w:val="24"/>
-        </w:rPr>
-        <w:lastRenderedPageBreak/>
-        <w:t>case, the file main.xml), handle tilt functions, and to make calls to OpenGL methods to render 3D objects on to the screen. It also inheritably handles basic user-device interaction, such as touch screen events, button presses, and so on.</w:t>
+        <w:t>RoboWars.java: This is the main application class that is loaded and executed when the Android application is run. Its purpose is to identify the view (in this case, the file main.xml), handle tilt functions, and to make calls to OpenGL methods to render 3D objects on to the screen. It also inheritably handles basic user-device interaction, such as touch screen events, button presses, and so on.</w:t>
       </w:r>
     </w:p>
     <w:p>
@@ -13417,6 +13464,7 @@
         <w:rPr>
           <w:szCs w:val="24"/>
         </w:rPr>
+        <w:lastRenderedPageBreak/>
         <w:t xml:space="preserve">ImageStreamView.java: A relatively simple class which is used for displaying a bitmap image (sent from the </w:t>
       </w:r>
       <w:proofErr w:type="spellStart"/>
@@ -13637,6 +13685,7 @@
         <w:rPr>
           <w:szCs w:val="24"/>
         </w:rPr>
+        <w:lastRenderedPageBreak/>
         <w:t xml:space="preserve">Player.java: Used to store in-game player information, such as their name. Used by the </w:t>
       </w:r>
       <w:proofErr w:type="spellStart"/>
@@ -13799,47 +13848,47 @@
         <w:rPr>
           <w:szCs w:val="24"/>
         </w:rPr>
-        <w:t xml:space="preserve">OpenGL/ES is a cross-platform API that renders both 2D and 3D graphics on embedded systems. Theoretically, any OpenGL program created under the OpenGL 1.5 standard (or </w:t>
+        <w:t>OpenGL/ES is a cross-platform API that renders both 2D and 3D graphics on embedded systems. Theoretically, any OpenGL program created under the OpenGL 1.5 standard (or earlier) should work in OpenGL/</w:t>
+      </w:r>
+      <w:proofErr w:type="gramStart"/>
+      <w:r>
+        <w:rPr>
+          <w:szCs w:val="24"/>
+        </w:rPr>
+        <w:t>ES,</w:t>
+      </w:r>
+      <w:proofErr w:type="gramEnd"/>
+      <w:r>
+        <w:rPr>
+          <w:szCs w:val="24"/>
+        </w:rPr>
+        <w:t xml:space="preserve"> therefore there exists plenty of documentation for OpenGL/ES that is relevant to mobile developers. </w:t>
+      </w:r>
+      <w:r>
+        <w:rPr>
+          <w:szCs w:val="24"/>
+        </w:rPr>
+        <w:t>[16]</w:t>
+      </w:r>
+    </w:p>
+    <w:p>
+      <w:pPr>
+        <w:rPr>
+          <w:szCs w:val="24"/>
+        </w:rPr>
+      </w:pPr>
+      <w:r>
+        <w:rPr>
+          <w:szCs w:val="24"/>
+        </w:rPr>
+        <w:t xml:space="preserve">Rendering 3D objects in OpenGL is relatively straight-forward, yet takes some time to learn and adjust to. An OpenGL drawing starts as a set of vertices, which define the </w:t>
       </w:r>
       <w:r>
         <w:rPr>
           <w:szCs w:val="24"/>
         </w:rPr>
         <w:lastRenderedPageBreak/>
-        <w:t>earlier) should work in OpenGL/</w:t>
-      </w:r>
-      <w:proofErr w:type="gramStart"/>
-      <w:r>
-        <w:rPr>
-          <w:szCs w:val="24"/>
-        </w:rPr>
-        <w:t>ES,</w:t>
-      </w:r>
-      <w:proofErr w:type="gramEnd"/>
-      <w:r>
-        <w:rPr>
-          <w:szCs w:val="24"/>
-        </w:rPr>
-        <w:t xml:space="preserve"> therefore there exists plenty of documentation for OpenGL/ES that is relevant to mobile developers. </w:t>
-      </w:r>
-      <w:r>
-        <w:rPr>
-          <w:szCs w:val="24"/>
-        </w:rPr>
-        <w:t>[16]</w:t>
-      </w:r>
-    </w:p>
-    <w:p>
-      <w:pPr>
-        <w:rPr>
-          <w:szCs w:val="24"/>
-        </w:rPr>
-      </w:pPr>
-      <w:r>
-        <w:rPr>
-          <w:szCs w:val="24"/>
-        </w:rPr>
-        <w:t>Rendering 3D objects in OpenGL is relatively straight-forward, yet takes some time to learn and adjust to. An OpenGL drawing starts as a set of vertices, which define the corners of the polygon. Next, a set of index triplets are supplied; these define the order in which to connect the vertices. When texturing is enabled, another set of indices must be supplied, these ones relative to the polygon and not an absolute coordinate system. Once the shape of the polygon is defined, it must be placed and rotated. It is easier to think of the OpenGL surface as moving and not the actual polygons; placing a polygon at (0</w:t>
+        <w:t>corners of the polygon. Next, a set of index triplets are supplied; these define the order in which to connect the vertices. When texturing is enabled, another set of indices must be supplied, these ones relative to the polygon and not an absolute coordinate system. Once the shape of the polygon is defined, it must be placed and rotated. It is easier to think of the OpenGL surface as moving and not the actual polygons; placing a polygon at (0</w:t>
       </w:r>
       <w:proofErr w:type="gramStart"/>
       <w:r>
@@ -13915,29 +13964,35 @@
         <w:rPr>
           <w:szCs w:val="24"/>
         </w:rPr>
+        <w:t>SensorSimulator</w:t>
+      </w:r>
+      <w:proofErr w:type="spellEnd"/>
+      <w:r>
+        <w:rPr>
+          <w:szCs w:val="24"/>
+        </w:rPr>
+        <w:t xml:space="preserve">, was found and used. Not only was this library very well documented, it also turned out to be very easy to implement into any existing project. Assuming source code already exists in the project which uses the hardware gyroscope, only a couple of lines of code require modification in order to switch between the </w:t>
+      </w:r>
+      <w:proofErr w:type="spellStart"/>
+      <w:r>
+        <w:rPr>
+          <w:szCs w:val="24"/>
+        </w:rPr>
+        <w:t>SensorSimulator</w:t>
+      </w:r>
+      <w:proofErr w:type="spellEnd"/>
+      <w:r>
+        <w:rPr>
+          <w:szCs w:val="24"/>
+        </w:rPr>
+        <w:t xml:space="preserve"> and </w:t>
+      </w:r>
+      <w:r>
+        <w:rPr>
+          <w:szCs w:val="24"/>
+        </w:rPr>
         <w:lastRenderedPageBreak/>
-        <w:t>SensorSimulator</w:t>
-      </w:r>
-      <w:proofErr w:type="spellEnd"/>
-      <w:r>
-        <w:rPr>
-          <w:szCs w:val="24"/>
-        </w:rPr>
-        <w:t xml:space="preserve">, was found and used. Not only was this library very well documented, it also turned out to be very easy to implement into any existing project. Assuming source code already exists in the project which uses the hardware gyroscope, only a couple of lines of code require modification in order to switch between the </w:t>
-      </w:r>
-      <w:proofErr w:type="spellStart"/>
-      <w:r>
-        <w:rPr>
-          <w:szCs w:val="24"/>
-        </w:rPr>
-        <w:t>SensorSimulator</w:t>
-      </w:r>
-      <w:proofErr w:type="spellEnd"/>
-      <w:r>
-        <w:rPr>
-          <w:szCs w:val="24"/>
-        </w:rPr>
-        <w:t xml:space="preserve"> and the actual hardware gyroscope. The application, as seen in Appendix X, allows the user to control the tilt of the phone along all three axes through a software interface. The application communicates with the </w:t>
+        <w:t xml:space="preserve">the actual hardware gyroscope. The application, as seen in Appendix X, allows the user to control the tilt of the phone along all three axes through a software interface. The application communicates with the </w:t>
       </w:r>
       <w:proofErr w:type="spellStart"/>
       <w:r>
@@ -14018,7 +14073,6 @@
         <w:rPr>
           <w:szCs w:val="24"/>
         </w:rPr>
-        <w:lastRenderedPageBreak/>
         <w:t xml:space="preserve">IOTest.java: This script runs a simulation to check that the </w:t>
       </w:r>
       <w:proofErr w:type="spellStart"/>
@@ -14121,7 +14175,14 @@
         <w:rPr>
           <w:szCs w:val="24"/>
         </w:rPr>
-        <w:t xml:space="preserve"> can be run in test mode where it returns the read and these reads are output on a server screen. Unfortunately this output must be approved by a human oracle.</w:t>
+        <w:t xml:space="preserve"> can be run in test mode where it </w:t>
+      </w:r>
+      <w:r>
+        <w:rPr>
+          <w:szCs w:val="24"/>
+        </w:rPr>
+        <w:lastRenderedPageBreak/>
+        <w:t>returns the read and these reads are output on a server screen. Unfortunately this output must be approved by a human oracle.</w:t>
       </w:r>
     </w:p>
     <w:p>
@@ -14208,7 +14269,6 @@
       <w:bookmarkStart w:id="60" w:name="_Toc288415413"/>
       <w:bookmarkStart w:id="61" w:name="_Toc289510744"/>
       <w:r>
-        <w:lastRenderedPageBreak/>
         <w:t>Server Side Testing</w:t>
       </w:r>
       <w:bookmarkEnd w:id="60"/>
@@ -14225,6 +14285,7 @@
       </w:pPr>
       <w:bookmarkStart w:id="62" w:name="_Toc289510745"/>
       <w:r>
+        <w:lastRenderedPageBreak/>
         <w:t>Controller Testing (Alexander Craig)</w:t>
       </w:r>
       <w:bookmarkEnd w:id="62"/>
@@ -14355,11 +14416,7 @@
       </w:r>
       <w:proofErr w:type="spellEnd"/>
       <w:r>
-        <w:t xml:space="preserve"> also provides real-time source code highlighting to better display coverage information. This functionality is particularly </w:t>
-      </w:r>
-      <w:r>
-        <w:lastRenderedPageBreak/>
-        <w:t>useful, as it provides immediate and detailed feedback to the de</w:t>
+        <w:t xml:space="preserve"> also provides real-time source code highlighting to better display coverage information. This functionality is particularly useful, as it provides immediate and detailed feedback to the de</w:t>
       </w:r>
       <w:r>
         <w:t xml:space="preserve">veloper whenever tests are run. An example of the output produced by </w:t>
@@ -14380,6 +14437,7 @@
       <w:bookmarkStart w:id="63" w:name="_Toc289510757"/>
       <w:proofErr w:type="gramStart"/>
       <w:r>
+        <w:lastRenderedPageBreak/>
         <w:t xml:space="preserve">Figure </w:t>
       </w:r>
       <w:fldSimple w:instr=" STYLEREF 1 \s ">
@@ -14435,8 +14493,8 @@
           <w:color w:val="FF0000"/>
         </w:rPr>
         <w:pict>
-          <v:shape id="_x0000_i1028" type="#_x0000_t75" style="width:431.25pt;height:516.75pt">
-            <v:imagedata r:id="rId17" o:title="EclEmmaScreenshot"/>
+          <v:shape id="_x0000_i1033" type="#_x0000_t75" style="width:431.25pt;height:516.75pt">
+            <v:imagedata r:id="rId18" o:title="EclEmmaScreenshot"/>
           </v:shape>
         </w:pict>
       </w:r>
@@ -14444,18 +14502,21 @@
     <w:p>
       <w:proofErr w:type="spellStart"/>
       <w:r>
+        <w:t>EclEmma</w:t>
+      </w:r>
+      <w:proofErr w:type="spellEnd"/>
+      <w:r>
+        <w:t xml:space="preserve"> reports overall “lines of code” coverage of the controller module at </w:t>
+      </w:r>
+      <w:r>
+        <w:t>75.5</w:t>
+      </w:r>
+      <w:r>
+        <w:t xml:space="preserve">% of lines covered. However, this value includes coverage of the test classes themselves, as well as coverage of classes which were not selected for unit testing. When considering </w:t>
+      </w:r>
+      <w:r>
         <w:lastRenderedPageBreak/>
-        <w:t>EclEmma</w:t>
-      </w:r>
-      <w:proofErr w:type="spellEnd"/>
-      <w:r>
-        <w:t xml:space="preserve"> reports overall “lines of code” coverage of the controller module at </w:t>
-      </w:r>
-      <w:r>
-        <w:t>75.5</w:t>
-      </w:r>
-      <w:r>
-        <w:t>% of lines covered. However, this value includes coverage of the test classes themselves, as well as coverage of classes which were not selected for unit testing. When considering only t</w:t>
+        <w:t>only t</w:t>
       </w:r>
       <w:r>
         <w:t>he five</w:t>
@@ -14547,49 +14608,49 @@
         <w:t>, a separate TCP</w:t>
       </w:r>
       <w:r>
-        <w:t xml:space="preserve"> client simulator was created to simulate connections from Android clients. The simulator </w:t>
+        <w:t xml:space="preserve"> client simulator was created to simulate connections from Android clients. The simulator (implemented in the</w:t>
+      </w:r>
+      <w:r>
+        <w:t xml:space="preserve"> </w:t>
+      </w:r>
+      <w:proofErr w:type="spellStart"/>
+      <w:r>
+        <w:t>ClientSimulator</w:t>
+      </w:r>
+      <w:proofErr w:type="spellEnd"/>
+      <w:r>
+        <w:t xml:space="preserve"> class) features an interactive text terminal, and uses the </w:t>
+      </w:r>
+      <w:proofErr w:type="gramStart"/>
+      <w:r>
+        <w:t>parse(</w:t>
+      </w:r>
+      <w:proofErr w:type="gramEnd"/>
+      <w:r>
+        <w:t xml:space="preserve">) function of </w:t>
+      </w:r>
+      <w:proofErr w:type="spellStart"/>
+      <w:r>
+        <w:t>ClientCommand</w:t>
+      </w:r>
+      <w:proofErr w:type="spellEnd"/>
+      <w:r>
+        <w:t xml:space="preserve"> to convert text strings into the serialized format expected by instances of </w:t>
+      </w:r>
+      <w:proofErr w:type="spellStart"/>
+      <w:r>
+        <w:t>UserProxy</w:t>
+      </w:r>
+      <w:proofErr w:type="spellEnd"/>
+      <w:r>
+        <w:t>.</w:t>
+      </w:r>
+      <w:r>
+        <w:t xml:space="preserve"> This allows any command expected by the </w:t>
       </w:r>
       <w:r>
         <w:lastRenderedPageBreak/>
-        <w:t>(implemented in the</w:t>
-      </w:r>
-      <w:r>
-        <w:t xml:space="preserve"> </w:t>
-      </w:r>
-      <w:proofErr w:type="spellStart"/>
-      <w:r>
-        <w:t>ClientSimulator</w:t>
-      </w:r>
-      <w:proofErr w:type="spellEnd"/>
-      <w:r>
-        <w:t xml:space="preserve"> class) features an interactive text terminal, and uses the </w:t>
-      </w:r>
-      <w:proofErr w:type="gramStart"/>
-      <w:r>
-        <w:t>parse(</w:t>
-      </w:r>
-      <w:proofErr w:type="gramEnd"/>
-      <w:r>
-        <w:t xml:space="preserve">) function of </w:t>
-      </w:r>
-      <w:proofErr w:type="spellStart"/>
-      <w:r>
-        <w:t>ClientCommand</w:t>
-      </w:r>
-      <w:proofErr w:type="spellEnd"/>
-      <w:r>
-        <w:t xml:space="preserve"> to convert text strings into the serialized format expected by instances of </w:t>
-      </w:r>
-      <w:proofErr w:type="spellStart"/>
-      <w:r>
-        <w:t>UserProxy</w:t>
-      </w:r>
-      <w:proofErr w:type="spellEnd"/>
-      <w:r>
-        <w:t>.</w:t>
-      </w:r>
-      <w:r>
-        <w:t xml:space="preserve"> This allows any command expected by the server (including </w:t>
+        <w:t xml:space="preserve">server (including </w:t>
       </w:r>
       <w:proofErr w:type="spellStart"/>
       <w:r>
@@ -15717,7 +15778,7 @@
         <w:rStyle w:val="PageNumber"/>
         <w:noProof/>
       </w:rPr>
-      <w:t>19</w:t>
+      <w:t>34</w:t>
     </w:r>
     <w:r>
       <w:rPr>

</xml_diff>

<commit_message>
Added screenshot of camera selection GUI.
</commit_message>
<xml_diff>
--- a/docs/RoboWarsFinalReport.docx
+++ b/docs/RoboWarsFinalReport.docx
@@ -401,7 +401,7 @@
       <w:r>
         <w:fldChar w:fldCharType="separate"/>
       </w:r>
-      <w:hyperlink w:anchor="_Toc289510696" w:history="1">
+      <w:hyperlink w:anchor="_Toc289606826" w:history="1">
         <w:r>
           <w:rPr>
             <w:rStyle w:val="Hyperlink"/>
@@ -444,7 +444,7 @@
             <w:noProof/>
             <w:webHidden/>
           </w:rPr>
-          <w:instrText xml:space="preserve"> PAGEREF _Toc289510696 \h </w:instrText>
+          <w:instrText xml:space="preserve"> PAGEREF _Toc289606826 \h </w:instrText>
         </w:r>
         <w:r>
           <w:rPr>
@@ -464,7 +464,7 @@
             <w:noProof/>
             <w:webHidden/>
           </w:rPr>
-          <w:t>3</w:t>
+          <w:t>4</w:t>
         </w:r>
         <w:r>
           <w:rPr>
@@ -485,7 +485,7 @@
           <w:lang w:eastAsia="en-CA"/>
         </w:rPr>
       </w:pPr>
-      <w:hyperlink w:anchor="_Toc289510697" w:history="1">
+      <w:hyperlink w:anchor="_Toc289606827" w:history="1">
         <w:r>
           <w:rPr>
             <w:rStyle w:val="Hyperlink"/>
@@ -528,7 +528,7 @@
             <w:noProof/>
             <w:webHidden/>
           </w:rPr>
-          <w:instrText xml:space="preserve"> PAGEREF _Toc289510697 \h </w:instrText>
+          <w:instrText xml:space="preserve"> PAGEREF _Toc289606827 \h </w:instrText>
         </w:r>
         <w:r>
           <w:rPr>
@@ -569,7 +569,7 @@
           <w:lang w:eastAsia="en-CA"/>
         </w:rPr>
       </w:pPr>
-      <w:hyperlink w:anchor="_Toc289510698" w:history="1">
+      <w:hyperlink w:anchor="_Toc289606828" w:history="1">
         <w:r>
           <w:rPr>
             <w:rStyle w:val="Hyperlink"/>
@@ -612,7 +612,7 @@
             <w:noProof/>
             <w:webHidden/>
           </w:rPr>
-          <w:instrText xml:space="preserve"> PAGEREF _Toc289510698 \h </w:instrText>
+          <w:instrText xml:space="preserve"> PAGEREF _Toc289606828 \h </w:instrText>
         </w:r>
         <w:r>
           <w:rPr>
@@ -653,7 +653,7 @@
           <w:lang w:eastAsia="en-CA"/>
         </w:rPr>
       </w:pPr>
-      <w:hyperlink w:anchor="_Toc289510699" w:history="1">
+      <w:hyperlink w:anchor="_Toc289606829" w:history="1">
         <w:r>
           <w:rPr>
             <w:rStyle w:val="Hyperlink"/>
@@ -696,7 +696,7 @@
             <w:noProof/>
             <w:webHidden/>
           </w:rPr>
-          <w:instrText xml:space="preserve"> PAGEREF _Toc289510699 \h </w:instrText>
+          <w:instrText xml:space="preserve"> PAGEREF _Toc289606829 \h </w:instrText>
         </w:r>
         <w:r>
           <w:rPr>
@@ -737,7 +737,7 @@
           <w:lang w:eastAsia="en-CA"/>
         </w:rPr>
       </w:pPr>
-      <w:hyperlink w:anchor="_Toc289510700" w:history="1">
+      <w:hyperlink w:anchor="_Toc289606830" w:history="1">
         <w:r>
           <w:rPr>
             <w:rStyle w:val="Hyperlink"/>
@@ -780,7 +780,7 @@
             <w:noProof/>
             <w:webHidden/>
           </w:rPr>
-          <w:instrText xml:space="preserve"> PAGEREF _Toc289510700 \h </w:instrText>
+          <w:instrText xml:space="preserve"> PAGEREF _Toc289606830 \h </w:instrText>
         </w:r>
         <w:r>
           <w:rPr>
@@ -826,7 +826,7 @@
           <w:lang w:eastAsia="en-CA"/>
         </w:rPr>
       </w:pPr>
-      <w:hyperlink w:anchor="_Toc289510701" w:history="1">
+      <w:hyperlink w:anchor="_Toc289606831" w:history="1">
         <w:r>
           <w:rPr>
             <w:rStyle w:val="Hyperlink"/>
@@ -869,7 +869,7 @@
             <w:noProof/>
             <w:webHidden/>
           </w:rPr>
-          <w:instrText xml:space="preserve"> PAGEREF _Toc289510701 \h </w:instrText>
+          <w:instrText xml:space="preserve"> PAGEREF _Toc289606831 \h </w:instrText>
         </w:r>
         <w:r>
           <w:rPr>
@@ -915,7 +915,7 @@
           <w:lang w:eastAsia="en-CA"/>
         </w:rPr>
       </w:pPr>
-      <w:hyperlink w:anchor="_Toc289510702" w:history="1">
+      <w:hyperlink w:anchor="_Toc289606832" w:history="1">
         <w:r>
           <w:rPr>
             <w:rStyle w:val="Hyperlink"/>
@@ -958,7 +958,7 @@
             <w:noProof/>
             <w:webHidden/>
           </w:rPr>
-          <w:instrText xml:space="preserve"> PAGEREF _Toc289510702 \h </w:instrText>
+          <w:instrText xml:space="preserve"> PAGEREF _Toc289606832 \h </w:instrText>
         </w:r>
         <w:r>
           <w:rPr>
@@ -1004,7 +1004,7 @@
           <w:lang w:eastAsia="en-CA"/>
         </w:rPr>
       </w:pPr>
-      <w:hyperlink w:anchor="_Toc289510703" w:history="1">
+      <w:hyperlink w:anchor="_Toc289606833" w:history="1">
         <w:r>
           <w:rPr>
             <w:rStyle w:val="Hyperlink"/>
@@ -1047,7 +1047,7 @@
             <w:noProof/>
             <w:webHidden/>
           </w:rPr>
-          <w:instrText xml:space="preserve"> PAGEREF _Toc289510703 \h </w:instrText>
+          <w:instrText xml:space="preserve"> PAGEREF _Toc289606833 \h </w:instrText>
         </w:r>
         <w:r>
           <w:rPr>
@@ -1093,7 +1093,7 @@
           <w:lang w:eastAsia="en-CA"/>
         </w:rPr>
       </w:pPr>
-      <w:hyperlink w:anchor="_Toc289510704" w:history="1">
+      <w:hyperlink w:anchor="_Toc289606834" w:history="1">
         <w:r>
           <w:rPr>
             <w:rStyle w:val="Hyperlink"/>
@@ -1136,7 +1136,7 @@
             <w:noProof/>
             <w:webHidden/>
           </w:rPr>
-          <w:instrText xml:space="preserve"> PAGEREF _Toc289510704 \h </w:instrText>
+          <w:instrText xml:space="preserve"> PAGEREF _Toc289606834 \h </w:instrText>
         </w:r>
         <w:r>
           <w:rPr>
@@ -1182,7 +1182,7 @@
           <w:lang w:eastAsia="en-CA"/>
         </w:rPr>
       </w:pPr>
-      <w:hyperlink w:anchor="_Toc289510705" w:history="1">
+      <w:hyperlink w:anchor="_Toc289606835" w:history="1">
         <w:r>
           <w:rPr>
             <w:rStyle w:val="Hyperlink"/>
@@ -1225,7 +1225,7 @@
             <w:noProof/>
             <w:webHidden/>
           </w:rPr>
-          <w:instrText xml:space="preserve"> PAGEREF _Toc289510705 \h </w:instrText>
+          <w:instrText xml:space="preserve"> PAGEREF _Toc289606835 \h </w:instrText>
         </w:r>
         <w:r>
           <w:rPr>
@@ -1271,7 +1271,7 @@
           <w:lang w:eastAsia="en-CA"/>
         </w:rPr>
       </w:pPr>
-      <w:hyperlink w:anchor="_Toc289510706" w:history="1">
+      <w:hyperlink w:anchor="_Toc289606836" w:history="1">
         <w:r>
           <w:rPr>
             <w:rStyle w:val="Hyperlink"/>
@@ -1314,7 +1314,7 @@
             <w:noProof/>
             <w:webHidden/>
           </w:rPr>
-          <w:instrText xml:space="preserve"> PAGEREF _Toc289510706 \h </w:instrText>
+          <w:instrText xml:space="preserve"> PAGEREF _Toc289606836 \h </w:instrText>
         </w:r>
         <w:r>
           <w:rPr>
@@ -1360,7 +1360,7 @@
           <w:lang w:eastAsia="en-CA"/>
         </w:rPr>
       </w:pPr>
-      <w:hyperlink w:anchor="_Toc289510707" w:history="1">
+      <w:hyperlink w:anchor="_Toc289606837" w:history="1">
         <w:r>
           <w:rPr>
             <w:rStyle w:val="Hyperlink"/>
@@ -1403,7 +1403,7 @@
             <w:noProof/>
             <w:webHidden/>
           </w:rPr>
-          <w:instrText xml:space="preserve"> PAGEREF _Toc289510707 \h </w:instrText>
+          <w:instrText xml:space="preserve"> PAGEREF _Toc289606837 \h </w:instrText>
         </w:r>
         <w:r>
           <w:rPr>
@@ -1449,7 +1449,7 @@
           <w:lang w:eastAsia="en-CA"/>
         </w:rPr>
       </w:pPr>
-      <w:hyperlink w:anchor="_Toc289510708" w:history="1">
+      <w:hyperlink w:anchor="_Toc289606838" w:history="1">
         <w:r>
           <w:rPr>
             <w:rStyle w:val="Hyperlink"/>
@@ -1492,7 +1492,7 @@
             <w:noProof/>
             <w:webHidden/>
           </w:rPr>
-          <w:instrText xml:space="preserve"> PAGEREF _Toc289510708 \h </w:instrText>
+          <w:instrText xml:space="preserve"> PAGEREF _Toc289606838 \h </w:instrText>
         </w:r>
         <w:r>
           <w:rPr>
@@ -1533,7 +1533,7 @@
           <w:lang w:eastAsia="en-CA"/>
         </w:rPr>
       </w:pPr>
-      <w:hyperlink w:anchor="_Toc289510709" w:history="1">
+      <w:hyperlink w:anchor="_Toc289606839" w:history="1">
         <w:r>
           <w:rPr>
             <w:rStyle w:val="Hyperlink"/>
@@ -1576,7 +1576,7 @@
             <w:noProof/>
             <w:webHidden/>
           </w:rPr>
-          <w:instrText xml:space="preserve"> PAGEREF _Toc289510709 \h </w:instrText>
+          <w:instrText xml:space="preserve"> PAGEREF _Toc289606839 \h </w:instrText>
         </w:r>
         <w:r>
           <w:rPr>
@@ -1617,7 +1617,7 @@
           <w:lang w:eastAsia="en-CA"/>
         </w:rPr>
       </w:pPr>
-      <w:hyperlink w:anchor="_Toc289510710" w:history="1">
+      <w:hyperlink w:anchor="_Toc289606840" w:history="1">
         <w:r>
           <w:rPr>
             <w:rStyle w:val="Hyperlink"/>
@@ -1660,7 +1660,7 @@
             <w:noProof/>
             <w:webHidden/>
           </w:rPr>
-          <w:instrText xml:space="preserve"> PAGEREF _Toc289510710 \h </w:instrText>
+          <w:instrText xml:space="preserve"> PAGEREF _Toc289606840 \h </w:instrText>
         </w:r>
         <w:r>
           <w:rPr>
@@ -1701,7 +1701,7 @@
           <w:lang w:eastAsia="en-CA"/>
         </w:rPr>
       </w:pPr>
-      <w:hyperlink w:anchor="_Toc289510711" w:history="1">
+      <w:hyperlink w:anchor="_Toc289606841" w:history="1">
         <w:r>
           <w:rPr>
             <w:rStyle w:val="Hyperlink"/>
@@ -1744,7 +1744,7 @@
             <w:noProof/>
             <w:webHidden/>
           </w:rPr>
-          <w:instrText xml:space="preserve"> PAGEREF _Toc289510711 \h </w:instrText>
+          <w:instrText xml:space="preserve"> PAGEREF _Toc289606841 \h </w:instrText>
         </w:r>
         <w:r>
           <w:rPr>
@@ -1790,7 +1790,7 @@
           <w:lang w:eastAsia="en-CA"/>
         </w:rPr>
       </w:pPr>
-      <w:hyperlink w:anchor="_Toc289510712" w:history="1">
+      <w:hyperlink w:anchor="_Toc289606842" w:history="1">
         <w:r>
           <w:rPr>
             <w:rStyle w:val="Hyperlink"/>
@@ -1833,7 +1833,7 @@
             <w:noProof/>
             <w:webHidden/>
           </w:rPr>
-          <w:instrText xml:space="preserve"> PAGEREF _Toc289510712 \h </w:instrText>
+          <w:instrText xml:space="preserve"> PAGEREF _Toc289606842 \h </w:instrText>
         </w:r>
         <w:r>
           <w:rPr>
@@ -1879,7 +1879,7 @@
           <w:lang w:eastAsia="en-CA"/>
         </w:rPr>
       </w:pPr>
-      <w:hyperlink w:anchor="_Toc289510713" w:history="1">
+      <w:hyperlink w:anchor="_Toc289606843" w:history="1">
         <w:r>
           <w:rPr>
             <w:rStyle w:val="Hyperlink"/>
@@ -1922,7 +1922,7 @@
             <w:noProof/>
             <w:webHidden/>
           </w:rPr>
-          <w:instrText xml:space="preserve"> PAGEREF _Toc289510713 \h </w:instrText>
+          <w:instrText xml:space="preserve"> PAGEREF _Toc289606843 \h </w:instrText>
         </w:r>
         <w:r>
           <w:rPr>
@@ -1942,7 +1942,7 @@
             <w:noProof/>
             <w:webHidden/>
           </w:rPr>
-          <w:t>25</w:t>
+          <w:t>28</w:t>
         </w:r>
         <w:r>
           <w:rPr>
@@ -1968,7 +1968,7 @@
           <w:lang w:eastAsia="en-CA"/>
         </w:rPr>
       </w:pPr>
-      <w:hyperlink w:anchor="_Toc289510714" w:history="1">
+      <w:hyperlink w:anchor="_Toc289606844" w:history="1">
         <w:r>
           <w:rPr>
             <w:rStyle w:val="Hyperlink"/>
@@ -2011,7 +2011,7 @@
             <w:noProof/>
             <w:webHidden/>
           </w:rPr>
-          <w:instrText xml:space="preserve"> PAGEREF _Toc289510714 \h </w:instrText>
+          <w:instrText xml:space="preserve"> PAGEREF _Toc289606844 \h </w:instrText>
         </w:r>
         <w:r>
           <w:rPr>
@@ -2031,7 +2031,7 @@
             <w:noProof/>
             <w:webHidden/>
           </w:rPr>
-          <w:t>25</w:t>
+          <w:t>28</w:t>
         </w:r>
         <w:r>
           <w:rPr>
@@ -2057,7 +2057,7 @@
           <w:lang w:eastAsia="en-CA"/>
         </w:rPr>
       </w:pPr>
-      <w:hyperlink w:anchor="_Toc289510715" w:history="1">
+      <w:hyperlink w:anchor="_Toc289606845" w:history="1">
         <w:r>
           <w:rPr>
             <w:rStyle w:val="Hyperlink"/>
@@ -2100,7 +2100,7 @@
             <w:noProof/>
             <w:webHidden/>
           </w:rPr>
-          <w:instrText xml:space="preserve"> PAGEREF _Toc289510715 \h </w:instrText>
+          <w:instrText xml:space="preserve"> PAGEREF _Toc289606845 \h </w:instrText>
         </w:r>
         <w:r>
           <w:rPr>
@@ -2120,7 +2120,7 @@
             <w:noProof/>
             <w:webHidden/>
           </w:rPr>
-          <w:t>27</w:t>
+          <w:t>30</w:t>
         </w:r>
         <w:r>
           <w:rPr>
@@ -2146,7 +2146,7 @@
           <w:lang w:eastAsia="en-CA"/>
         </w:rPr>
       </w:pPr>
-      <w:hyperlink w:anchor="_Toc289510716" w:history="1">
+      <w:hyperlink w:anchor="_Toc289606846" w:history="1">
         <w:r>
           <w:rPr>
             <w:rStyle w:val="Hyperlink"/>
@@ -2189,7 +2189,7 @@
             <w:noProof/>
             <w:webHidden/>
           </w:rPr>
-          <w:instrText xml:space="preserve"> PAGEREF _Toc289510716 \h </w:instrText>
+          <w:instrText xml:space="preserve"> PAGEREF _Toc289606846 \h </w:instrText>
         </w:r>
         <w:r>
           <w:rPr>
@@ -2209,7 +2209,7 @@
             <w:noProof/>
             <w:webHidden/>
           </w:rPr>
-          <w:t>30</w:t>
+          <w:t>34</w:t>
         </w:r>
         <w:r>
           <w:rPr>
@@ -2235,7 +2235,7 @@
           <w:lang w:eastAsia="en-CA"/>
         </w:rPr>
       </w:pPr>
-      <w:hyperlink w:anchor="_Toc289510717" w:history="1">
+      <w:hyperlink w:anchor="_Toc289606847" w:history="1">
         <w:r>
           <w:rPr>
             <w:rStyle w:val="Hyperlink"/>
@@ -2278,7 +2278,7 @@
             <w:noProof/>
             <w:webHidden/>
           </w:rPr>
-          <w:instrText xml:space="preserve"> PAGEREF _Toc289510717 \h </w:instrText>
+          <w:instrText xml:space="preserve"> PAGEREF _Toc289606847 \h </w:instrText>
         </w:r>
         <w:r>
           <w:rPr>
@@ -2298,7 +2298,7 @@
             <w:noProof/>
             <w:webHidden/>
           </w:rPr>
-          <w:t>31</w:t>
+          <w:t>36</w:t>
         </w:r>
         <w:r>
           <w:rPr>
@@ -2324,7 +2324,7 @@
           <w:lang w:eastAsia="en-CA"/>
         </w:rPr>
       </w:pPr>
-      <w:hyperlink w:anchor="_Toc289510718" w:history="1">
+      <w:hyperlink w:anchor="_Toc289606848" w:history="1">
         <w:r>
           <w:rPr>
             <w:rStyle w:val="Hyperlink"/>
@@ -2367,7 +2367,7 @@
             <w:noProof/>
             <w:webHidden/>
           </w:rPr>
-          <w:instrText xml:space="preserve"> PAGEREF _Toc289510718 \h </w:instrText>
+          <w:instrText xml:space="preserve"> PAGEREF _Toc289606848 \h </w:instrText>
         </w:r>
         <w:r>
           <w:rPr>
@@ -2387,7 +2387,7 @@
             <w:noProof/>
             <w:webHidden/>
           </w:rPr>
-          <w:t>31</w:t>
+          <w:t>37</w:t>
         </w:r>
         <w:r>
           <w:rPr>
@@ -2413,7 +2413,7 @@
           <w:lang w:eastAsia="en-CA"/>
         </w:rPr>
       </w:pPr>
-      <w:hyperlink w:anchor="_Toc289510719" w:history="1">
+      <w:hyperlink w:anchor="_Toc289606849" w:history="1">
         <w:r>
           <w:rPr>
             <w:rStyle w:val="Hyperlink"/>
@@ -2456,7 +2456,7 @@
             <w:noProof/>
             <w:webHidden/>
           </w:rPr>
-          <w:instrText xml:space="preserve"> PAGEREF _Toc289510719 \h </w:instrText>
+          <w:instrText xml:space="preserve"> PAGEREF _Toc289606849 \h </w:instrText>
         </w:r>
         <w:r>
           <w:rPr>
@@ -2476,7 +2476,7 @@
             <w:noProof/>
             <w:webHidden/>
           </w:rPr>
-          <w:t>31</w:t>
+          <w:t>37</w:t>
         </w:r>
         <w:r>
           <w:rPr>
@@ -2502,7 +2502,7 @@
           <w:lang w:eastAsia="en-CA"/>
         </w:rPr>
       </w:pPr>
-      <w:hyperlink w:anchor="_Toc289510720" w:history="1">
+      <w:hyperlink w:anchor="_Toc289606850" w:history="1">
         <w:r>
           <w:rPr>
             <w:rStyle w:val="Hyperlink"/>
@@ -2545,7 +2545,7 @@
             <w:noProof/>
             <w:webHidden/>
           </w:rPr>
-          <w:instrText xml:space="preserve"> PAGEREF _Toc289510720 \h </w:instrText>
+          <w:instrText xml:space="preserve"> PAGEREF _Toc289606850 \h </w:instrText>
         </w:r>
         <w:r>
           <w:rPr>
@@ -2565,7 +2565,7 @@
             <w:noProof/>
             <w:webHidden/>
           </w:rPr>
-          <w:t>33</w:t>
+          <w:t>38</w:t>
         </w:r>
         <w:r>
           <w:rPr>
@@ -2591,7 +2591,7 @@
           <w:lang w:eastAsia="en-CA"/>
         </w:rPr>
       </w:pPr>
-      <w:hyperlink w:anchor="_Toc289510721" w:history="1">
+      <w:hyperlink w:anchor="_Toc289606851" w:history="1">
         <w:r>
           <w:rPr>
             <w:rStyle w:val="Hyperlink"/>
@@ -2634,7 +2634,7 @@
             <w:noProof/>
             <w:webHidden/>
           </w:rPr>
-          <w:instrText xml:space="preserve"> PAGEREF _Toc289510721 \h </w:instrText>
+          <w:instrText xml:space="preserve"> PAGEREF _Toc289606851 \h </w:instrText>
         </w:r>
         <w:r>
           <w:rPr>
@@ -2654,7 +2654,7 @@
             <w:noProof/>
             <w:webHidden/>
           </w:rPr>
-          <w:t>33</w:t>
+          <w:t>39</w:t>
         </w:r>
         <w:r>
           <w:rPr>
@@ -2680,7 +2680,7 @@
           <w:lang w:eastAsia="en-CA"/>
         </w:rPr>
       </w:pPr>
-      <w:hyperlink w:anchor="_Toc289510722" w:history="1">
+      <w:hyperlink w:anchor="_Toc289606852" w:history="1">
         <w:r>
           <w:rPr>
             <w:rStyle w:val="Hyperlink"/>
@@ -2723,7 +2723,7 @@
             <w:noProof/>
             <w:webHidden/>
           </w:rPr>
-          <w:instrText xml:space="preserve"> PAGEREF _Toc289510722 \h </w:instrText>
+          <w:instrText xml:space="preserve"> PAGEREF _Toc289606852 \h </w:instrText>
         </w:r>
         <w:r>
           <w:rPr>
@@ -2743,7 +2743,7 @@
             <w:noProof/>
             <w:webHidden/>
           </w:rPr>
-          <w:t>34</w:t>
+          <w:t>40</w:t>
         </w:r>
         <w:r>
           <w:rPr>
@@ -2769,7 +2769,7 @@
           <w:lang w:eastAsia="en-CA"/>
         </w:rPr>
       </w:pPr>
-      <w:hyperlink w:anchor="_Toc289510723" w:history="1">
+      <w:hyperlink w:anchor="_Toc289606853" w:history="1">
         <w:r>
           <w:rPr>
             <w:rStyle w:val="Hyperlink"/>
@@ -2812,7 +2812,7 @@
             <w:noProof/>
             <w:webHidden/>
           </w:rPr>
-          <w:instrText xml:space="preserve"> PAGEREF _Toc289510723 \h </w:instrText>
+          <w:instrText xml:space="preserve"> PAGEREF _Toc289606853 \h </w:instrText>
         </w:r>
         <w:r>
           <w:rPr>
@@ -2832,7 +2832,7 @@
             <w:noProof/>
             <w:webHidden/>
           </w:rPr>
-          <w:t>35</w:t>
+          <w:t>40</w:t>
         </w:r>
         <w:r>
           <w:rPr>
@@ -2858,7 +2858,7 @@
           <w:lang w:eastAsia="en-CA"/>
         </w:rPr>
       </w:pPr>
-      <w:hyperlink w:anchor="_Toc289510724" w:history="1">
+      <w:hyperlink w:anchor="_Toc289606854" w:history="1">
         <w:r>
           <w:rPr>
             <w:rStyle w:val="Hyperlink"/>
@@ -2901,7 +2901,7 @@
             <w:noProof/>
             <w:webHidden/>
           </w:rPr>
-          <w:instrText xml:space="preserve"> PAGEREF _Toc289510724 \h </w:instrText>
+          <w:instrText xml:space="preserve"> PAGEREF _Toc289606854 \h </w:instrText>
         </w:r>
         <w:r>
           <w:rPr>
@@ -2921,7 +2921,7 @@
             <w:noProof/>
             <w:webHidden/>
           </w:rPr>
-          <w:t>36</w:t>
+          <w:t>41</w:t>
         </w:r>
         <w:r>
           <w:rPr>
@@ -2942,7 +2942,7 @@
           <w:lang w:eastAsia="en-CA"/>
         </w:rPr>
       </w:pPr>
-      <w:hyperlink w:anchor="_Toc289510725" w:history="1">
+      <w:hyperlink w:anchor="_Toc289606855" w:history="1">
         <w:r>
           <w:rPr>
             <w:rStyle w:val="Hyperlink"/>
@@ -2964,7 +2964,7 @@
             <w:rStyle w:val="Hyperlink"/>
             <w:noProof/>
           </w:rPr>
-          <w:t>Robot Client Implementation (Mike Wright)</w:t>
+          <w:t>Robot Client Implementation (Michael Wright)</w:t>
         </w:r>
         <w:r>
           <w:rPr>
@@ -2985,7 +2985,7 @@
             <w:noProof/>
             <w:webHidden/>
           </w:rPr>
-          <w:instrText xml:space="preserve"> PAGEREF _Toc289510725 \h </w:instrText>
+          <w:instrText xml:space="preserve"> PAGEREF _Toc289606855 \h </w:instrText>
         </w:r>
         <w:r>
           <w:rPr>
@@ -3005,7 +3005,7 @@
             <w:noProof/>
             <w:webHidden/>
           </w:rPr>
-          <w:t>37</w:t>
+          <w:t>42</w:t>
         </w:r>
         <w:r>
           <w:rPr>
@@ -3031,7 +3031,7 @@
           <w:lang w:eastAsia="en-CA"/>
         </w:rPr>
       </w:pPr>
-      <w:hyperlink w:anchor="_Toc289510726" w:history="1">
+      <w:hyperlink w:anchor="_Toc289606856" w:history="1">
         <w:r>
           <w:rPr>
             <w:rStyle w:val="Hyperlink"/>
@@ -3074,7 +3074,7 @@
             <w:noProof/>
             <w:webHidden/>
           </w:rPr>
-          <w:instrText xml:space="preserve"> PAGEREF _Toc289510726 \h </w:instrText>
+          <w:instrText xml:space="preserve"> PAGEREF _Toc289606856 \h </w:instrText>
         </w:r>
         <w:r>
           <w:rPr>
@@ -3094,7 +3094,7 @@
             <w:noProof/>
             <w:webHidden/>
           </w:rPr>
-          <w:t>37</w:t>
+          <w:t>42</w:t>
         </w:r>
         <w:r>
           <w:rPr>
@@ -3120,7 +3120,7 @@
           <w:lang w:eastAsia="en-CA"/>
         </w:rPr>
       </w:pPr>
-      <w:hyperlink w:anchor="_Toc289510727" w:history="1">
+      <w:hyperlink w:anchor="_Toc289606857" w:history="1">
         <w:r>
           <w:rPr>
             <w:rStyle w:val="Hyperlink"/>
@@ -3163,7 +3163,7 @@
             <w:noProof/>
             <w:webHidden/>
           </w:rPr>
-          <w:instrText xml:space="preserve"> PAGEREF _Toc289510727 \h </w:instrText>
+          <w:instrText xml:space="preserve"> PAGEREF _Toc289606857 \h </w:instrText>
         </w:r>
         <w:r>
           <w:rPr>
@@ -3183,7 +3183,7 @@
             <w:noProof/>
             <w:webHidden/>
           </w:rPr>
-          <w:t>38</w:t>
+          <w:t>44</w:t>
         </w:r>
         <w:r>
           <w:rPr>
@@ -3209,7 +3209,7 @@
           <w:lang w:eastAsia="en-CA"/>
         </w:rPr>
       </w:pPr>
-      <w:hyperlink w:anchor="_Toc289510728" w:history="1">
+      <w:hyperlink w:anchor="_Toc289606858" w:history="1">
         <w:r>
           <w:rPr>
             <w:rStyle w:val="Hyperlink"/>
@@ -3252,7 +3252,7 @@
             <w:noProof/>
             <w:webHidden/>
           </w:rPr>
-          <w:instrText xml:space="preserve"> PAGEREF _Toc289510728 \h </w:instrText>
+          <w:instrText xml:space="preserve"> PAGEREF _Toc289606858 \h </w:instrText>
         </w:r>
         <w:r>
           <w:rPr>
@@ -3272,7 +3272,7 @@
             <w:noProof/>
             <w:webHidden/>
           </w:rPr>
-          <w:t>38</w:t>
+          <w:t>44</w:t>
         </w:r>
         <w:r>
           <w:rPr>
@@ -3298,7 +3298,7 @@
           <w:lang w:eastAsia="en-CA"/>
         </w:rPr>
       </w:pPr>
-      <w:hyperlink w:anchor="_Toc289510729" w:history="1">
+      <w:hyperlink w:anchor="_Toc289606859" w:history="1">
         <w:r>
           <w:rPr>
             <w:rStyle w:val="Hyperlink"/>
@@ -3341,7 +3341,7 @@
             <w:noProof/>
             <w:webHidden/>
           </w:rPr>
-          <w:instrText xml:space="preserve"> PAGEREF _Toc289510729 \h </w:instrText>
+          <w:instrText xml:space="preserve"> PAGEREF _Toc289606859 \h </w:instrText>
         </w:r>
         <w:r>
           <w:rPr>
@@ -3361,7 +3361,7 @@
             <w:noProof/>
             <w:webHidden/>
           </w:rPr>
-          <w:t>39</w:t>
+          <w:t>45</w:t>
         </w:r>
         <w:r>
           <w:rPr>
@@ -3387,7 +3387,7 @@
           <w:lang w:eastAsia="en-CA"/>
         </w:rPr>
       </w:pPr>
-      <w:hyperlink w:anchor="_Toc289510730" w:history="1">
+      <w:hyperlink w:anchor="_Toc289606860" w:history="1">
         <w:r>
           <w:rPr>
             <w:rStyle w:val="Hyperlink"/>
@@ -3430,7 +3430,7 @@
             <w:noProof/>
             <w:webHidden/>
           </w:rPr>
-          <w:instrText xml:space="preserve"> PAGEREF _Toc289510730 \h </w:instrText>
+          <w:instrText xml:space="preserve"> PAGEREF _Toc289606860 \h </w:instrText>
         </w:r>
         <w:r>
           <w:rPr>
@@ -3450,7 +3450,7 @@
             <w:noProof/>
             <w:webHidden/>
           </w:rPr>
-          <w:t>40</w:t>
+          <w:t>46</w:t>
         </w:r>
         <w:r>
           <w:rPr>
@@ -3476,7 +3476,7 @@
           <w:lang w:eastAsia="en-CA"/>
         </w:rPr>
       </w:pPr>
-      <w:hyperlink w:anchor="_Toc289510731" w:history="1">
+      <w:hyperlink w:anchor="_Toc289606861" w:history="1">
         <w:r>
           <w:rPr>
             <w:rStyle w:val="Hyperlink"/>
@@ -3519,7 +3519,7 @@
             <w:noProof/>
             <w:webHidden/>
           </w:rPr>
-          <w:instrText xml:space="preserve"> PAGEREF _Toc289510731 \h </w:instrText>
+          <w:instrText xml:space="preserve"> PAGEREF _Toc289606861 \h </w:instrText>
         </w:r>
         <w:r>
           <w:rPr>
@@ -3539,7 +3539,7 @@
             <w:noProof/>
             <w:webHidden/>
           </w:rPr>
-          <w:t>43</w:t>
+          <w:t>49</w:t>
         </w:r>
         <w:r>
           <w:rPr>
@@ -3565,7 +3565,7 @@
           <w:lang w:eastAsia="en-CA"/>
         </w:rPr>
       </w:pPr>
-      <w:hyperlink w:anchor="_Toc289510732" w:history="1">
+      <w:hyperlink w:anchor="_Toc289606862" w:history="1">
         <w:r>
           <w:rPr>
             <w:rStyle w:val="Hyperlink"/>
@@ -3608,7 +3608,7 @@
             <w:noProof/>
             <w:webHidden/>
           </w:rPr>
-          <w:instrText xml:space="preserve"> PAGEREF _Toc289510732 \h </w:instrText>
+          <w:instrText xml:space="preserve"> PAGEREF _Toc289606862 \h </w:instrText>
         </w:r>
         <w:r>
           <w:rPr>
@@ -3628,7 +3628,7 @@
             <w:noProof/>
             <w:webHidden/>
           </w:rPr>
-          <w:t>43</w:t>
+          <w:t>49</w:t>
         </w:r>
         <w:r>
           <w:rPr>
@@ -3654,7 +3654,7 @@
           <w:lang w:eastAsia="en-CA"/>
         </w:rPr>
       </w:pPr>
-      <w:hyperlink w:anchor="_Toc289510733" w:history="1">
+      <w:hyperlink w:anchor="_Toc289606863" w:history="1">
         <w:r>
           <w:rPr>
             <w:rStyle w:val="Hyperlink"/>
@@ -3697,7 +3697,7 @@
             <w:noProof/>
             <w:webHidden/>
           </w:rPr>
-          <w:instrText xml:space="preserve"> PAGEREF _Toc289510733 \h </w:instrText>
+          <w:instrText xml:space="preserve"> PAGEREF _Toc289606863 \h </w:instrText>
         </w:r>
         <w:r>
           <w:rPr>
@@ -3717,7 +3717,7 @@
             <w:noProof/>
             <w:webHidden/>
           </w:rPr>
-          <w:t>43</w:t>
+          <w:t>49</w:t>
         </w:r>
         <w:r>
           <w:rPr>
@@ -3738,7 +3738,7 @@
           <w:lang w:eastAsia="en-CA"/>
         </w:rPr>
       </w:pPr>
-      <w:hyperlink w:anchor="_Toc289510734" w:history="1">
+      <w:hyperlink w:anchor="_Toc289606864" w:history="1">
         <w:r>
           <w:rPr>
             <w:rStyle w:val="Hyperlink"/>
@@ -3781,7 +3781,7 @@
             <w:noProof/>
             <w:webHidden/>
           </w:rPr>
-          <w:instrText xml:space="preserve"> PAGEREF _Toc289510734 \h </w:instrText>
+          <w:instrText xml:space="preserve"> PAGEREF _Toc289606864 \h </w:instrText>
         </w:r>
         <w:r>
           <w:rPr>
@@ -3801,7 +3801,7 @@
             <w:noProof/>
             <w:webHidden/>
           </w:rPr>
-          <w:t>45</w:t>
+          <w:t>51</w:t>
         </w:r>
         <w:r>
           <w:rPr>
@@ -3827,7 +3827,7 @@
           <w:lang w:eastAsia="en-CA"/>
         </w:rPr>
       </w:pPr>
-      <w:hyperlink w:anchor="_Toc289510735" w:history="1">
+      <w:hyperlink w:anchor="_Toc289606865" w:history="1">
         <w:r>
           <w:rPr>
             <w:rStyle w:val="Hyperlink"/>
@@ -3870,7 +3870,7 @@
             <w:noProof/>
             <w:webHidden/>
           </w:rPr>
-          <w:instrText xml:space="preserve"> PAGEREF _Toc289510735 \h </w:instrText>
+          <w:instrText xml:space="preserve"> PAGEREF _Toc289606865 \h </w:instrText>
         </w:r>
         <w:r>
           <w:rPr>
@@ -3890,7 +3890,7 @@
             <w:noProof/>
             <w:webHidden/>
           </w:rPr>
-          <w:t>45</w:t>
+          <w:t>51</w:t>
         </w:r>
         <w:r>
           <w:rPr>
@@ -3916,7 +3916,7 @@
           <w:lang w:eastAsia="en-CA"/>
         </w:rPr>
       </w:pPr>
-      <w:hyperlink w:anchor="_Toc289510736" w:history="1">
+      <w:hyperlink w:anchor="_Toc289606866" w:history="1">
         <w:r>
           <w:rPr>
             <w:rStyle w:val="Hyperlink"/>
@@ -3959,7 +3959,7 @@
             <w:noProof/>
             <w:webHidden/>
           </w:rPr>
-          <w:instrText xml:space="preserve"> PAGEREF _Toc289510736 \h </w:instrText>
+          <w:instrText xml:space="preserve"> PAGEREF _Toc289606866 \h </w:instrText>
         </w:r>
         <w:r>
           <w:rPr>
@@ -3979,7 +3979,7 @@
             <w:noProof/>
             <w:webHidden/>
           </w:rPr>
-          <w:t>45</w:t>
+          <w:t>51</w:t>
         </w:r>
         <w:r>
           <w:rPr>
@@ -4005,7 +4005,7 @@
           <w:lang w:eastAsia="en-CA"/>
         </w:rPr>
       </w:pPr>
-      <w:hyperlink w:anchor="_Toc289510737" w:history="1">
+      <w:hyperlink w:anchor="_Toc289606867" w:history="1">
         <w:r>
           <w:rPr>
             <w:rStyle w:val="Hyperlink"/>
@@ -4048,7 +4048,7 @@
             <w:noProof/>
             <w:webHidden/>
           </w:rPr>
-          <w:instrText xml:space="preserve"> PAGEREF _Toc289510737 \h </w:instrText>
+          <w:instrText xml:space="preserve"> PAGEREF _Toc289606867 \h </w:instrText>
         </w:r>
         <w:r>
           <w:rPr>
@@ -4068,7 +4068,7 @@
             <w:noProof/>
             <w:webHidden/>
           </w:rPr>
-          <w:t>46</w:t>
+          <w:t>52</w:t>
         </w:r>
         <w:r>
           <w:rPr>
@@ -4094,7 +4094,7 @@
           <w:lang w:eastAsia="en-CA"/>
         </w:rPr>
       </w:pPr>
-      <w:hyperlink w:anchor="_Toc289510738" w:history="1">
+      <w:hyperlink w:anchor="_Toc289606868" w:history="1">
         <w:r>
           <w:rPr>
             <w:rStyle w:val="Hyperlink"/>
@@ -4137,7 +4137,7 @@
             <w:noProof/>
             <w:webHidden/>
           </w:rPr>
-          <w:instrText xml:space="preserve"> PAGEREF _Toc289510738 \h </w:instrText>
+          <w:instrText xml:space="preserve"> PAGEREF _Toc289606868 \h </w:instrText>
         </w:r>
         <w:r>
           <w:rPr>
@@ -4157,7 +4157,7 @@
             <w:noProof/>
             <w:webHidden/>
           </w:rPr>
-          <w:t>48</w:t>
+          <w:t>54</w:t>
         </w:r>
         <w:r>
           <w:rPr>
@@ -4183,7 +4183,7 @@
           <w:lang w:eastAsia="en-CA"/>
         </w:rPr>
       </w:pPr>
-      <w:hyperlink w:anchor="_Toc289510739" w:history="1">
+      <w:hyperlink w:anchor="_Toc289606869" w:history="1">
         <w:r>
           <w:rPr>
             <w:rStyle w:val="Hyperlink"/>
@@ -4226,7 +4226,7 @@
             <w:noProof/>
             <w:webHidden/>
           </w:rPr>
-          <w:instrText xml:space="preserve"> PAGEREF _Toc289510739 \h </w:instrText>
+          <w:instrText xml:space="preserve"> PAGEREF _Toc289606869 \h </w:instrText>
         </w:r>
         <w:r>
           <w:rPr>
@@ -4246,7 +4246,7 @@
             <w:noProof/>
             <w:webHidden/>
           </w:rPr>
-          <w:t>49</w:t>
+          <w:t>55</w:t>
         </w:r>
         <w:r>
           <w:rPr>
@@ -4272,7 +4272,7 @@
           <w:lang w:eastAsia="en-CA"/>
         </w:rPr>
       </w:pPr>
-      <w:hyperlink w:anchor="_Toc289510740" w:history="1">
+      <w:hyperlink w:anchor="_Toc289606870" w:history="1">
         <w:r>
           <w:rPr>
             <w:rStyle w:val="Hyperlink"/>
@@ -4315,7 +4315,7 @@
             <w:noProof/>
             <w:webHidden/>
           </w:rPr>
-          <w:instrText xml:space="preserve"> PAGEREF _Toc289510740 \h </w:instrText>
+          <w:instrText xml:space="preserve"> PAGEREF _Toc289606870 \h </w:instrText>
         </w:r>
         <w:r>
           <w:rPr>
@@ -4335,7 +4335,7 @@
             <w:noProof/>
             <w:webHidden/>
           </w:rPr>
-          <w:t>49</w:t>
+          <w:t>55</w:t>
         </w:r>
         <w:r>
           <w:rPr>
@@ -4356,7 +4356,7 @@
           <w:lang w:eastAsia="en-CA"/>
         </w:rPr>
       </w:pPr>
-      <w:hyperlink w:anchor="_Toc289510741" w:history="1">
+      <w:hyperlink w:anchor="_Toc289606871" w:history="1">
         <w:r>
           <w:rPr>
             <w:rStyle w:val="Hyperlink"/>
@@ -4399,7 +4399,7 @@
             <w:noProof/>
             <w:webHidden/>
           </w:rPr>
-          <w:instrText xml:space="preserve"> PAGEREF _Toc289510741 \h </w:instrText>
+          <w:instrText xml:space="preserve"> PAGEREF _Toc289606871 \h </w:instrText>
         </w:r>
         <w:r>
           <w:rPr>
@@ -4419,7 +4419,7 @@
             <w:noProof/>
             <w:webHidden/>
           </w:rPr>
-          <w:t>50</w:t>
+          <w:t>56</w:t>
         </w:r>
         <w:r>
           <w:rPr>
@@ -4445,7 +4445,7 @@
           <w:lang w:eastAsia="en-CA"/>
         </w:rPr>
       </w:pPr>
-      <w:hyperlink w:anchor="_Toc289510742" w:history="1">
+      <w:hyperlink w:anchor="_Toc289606872" w:history="1">
         <w:r>
           <w:rPr>
             <w:rStyle w:val="Hyperlink"/>
@@ -4488,7 +4488,7 @@
             <w:noProof/>
             <w:webHidden/>
           </w:rPr>
-          <w:instrText xml:space="preserve"> PAGEREF _Toc289510742 \h </w:instrText>
+          <w:instrText xml:space="preserve"> PAGEREF _Toc289606872 \h </w:instrText>
         </w:r>
         <w:r>
           <w:rPr>
@@ -4508,7 +4508,7 @@
             <w:noProof/>
             <w:webHidden/>
           </w:rPr>
-          <w:t>50</w:t>
+          <w:t>56</w:t>
         </w:r>
         <w:r>
           <w:rPr>
@@ -4534,7 +4534,7 @@
           <w:lang w:eastAsia="en-CA"/>
         </w:rPr>
       </w:pPr>
-      <w:hyperlink w:anchor="_Toc289510743" w:history="1">
+      <w:hyperlink w:anchor="_Toc289606873" w:history="1">
         <w:r>
           <w:rPr>
             <w:rStyle w:val="Hyperlink"/>
@@ -4577,7 +4577,7 @@
             <w:noProof/>
             <w:webHidden/>
           </w:rPr>
-          <w:instrText xml:space="preserve"> PAGEREF _Toc289510743 \h </w:instrText>
+          <w:instrText xml:space="preserve"> PAGEREF _Toc289606873 \h </w:instrText>
         </w:r>
         <w:r>
           <w:rPr>
@@ -4597,7 +4597,7 @@
             <w:noProof/>
             <w:webHidden/>
           </w:rPr>
-          <w:t>51</w:t>
+          <w:t>57</w:t>
         </w:r>
         <w:r>
           <w:rPr>
@@ -4623,7 +4623,7 @@
           <w:lang w:eastAsia="en-CA"/>
         </w:rPr>
       </w:pPr>
-      <w:hyperlink w:anchor="_Toc289510744" w:history="1">
+      <w:hyperlink w:anchor="_Toc289606874" w:history="1">
         <w:r>
           <w:rPr>
             <w:rStyle w:val="Hyperlink"/>
@@ -4666,7 +4666,7 @@
             <w:noProof/>
             <w:webHidden/>
           </w:rPr>
-          <w:instrText xml:space="preserve"> PAGEREF _Toc289510744 \h </w:instrText>
+          <w:instrText xml:space="preserve"> PAGEREF _Toc289606874 \h </w:instrText>
         </w:r>
         <w:r>
           <w:rPr>
@@ -4686,7 +4686,7 @@
             <w:noProof/>
             <w:webHidden/>
           </w:rPr>
-          <w:t>52</w:t>
+          <w:t>57</w:t>
         </w:r>
         <w:r>
           <w:rPr>
@@ -4712,7 +4712,7 @@
           <w:lang w:eastAsia="en-CA"/>
         </w:rPr>
       </w:pPr>
-      <w:hyperlink w:anchor="_Toc289510745" w:history="1">
+      <w:hyperlink w:anchor="_Toc289606875" w:history="1">
         <w:r>
           <w:rPr>
             <w:rStyle w:val="Hyperlink"/>
@@ -4755,7 +4755,7 @@
             <w:noProof/>
             <w:webHidden/>
           </w:rPr>
-          <w:instrText xml:space="preserve"> PAGEREF _Toc289510745 \h </w:instrText>
+          <w:instrText xml:space="preserve"> PAGEREF _Toc289606875 \h </w:instrText>
         </w:r>
         <w:r>
           <w:rPr>
@@ -4775,7 +4775,7 @@
             <w:noProof/>
             <w:webHidden/>
           </w:rPr>
-          <w:t>52</w:t>
+          <w:t>58</w:t>
         </w:r>
         <w:r>
           <w:rPr>
@@ -4801,7 +4801,7 @@
           <w:lang w:eastAsia="en-CA"/>
         </w:rPr>
       </w:pPr>
-      <w:hyperlink w:anchor="_Toc289510746" w:history="1">
+      <w:hyperlink w:anchor="_Toc289606876" w:history="1">
         <w:r>
           <w:rPr>
             <w:rStyle w:val="Hyperlink"/>
@@ -4844,7 +4844,7 @@
             <w:noProof/>
             <w:webHidden/>
           </w:rPr>
-          <w:instrText xml:space="preserve"> PAGEREF _Toc289510746 \h </w:instrText>
+          <w:instrText xml:space="preserve"> PAGEREF _Toc289606876 \h </w:instrText>
         </w:r>
         <w:r>
           <w:rPr>
@@ -4864,7 +4864,7 @@
             <w:noProof/>
             <w:webHidden/>
           </w:rPr>
-          <w:t>55</w:t>
+          <w:t>61</w:t>
         </w:r>
         <w:r>
           <w:rPr>
@@ -4890,7 +4890,7 @@
           <w:lang w:eastAsia="en-CA"/>
         </w:rPr>
       </w:pPr>
-      <w:hyperlink w:anchor="_Toc289510747" w:history="1">
+      <w:hyperlink w:anchor="_Toc289606877" w:history="1">
         <w:r>
           <w:rPr>
             <w:rStyle w:val="Hyperlink"/>
@@ -4933,7 +4933,7 @@
             <w:noProof/>
             <w:webHidden/>
           </w:rPr>
-          <w:instrText xml:space="preserve"> PAGEREF _Toc289510747 \h </w:instrText>
+          <w:instrText xml:space="preserve"> PAGEREF _Toc289606877 \h </w:instrText>
         </w:r>
         <w:r>
           <w:rPr>
@@ -4953,7 +4953,7 @@
             <w:noProof/>
             <w:webHidden/>
           </w:rPr>
-          <w:t>56</w:t>
+          <w:t>62</w:t>
         </w:r>
         <w:r>
           <w:rPr>
@@ -4974,7 +4974,7 @@
           <w:lang w:eastAsia="en-CA"/>
         </w:rPr>
       </w:pPr>
-      <w:hyperlink w:anchor="_Toc289510748" w:history="1">
+      <w:hyperlink w:anchor="_Toc289606878" w:history="1">
         <w:r>
           <w:rPr>
             <w:rStyle w:val="Hyperlink"/>
@@ -5017,7 +5017,7 @@
             <w:noProof/>
             <w:webHidden/>
           </w:rPr>
-          <w:instrText xml:space="preserve"> PAGEREF _Toc289510748 \h </w:instrText>
+          <w:instrText xml:space="preserve"> PAGEREF _Toc289606878 \h </w:instrText>
         </w:r>
         <w:r>
           <w:rPr>
@@ -5037,7 +5037,7 @@
             <w:noProof/>
             <w:webHidden/>
           </w:rPr>
-          <w:t>56</w:t>
+          <w:t>62</w:t>
         </w:r>
         <w:r>
           <w:rPr>
@@ -5058,7 +5058,7 @@
           <w:lang w:eastAsia="en-CA"/>
         </w:rPr>
       </w:pPr>
-      <w:hyperlink w:anchor="_Toc289510749" w:history="1">
+      <w:hyperlink w:anchor="_Toc289606879" w:history="1">
         <w:r>
           <w:rPr>
             <w:rStyle w:val="Hyperlink"/>
@@ -5101,7 +5101,7 @@
             <w:noProof/>
             <w:webHidden/>
           </w:rPr>
-          <w:instrText xml:space="preserve"> PAGEREF _Toc289510749 \h </w:instrText>
+          <w:instrText xml:space="preserve"> PAGEREF _Toc289606879 \h </w:instrText>
         </w:r>
         <w:r>
           <w:rPr>
@@ -5121,7 +5121,7 @@
             <w:noProof/>
             <w:webHidden/>
           </w:rPr>
-          <w:t>58</w:t>
+          <w:t>64</w:t>
         </w:r>
         <w:r>
           <w:rPr>
@@ -5142,7 +5142,7 @@
           <w:lang w:eastAsia="en-CA"/>
         </w:rPr>
       </w:pPr>
-      <w:hyperlink w:anchor="_Toc289510750" w:history="1">
+      <w:hyperlink w:anchor="_Toc289606880" w:history="1">
         <w:r>
           <w:rPr>
             <w:rStyle w:val="Hyperlink"/>
@@ -5170,7 +5170,7 @@
             <w:noProof/>
             <w:webHidden/>
           </w:rPr>
-          <w:instrText xml:space="preserve"> PAGEREF _Toc289510750 \h </w:instrText>
+          <w:instrText xml:space="preserve"> PAGEREF _Toc289606880 \h </w:instrText>
         </w:r>
         <w:r>
           <w:rPr>
@@ -5190,7 +5190,7 @@
             <w:noProof/>
             <w:webHidden/>
           </w:rPr>
-          <w:t>59</w:t>
+          <w:t>65</w:t>
         </w:r>
         <w:r>
           <w:rPr>
@@ -5211,7 +5211,7 @@
           <w:lang w:eastAsia="en-CA"/>
         </w:rPr>
       </w:pPr>
-      <w:hyperlink w:anchor="_Toc289510751" w:history="1">
+      <w:hyperlink w:anchor="_Toc289606881" w:history="1">
         <w:r>
           <w:rPr>
             <w:rStyle w:val="Hyperlink"/>
@@ -5238,7 +5238,7 @@
             <w:noProof/>
             <w:webHidden/>
           </w:rPr>
-          <w:instrText xml:space="preserve"> PAGEREF _Toc289510751 \h </w:instrText>
+          <w:instrText xml:space="preserve"> PAGEREF _Toc289606881 \h </w:instrText>
         </w:r>
         <w:r>
           <w:rPr>
@@ -5258,7 +5258,7 @@
             <w:noProof/>
             <w:webHidden/>
           </w:rPr>
-          <w:t>59</w:t>
+          <w:t>65</w:t>
         </w:r>
         <w:r>
           <w:rPr>
@@ -5279,7 +5279,7 @@
           <w:lang w:eastAsia="en-CA"/>
         </w:rPr>
       </w:pPr>
-      <w:hyperlink w:anchor="_Toc289510752" w:history="1">
+      <w:hyperlink w:anchor="_Toc289606882" w:history="1">
         <w:r>
           <w:rPr>
             <w:rStyle w:val="Hyperlink"/>
@@ -5306,7 +5306,7 @@
             <w:noProof/>
             <w:webHidden/>
           </w:rPr>
-          <w:instrText xml:space="preserve"> PAGEREF _Toc289510752 \h </w:instrText>
+          <w:instrText xml:space="preserve"> PAGEREF _Toc289606882 \h </w:instrText>
         </w:r>
         <w:r>
           <w:rPr>
@@ -5326,7 +5326,7 @@
             <w:noProof/>
             <w:webHidden/>
           </w:rPr>
-          <w:t>59</w:t>
+          <w:t>65</w:t>
         </w:r>
         <w:r>
           <w:rPr>
@@ -5347,7 +5347,7 @@
           <w:lang w:eastAsia="en-CA"/>
         </w:rPr>
       </w:pPr>
-      <w:hyperlink w:anchor="_Toc289510753" w:history="1">
+      <w:hyperlink w:anchor="_Toc289606883" w:history="1">
         <w:r>
           <w:rPr>
             <w:rStyle w:val="Hyperlink"/>
@@ -5374,7 +5374,7 @@
             <w:noProof/>
             <w:webHidden/>
           </w:rPr>
-          <w:instrText xml:space="preserve"> PAGEREF _Toc289510753 \h </w:instrText>
+          <w:instrText xml:space="preserve"> PAGEREF _Toc289606883 \h </w:instrText>
         </w:r>
         <w:r>
           <w:rPr>
@@ -5394,7 +5394,7 @@
             <w:noProof/>
             <w:webHidden/>
           </w:rPr>
-          <w:t>59</w:t>
+          <w:t>65</w:t>
         </w:r>
         <w:r>
           <w:rPr>
@@ -5417,7 +5417,7 @@
       <w:pPr>
         <w:pStyle w:val="Heading1"/>
       </w:pPr>
-      <w:bookmarkStart w:id="1" w:name="_Toc289510696"/>
+      <w:bookmarkStart w:id="1" w:name="_Toc289606826"/>
       <w:r>
         <w:lastRenderedPageBreak/>
         <w:t>List of Figures</w:t>
@@ -5430,6 +5430,8 @@
         <w:tabs>
           <w:tab w:val="right" w:leader="dot" w:pos="8630"/>
         </w:tabs>
+        <w:spacing w:line="240" w:lineRule="auto"/>
+        <w:ind w:left="1134" w:hanging="1134"/>
         <w:rPr>
           <w:rFonts w:asciiTheme="minorHAnsi" w:eastAsiaTheme="minorEastAsia" w:hAnsiTheme="minorHAnsi" w:cstheme="minorBidi"/>
           <w:noProof/>
@@ -5458,7 +5460,7 @@
         </w:rPr>
         <w:fldChar w:fldCharType="separate"/>
       </w:r>
-      <w:hyperlink w:anchor="_Toc289510754" w:history="1">
+      <w:hyperlink w:anchor="_Toc289606884" w:history="1">
         <w:r>
           <w:rPr>
             <w:rStyle w:val="Hyperlink"/>
@@ -5485,7 +5487,7 @@
             <w:noProof/>
             <w:webHidden/>
           </w:rPr>
-          <w:instrText xml:space="preserve"> PAGEREF _Toc289510754 \h </w:instrText>
+          <w:instrText xml:space="preserve"> PAGEREF _Toc289606884 \h </w:instrText>
         </w:r>
         <w:r>
           <w:rPr>
@@ -5522,6 +5524,8 @@
         <w:tabs>
           <w:tab w:val="right" w:leader="dot" w:pos="8630"/>
         </w:tabs>
+        <w:spacing w:line="240" w:lineRule="auto"/>
+        <w:ind w:left="1134" w:hanging="1134"/>
         <w:rPr>
           <w:rFonts w:asciiTheme="minorHAnsi" w:eastAsiaTheme="minorEastAsia" w:hAnsiTheme="minorHAnsi" w:cstheme="minorBidi"/>
           <w:noProof/>
@@ -5529,13 +5533,13 @@
           <w:lang w:eastAsia="en-CA"/>
         </w:rPr>
       </w:pPr>
-      <w:hyperlink w:anchor="_Toc289510755" w:history="1">
+      <w:hyperlink w:anchor="_Toc289606885" w:history="1">
         <w:r>
           <w:rPr>
             <w:rStyle w:val="Hyperlink"/>
             <w:noProof/>
           </w:rPr>
-          <w:t>Figure 9.1: Class diagram of the main classes concerning user and robot state management in the server side controller component.</w:t>
+          <w:t>Figure 9.1: Class diagram of the main classes concerning user and robot state management in the server side controller component</w:t>
         </w:r>
         <w:r>
           <w:rPr>
@@ -5556,7 +5560,7 @@
             <w:noProof/>
             <w:webHidden/>
           </w:rPr>
-          <w:instrText xml:space="preserve"> PAGEREF _Toc289510755 \h </w:instrText>
+          <w:instrText xml:space="preserve"> PAGEREF _Toc289606885 \h </w:instrText>
         </w:r>
         <w:r>
           <w:rPr>
@@ -5593,6 +5597,8 @@
         <w:tabs>
           <w:tab w:val="right" w:leader="dot" w:pos="8630"/>
         </w:tabs>
+        <w:spacing w:line="240" w:lineRule="auto"/>
+        <w:ind w:left="1134" w:hanging="1134"/>
         <w:rPr>
           <w:rFonts w:asciiTheme="minorHAnsi" w:eastAsiaTheme="minorEastAsia" w:hAnsiTheme="minorHAnsi" w:cstheme="minorBidi"/>
           <w:noProof/>
@@ -5600,13 +5606,13 @@
           <w:lang w:eastAsia="en-CA"/>
         </w:rPr>
       </w:pPr>
-      <w:hyperlink w:anchor="_Toc289510756" w:history="1">
+      <w:hyperlink w:anchor="_Toc289606886" w:history="1">
         <w:r>
           <w:rPr>
             <w:rStyle w:val="Hyperlink"/>
             <w:noProof/>
           </w:rPr>
-          <w:t>Figure 10.1: How commands are received.</w:t>
+          <w:t>Figure 9.2: Sequence diagram of Android client registration</w:t>
         </w:r>
         <w:r>
           <w:rPr>
@@ -5627,7 +5633,7 @@
             <w:noProof/>
             <w:webHidden/>
           </w:rPr>
-          <w:instrText xml:space="preserve"> PAGEREF _Toc289510756 \h </w:instrText>
+          <w:instrText xml:space="preserve"> PAGEREF _Toc289606886 \h </w:instrText>
         </w:r>
         <w:r>
           <w:rPr>
@@ -5647,7 +5653,7 @@
             <w:noProof/>
             <w:webHidden/>
           </w:rPr>
-          <w:t>37</w:t>
+          <w:t>21</w:t>
         </w:r>
         <w:r>
           <w:rPr>
@@ -5664,6 +5670,8 @@
         <w:tabs>
           <w:tab w:val="right" w:leader="dot" w:pos="8630"/>
         </w:tabs>
+        <w:spacing w:line="240" w:lineRule="auto"/>
+        <w:ind w:left="1134" w:hanging="1134"/>
         <w:rPr>
           <w:rFonts w:asciiTheme="minorHAnsi" w:eastAsiaTheme="minorEastAsia" w:hAnsiTheme="minorHAnsi" w:cstheme="minorBidi"/>
           <w:noProof/>
@@ -5671,13 +5679,13 @@
           <w:lang w:eastAsia="en-CA"/>
         </w:rPr>
       </w:pPr>
-      <w:hyperlink w:anchor="_Toc289510757" w:history="1">
+      <w:hyperlink w:anchor="_Toc289606887" w:history="1">
         <w:r>
           <w:rPr>
             <w:rStyle w:val="Hyperlink"/>
             <w:noProof/>
           </w:rPr>
-          <w:t>Figure 12.1 – An example of coverage output from EclEmma</w:t>
+          <w:t>Figure 9.3: Sequence diagram of robot client registration</w:t>
         </w:r>
         <w:r>
           <w:rPr>
@@ -5698,7 +5706,7 @@
             <w:noProof/>
             <w:webHidden/>
           </w:rPr>
-          <w:instrText xml:space="preserve"> PAGEREF _Toc289510757 \h </w:instrText>
+          <w:instrText xml:space="preserve"> PAGEREF _Toc289606887 \h </w:instrText>
         </w:r>
         <w:r>
           <w:rPr>
@@ -5718,7 +5726,7 @@
             <w:noProof/>
             <w:webHidden/>
           </w:rPr>
-          <w:t>52</w:t>
+          <w:t>23</w:t>
         </w:r>
         <w:r>
           <w:rPr>
@@ -5728,52 +5736,6 @@
           <w:fldChar w:fldCharType="end"/>
         </w:r>
       </w:hyperlink>
-    </w:p>
-    <w:p>
-      <w:pPr>
-        <w:spacing w:line="240" w:lineRule="auto"/>
-        <w:rPr>
-          <w:noProof/>
-        </w:rPr>
-      </w:pPr>
-      <w:r>
-        <w:rPr>
-          <w:sz w:val="28"/>
-          <w:szCs w:val="28"/>
-        </w:rPr>
-        <w:fldChar w:fldCharType="end"/>
-      </w:r>
-      <w:r>
-        <w:rPr>
-          <w:sz w:val="28"/>
-          <w:szCs w:val="28"/>
-        </w:rPr>
-        <w:fldChar w:fldCharType="begin"/>
-      </w:r>
-      <w:r>
-        <w:rPr>
-          <w:sz w:val="28"/>
-          <w:szCs w:val="28"/>
-        </w:rPr>
-        <w:instrText xml:space="preserve"> TOC \h \z \c "Table" </w:instrText>
-      </w:r>
-      <w:r>
-        <w:rPr>
-          <w:sz w:val="28"/>
-          <w:szCs w:val="28"/>
-        </w:rPr>
-        <w:fldChar w:fldCharType="separate"/>
-      </w:r>
-    </w:p>
-    <w:p>
-      <w:pPr>
-        <w:pStyle w:val="Heading1"/>
-      </w:pPr>
-      <w:bookmarkStart w:id="2" w:name="_Toc289510697"/>
-      <w:r>
-        <w:t>List of Tables</w:t>
-      </w:r>
-      <w:bookmarkEnd w:id="2"/>
     </w:p>
     <w:p>
       <w:pPr>
@@ -5781,19 +5743,22 @@
         <w:tabs>
           <w:tab w:val="right" w:leader="dot" w:pos="8630"/>
         </w:tabs>
-        <w:rPr>
+        <w:spacing w:line="240" w:lineRule="auto"/>
+        <w:ind w:left="1134" w:hanging="1134"/>
+        <w:rPr>
+          <w:rFonts w:asciiTheme="minorHAnsi" w:eastAsiaTheme="minorEastAsia" w:hAnsiTheme="minorHAnsi" w:cstheme="minorBidi"/>
           <w:noProof/>
           <w:sz w:val="22"/>
           <w:lang w:eastAsia="en-CA"/>
         </w:rPr>
       </w:pPr>
-      <w:hyperlink w:anchor="_Toc288677435" w:history="1">
+      <w:hyperlink w:anchor="_Toc289606888" w:history="1">
         <w:r>
           <w:rPr>
             <w:rStyle w:val="Hyperlink"/>
             <w:noProof/>
           </w:rPr>
-          <w:t>Table 4.1: RoboWars Use Case Names and Descriptions</w:t>
+          <w:t>Figure 9.4: Collaboration diagram outlining the game launch process.</w:t>
         </w:r>
         <w:r>
           <w:rPr>
@@ -5814,7 +5779,7 @@
             <w:noProof/>
             <w:webHidden/>
           </w:rPr>
-          <w:instrText xml:space="preserve"> PAGEREF _Toc288677435 \h </w:instrText>
+          <w:instrText xml:space="preserve"> PAGEREF _Toc289606888 \h </w:instrText>
         </w:r>
         <w:r>
           <w:rPr>
@@ -5834,7 +5799,552 @@
             <w:noProof/>
             <w:webHidden/>
           </w:rPr>
-          <w:t>14</w:t>
+          <w:t>26</w:t>
+        </w:r>
+        <w:r>
+          <w:rPr>
+            <w:noProof/>
+            <w:webHidden/>
+          </w:rPr>
+          <w:fldChar w:fldCharType="end"/>
+        </w:r>
+      </w:hyperlink>
+    </w:p>
+    <w:p>
+      <w:pPr>
+        <w:pStyle w:val="TableofFigures"/>
+        <w:tabs>
+          <w:tab w:val="right" w:leader="dot" w:pos="8630"/>
+        </w:tabs>
+        <w:spacing w:line="240" w:lineRule="auto"/>
+        <w:ind w:left="1134" w:hanging="1134"/>
+        <w:rPr>
+          <w:rFonts w:asciiTheme="minorHAnsi" w:eastAsiaTheme="minorEastAsia" w:hAnsiTheme="minorHAnsi" w:cstheme="minorBidi"/>
+          <w:noProof/>
+          <w:sz w:val="22"/>
+          <w:lang w:eastAsia="en-CA"/>
+        </w:rPr>
+      </w:pPr>
+      <w:hyperlink w:anchor="_Toc289606889" w:history="1">
+        <w:r>
+          <w:rPr>
+            <w:rStyle w:val="Hyperlink"/>
+            <w:noProof/>
+          </w:rPr>
+          <w:t>Figure 9.5: Deployment diagram of the testing system used for RTP/RTSP streaming</w:t>
+        </w:r>
+        <w:r>
+          <w:rPr>
+            <w:noProof/>
+            <w:webHidden/>
+          </w:rPr>
+          <w:tab/>
+        </w:r>
+        <w:r>
+          <w:rPr>
+            <w:noProof/>
+            <w:webHidden/>
+          </w:rPr>
+          <w:fldChar w:fldCharType="begin"/>
+        </w:r>
+        <w:r>
+          <w:rPr>
+            <w:noProof/>
+            <w:webHidden/>
+          </w:rPr>
+          <w:instrText xml:space="preserve"> PAGEREF _Toc289606889 \h </w:instrText>
+        </w:r>
+        <w:r>
+          <w:rPr>
+            <w:noProof/>
+            <w:webHidden/>
+          </w:rPr>
+        </w:r>
+        <w:r>
+          <w:rPr>
+            <w:noProof/>
+            <w:webHidden/>
+          </w:rPr>
+          <w:fldChar w:fldCharType="separate"/>
+        </w:r>
+        <w:r>
+          <w:rPr>
+            <w:noProof/>
+            <w:webHidden/>
+          </w:rPr>
+          <w:t>28</w:t>
+        </w:r>
+        <w:r>
+          <w:rPr>
+            <w:noProof/>
+            <w:webHidden/>
+          </w:rPr>
+          <w:fldChar w:fldCharType="end"/>
+        </w:r>
+      </w:hyperlink>
+    </w:p>
+    <w:p>
+      <w:pPr>
+        <w:pStyle w:val="TableofFigures"/>
+        <w:tabs>
+          <w:tab w:val="right" w:leader="dot" w:pos="8630"/>
+        </w:tabs>
+        <w:spacing w:line="240" w:lineRule="auto"/>
+        <w:ind w:left="1134" w:hanging="1134"/>
+        <w:rPr>
+          <w:rFonts w:asciiTheme="minorHAnsi" w:eastAsiaTheme="minorEastAsia" w:hAnsiTheme="minorHAnsi" w:cstheme="minorBidi"/>
+          <w:noProof/>
+          <w:sz w:val="22"/>
+          <w:lang w:eastAsia="en-CA"/>
+        </w:rPr>
+      </w:pPr>
+      <w:hyperlink w:anchor="_Toc289606890" w:history="1">
+        <w:r>
+          <w:rPr>
+            <w:rStyle w:val="Hyperlink"/>
+            <w:noProof/>
+          </w:rPr>
+          <w:t>Figure 9.6: Class diagram of classes responsible for media streaming</w:t>
+        </w:r>
+        <w:r>
+          <w:rPr>
+            <w:noProof/>
+            <w:webHidden/>
+          </w:rPr>
+          <w:tab/>
+        </w:r>
+        <w:r>
+          <w:rPr>
+            <w:noProof/>
+            <w:webHidden/>
+          </w:rPr>
+          <w:fldChar w:fldCharType="begin"/>
+        </w:r>
+        <w:r>
+          <w:rPr>
+            <w:noProof/>
+            <w:webHidden/>
+          </w:rPr>
+          <w:instrText xml:space="preserve"> PAGEREF _Toc289606890 \h </w:instrText>
+        </w:r>
+        <w:r>
+          <w:rPr>
+            <w:noProof/>
+            <w:webHidden/>
+          </w:rPr>
+        </w:r>
+        <w:r>
+          <w:rPr>
+            <w:noProof/>
+            <w:webHidden/>
+          </w:rPr>
+          <w:fldChar w:fldCharType="separate"/>
+        </w:r>
+        <w:r>
+          <w:rPr>
+            <w:noProof/>
+            <w:webHidden/>
+          </w:rPr>
+          <w:t>30</w:t>
+        </w:r>
+        <w:r>
+          <w:rPr>
+            <w:noProof/>
+            <w:webHidden/>
+          </w:rPr>
+          <w:fldChar w:fldCharType="end"/>
+        </w:r>
+      </w:hyperlink>
+    </w:p>
+    <w:p>
+      <w:pPr>
+        <w:pStyle w:val="TableofFigures"/>
+        <w:tabs>
+          <w:tab w:val="right" w:leader="dot" w:pos="8630"/>
+        </w:tabs>
+        <w:spacing w:line="240" w:lineRule="auto"/>
+        <w:ind w:left="1134" w:hanging="1134"/>
+        <w:rPr>
+          <w:rFonts w:asciiTheme="minorHAnsi" w:eastAsiaTheme="minorEastAsia" w:hAnsiTheme="minorHAnsi" w:cstheme="minorBidi"/>
+          <w:noProof/>
+          <w:sz w:val="22"/>
+          <w:lang w:eastAsia="en-CA"/>
+        </w:rPr>
+      </w:pPr>
+      <w:hyperlink w:anchor="_Toc289606891" w:history="1">
+        <w:r>
+          <w:rPr>
+            <w:rStyle w:val="Hyperlink"/>
+            <w:noProof/>
+          </w:rPr>
+          <w:t>Figure 9.7: The administrator view of the RoboWars server lobby</w:t>
+        </w:r>
+        <w:r>
+          <w:rPr>
+            <w:noProof/>
+            <w:webHidden/>
+          </w:rPr>
+          <w:tab/>
+        </w:r>
+        <w:r>
+          <w:rPr>
+            <w:noProof/>
+            <w:webHidden/>
+          </w:rPr>
+          <w:fldChar w:fldCharType="begin"/>
+        </w:r>
+        <w:r>
+          <w:rPr>
+            <w:noProof/>
+            <w:webHidden/>
+          </w:rPr>
+          <w:instrText xml:space="preserve"> PAGEREF _Toc289606891 \h </w:instrText>
+        </w:r>
+        <w:r>
+          <w:rPr>
+            <w:noProof/>
+            <w:webHidden/>
+          </w:rPr>
+        </w:r>
+        <w:r>
+          <w:rPr>
+            <w:noProof/>
+            <w:webHidden/>
+          </w:rPr>
+          <w:fldChar w:fldCharType="separate"/>
+        </w:r>
+        <w:r>
+          <w:rPr>
+            <w:noProof/>
+            <w:webHidden/>
+          </w:rPr>
+          <w:t>33</w:t>
+        </w:r>
+        <w:r>
+          <w:rPr>
+            <w:noProof/>
+            <w:webHidden/>
+          </w:rPr>
+          <w:fldChar w:fldCharType="end"/>
+        </w:r>
+      </w:hyperlink>
+    </w:p>
+    <w:p>
+      <w:pPr>
+        <w:pStyle w:val="TableofFigures"/>
+        <w:tabs>
+          <w:tab w:val="right" w:leader="dot" w:pos="8630"/>
+        </w:tabs>
+        <w:spacing w:line="240" w:lineRule="auto"/>
+        <w:ind w:left="1134" w:hanging="1134"/>
+        <w:rPr>
+          <w:rFonts w:asciiTheme="minorHAnsi" w:eastAsiaTheme="minorEastAsia" w:hAnsiTheme="minorHAnsi" w:cstheme="minorBidi"/>
+          <w:noProof/>
+          <w:sz w:val="22"/>
+          <w:lang w:eastAsia="en-CA"/>
+        </w:rPr>
+      </w:pPr>
+      <w:hyperlink w:anchor="_Toc289606892" w:history="1">
+        <w:r>
+          <w:rPr>
+            <w:rStyle w:val="Hyperlink"/>
+            <w:noProof/>
+          </w:rPr>
+          <w:t>Figure 9.8: A screenshot of the camera configuration and preview GUI</w:t>
+        </w:r>
+        <w:r>
+          <w:rPr>
+            <w:noProof/>
+            <w:webHidden/>
+          </w:rPr>
+          <w:tab/>
+        </w:r>
+        <w:r>
+          <w:rPr>
+            <w:noProof/>
+            <w:webHidden/>
+          </w:rPr>
+          <w:fldChar w:fldCharType="begin"/>
+        </w:r>
+        <w:r>
+          <w:rPr>
+            <w:noProof/>
+            <w:webHidden/>
+          </w:rPr>
+          <w:instrText xml:space="preserve"> PAGEREF _Toc289606892 \h </w:instrText>
+        </w:r>
+        <w:r>
+          <w:rPr>
+            <w:noProof/>
+            <w:webHidden/>
+          </w:rPr>
+        </w:r>
+        <w:r>
+          <w:rPr>
+            <w:noProof/>
+            <w:webHidden/>
+          </w:rPr>
+          <w:fldChar w:fldCharType="separate"/>
+        </w:r>
+        <w:r>
+          <w:rPr>
+            <w:noProof/>
+            <w:webHidden/>
+          </w:rPr>
+          <w:t>35</w:t>
+        </w:r>
+        <w:r>
+          <w:rPr>
+            <w:noProof/>
+            <w:webHidden/>
+          </w:rPr>
+          <w:fldChar w:fldCharType="end"/>
+        </w:r>
+      </w:hyperlink>
+    </w:p>
+    <w:p>
+      <w:pPr>
+        <w:pStyle w:val="TableofFigures"/>
+        <w:tabs>
+          <w:tab w:val="right" w:leader="dot" w:pos="8630"/>
+        </w:tabs>
+        <w:spacing w:line="240" w:lineRule="auto"/>
+        <w:ind w:left="1134" w:hanging="1134"/>
+        <w:rPr>
+          <w:rFonts w:asciiTheme="minorHAnsi" w:eastAsiaTheme="minorEastAsia" w:hAnsiTheme="minorHAnsi" w:cstheme="minorBidi"/>
+          <w:noProof/>
+          <w:sz w:val="22"/>
+          <w:lang w:eastAsia="en-CA"/>
+        </w:rPr>
+      </w:pPr>
+      <w:hyperlink w:anchor="_Toc289606893" w:history="1">
+        <w:r>
+          <w:rPr>
+            <w:rStyle w:val="Hyperlink"/>
+            <w:noProof/>
+          </w:rPr>
+          <w:t>Figure 10.1: How commands are received.</w:t>
+        </w:r>
+        <w:r>
+          <w:rPr>
+            <w:noProof/>
+            <w:webHidden/>
+          </w:rPr>
+          <w:tab/>
+        </w:r>
+        <w:r>
+          <w:rPr>
+            <w:noProof/>
+            <w:webHidden/>
+          </w:rPr>
+          <w:fldChar w:fldCharType="begin"/>
+        </w:r>
+        <w:r>
+          <w:rPr>
+            <w:noProof/>
+            <w:webHidden/>
+          </w:rPr>
+          <w:instrText xml:space="preserve"> PAGEREF _Toc289606893 \h </w:instrText>
+        </w:r>
+        <w:r>
+          <w:rPr>
+            <w:noProof/>
+            <w:webHidden/>
+          </w:rPr>
+        </w:r>
+        <w:r>
+          <w:rPr>
+            <w:noProof/>
+            <w:webHidden/>
+          </w:rPr>
+          <w:fldChar w:fldCharType="separate"/>
+        </w:r>
+        <w:r>
+          <w:rPr>
+            <w:noProof/>
+            <w:webHidden/>
+          </w:rPr>
+          <w:t>43</w:t>
+        </w:r>
+        <w:r>
+          <w:rPr>
+            <w:noProof/>
+            <w:webHidden/>
+          </w:rPr>
+          <w:fldChar w:fldCharType="end"/>
+        </w:r>
+      </w:hyperlink>
+    </w:p>
+    <w:p>
+      <w:pPr>
+        <w:pStyle w:val="TableofFigures"/>
+        <w:tabs>
+          <w:tab w:val="right" w:leader="dot" w:pos="8630"/>
+        </w:tabs>
+        <w:spacing w:line="240" w:lineRule="auto"/>
+        <w:ind w:left="1134" w:hanging="1134"/>
+        <w:rPr>
+          <w:rFonts w:asciiTheme="minorHAnsi" w:eastAsiaTheme="minorEastAsia" w:hAnsiTheme="minorHAnsi" w:cstheme="minorBidi"/>
+          <w:noProof/>
+          <w:sz w:val="22"/>
+          <w:lang w:eastAsia="en-CA"/>
+        </w:rPr>
+      </w:pPr>
+      <w:hyperlink w:anchor="_Toc289606894" w:history="1">
+        <w:r>
+          <w:rPr>
+            <w:rStyle w:val="Hyperlink"/>
+            <w:noProof/>
+          </w:rPr>
+          <w:t>Figure 12.1 – An example of coverage output from EclEmma</w:t>
+        </w:r>
+        <w:r>
+          <w:rPr>
+            <w:noProof/>
+            <w:webHidden/>
+          </w:rPr>
+          <w:tab/>
+        </w:r>
+        <w:r>
+          <w:rPr>
+            <w:noProof/>
+            <w:webHidden/>
+          </w:rPr>
+          <w:fldChar w:fldCharType="begin"/>
+        </w:r>
+        <w:r>
+          <w:rPr>
+            <w:noProof/>
+            <w:webHidden/>
+          </w:rPr>
+          <w:instrText xml:space="preserve"> PAGEREF _Toc289606894 \h </w:instrText>
+        </w:r>
+        <w:r>
+          <w:rPr>
+            <w:noProof/>
+            <w:webHidden/>
+          </w:rPr>
+        </w:r>
+        <w:r>
+          <w:rPr>
+            <w:noProof/>
+            <w:webHidden/>
+          </w:rPr>
+          <w:fldChar w:fldCharType="separate"/>
+        </w:r>
+        <w:r>
+          <w:rPr>
+            <w:noProof/>
+            <w:webHidden/>
+          </w:rPr>
+          <w:t>58</w:t>
+        </w:r>
+        <w:r>
+          <w:rPr>
+            <w:noProof/>
+            <w:webHidden/>
+          </w:rPr>
+          <w:fldChar w:fldCharType="end"/>
+        </w:r>
+      </w:hyperlink>
+    </w:p>
+    <w:p>
+      <w:pPr>
+        <w:spacing w:line="240" w:lineRule="auto"/>
+        <w:rPr>
+          <w:sz w:val="28"/>
+          <w:szCs w:val="28"/>
+        </w:rPr>
+      </w:pPr>
+      <w:r>
+        <w:rPr>
+          <w:sz w:val="28"/>
+          <w:szCs w:val="28"/>
+        </w:rPr>
+        <w:fldChar w:fldCharType="end"/>
+      </w:r>
+    </w:p>
+    <w:p>
+      <w:pPr>
+        <w:pStyle w:val="Heading1"/>
+        <w:rPr>
+          <w:noProof/>
+        </w:rPr>
+      </w:pPr>
+      <w:r>
+        <w:t>List of Tables</w:t>
+      </w:r>
+      <w:r>
+        <w:fldChar w:fldCharType="begin"/>
+      </w:r>
+      <w:r>
+        <w:instrText xml:space="preserve"> TOC \h \z \c "Table" </w:instrText>
+      </w:r>
+      <w:r>
+        <w:fldChar w:fldCharType="separate"/>
+      </w:r>
+    </w:p>
+    <w:p>
+      <w:pPr>
+        <w:pStyle w:val="TableofFigures"/>
+        <w:tabs>
+          <w:tab w:val="right" w:leader="dot" w:pos="8630"/>
+        </w:tabs>
+        <w:rPr>
+          <w:rFonts w:asciiTheme="minorHAnsi" w:eastAsiaTheme="minorEastAsia" w:hAnsiTheme="minorHAnsi" w:cstheme="minorBidi"/>
+          <w:noProof/>
+          <w:sz w:val="22"/>
+          <w:lang w:eastAsia="en-CA"/>
+        </w:rPr>
+      </w:pPr>
+      <w:hyperlink w:anchor="_Toc289606895" w:history="1">
+        <w:r>
+          <w:rPr>
+            <w:rStyle w:val="Hyperlink"/>
+            <w:noProof/>
+          </w:rPr>
+          <w:t>Table 7.1: RoboWars use case names and descriptions</w:t>
+        </w:r>
+        <w:r>
+          <w:rPr>
+            <w:noProof/>
+            <w:webHidden/>
+          </w:rPr>
+          <w:tab/>
+        </w:r>
+        <w:r>
+          <w:rPr>
+            <w:noProof/>
+            <w:webHidden/>
+          </w:rPr>
+          <w:fldChar w:fldCharType="begin"/>
+        </w:r>
+        <w:r>
+          <w:rPr>
+            <w:noProof/>
+            <w:webHidden/>
+          </w:rPr>
+          <w:instrText xml:space="preserve"> PAGEREF _Toc289606895 \h </w:instrText>
+        </w:r>
+        <w:r>
+          <w:rPr>
+            <w:noProof/>
+            <w:webHidden/>
+          </w:rPr>
+        </w:r>
+        <w:r>
+          <w:rPr>
+            <w:noProof/>
+            <w:webHidden/>
+          </w:rPr>
+          <w:fldChar w:fldCharType="separate"/>
+        </w:r>
+        <w:r>
+          <w:rPr>
+            <w:noProof/>
+            <w:webHidden/>
+          </w:rPr>
+          <w:t>13</w:t>
         </w:r>
         <w:r>
           <w:rPr>
@@ -5875,7 +6385,7 @@
       <w:pPr>
         <w:pStyle w:val="Heading1"/>
       </w:pPr>
-      <w:bookmarkStart w:id="3" w:name="_Toc289510698"/>
+      <w:bookmarkStart w:id="2" w:name="_Toc289606828"/>
       <w:r>
         <w:lastRenderedPageBreak/>
         <w:t>Introduction</w:t>
@@ -5884,7 +6394,7 @@
       <w:r>
         <w:t xml:space="preserve"> (Alex Craig)</w:t>
       </w:r>
-      <w:bookmarkEnd w:id="3"/>
+      <w:bookmarkEnd w:id="2"/>
     </w:p>
     <w:p>
       <w:r>
@@ -6136,7 +6646,7 @@
       <w:pPr>
         <w:pStyle w:val="Heading1"/>
       </w:pPr>
-      <w:bookmarkStart w:id="4" w:name="_Toc289510699"/>
+      <w:bookmarkStart w:id="3" w:name="_Toc289606829"/>
       <w:r>
         <w:t xml:space="preserve">The Engineering Project (Steve </w:t>
       </w:r>
@@ -6148,48 +6658,48 @@
       <w:r>
         <w:t>)</w:t>
       </w:r>
+      <w:bookmarkEnd w:id="3"/>
+    </w:p>
+    <w:p>
+      <w:pPr>
+        <w:rPr>
+          <w:szCs w:val="24"/>
+        </w:rPr>
+      </w:pPr>
+      <w:r>
+        <w:rPr>
+          <w:szCs w:val="24"/>
+        </w:rPr>
+        <w:t>Doing this last...</w:t>
+      </w:r>
+    </w:p>
+    <w:p>
+      <w:pPr>
+        <w:pStyle w:val="Heading1"/>
+      </w:pPr>
+      <w:bookmarkStart w:id="4" w:name="_Toc289606830"/>
+      <w:r>
+        <w:t>Background and Terminology</w:t>
+      </w:r>
       <w:bookmarkEnd w:id="4"/>
     </w:p>
     <w:p>
       <w:pPr>
-        <w:rPr>
-          <w:szCs w:val="24"/>
-        </w:rPr>
-      </w:pPr>
-      <w:r>
-        <w:rPr>
-          <w:szCs w:val="24"/>
-        </w:rPr>
-        <w:t>Doing this last...</w:t>
-      </w:r>
-    </w:p>
-    <w:p>
-      <w:pPr>
-        <w:pStyle w:val="Heading1"/>
-      </w:pPr>
-      <w:bookmarkStart w:id="5" w:name="_Toc289510700"/>
-      <w:r>
-        <w:t>Background and Terminology</w:t>
+        <w:pStyle w:val="Heading2"/>
+      </w:pPr>
+      <w:bookmarkStart w:id="5" w:name="_Toc289606831"/>
+      <w:r>
+        <w:t xml:space="preserve">Android (Steve </w:t>
+      </w:r>
+      <w:proofErr w:type="spellStart"/>
+      <w:r>
+        <w:t>Legere</w:t>
+      </w:r>
+      <w:proofErr w:type="spellEnd"/>
+      <w:r>
+        <w:t>)</w:t>
       </w:r>
       <w:bookmarkEnd w:id="5"/>
-    </w:p>
-    <w:p>
-      <w:pPr>
-        <w:pStyle w:val="Heading2"/>
-      </w:pPr>
-      <w:bookmarkStart w:id="6" w:name="_Toc289510701"/>
-      <w:r>
-        <w:t xml:space="preserve">Android (Steve </w:t>
-      </w:r>
-      <w:proofErr w:type="spellStart"/>
-      <w:r>
-        <w:t>Legere</w:t>
-      </w:r>
-      <w:proofErr w:type="spellEnd"/>
-      <w:r>
-        <w:t>)</w:t>
-      </w:r>
-      <w:bookmarkEnd w:id="6"/>
     </w:p>
     <w:p>
       <w:pPr>
@@ -6215,11 +6725,11 @@
       <w:pPr>
         <w:pStyle w:val="Heading3"/>
       </w:pPr>
-      <w:bookmarkStart w:id="7" w:name="_Toc289510702"/>
+      <w:bookmarkStart w:id="6" w:name="_Toc289606832"/>
       <w:r>
         <w:t>Operating System</w:t>
       </w:r>
-      <w:bookmarkEnd w:id="7"/>
+      <w:bookmarkEnd w:id="6"/>
     </w:p>
     <w:p>
       <w:pPr>
@@ -6504,11 +7014,11 @@
       <w:pPr>
         <w:pStyle w:val="Heading3"/>
       </w:pPr>
-      <w:bookmarkStart w:id="8" w:name="_Toc289510703"/>
+      <w:bookmarkStart w:id="7" w:name="_Toc289606833"/>
       <w:r>
         <w:t>Emulator</w:t>
       </w:r>
-      <w:bookmarkEnd w:id="8"/>
+      <w:bookmarkEnd w:id="7"/>
     </w:p>
     <w:p>
       <w:pPr>
@@ -6590,11 +7100,11 @@
       <w:pPr>
         <w:pStyle w:val="Heading3"/>
       </w:pPr>
-      <w:bookmarkStart w:id="9" w:name="_Toc289510704"/>
+      <w:bookmarkStart w:id="8" w:name="_Toc289606834"/>
       <w:r>
         <w:t>Additional Libraries</w:t>
       </w:r>
-      <w:bookmarkEnd w:id="9"/>
+      <w:bookmarkEnd w:id="8"/>
     </w:p>
     <w:p>
       <w:pPr>
@@ -6701,7 +7211,7 @@
       <w:pPr>
         <w:pStyle w:val="Heading2"/>
       </w:pPr>
-      <w:bookmarkStart w:id="10" w:name="_Toc289510705"/>
+      <w:bookmarkStart w:id="9" w:name="_Toc289606835"/>
       <w:r>
         <w:t xml:space="preserve">Lego </w:t>
       </w:r>
@@ -6713,17 +7223,17 @@
       <w:r>
         <w:t xml:space="preserve"> NXT 2.0 (Michael Wright)</w:t>
       </w:r>
+      <w:bookmarkEnd w:id="9"/>
+    </w:p>
+    <w:p>
+      <w:pPr>
+        <w:pStyle w:val="Heading3"/>
+      </w:pPr>
+      <w:bookmarkStart w:id="10" w:name="_Toc289606836"/>
+      <w:r>
+        <w:t>Robotic Requirements</w:t>
+      </w:r>
       <w:bookmarkEnd w:id="10"/>
-    </w:p>
-    <w:p>
-      <w:pPr>
-        <w:pStyle w:val="Heading3"/>
-      </w:pPr>
-      <w:bookmarkStart w:id="11" w:name="_Toc289510706"/>
-      <w:r>
-        <w:t>Robotic Requirements</w:t>
-      </w:r>
-      <w:bookmarkEnd w:id="11"/>
     </w:p>
     <w:p>
       <w:pPr>
@@ -6762,7 +7272,7 @@
       <w:pPr>
         <w:pStyle w:val="Heading3"/>
       </w:pPr>
-      <w:bookmarkStart w:id="12" w:name="_Toc289510707"/>
+      <w:bookmarkStart w:id="11" w:name="_Toc289606837"/>
       <w:proofErr w:type="spellStart"/>
       <w:r>
         <w:lastRenderedPageBreak/>
@@ -6772,126 +7282,126 @@
       <w:r>
         <w:t xml:space="preserve"> NXT 2.0 Capabilities</w:t>
       </w:r>
+      <w:bookmarkEnd w:id="11"/>
+    </w:p>
+    <w:p>
+      <w:r>
+        <w:rPr>
+          <w:szCs w:val="24"/>
+        </w:rPr>
+        <w:t xml:space="preserve">The NXT 2.0 </w:t>
+      </w:r>
+      <w:proofErr w:type="spellStart"/>
+      <w:r>
+        <w:rPr>
+          <w:szCs w:val="24"/>
+        </w:rPr>
+        <w:t>M</w:t>
+      </w:r>
+      <w:r>
+        <w:rPr>
+          <w:szCs w:val="24"/>
+        </w:rPr>
+        <w:t>indstorm</w:t>
+      </w:r>
+      <w:proofErr w:type="spellEnd"/>
+      <w:r>
+        <w:rPr>
+          <w:szCs w:val="24"/>
+        </w:rPr>
+        <w:t xml:space="preserve"> kits are the</w:t>
+      </w:r>
+      <w:r>
+        <w:rPr>
+          <w:szCs w:val="24"/>
+        </w:rPr>
+        <w:t xml:space="preserve"> 3rd generation of LEGO </w:t>
+      </w:r>
+      <w:proofErr w:type="spellStart"/>
+      <w:r>
+        <w:rPr>
+          <w:szCs w:val="24"/>
+        </w:rPr>
+        <w:t>M</w:t>
+      </w:r>
+      <w:r>
+        <w:rPr>
+          <w:szCs w:val="24"/>
+        </w:rPr>
+        <w:t>indstorms</w:t>
+      </w:r>
+      <w:proofErr w:type="spellEnd"/>
+      <w:r>
+        <w:rPr>
+          <w:szCs w:val="24"/>
+        </w:rPr>
+        <w:t xml:space="preserve">. The kit consists of three main types of devices: servo motors, input peripherals, and the NXT brick. These devices, when working together alongside the LEGO bricks offers an almost limitless number of design possibilities. The NXT brick is a 48MHz microprocessor with 64KB of SRAM. It allows up to 3 servo motors and 4 input peripherals. The brick can be connected through a wired USB 2.0 connection or wirelessly over a Bluetooth 2.1. It also has an LCD screen and a speaker capable of 8Hz playback. The servo motors are motors controlled using on board tachometers. They provide up to 180RPM with 15N•cm </w:t>
+      </w:r>
+      <w:proofErr w:type="gramStart"/>
+      <w:r>
+        <w:rPr>
+          <w:szCs w:val="24"/>
+        </w:rPr>
+        <w:t>torque</w:t>
+      </w:r>
+      <w:r>
+        <w:rPr>
+          <w:szCs w:val="24"/>
+        </w:rPr>
+        <w:t>[</w:t>
+      </w:r>
+      <w:proofErr w:type="gramEnd"/>
+      <w:r>
+        <w:rPr>
+          <w:szCs w:val="24"/>
+        </w:rPr>
+        <w:t>4]</w:t>
+      </w:r>
+      <w:r>
+        <w:rPr>
+          <w:szCs w:val="24"/>
+        </w:rPr>
+        <w:t>. The peripherals included in the kit are: two touch sensors, a colour sensor, and an ultrasonic sensor. The sensor used in our design is the LEGO colour sensor. This sensor consists of three devices: a white flood light, an infrared colour reader and a RGB LED bank for colour output and reading. This sensor can read values in full 8bit RGB colour while countering for light saturation, and brightness to return the correct 0-255 RGB value as well, LEGO provides 6 pre</w:t>
+      </w:r>
+      <w:r>
+        <w:rPr>
+          <w:szCs w:val="24"/>
+        </w:rPr>
+        <w:t>-</w:t>
+      </w:r>
+      <w:r>
+        <w:rPr>
+          <w:szCs w:val="24"/>
+        </w:rPr>
+        <w:t xml:space="preserve">programmed colours: white, black, yellow, green, blue and red </w:t>
+      </w:r>
+      <w:r>
+        <w:rPr>
+          <w:szCs w:val="24"/>
+        </w:rPr>
+        <w:t>[5]</w:t>
+      </w:r>
+      <w:r>
+        <w:rPr>
+          <w:szCs w:val="24"/>
+        </w:rPr>
+        <w:t>.</w:t>
+      </w:r>
+    </w:p>
+    <w:p>
+      <w:pPr>
+        <w:pStyle w:val="Heading3"/>
+      </w:pPr>
+      <w:bookmarkStart w:id="12" w:name="_Toc289606838"/>
+      <w:proofErr w:type="spellStart"/>
+      <w:r>
+        <w:t>RoboWars</w:t>
+      </w:r>
+      <w:proofErr w:type="spellEnd"/>
+      <w:r>
+        <w:t xml:space="preserve"> Robot Design</w:t>
+      </w:r>
       <w:bookmarkEnd w:id="12"/>
-    </w:p>
-    <w:p>
-      <w:r>
-        <w:rPr>
-          <w:szCs w:val="24"/>
-        </w:rPr>
-        <w:t xml:space="preserve">The NXT 2.0 </w:t>
-      </w:r>
-      <w:proofErr w:type="spellStart"/>
-      <w:r>
-        <w:rPr>
-          <w:szCs w:val="24"/>
-        </w:rPr>
-        <w:t>M</w:t>
-      </w:r>
-      <w:r>
-        <w:rPr>
-          <w:szCs w:val="24"/>
-        </w:rPr>
-        <w:t>indstorm</w:t>
-      </w:r>
-      <w:proofErr w:type="spellEnd"/>
-      <w:r>
-        <w:rPr>
-          <w:szCs w:val="24"/>
-        </w:rPr>
-        <w:t xml:space="preserve"> kits are the</w:t>
-      </w:r>
-      <w:r>
-        <w:rPr>
-          <w:szCs w:val="24"/>
-        </w:rPr>
-        <w:t xml:space="preserve"> 3rd generation of LEGO </w:t>
-      </w:r>
-      <w:proofErr w:type="spellStart"/>
-      <w:r>
-        <w:rPr>
-          <w:szCs w:val="24"/>
-        </w:rPr>
-        <w:t>M</w:t>
-      </w:r>
-      <w:r>
-        <w:rPr>
-          <w:szCs w:val="24"/>
-        </w:rPr>
-        <w:t>indstorms</w:t>
-      </w:r>
-      <w:proofErr w:type="spellEnd"/>
-      <w:r>
-        <w:rPr>
-          <w:szCs w:val="24"/>
-        </w:rPr>
-        <w:t xml:space="preserve">. The kit consists of three main types of devices: servo motors, input peripherals, and the NXT brick. These devices, when working together alongside the LEGO bricks offers an almost limitless number of design possibilities. The NXT brick is a 48MHz microprocessor with 64KB of SRAM. It allows up to 3 servo motors and 4 input peripherals. The brick can be connected through a wired USB 2.0 connection or wirelessly over a Bluetooth 2.1. It also has an LCD screen and a speaker capable of 8Hz playback. The servo motors are motors controlled using on board tachometers. They provide up to 180RPM with 15N•cm </w:t>
-      </w:r>
-      <w:proofErr w:type="gramStart"/>
-      <w:r>
-        <w:rPr>
-          <w:szCs w:val="24"/>
-        </w:rPr>
-        <w:t>torque</w:t>
-      </w:r>
-      <w:r>
-        <w:rPr>
-          <w:szCs w:val="24"/>
-        </w:rPr>
-        <w:t>[</w:t>
-      </w:r>
-      <w:proofErr w:type="gramEnd"/>
-      <w:r>
-        <w:rPr>
-          <w:szCs w:val="24"/>
-        </w:rPr>
-        <w:t>4]</w:t>
-      </w:r>
-      <w:r>
-        <w:rPr>
-          <w:szCs w:val="24"/>
-        </w:rPr>
-        <w:t>. The peripherals included in the kit are: two touch sensors, a colour sensor, and an ultrasonic sensor. The sensor used in our design is the LEGO colour sensor. This sensor consists of three devices: a white flood light, an infrared colour reader and a RGB LED bank for colour output and reading. This sensor can read values in full 8bit RGB colour while countering for light saturation, and brightness to return the correct 0-255 RGB value as well, LEGO provides 6 pre</w:t>
-      </w:r>
-      <w:r>
-        <w:rPr>
-          <w:szCs w:val="24"/>
-        </w:rPr>
-        <w:t>-</w:t>
-      </w:r>
-      <w:r>
-        <w:rPr>
-          <w:szCs w:val="24"/>
-        </w:rPr>
-        <w:t xml:space="preserve">programmed colours: white, black, yellow, green, blue and red </w:t>
-      </w:r>
-      <w:r>
-        <w:rPr>
-          <w:szCs w:val="24"/>
-        </w:rPr>
-        <w:t>[5]</w:t>
-      </w:r>
-      <w:r>
-        <w:rPr>
-          <w:szCs w:val="24"/>
-        </w:rPr>
-        <w:t>.</w:t>
-      </w:r>
-    </w:p>
-    <w:p>
-      <w:pPr>
-        <w:pStyle w:val="Heading3"/>
-      </w:pPr>
-      <w:bookmarkStart w:id="13" w:name="_Toc289510708"/>
-      <w:proofErr w:type="spellStart"/>
-      <w:r>
-        <w:t>RoboWars</w:t>
-      </w:r>
-      <w:proofErr w:type="spellEnd"/>
-      <w:r>
-        <w:t xml:space="preserve"> Robot Design</w:t>
-      </w:r>
-      <w:bookmarkEnd w:id="13"/>
     </w:p>
     <w:p>
       <w:pPr>
@@ -6947,13 +7457,13 @@
       <w:pPr>
         <w:pStyle w:val="Heading1"/>
       </w:pPr>
-      <w:bookmarkStart w:id="14" w:name="_Toc288392664"/>
-      <w:bookmarkStart w:id="15" w:name="_Toc289510709"/>
+      <w:bookmarkStart w:id="13" w:name="_Toc288392664"/>
+      <w:bookmarkStart w:id="14" w:name="_Toc289606839"/>
       <w:r>
         <w:t>Requirements (Alex Craig)</w:t>
       </w:r>
+      <w:bookmarkEnd w:id="13"/>
       <w:bookmarkEnd w:id="14"/>
-      <w:bookmarkEnd w:id="15"/>
     </w:p>
     <w:p>
       <w:r>
@@ -6987,7 +7497,7 @@
       <w:pPr>
         <w:pStyle w:val="Caption"/>
       </w:pPr>
-      <w:bookmarkStart w:id="16" w:name="_Toc288677435"/>
+      <w:bookmarkStart w:id="15" w:name="_Toc289606895"/>
       <w:proofErr w:type="gramStart"/>
       <w:r>
         <w:t>Table</w:t>
@@ -7039,7 +7549,7 @@
       <w:r>
         <w:t>escriptions</w:t>
       </w:r>
-      <w:bookmarkEnd w:id="16"/>
+      <w:bookmarkEnd w:id="15"/>
     </w:p>
     <w:tbl>
       <w:tblPr>
@@ -8742,82 +9252,82 @@
       <w:pPr>
         <w:pStyle w:val="Heading1"/>
       </w:pPr>
-      <w:bookmarkStart w:id="17" w:name="_Toc288392665"/>
-      <w:bookmarkStart w:id="18" w:name="_Toc289510710"/>
+      <w:bookmarkStart w:id="16" w:name="_Toc288392665"/>
+      <w:bookmarkStart w:id="17" w:name="_Toc289606840"/>
       <w:r>
         <w:lastRenderedPageBreak/>
         <w:t>Overall System Architecture (Alex Craig)</w:t>
       </w:r>
+      <w:bookmarkEnd w:id="16"/>
       <w:bookmarkEnd w:id="17"/>
+    </w:p>
+    <w:p>
+      <w:r>
+        <w:t xml:space="preserve">The </w:t>
+      </w:r>
+      <w:proofErr w:type="spellStart"/>
+      <w:r>
+        <w:t>RoboWars</w:t>
+      </w:r>
+      <w:proofErr w:type="spellEnd"/>
+      <w:r>
+        <w:t xml:space="preserve"> system is designed as a centralized system, in which both robot and Android clients connect to a central server which manages the system state and propagates informati</w:t>
+      </w:r>
+      <w:r>
+        <w:t>on between clients as required.</w:t>
+      </w:r>
+    </w:p>
+    <w:p>
+      <w:pPr>
+        <w:pStyle w:val="Caption"/>
+      </w:pPr>
+      <w:bookmarkStart w:id="18" w:name="_Toc289606884"/>
+      <w:proofErr w:type="gramStart"/>
+      <w:r>
+        <w:t xml:space="preserve">Figure </w:t>
+      </w:r>
+      <w:fldSimple w:instr=" STYLEREF 1 \s ">
+        <w:r>
+          <w:rPr>
+            <w:noProof/>
+          </w:rPr>
+          <w:t>8</w:t>
+        </w:r>
+      </w:fldSimple>
+      <w:r>
+        <w:t>.</w:t>
+      </w:r>
+      <w:proofErr w:type="gramEnd"/>
+      <w:r>
+        <w:fldChar w:fldCharType="begin"/>
+      </w:r>
+      <w:r>
+        <w:instrText xml:space="preserve"> SEQ Figure \* ARABIC \s 1 </w:instrText>
+      </w:r>
+      <w:r>
+        <w:fldChar w:fldCharType="separate"/>
+      </w:r>
+      <w:r>
+        <w:rPr>
+          <w:noProof/>
+        </w:rPr>
+        <w:t>1</w:t>
+      </w:r>
+      <w:r>
+        <w:fldChar w:fldCharType="end"/>
+      </w:r>
+      <w:r>
+        <w:t xml:space="preserve">: A deployment diagram of the complete </w:t>
+      </w:r>
+      <w:proofErr w:type="spellStart"/>
+      <w:r>
+        <w:t>RoboWars</w:t>
+      </w:r>
+      <w:proofErr w:type="spellEnd"/>
+      <w:r>
+        <w:t xml:space="preserve"> system. Note that multiple instances of the Robot and Android nodes can be serviced by a single Central Server node.</w:t>
+      </w:r>
       <w:bookmarkEnd w:id="18"/>
-    </w:p>
-    <w:p>
-      <w:r>
-        <w:t xml:space="preserve">The </w:t>
-      </w:r>
-      <w:proofErr w:type="spellStart"/>
-      <w:r>
-        <w:t>RoboWars</w:t>
-      </w:r>
-      <w:proofErr w:type="spellEnd"/>
-      <w:r>
-        <w:t xml:space="preserve"> system is designed as a centralized system, in which both robot and Android clients connect to a central server which manages the system state and propagates informati</w:t>
-      </w:r>
-      <w:r>
-        <w:t>on between clients as required.</w:t>
-      </w:r>
-    </w:p>
-    <w:p>
-      <w:pPr>
-        <w:pStyle w:val="Caption"/>
-      </w:pPr>
-      <w:bookmarkStart w:id="19" w:name="_Toc289510754"/>
-      <w:proofErr w:type="gramStart"/>
-      <w:r>
-        <w:t xml:space="preserve">Figure </w:t>
-      </w:r>
-      <w:fldSimple w:instr=" STYLEREF 1 \s ">
-        <w:r>
-          <w:rPr>
-            <w:noProof/>
-          </w:rPr>
-          <w:t>8</w:t>
-        </w:r>
-      </w:fldSimple>
-      <w:r>
-        <w:t>.</w:t>
-      </w:r>
-      <w:proofErr w:type="gramEnd"/>
-      <w:r>
-        <w:fldChar w:fldCharType="begin"/>
-      </w:r>
-      <w:r>
-        <w:instrText xml:space="preserve"> SEQ Figure \* ARABIC \s 1 </w:instrText>
-      </w:r>
-      <w:r>
-        <w:fldChar w:fldCharType="separate"/>
-      </w:r>
-      <w:r>
-        <w:rPr>
-          <w:noProof/>
-        </w:rPr>
-        <w:t>1</w:t>
-      </w:r>
-      <w:r>
-        <w:fldChar w:fldCharType="end"/>
-      </w:r>
-      <w:r>
-        <w:t xml:space="preserve">: A deployment diagram of the complete </w:t>
-      </w:r>
-      <w:proofErr w:type="spellStart"/>
-      <w:r>
-        <w:t>RoboWars</w:t>
-      </w:r>
-      <w:proofErr w:type="spellEnd"/>
-      <w:r>
-        <w:t xml:space="preserve"> system. Note that multiple instances of the Robot and Android nodes can be serviced by a single Central Server node.</w:t>
-      </w:r>
-      <w:bookmarkEnd w:id="19"/>
     </w:p>
     <w:p>
       <w:pPr>
@@ -8850,7 +9360,7 @@
           <v:shape id="_x0000_i1025" type="#_x0000_t75" style="width:237pt;height:385.5pt" o:ole="" o:bordertopcolor="this" o:borderleftcolor="this" o:borderbottomcolor="this" o:borderrightcolor="this">
             <v:imagedata r:id="rId8" o:title=""/>
           </v:shape>
-          <o:OLEObject Type="Embed" ProgID="Visio.Drawing.11" ShapeID="_x0000_i1025" DrawAspect="Content" ObjectID="_1363257684" r:id="rId9"/>
+          <o:OLEObject Type="Embed" ProgID="Visio.Drawing.11" ShapeID="_x0000_i1025" DrawAspect="Content" ObjectID="_1363348737" r:id="rId9"/>
         </w:object>
       </w:r>
     </w:p>
@@ -8993,8 +9503,8 @@
       <w:pPr>
         <w:pStyle w:val="Heading1"/>
       </w:pPr>
-      <w:bookmarkStart w:id="20" w:name="_Toc289510711"/>
-      <w:bookmarkStart w:id="21" w:name="_Toc288392670"/>
+      <w:bookmarkStart w:id="19" w:name="_Toc288392670"/>
+      <w:bookmarkStart w:id="20" w:name="_Toc289606841"/>
       <w:r>
         <w:t>Server Implementation</w:t>
       </w:r>
@@ -9017,58 +9527,58 @@
       <w:pPr>
         <w:pStyle w:val="Heading2"/>
       </w:pPr>
-      <w:bookmarkStart w:id="22" w:name="_Toc288392667"/>
-      <w:bookmarkStart w:id="23" w:name="_Toc289510712"/>
+      <w:bookmarkStart w:id="21" w:name="_Toc288392667"/>
+      <w:bookmarkStart w:id="22" w:name="_Toc289606842"/>
       <w:r>
         <w:lastRenderedPageBreak/>
         <w:t>Controller - User and Robot State Management and Data Propagation (Alex Craig)</w:t>
       </w:r>
+      <w:bookmarkEnd w:id="21"/>
       <w:bookmarkEnd w:id="22"/>
+    </w:p>
+    <w:p>
+      <w:pPr>
+        <w:pStyle w:val="Caption"/>
+      </w:pPr>
+      <w:bookmarkStart w:id="23" w:name="_Toc289606885"/>
+      <w:proofErr w:type="gramStart"/>
+      <w:r>
+        <w:t xml:space="preserve">Figure </w:t>
+      </w:r>
+      <w:fldSimple w:instr=" STYLEREF 1 \s ">
+        <w:r>
+          <w:rPr>
+            <w:noProof/>
+          </w:rPr>
+          <w:t>9</w:t>
+        </w:r>
+      </w:fldSimple>
+      <w:r>
+        <w:t>.</w:t>
+      </w:r>
+      <w:proofErr w:type="gramEnd"/>
+      <w:r>
+        <w:fldChar w:fldCharType="begin"/>
+      </w:r>
+      <w:r>
+        <w:instrText xml:space="preserve"> SEQ Figure \* ARABIC \s 1 </w:instrText>
+      </w:r>
+      <w:r>
+        <w:fldChar w:fldCharType="separate"/>
+      </w:r>
+      <w:r>
+        <w:rPr>
+          <w:noProof/>
+        </w:rPr>
+        <w:t>1</w:t>
+      </w:r>
+      <w:r>
+        <w:fldChar w:fldCharType="end"/>
+      </w:r>
+      <w:r>
+        <w:t>: Class diagram of the main classes concerning user and robot state management in the server side controller component</w:t>
+      </w:r>
       <w:bookmarkEnd w:id="23"/>
-    </w:p>
-    <w:p>
-      <w:pPr>
-        <w:pStyle w:val="Caption"/>
-      </w:pPr>
-      <w:bookmarkStart w:id="24" w:name="_Toc289510755"/>
-      <w:proofErr w:type="gramStart"/>
-      <w:r>
-        <w:t xml:space="preserve">Figure </w:t>
-      </w:r>
-      <w:fldSimple w:instr=" STYLEREF 1 \s ">
-        <w:r>
-          <w:rPr>
-            <w:noProof/>
-          </w:rPr>
-          <w:t>9</w:t>
-        </w:r>
-      </w:fldSimple>
-      <w:r>
-        <w:t>.</w:t>
-      </w:r>
-      <w:proofErr w:type="gramEnd"/>
-      <w:r>
-        <w:fldChar w:fldCharType="begin"/>
-      </w:r>
-      <w:r>
-        <w:instrText xml:space="preserve"> SEQ Figure \* ARABIC \s 1 </w:instrText>
-      </w:r>
-      <w:r>
-        <w:fldChar w:fldCharType="separate"/>
-      </w:r>
-      <w:r>
-        <w:rPr>
-          <w:noProof/>
-        </w:rPr>
-        <w:t>1</w:t>
-      </w:r>
-      <w:r>
-        <w:fldChar w:fldCharType="end"/>
-      </w:r>
-      <w:r>
-        <w:t>: Class diagram of the main classes concerning user and robot state management in the server side controller component</w:t>
-      </w:r>
-      <w:bookmarkEnd w:id="24"/>
     </w:p>
     <w:p>
       <w:pPr>
@@ -9162,6 +9672,7 @@
       <w:pPr>
         <w:pStyle w:val="Caption"/>
       </w:pPr>
+      <w:bookmarkStart w:id="24" w:name="_Toc289606886"/>
       <w:proofErr w:type="gramStart"/>
       <w:r>
         <w:t xml:space="preserve">Figure </w:t>
@@ -9202,6 +9713,7 @@
       <w:r>
         <w:t xml:space="preserve"> of Android client registration</w:t>
       </w:r>
+      <w:bookmarkEnd w:id="24"/>
     </w:p>
     <w:p>
       <w:pPr>
@@ -9330,6 +9842,7 @@
       <w:pPr>
         <w:pStyle w:val="Caption"/>
       </w:pPr>
+      <w:bookmarkStart w:id="25" w:name="_Toc289606887"/>
       <w:proofErr w:type="gramStart"/>
       <w:r>
         <w:lastRenderedPageBreak/>
@@ -9368,6 +9881,7 @@
       <w:r>
         <w:t>: Sequence diagram of robot client registration</w:t>
       </w:r>
+      <w:bookmarkEnd w:id="25"/>
     </w:p>
     <w:p>
       <w:pPr>
@@ -9744,6 +10258,7 @@
       <w:pPr>
         <w:pStyle w:val="Caption"/>
       </w:pPr>
+      <w:bookmarkStart w:id="26" w:name="_Toc289606888"/>
       <w:proofErr w:type="gramStart"/>
       <w:r>
         <w:lastRenderedPageBreak/>
@@ -9782,6 +10297,7 @@
       <w:r>
         <w:t>: Collaboration diagram outlining the game launch process.</w:t>
       </w:r>
+      <w:bookmarkEnd w:id="26"/>
     </w:p>
     <w:p>
       <w:pPr>
@@ -9876,24 +10392,24 @@
       <w:pPr>
         <w:pStyle w:val="Heading2"/>
       </w:pPr>
-      <w:bookmarkStart w:id="25" w:name="_Toc288392668"/>
-      <w:bookmarkStart w:id="26" w:name="_Toc289510713"/>
+      <w:bookmarkStart w:id="27" w:name="_Toc288392668"/>
+      <w:bookmarkStart w:id="28" w:name="_Toc289606843"/>
       <w:r>
         <w:lastRenderedPageBreak/>
         <w:t>Controller – Real Time Video Streaming (Alex Craig)</w:t>
       </w:r>
-      <w:bookmarkEnd w:id="25"/>
-      <w:bookmarkEnd w:id="26"/>
+      <w:bookmarkEnd w:id="27"/>
+      <w:bookmarkEnd w:id="28"/>
     </w:p>
     <w:p>
       <w:pPr>
         <w:pStyle w:val="Heading3"/>
       </w:pPr>
-      <w:bookmarkStart w:id="27" w:name="_Toc289510714"/>
+      <w:bookmarkStart w:id="29" w:name="_Toc289606844"/>
       <w:r>
         <w:t>Alternative Solution – RTP/RTSP Streaming</w:t>
       </w:r>
-      <w:bookmarkEnd w:id="27"/>
+      <w:bookmarkEnd w:id="29"/>
     </w:p>
     <w:p>
       <w:r>
@@ -9992,6 +10508,7 @@
       <w:pPr>
         <w:pStyle w:val="Caption"/>
       </w:pPr>
+      <w:bookmarkStart w:id="30" w:name="_Toc289606889"/>
       <w:proofErr w:type="gramStart"/>
       <w:r>
         <w:lastRenderedPageBreak/>
@@ -10030,6 +10547,7 @@
       <w:r>
         <w:t>: Deployment diagram of the testing system used for RTP/RTSP streaming</w:t>
       </w:r>
+      <w:bookmarkEnd w:id="30"/>
     </w:p>
     <w:p>
       <w:pPr>
@@ -10136,11 +10654,11 @@
       <w:pPr>
         <w:pStyle w:val="Heading3"/>
       </w:pPr>
-      <w:bookmarkStart w:id="28" w:name="_Toc289510715"/>
+      <w:bookmarkStart w:id="31" w:name="_Toc289606845"/>
       <w:r>
         <w:t>Implemented Solution – Custom UDP Protocol</w:t>
       </w:r>
-      <w:bookmarkEnd w:id="28"/>
+      <w:bookmarkEnd w:id="31"/>
     </w:p>
     <w:p>
       <w:r>
@@ -10157,6 +10675,7 @@
       <w:pPr>
         <w:pStyle w:val="Caption"/>
       </w:pPr>
+      <w:bookmarkStart w:id="32" w:name="_Toc289606890"/>
       <w:proofErr w:type="gramStart"/>
       <w:r>
         <w:lastRenderedPageBreak/>
@@ -10195,6 +10714,7 @@
       <w:r>
         <w:t>: Class diagram of classes responsible for media streaming</w:t>
       </w:r>
+      <w:bookmarkEnd w:id="32"/>
     </w:p>
     <w:p>
       <w:pPr>
@@ -10602,16 +11122,17 @@
       <w:pPr>
         <w:pStyle w:val="Heading2"/>
       </w:pPr>
-      <w:bookmarkStart w:id="29" w:name="_Toc289510716"/>
+      <w:bookmarkStart w:id="33" w:name="_Toc289606846"/>
       <w:r>
         <w:t>View – Administration Panel and Camera Configuration (Alex Craig)</w:t>
       </w:r>
-      <w:bookmarkEnd w:id="29"/>
+      <w:bookmarkEnd w:id="33"/>
     </w:p>
     <w:p>
       <w:pPr>
         <w:pStyle w:val="Caption"/>
       </w:pPr>
+      <w:bookmarkStart w:id="34" w:name="_Toc289606891"/>
       <w:proofErr w:type="gramStart"/>
       <w:r>
         <w:t xml:space="preserve">Figure </w:t>
@@ -10657,6 +11178,7 @@
       <w:r>
         <w:t xml:space="preserve"> server lobby</w:t>
       </w:r>
+      <w:bookmarkEnd w:id="34"/>
     </w:p>
     <w:p>
       <w:pPr>
@@ -10664,7 +11186,7 @@
       </w:pPr>
       <w:r>
         <w:pict>
-          <v:shape id="_x0000_i1034" type="#_x0000_t75" style="width:431.25pt;height:222.75pt">
+          <v:shape id="_x0000_i1032" type="#_x0000_t75" style="width:431.25pt;height:222.75pt">
             <v:imagedata r:id="rId16" o:title="LobbyScreenshot"/>
           </v:shape>
         </w:pict>
@@ -10769,12 +11291,72 @@
       <w:r>
         <w:t xml:space="preserve"> instance, and allows the administrator to configure the camera settings for the server.</w:t>
       </w:r>
+      <w:r>
+        <w:t xml:space="preserve"> A screenshot of the camera configuration interface can be seen in Figure 9.8.</w:t>
+      </w:r>
+    </w:p>
+    <w:p>
+      <w:pPr>
+        <w:pStyle w:val="Caption"/>
+      </w:pPr>
+      <w:bookmarkStart w:id="35" w:name="_Toc289606892"/>
+      <w:proofErr w:type="gramStart"/>
+      <w:r>
+        <w:lastRenderedPageBreak/>
+        <w:t xml:space="preserve">Figure </w:t>
+      </w:r>
+      <w:fldSimple w:instr=" STYLEREF 1 \s ">
+        <w:r>
+          <w:rPr>
+            <w:noProof/>
+          </w:rPr>
+          <w:t>9</w:t>
+        </w:r>
+      </w:fldSimple>
+      <w:r>
+        <w:t>.</w:t>
+      </w:r>
+      <w:proofErr w:type="gramEnd"/>
+      <w:r>
+        <w:fldChar w:fldCharType="begin"/>
+      </w:r>
+      <w:r>
+        <w:instrText xml:space="preserve"> SEQ Figure \* ARABIC \s 1 </w:instrText>
+      </w:r>
+      <w:r>
+        <w:fldChar w:fldCharType="separate"/>
+      </w:r>
+      <w:r>
+        <w:rPr>
+          <w:noProof/>
+        </w:rPr>
+        <w:t>8</w:t>
+      </w:r>
+      <w:r>
+        <w:fldChar w:fldCharType="end"/>
+      </w:r>
+      <w:r>
+        <w:t>: A screenshot of the camera configuration and preview GUI</w:t>
+      </w:r>
+      <w:bookmarkEnd w:id="35"/>
+    </w:p>
+    <w:p>
+      <w:pPr>
+        <w:jc w:val="center"/>
+      </w:pPr>
+      <w:r>
+        <w:pict>
+          <v:shape id="_x0000_i1035" type="#_x0000_t75" style="width:431.25pt;height:269.25pt">
+            <v:imagedata r:id="rId17" o:title="CameraPreviewScreenshot"/>
+          </v:shape>
+        </w:pict>
+      </w:r>
     </w:p>
     <w:p>
       <w:pPr>
         <w:pStyle w:val="Heading2"/>
       </w:pPr>
-      <w:bookmarkStart w:id="30" w:name="_Toc289510717"/>
+      <w:bookmarkStart w:id="36" w:name="_Toc289606847"/>
       <w:r>
         <w:t xml:space="preserve">View – 2D Display (Alex </w:t>
       </w:r>
@@ -10786,7 +11368,7 @@
       <w:r>
         <w:t>)</w:t>
       </w:r>
-      <w:bookmarkEnd w:id="30"/>
+      <w:bookmarkEnd w:id="36"/>
     </w:p>
     <w:p>
       <w:r>
@@ -10848,8 +11430,8 @@
       <w:pPr>
         <w:pStyle w:val="Heading2"/>
       </w:pPr>
-      <w:bookmarkStart w:id="31" w:name="_Toc288392669"/>
-      <w:bookmarkStart w:id="32" w:name="_Toc289510718"/>
+      <w:bookmarkStart w:id="37" w:name="_Toc288392669"/>
+      <w:bookmarkStart w:id="38" w:name="_Toc289606848"/>
       <w:r>
         <w:t xml:space="preserve">Model - Virtual World Model Implementation (Alex </w:t>
       </w:r>
@@ -10861,18 +11443,18 @@
       <w:r>
         <w:t>)</w:t>
       </w:r>
-      <w:bookmarkEnd w:id="31"/>
-      <w:bookmarkEnd w:id="32"/>
+      <w:bookmarkEnd w:id="37"/>
+      <w:bookmarkEnd w:id="38"/>
     </w:p>
     <w:p>
       <w:pPr>
         <w:pStyle w:val="Heading3"/>
       </w:pPr>
-      <w:bookmarkStart w:id="33" w:name="_Toc289510719"/>
+      <w:bookmarkStart w:id="39" w:name="_Toc289606849"/>
       <w:r>
         <w:t>Architecture</w:t>
       </w:r>
-      <w:bookmarkEnd w:id="33"/>
+      <w:bookmarkEnd w:id="39"/>
     </w:p>
     <w:p>
       <w:r>
@@ -10958,11 +11540,11 @@
       <w:pPr>
         <w:pStyle w:val="Heading3"/>
       </w:pPr>
-      <w:bookmarkStart w:id="34" w:name="_Toc289510720"/>
+      <w:bookmarkStart w:id="40" w:name="_Toc289606850"/>
       <w:r>
         <w:t>Use of Java Event Model</w:t>
       </w:r>
-      <w:bookmarkEnd w:id="34"/>
+      <w:bookmarkEnd w:id="40"/>
     </w:p>
     <w:p>
       <w:r>
@@ -11043,7 +11625,7 @@
       <w:pPr>
         <w:pStyle w:val="Heading3"/>
       </w:pPr>
-      <w:bookmarkStart w:id="35" w:name="_Toc289510721"/>
+      <w:bookmarkStart w:id="41" w:name="_Toc289606851"/>
       <w:proofErr w:type="spellStart"/>
       <w:r>
         <w:t>GameEntities</w:t>
@@ -11052,7 +11634,7 @@
       <w:r>
         <w:t xml:space="preserve"> and 2D Collision Detection</w:t>
       </w:r>
-      <w:bookmarkEnd w:id="35"/>
+      <w:bookmarkEnd w:id="41"/>
     </w:p>
     <w:p>
       <w:r>
@@ -11085,7 +11667,7 @@
       <w:pPr>
         <w:pStyle w:val="Heading3"/>
       </w:pPr>
-      <w:bookmarkStart w:id="36" w:name="_Toc289510722"/>
+      <w:bookmarkStart w:id="42" w:name="_Toc289606852"/>
       <w:proofErr w:type="spellStart"/>
       <w:r>
         <w:t>GameRobot</w:t>
@@ -11098,7 +11680,7 @@
       <w:r>
         <w:t>RobotCommands</w:t>
       </w:r>
-      <w:bookmarkEnd w:id="36"/>
+      <w:bookmarkEnd w:id="42"/>
       <w:proofErr w:type="spellEnd"/>
     </w:p>
     <w:p>
@@ -11205,7 +11787,7 @@
       <w:pPr>
         <w:pStyle w:val="Heading3"/>
       </w:pPr>
-      <w:bookmarkStart w:id="37" w:name="_Toc289510723"/>
+      <w:bookmarkStart w:id="43" w:name="_Toc289606853"/>
       <w:r>
         <w:t xml:space="preserve">Android Incompatibility with </w:t>
       </w:r>
@@ -11217,7 +11799,7 @@
       <w:r>
         <w:t xml:space="preserve"> Pose</w:t>
       </w:r>
-      <w:bookmarkEnd w:id="37"/>
+      <w:bookmarkEnd w:id="43"/>
     </w:p>
     <w:p>
       <w:r>
@@ -11261,14 +11843,14 @@
       <w:pPr>
         <w:pStyle w:val="Heading2"/>
       </w:pPr>
-      <w:bookmarkStart w:id="38" w:name="_Toc289510724"/>
+      <w:bookmarkStart w:id="44" w:name="_Toc289606854"/>
       <w:r>
         <w:t xml:space="preserve">Server-Side </w:t>
       </w:r>
       <w:r>
         <w:t>Logging (Alex Craig)</w:t>
       </w:r>
-      <w:bookmarkEnd w:id="38"/>
+      <w:bookmarkEnd w:id="44"/>
     </w:p>
     <w:p>
       <w:r>
@@ -11349,7 +11931,7 @@
       <w:pPr>
         <w:pStyle w:val="Heading1"/>
       </w:pPr>
-      <w:bookmarkStart w:id="39" w:name="_Toc289510725"/>
+      <w:bookmarkStart w:id="45" w:name="_Toc289606855"/>
       <w:r>
         <w:t>Robot Client Implementation (Micha</w:t>
       </w:r>
@@ -11362,18 +11944,18 @@
       <w:r>
         <w:t xml:space="preserve"> Wright)</w:t>
       </w:r>
-      <w:bookmarkEnd w:id="21"/>
-      <w:bookmarkEnd w:id="39"/>
+      <w:bookmarkEnd w:id="19"/>
+      <w:bookmarkEnd w:id="45"/>
     </w:p>
     <w:p>
       <w:pPr>
         <w:pStyle w:val="Heading2"/>
       </w:pPr>
-      <w:bookmarkStart w:id="40" w:name="_Toc289510726"/>
+      <w:bookmarkStart w:id="46" w:name="_Toc289606856"/>
       <w:r>
         <w:t>Client Implementation</w:t>
       </w:r>
-      <w:bookmarkEnd w:id="40"/>
+      <w:bookmarkEnd w:id="46"/>
     </w:p>
     <w:p>
       <w:pPr>
@@ -11716,7 +12298,7 @@
         <w:pStyle w:val="Caption"/>
         <w:jc w:val="left"/>
       </w:pPr>
-      <w:bookmarkStart w:id="41" w:name="_Toc289510756"/>
+      <w:bookmarkStart w:id="47" w:name="_Toc289606893"/>
       <w:proofErr w:type="gramStart"/>
       <w:r>
         <w:lastRenderedPageBreak/>
@@ -11755,7 +12337,7 @@
       <w:r>
         <w:t>: How commands are received.</w:t>
       </w:r>
-      <w:bookmarkEnd w:id="41"/>
+      <w:bookmarkEnd w:id="47"/>
     </w:p>
     <w:p>
       <w:pPr>
@@ -11768,8 +12350,8 @@
           <w:lang w:eastAsia="en-CA"/>
         </w:rPr>
         <w:pict>
-          <v:shape id="Picture 1" o:spid="_x0000_i1032" type="#_x0000_t75" style="width:428.25pt;height:3in;visibility:visible">
-            <v:imagedata r:id="rId17" o:title=""/>
+          <v:shape id="Picture 1" o:spid="_x0000_i1033" type="#_x0000_t75" style="width:428.25pt;height:3in;visibility:visible">
+            <v:imagedata r:id="rId18" o:title=""/>
           </v:shape>
         </w:pict>
       </w:r>
@@ -11778,7 +12360,7 @@
       <w:pPr>
         <w:pStyle w:val="Heading2"/>
       </w:pPr>
-      <w:bookmarkStart w:id="42" w:name="_Toc289510727"/>
+      <w:bookmarkStart w:id="48" w:name="_Toc289606857"/>
       <w:proofErr w:type="spellStart"/>
       <w:r>
         <w:t>LeJOS</w:t>
@@ -11787,18 +12369,18 @@
       <w:r>
         <w:t xml:space="preserve"> and Modifications</w:t>
       </w:r>
-      <w:bookmarkEnd w:id="42"/>
+      <w:bookmarkEnd w:id="48"/>
     </w:p>
     <w:p>
       <w:pPr>
         <w:pStyle w:val="Heading3"/>
       </w:pPr>
-      <w:bookmarkStart w:id="43" w:name="_Toc289510728"/>
+      <w:bookmarkStart w:id="49" w:name="_Toc289606858"/>
       <w:proofErr w:type="spellStart"/>
       <w:r>
         <w:t>LeJOS</w:t>
       </w:r>
-      <w:bookmarkEnd w:id="43"/>
+      <w:bookmarkEnd w:id="49"/>
       <w:proofErr w:type="spellEnd"/>
     </w:p>
     <w:p>
@@ -11868,12 +12450,12 @@
       <w:pPr>
         <w:pStyle w:val="Heading3"/>
       </w:pPr>
-      <w:bookmarkStart w:id="44" w:name="_Toc289510729"/>
+      <w:bookmarkStart w:id="50" w:name="_Toc289606859"/>
       <w:r>
         <w:lastRenderedPageBreak/>
         <w:t>Bluetooth Communications and I/O Modifications</w:t>
       </w:r>
-      <w:bookmarkEnd w:id="44"/>
+      <w:bookmarkEnd w:id="50"/>
     </w:p>
     <w:p>
       <w:pPr>
@@ -12363,11 +12945,11 @@
       <w:pPr>
         <w:pStyle w:val="Heading3"/>
       </w:pPr>
-      <w:bookmarkStart w:id="45" w:name="_Toc289510730"/>
+      <w:bookmarkStart w:id="51" w:name="_Toc289606860"/>
       <w:r>
         <w:t>Navigation and Piloting Modification</w:t>
       </w:r>
-      <w:bookmarkEnd w:id="45"/>
+      <w:bookmarkEnd w:id="51"/>
     </w:p>
     <w:p>
       <w:pPr>
@@ -12878,22 +13460,22 @@
       <w:pPr>
         <w:pStyle w:val="Heading2"/>
       </w:pPr>
-      <w:bookmarkStart w:id="46" w:name="_Toc289510731"/>
+      <w:bookmarkStart w:id="52" w:name="_Toc289606861"/>
       <w:r>
         <w:lastRenderedPageBreak/>
         <w:t>Position Tracking and Error Correction</w:t>
       </w:r>
-      <w:bookmarkEnd w:id="46"/>
+      <w:bookmarkEnd w:id="52"/>
     </w:p>
     <w:p>
       <w:pPr>
         <w:pStyle w:val="Heading3"/>
       </w:pPr>
-      <w:bookmarkStart w:id="47" w:name="_Toc289510732"/>
+      <w:bookmarkStart w:id="53" w:name="_Toc289606862"/>
       <w:r>
         <w:t>Position Tracking</w:t>
       </w:r>
-      <w:bookmarkEnd w:id="47"/>
+      <w:bookmarkEnd w:id="53"/>
     </w:p>
     <w:p>
       <w:pPr>
@@ -12948,11 +13530,11 @@
       <w:pPr>
         <w:pStyle w:val="Heading3"/>
       </w:pPr>
-      <w:bookmarkStart w:id="48" w:name="_Toc289510733"/>
+      <w:bookmarkStart w:id="54" w:name="_Toc289606863"/>
       <w:r>
         <w:t>Error Correction and the Grid</w:t>
       </w:r>
-      <w:bookmarkEnd w:id="48"/>
+      <w:bookmarkEnd w:id="54"/>
     </w:p>
     <w:p>
       <w:pPr>
@@ -13196,8 +13778,8 @@
       <w:pPr>
         <w:pStyle w:val="Heading1"/>
       </w:pPr>
-      <w:bookmarkStart w:id="49" w:name="_Toc289510734"/>
-      <w:bookmarkStart w:id="50" w:name="_Toc288392676"/>
+      <w:bookmarkStart w:id="55" w:name="_Toc288392676"/>
+      <w:bookmarkStart w:id="56" w:name="_Toc289606864"/>
       <w:r>
         <w:t>Android</w:t>
       </w:r>
@@ -13215,27 +13797,27 @@
       <w:r>
         <w:t>)</w:t>
       </w:r>
-      <w:bookmarkEnd w:id="49"/>
+      <w:bookmarkEnd w:id="56"/>
     </w:p>
     <w:p>
       <w:pPr>
         <w:pStyle w:val="Heading2"/>
       </w:pPr>
-      <w:bookmarkStart w:id="51" w:name="_Toc289510735"/>
+      <w:bookmarkStart w:id="57" w:name="_Toc289606865"/>
       <w:r>
         <w:t>Android Libraries and Application Layout</w:t>
       </w:r>
-      <w:bookmarkEnd w:id="51"/>
+      <w:bookmarkEnd w:id="57"/>
     </w:p>
     <w:p>
       <w:pPr>
         <w:pStyle w:val="Heading3"/>
       </w:pPr>
-      <w:bookmarkStart w:id="52" w:name="_Toc289510736"/>
+      <w:bookmarkStart w:id="58" w:name="_Toc289606866"/>
       <w:r>
         <w:t>Android Libraries</w:t>
       </w:r>
-      <w:bookmarkEnd w:id="52"/>
+      <w:bookmarkEnd w:id="58"/>
     </w:p>
     <w:p>
       <w:pPr>
@@ -13375,11 +13957,11 @@
       <w:r>
         <w:t xml:space="preserve"> </w:t>
       </w:r>
-      <w:bookmarkStart w:id="53" w:name="_Toc289510737"/>
+      <w:bookmarkStart w:id="59" w:name="_Toc289606867"/>
       <w:r>
         <w:t>Application Layout</w:t>
       </w:r>
-      <w:bookmarkEnd w:id="53"/>
+      <w:bookmarkEnd w:id="59"/>
     </w:p>
     <w:p>
       <w:pPr>
@@ -13829,14 +14411,14 @@
       <w:pPr>
         <w:pStyle w:val="Heading2"/>
       </w:pPr>
-      <w:bookmarkStart w:id="54" w:name="_Toc289510738"/>
+      <w:bookmarkStart w:id="60" w:name="_Toc289606868"/>
       <w:r>
         <w:t>OpenGL</w:t>
       </w:r>
       <w:r>
         <w:t xml:space="preserve"> Rendering</w:t>
       </w:r>
-      <w:bookmarkEnd w:id="54"/>
+      <w:bookmarkEnd w:id="60"/>
     </w:p>
     <w:p>
       <w:pPr>
@@ -13909,27 +14491,27 @@
       <w:pPr>
         <w:pStyle w:val="Heading2"/>
       </w:pPr>
-      <w:bookmarkStart w:id="55" w:name="_Toc289510739"/>
+      <w:bookmarkStart w:id="61" w:name="_Toc289606869"/>
       <w:r>
         <w:t>Development</w:t>
       </w:r>
       <w:r>
         <w:t xml:space="preserve"> Issues and Solutions</w:t>
       </w:r>
-      <w:bookmarkEnd w:id="55"/>
+      <w:bookmarkEnd w:id="61"/>
     </w:p>
     <w:p>
       <w:pPr>
         <w:pStyle w:val="Heading3"/>
       </w:pPr>
-      <w:bookmarkStart w:id="56" w:name="_Toc289510740"/>
+      <w:bookmarkStart w:id="62" w:name="_Toc289606870"/>
       <w:r>
         <w:t>Android</w:t>
       </w:r>
       <w:r>
         <w:t xml:space="preserve"> Emulator</w:t>
       </w:r>
-      <w:bookmarkEnd w:id="56"/>
+      <w:bookmarkEnd w:id="62"/>
     </w:p>
     <w:p>
       <w:pPr>
@@ -14028,22 +14610,22 @@
       <w:pPr>
         <w:pStyle w:val="Heading1"/>
       </w:pPr>
-      <w:bookmarkStart w:id="57" w:name="_Toc289510741"/>
+      <w:bookmarkStart w:id="63" w:name="_Toc289606871"/>
       <w:r>
         <w:t>Testing</w:t>
       </w:r>
-      <w:bookmarkEnd w:id="50"/>
-      <w:bookmarkEnd w:id="57"/>
+      <w:bookmarkEnd w:id="55"/>
+      <w:bookmarkEnd w:id="63"/>
     </w:p>
     <w:p>
       <w:pPr>
         <w:pStyle w:val="Heading2"/>
       </w:pPr>
-      <w:bookmarkStart w:id="58" w:name="_Toc289510742"/>
+      <w:bookmarkStart w:id="64" w:name="_Toc289606872"/>
       <w:r>
         <w:t>Robot Client Testing (Michael Wright)</w:t>
       </w:r>
-      <w:bookmarkEnd w:id="58"/>
+      <w:bookmarkEnd w:id="64"/>
     </w:p>
     <w:p>
       <w:pPr>
@@ -14221,7 +14803,7 @@
       <w:pPr>
         <w:pStyle w:val="Heading2"/>
       </w:pPr>
-      <w:bookmarkStart w:id="59" w:name="_Toc289510743"/>
+      <w:bookmarkStart w:id="65" w:name="_Toc289606873"/>
       <w:r>
         <w:t xml:space="preserve">Android Client Testing (Steve </w:t>
       </w:r>
@@ -14233,7 +14815,7 @@
       <w:r>
         <w:t>)</w:t>
       </w:r>
-      <w:bookmarkEnd w:id="59"/>
+      <w:bookmarkEnd w:id="65"/>
     </w:p>
     <w:p>
       <w:pPr>
@@ -14266,13 +14848,13 @@
       <w:pPr>
         <w:pStyle w:val="Heading2"/>
       </w:pPr>
-      <w:bookmarkStart w:id="60" w:name="_Toc288415413"/>
-      <w:bookmarkStart w:id="61" w:name="_Toc289510744"/>
+      <w:bookmarkStart w:id="66" w:name="_Toc288415413"/>
+      <w:bookmarkStart w:id="67" w:name="_Toc289606874"/>
       <w:r>
         <w:t>Server Side Testing</w:t>
       </w:r>
-      <w:bookmarkEnd w:id="60"/>
-      <w:bookmarkEnd w:id="61"/>
+      <w:bookmarkEnd w:id="66"/>
+      <w:bookmarkEnd w:id="67"/>
     </w:p>
     <w:p>
       <w:r>
@@ -14283,12 +14865,12 @@
       <w:pPr>
         <w:pStyle w:val="Heading3"/>
       </w:pPr>
-      <w:bookmarkStart w:id="62" w:name="_Toc289510745"/>
+      <w:bookmarkStart w:id="68" w:name="_Toc289606875"/>
       <w:r>
         <w:lastRenderedPageBreak/>
         <w:t>Controller Testing (Alexander Craig)</w:t>
       </w:r>
-      <w:bookmarkEnd w:id="62"/>
+      <w:bookmarkEnd w:id="68"/>
     </w:p>
     <w:p>
       <w:r>
@@ -14434,7 +15016,7 @@
       <w:pPr>
         <w:pStyle w:val="Caption"/>
       </w:pPr>
-      <w:bookmarkStart w:id="63" w:name="_Toc289510757"/>
+      <w:bookmarkStart w:id="69" w:name="_Toc289606894"/>
       <w:proofErr w:type="gramStart"/>
       <w:r>
         <w:lastRenderedPageBreak/>
@@ -14477,7 +15059,7 @@
       <w:r>
         <w:t>EclEmma</w:t>
       </w:r>
-      <w:bookmarkEnd w:id="63"/>
+      <w:bookmarkEnd w:id="69"/>
       <w:proofErr w:type="spellEnd"/>
     </w:p>
     <w:p>
@@ -14493,8 +15075,8 @@
           <w:color w:val="FF0000"/>
         </w:rPr>
         <w:pict>
-          <v:shape id="_x0000_i1033" type="#_x0000_t75" style="width:431.25pt;height:516.75pt">
-            <v:imagedata r:id="rId18" o:title="EclEmmaScreenshot"/>
+          <v:shape id="_x0000_i1034" type="#_x0000_t75" style="width:431.25pt;height:516.75pt">
+            <v:imagedata r:id="rId19" o:title="EclEmmaScreenshot"/>
           </v:shape>
         </w:pict>
       </w:r>
@@ -14665,8 +15247,8 @@
       <w:pPr>
         <w:pStyle w:val="Heading3"/>
       </w:pPr>
-      <w:bookmarkStart w:id="64" w:name="_Toc288415414"/>
-      <w:bookmarkStart w:id="65" w:name="_Toc289510746"/>
+      <w:bookmarkStart w:id="70" w:name="_Toc288415414"/>
+      <w:bookmarkStart w:id="71" w:name="_Toc289606876"/>
       <w:r>
         <w:t>Model Testing</w:t>
       </w:r>
@@ -14681,8 +15263,8 @@
       <w:r>
         <w:t>)</w:t>
       </w:r>
-      <w:bookmarkEnd w:id="64"/>
-      <w:bookmarkEnd w:id="65"/>
+      <w:bookmarkEnd w:id="70"/>
+      <w:bookmarkEnd w:id="71"/>
     </w:p>
     <w:p>
       <w:r>
@@ -14707,8 +15289,8 @@
       <w:pPr>
         <w:pStyle w:val="Heading3"/>
       </w:pPr>
-      <w:bookmarkStart w:id="66" w:name="_Toc288415415"/>
-      <w:bookmarkStart w:id="67" w:name="_Toc289510747"/>
+      <w:bookmarkStart w:id="72" w:name="_Toc288415415"/>
+      <w:bookmarkStart w:id="73" w:name="_Toc289606877"/>
       <w:r>
         <w:lastRenderedPageBreak/>
         <w:t xml:space="preserve">Integration Testing (Alex </w:t>
@@ -14721,8 +15303,8 @@
       <w:r>
         <w:t>)</w:t>
       </w:r>
-      <w:bookmarkEnd w:id="66"/>
-      <w:bookmarkEnd w:id="67"/>
+      <w:bookmarkEnd w:id="72"/>
+      <w:bookmarkEnd w:id="73"/>
     </w:p>
     <w:p>
       <w:r>
@@ -14746,13 +15328,13 @@
       <w:pPr>
         <w:pStyle w:val="Heading1"/>
       </w:pPr>
-      <w:bookmarkStart w:id="68" w:name="_Toc288392682"/>
-      <w:bookmarkStart w:id="69" w:name="_Toc289510748"/>
+      <w:bookmarkStart w:id="74" w:name="_Toc288392682"/>
+      <w:bookmarkStart w:id="75" w:name="_Toc289606878"/>
       <w:r>
         <w:t>Conclusion (Mike Wright)</w:t>
       </w:r>
-      <w:bookmarkEnd w:id="68"/>
-      <w:bookmarkEnd w:id="69"/>
+      <w:bookmarkEnd w:id="74"/>
+      <w:bookmarkEnd w:id="75"/>
     </w:p>
     <w:p>
       <w:pPr>
@@ -14850,12 +15432,12 @@
       <w:pPr>
         <w:pStyle w:val="Heading1"/>
       </w:pPr>
-      <w:bookmarkStart w:id="70" w:name="_Toc289510749"/>
+      <w:bookmarkStart w:id="76" w:name="_Toc289606879"/>
       <w:r>
         <w:lastRenderedPageBreak/>
         <w:t>References</w:t>
       </w:r>
-      <w:bookmarkEnd w:id="70"/>
+      <w:bookmarkEnd w:id="76"/>
     </w:p>
     <w:p>
       <w:pPr>
@@ -15621,7 +16203,7 @@
           <w:lang w:val="en-US"/>
         </w:rPr>
       </w:pPr>
-      <w:bookmarkStart w:id="71" w:name="_Toc289510750"/>
+      <w:bookmarkStart w:id="77" w:name="_Toc289606880"/>
       <w:r>
         <w:rPr>
           <w:lang w:val="en-US"/>
@@ -15635,7 +16217,7 @@
         </w:rPr>
         <w:t>Chart</w:t>
       </w:r>
-      <w:bookmarkEnd w:id="71"/>
+      <w:bookmarkEnd w:id="77"/>
       <w:proofErr w:type="gramEnd"/>
     </w:p>
     <w:p>
@@ -15646,13 +16228,13 @@
           <w:numId w:val="0"/>
         </w:numPr>
       </w:pPr>
-      <w:bookmarkStart w:id="72" w:name="_Toc288392683"/>
-      <w:bookmarkStart w:id="73" w:name="_Toc289510751"/>
+      <w:bookmarkStart w:id="78" w:name="_Toc288392683"/>
+      <w:bookmarkStart w:id="79" w:name="_Toc289606881"/>
       <w:r>
         <w:t>Appendix B – Use Cases</w:t>
       </w:r>
-      <w:bookmarkEnd w:id="72"/>
-      <w:bookmarkEnd w:id="73"/>
+      <w:bookmarkEnd w:id="78"/>
+      <w:bookmarkEnd w:id="79"/>
     </w:p>
     <w:p>
       <w:pPr>
@@ -15663,13 +16245,13 @@
         </w:numPr>
         <w:ind w:left="432" w:hanging="432"/>
       </w:pPr>
-      <w:bookmarkStart w:id="74" w:name="_Toc288392684"/>
-      <w:bookmarkStart w:id="75" w:name="_Toc289510752"/>
+      <w:bookmarkStart w:id="80" w:name="_Toc288392684"/>
+      <w:bookmarkStart w:id="81" w:name="_Toc289606882"/>
       <w:r>
         <w:t>Appendix C – Use Case Realizations (Sequence Diagrams)</w:t>
       </w:r>
-      <w:bookmarkEnd w:id="74"/>
-      <w:bookmarkEnd w:id="75"/>
+      <w:bookmarkEnd w:id="80"/>
+      <w:bookmarkEnd w:id="81"/>
     </w:p>
     <w:p>
       <w:pPr>
@@ -15680,13 +16262,13 @@
         </w:numPr>
         <w:ind w:left="432" w:hanging="432"/>
       </w:pPr>
-      <w:bookmarkStart w:id="76" w:name="_Toc288392686"/>
-      <w:bookmarkStart w:id="77" w:name="_Toc289510753"/>
+      <w:bookmarkStart w:id="82" w:name="_Toc288392686"/>
+      <w:bookmarkStart w:id="83" w:name="_Toc289606883"/>
       <w:r>
         <w:t>Appendix D – Class Diagrams</w:t>
       </w:r>
-      <w:bookmarkEnd w:id="76"/>
-      <w:bookmarkEnd w:id="77"/>
+      <w:bookmarkEnd w:id="82"/>
+      <w:bookmarkEnd w:id="83"/>
     </w:p>
     <w:sectPr>
       <w:pgSz w:w="12240" w:h="15840"/>
@@ -15778,7 +16360,7 @@
         <w:rStyle w:val="PageNumber"/>
         <w:noProof/>
       </w:rPr>
-      <w:t>34</w:t>
+      <w:t>6</w:t>
     </w:r>
     <w:r>
       <w:rPr>

</xml_diff>

<commit_message>
added changes to my sections added diagrams, need to do code clean and expand conclusions
</commit_message>
<xml_diff>
--- a/docs/RoboWarsFinalReport.docx
+++ b/docs/RoboWarsFinalReport.docx
@@ -7265,7 +7265,49 @@
           <w:sz w:val="24"/>
           <w:szCs w:val="24"/>
         </w:rPr>
-        <w:t xml:space="preserve"> were required to have 4 characteristics which were identified as crucial to the implementation of the project.  These characteristics are: zero radius turning, to enable the playing of the “light-cycles” game mode. The second characteristic required independent wheel/motor control to avoid having to build a complex steering system. The third requirement dealt with a wireless communication ability which provided the means to have controls being provided from either a server or mobile device, as well as allowing the robot to communicate back to the server. Finally the last requirement involved robot side position tracking.  Robot side tracking was deemed the most crucial of the requirements as should a packet be dropped coming from the robot to the server the model can still remain consistent. Had the server done the position tracking, and a packet had been dropped there could have been a model inconsistency which would render all usage pointless.</w:t>
+        <w:t xml:space="preserve"> were required to have </w:t>
+      </w:r>
+      <w:r>
+        <w:rPr>
+          <w:sz w:val="24"/>
+          <w:szCs w:val="24"/>
+        </w:rPr>
+        <w:t>four</w:t>
+      </w:r>
+      <w:r>
+        <w:rPr>
+          <w:sz w:val="24"/>
+          <w:szCs w:val="24"/>
+        </w:rPr>
+        <w:t xml:space="preserve"> characteristics which were identified as crucial to the implementation of the project.  The</w:t>
+      </w:r>
+      <w:r>
+        <w:rPr>
+          <w:sz w:val="24"/>
+          <w:szCs w:val="24"/>
+        </w:rPr>
+        <w:t xml:space="preserve"> first characteristic</w:t>
+      </w:r>
+      <w:r>
+        <w:rPr>
+          <w:sz w:val="24"/>
+          <w:szCs w:val="24"/>
+        </w:rPr>
+        <w:t xml:space="preserve"> are: zero radius turning, to enable the playing of the “light-cycles” game mode. The second characteristic required independent wheel/motor control to avoid having to build a complex steering system. The third requirement dealt with a wireless communication ability which provided the means to have controls being provided from either a server or mobile device, as well as allowing the robot to communicate back to the server. Finally the last requirement involved robot side position tracking.  Robot side tracking was deemed the most crucial of the requirements as should a packet be dropped coming from the robot to the server the </w:t>
+      </w:r>
+      <w:r>
+        <w:rPr>
+          <w:sz w:val="24"/>
+          <w:szCs w:val="24"/>
+        </w:rPr>
+        <w:t xml:space="preserve">game </w:t>
+      </w:r>
+      <w:r>
+        <w:rPr>
+          <w:sz w:val="24"/>
+          <w:szCs w:val="24"/>
+        </w:rPr>
+        <w:t>model can still remain consistent. Had the server done the position tracking, and a packet had been dropped there could have been a model inconsistency which would render all usage pointless.</w:t>
       </w:r>
     </w:p>
     <w:p>
@@ -7426,7 +7468,21 @@
           <w:sz w:val="24"/>
           <w:szCs w:val="24"/>
         </w:rPr>
-        <w:t xml:space="preserve"> has built its own custom robots for this project. In our design we have used 2 servo motors to provide both drive and steering, balanced over a central steering column. These two servo motors can provide zero </w:t>
+        <w:t xml:space="preserve"> has built its own custom robots for this project. In our design we have used </w:t>
+      </w:r>
+      <w:r>
+        <w:rPr>
+          <w:sz w:val="24"/>
+          <w:szCs w:val="24"/>
+        </w:rPr>
+        <w:t>two</w:t>
+      </w:r>
+      <w:r>
+        <w:rPr>
+          <w:sz w:val="24"/>
+          <w:szCs w:val="24"/>
+        </w:rPr>
+        <w:t xml:space="preserve"> servo motors to provide both drive and steering, balanced over a central steering column. These two servo motors can provide zero </w:t>
       </w:r>
       <w:proofErr w:type="gramStart"/>
       <w:r>
@@ -9360,7 +9416,7 @@
           <v:shape id="_x0000_i1025" type="#_x0000_t75" style="width:237pt;height:385.5pt" o:ole="" o:bordertopcolor="this" o:borderleftcolor="this" o:borderbottomcolor="this" o:borderrightcolor="this">
             <v:imagedata r:id="rId8" o:title=""/>
           </v:shape>
-          <o:OLEObject Type="Embed" ProgID="Visio.Drawing.11" ShapeID="_x0000_i1025" DrawAspect="Content" ObjectID="_1363348737" r:id="rId9"/>
+          <o:OLEObject Type="Embed" ProgID="Visio.Drawing.11" ShapeID="_x0000_i1025" DrawAspect="Content" ObjectID="_1363355140" r:id="rId9"/>
         </w:object>
       </w:r>
     </w:p>
@@ -9503,12 +9559,12 @@
       <w:pPr>
         <w:pStyle w:val="Heading1"/>
       </w:pPr>
-      <w:bookmarkStart w:id="19" w:name="_Toc288392670"/>
-      <w:bookmarkStart w:id="20" w:name="_Toc289606841"/>
+      <w:bookmarkStart w:id="19" w:name="_Toc289606841"/>
+      <w:bookmarkStart w:id="20" w:name="_Toc288392670"/>
       <w:r>
         <w:t>Server Implementation</w:t>
       </w:r>
-      <w:bookmarkEnd w:id="20"/>
+      <w:bookmarkEnd w:id="19"/>
     </w:p>
     <w:p>
       <w:r>
@@ -11346,7 +11402,7 @@
       </w:pPr>
       <w:r>
         <w:pict>
-          <v:shape id="_x0000_i1035" type="#_x0000_t75" style="width:431.25pt;height:269.25pt">
+          <v:shape id="_x0000_i1033" type="#_x0000_t75" style="width:431.25pt;height:269.25pt">
             <v:imagedata r:id="rId17" o:title="CameraPreviewScreenshot"/>
           </v:shape>
         </w:pict>
@@ -11944,7 +12000,7 @@
       <w:r>
         <w:t xml:space="preserve"> Wright)</w:t>
       </w:r>
-      <w:bookmarkEnd w:id="19"/>
+      <w:bookmarkEnd w:id="20"/>
       <w:bookmarkEnd w:id="45"/>
     </w:p>
     <w:p>
@@ -12019,14 +12075,26 @@
         <w:rPr>
           <w:szCs w:val="24"/>
         </w:rPr>
-        <w:t xml:space="preserve"> and the listener for key </w:t>
-      </w:r>
-      <w:proofErr w:type="spellStart"/>
-      <w:r>
-        <w:rPr>
-          <w:szCs w:val="24"/>
-        </w:rPr>
-        <w:t>Interupts</w:t>
+        <w:t xml:space="preserve"> and the listener for </w:t>
+      </w:r>
+      <w:r>
+        <w:rPr>
+          <w:szCs w:val="24"/>
+        </w:rPr>
+        <w:t xml:space="preserve">button press </w:t>
+      </w:r>
+      <w:proofErr w:type="spellStart"/>
+      <w:r>
+        <w:rPr>
+          <w:szCs w:val="24"/>
+        </w:rPr>
+        <w:t>i</w:t>
+      </w:r>
+      <w:r>
+        <w:rPr>
+          <w:szCs w:val="24"/>
+        </w:rPr>
+        <w:t>nterupts</w:t>
       </w:r>
       <w:proofErr w:type="spellEnd"/>
       <w:r>
@@ -12101,7 +12169,19 @@
         <w:rPr>
           <w:szCs w:val="24"/>
         </w:rPr>
-        <w:t xml:space="preserve"> main purpose is to receive incoming objects and call the corresponding functions in </w:t>
+        <w:t xml:space="preserve"> main purpose is to receive incoming objects </w:t>
+      </w:r>
+      <w:r>
+        <w:rPr>
+          <w:szCs w:val="24"/>
+        </w:rPr>
+        <w:t xml:space="preserve">from the server over Bluetooth </w:t>
+      </w:r>
+      <w:r>
+        <w:rPr>
+          <w:szCs w:val="24"/>
+        </w:rPr>
+        <w:t xml:space="preserve">and call the corresponding functions in </w:t>
       </w:r>
       <w:proofErr w:type="spellStart"/>
       <w:r>
@@ -12129,13 +12209,87 @@
         <w:rPr>
           <w:szCs w:val="24"/>
         </w:rPr>
-        <w:t xml:space="preserve"> see figure </w:t>
+        <w:t>. See F</w:t>
+      </w:r>
+      <w:r>
+        <w:rPr>
+          <w:szCs w:val="24"/>
+        </w:rPr>
+        <w:t xml:space="preserve">igure </w:t>
       </w:r>
       <w:r>
         <w:rPr>
           <w:szCs w:val="24"/>
         </w:rPr>
         <w:t>10.1</w:t>
+      </w:r>
+    </w:p>
+    <w:p>
+      <w:pPr>
+        <w:pStyle w:val="Caption"/>
+        <w:ind w:left="360"/>
+        <w:jc w:val="left"/>
+      </w:pPr>
+      <w:bookmarkStart w:id="47" w:name="_Toc289606893"/>
+      <w:proofErr w:type="gramStart"/>
+      <w:r>
+        <w:lastRenderedPageBreak/>
+        <w:t xml:space="preserve">Figure </w:t>
+      </w:r>
+      <w:fldSimple w:instr=" STYLEREF 1 \s ">
+        <w:r>
+          <w:rPr>
+            <w:noProof/>
+          </w:rPr>
+          <w:t>10</w:t>
+        </w:r>
+      </w:fldSimple>
+      <w:r>
+        <w:t>.</w:t>
+      </w:r>
+      <w:proofErr w:type="gramEnd"/>
+      <w:r>
+        <w:fldChar w:fldCharType="begin"/>
+      </w:r>
+      <w:r>
+        <w:instrText xml:space="preserve"> SEQ Figure \* ARABIC \s 1 </w:instrText>
+      </w:r>
+      <w:r>
+        <w:fldChar w:fldCharType="separate"/>
+      </w:r>
+      <w:r>
+        <w:rPr>
+          <w:noProof/>
+        </w:rPr>
+        <w:t>1</w:t>
+      </w:r>
+      <w:r>
+        <w:fldChar w:fldCharType="end"/>
+      </w:r>
+      <w:r>
+        <w:t>: How commands are received.</w:t>
+      </w:r>
+      <w:bookmarkEnd w:id="47"/>
+    </w:p>
+    <w:p>
+      <w:pPr>
+        <w:pStyle w:val="ListParagraph"/>
+        <w:ind w:left="390"/>
+        <w:rPr>
+          <w:szCs w:val="24"/>
+        </w:rPr>
+      </w:pPr>
+      <w:r>
+        <w:rPr>
+          <w:noProof/>
+          <w:szCs w:val="24"/>
+          <w:lang w:eastAsia="en-CA"/>
+        </w:rPr>
+        <w:pict>
+          <v:shape id="Picture 1" o:spid="_x0000_i1035" type="#_x0000_t75" style="width:381.75pt;height:192.75pt;visibility:visible">
+            <v:imagedata r:id="rId18" o:title=""/>
+          </v:shape>
+        </w:pict>
       </w:r>
     </w:p>
     <w:p>
@@ -12154,7 +12308,6 @@
         <w:rPr>
           <w:szCs w:val="24"/>
         </w:rPr>
-        <w:lastRenderedPageBreak/>
         <w:t>ColorSensor</w:t>
       </w:r>
       <w:proofErr w:type="spellEnd"/>
@@ -12164,14 +12317,12 @@
         </w:rPr>
         <w:t xml:space="preserve">:  The class used to generate and </w:t>
       </w:r>
-      <w:proofErr w:type="spellStart"/>
-      <w:r>
-        <w:rPr>
-          <w:szCs w:val="24"/>
-        </w:rPr>
-        <w:t>posess</w:t>
-      </w:r>
-      <w:proofErr w:type="spellEnd"/>
+      <w:r>
+        <w:rPr>
+          <w:szCs w:val="24"/>
+        </w:rPr>
+        <w:t>possess</w:t>
+      </w:r>
       <w:r>
         <w:rPr>
           <w:szCs w:val="24"/>
@@ -12191,6 +12342,12 @@
           <w:szCs w:val="24"/>
         </w:rPr>
         <w:t xml:space="preserve"> used to correct the errors through movement. In this class is where the error correction color reads are done and handled</w:t>
+      </w:r>
+      <w:r>
+        <w:rPr>
+          <w:szCs w:val="24"/>
+        </w:rPr>
+        <w:t>.</w:t>
       </w:r>
     </w:p>
     <w:p>
@@ -12230,27 +12387,65 @@
         <w:rPr>
           <w:szCs w:val="24"/>
         </w:rPr>
-        <w:t xml:space="preserve"> to access the navigator </w:t>
-      </w:r>
-      <w:proofErr w:type="gramStart"/>
-      <w:r>
-        <w:rPr>
-          <w:szCs w:val="24"/>
-        </w:rPr>
-        <w:t>classes</w:t>
-      </w:r>
-      <w:r>
-        <w:rPr>
-          <w:szCs w:val="24"/>
-        </w:rPr>
-        <w:t>,</w:t>
-      </w:r>
-      <w:proofErr w:type="gramEnd"/>
-      <w:r>
-        <w:rPr>
-          <w:szCs w:val="24"/>
-        </w:rPr>
-        <w:t xml:space="preserve"> it simply forwards the commands onto the navigator through calling the correct methods in a safe manner.</w:t>
+        <w:t xml:space="preserve"> to access the navigator classes</w:t>
+      </w:r>
+      <w:r>
+        <w:rPr>
+          <w:szCs w:val="24"/>
+        </w:rPr>
+        <w:t xml:space="preserve"> (see figure 10.2 for structure). I</w:t>
+      </w:r>
+      <w:r>
+        <w:rPr>
+          <w:szCs w:val="24"/>
+        </w:rPr>
+        <w:t>t simply forwards the commands onto the navigator through calling the correct methods in a safe manner.</w:t>
+      </w:r>
+    </w:p>
+    <w:p>
+      <w:pPr>
+        <w:pStyle w:val="ListParagraph"/>
+        <w:ind w:left="750"/>
+        <w:rPr>
+          <w:rStyle w:val="Strong"/>
+        </w:rPr>
+      </w:pPr>
+      <w:r>
+        <w:rPr>
+          <w:rStyle w:val="Strong"/>
+        </w:rPr>
+        <w:t xml:space="preserve">Figure 10.2 </w:t>
+      </w:r>
+      <w:proofErr w:type="spellStart"/>
+      <w:r>
+        <w:rPr>
+          <w:rStyle w:val="Strong"/>
+        </w:rPr>
+        <w:t>RobowarsNavigator</w:t>
+      </w:r>
+      <w:proofErr w:type="spellEnd"/>
+      <w:r>
+        <w:rPr>
+          <w:rStyle w:val="Strong"/>
+        </w:rPr>
+        <w:t xml:space="preserve"> Structure</w:t>
+      </w:r>
+    </w:p>
+    <w:p>
+      <w:pPr>
+        <w:pStyle w:val="ListParagraph"/>
+        <w:ind w:left="750"/>
+        <w:rPr>
+          <w:szCs w:val="24"/>
+        </w:rPr>
+      </w:pPr>
+      <w:r>
+        <w:object w:dxaOrig="7142" w:dyaOrig="2663">
+          <v:shape id="_x0000_i1036" type="#_x0000_t75" style="width:357pt;height:133.5pt" o:ole="">
+            <v:imagedata r:id="rId19" o:title=""/>
+          </v:shape>
+          <o:OLEObject Type="Embed" ProgID="Visio.Drawing.11" ShapeID="_x0000_i1036" DrawAspect="Content" ObjectID="_1363355141" r:id="rId20"/>
+        </w:object>
       </w:r>
     </w:p>
     <w:p>
@@ -12269,6 +12464,7 @@
         <w:rPr>
           <w:szCs w:val="24"/>
         </w:rPr>
+        <w:lastRenderedPageBreak/>
         <w:t>PositionTracker</w:t>
       </w:r>
       <w:proofErr w:type="spellEnd"/>
@@ -12276,7 +12472,19 @@
         <w:rPr>
           <w:szCs w:val="24"/>
         </w:rPr>
-        <w:t xml:space="preserve">: This class simply returns the robot’s pose on a periodic interval through the </w:t>
+        <w:t xml:space="preserve">: This class simply returns </w:t>
+      </w:r>
+      <w:r>
+        <w:rPr>
+          <w:szCs w:val="24"/>
+        </w:rPr>
+        <w:t xml:space="preserve">to the server over Bluetooth </w:t>
+      </w:r>
+      <w:r>
+        <w:rPr>
+          <w:szCs w:val="24"/>
+        </w:rPr>
+        <w:t xml:space="preserve">the robot’s pose on a periodic interval through the </w:t>
       </w:r>
       <w:proofErr w:type="spellStart"/>
       <w:r>
@@ -12295,492 +12503,471 @@
     </w:p>
     <w:p>
       <w:pPr>
-        <w:pStyle w:val="Caption"/>
-        <w:jc w:val="left"/>
-      </w:pPr>
-      <w:bookmarkStart w:id="47" w:name="_Toc289606893"/>
+        <w:pStyle w:val="Heading2"/>
+      </w:pPr>
+      <w:bookmarkStart w:id="48" w:name="_Toc289606857"/>
+      <w:proofErr w:type="spellStart"/>
+      <w:r>
+        <w:t>LeJOS</w:t>
+      </w:r>
+      <w:proofErr w:type="spellEnd"/>
+      <w:r>
+        <w:t xml:space="preserve"> and Modifications</w:t>
+      </w:r>
+      <w:bookmarkEnd w:id="48"/>
+    </w:p>
+    <w:p>
+      <w:pPr>
+        <w:pStyle w:val="Heading3"/>
+      </w:pPr>
+      <w:bookmarkStart w:id="49" w:name="_Toc289606858"/>
+      <w:proofErr w:type="spellStart"/>
+      <w:r>
+        <w:t>LeJOS</w:t>
+      </w:r>
+      <w:bookmarkEnd w:id="49"/>
+      <w:proofErr w:type="spellEnd"/>
+    </w:p>
+    <w:p>
+      <w:pPr>
+        <w:rPr>
+          <w:szCs w:val="24"/>
+        </w:rPr>
+      </w:pPr>
+      <w:proofErr w:type="spellStart"/>
+      <w:r>
+        <w:rPr>
+          <w:szCs w:val="24"/>
+        </w:rPr>
+        <w:t>Lejos</w:t>
+      </w:r>
+      <w:proofErr w:type="spellEnd"/>
+      <w:r>
+        <w:rPr>
+          <w:szCs w:val="24"/>
+        </w:rPr>
+        <w:t xml:space="preserve"> is an open source firmware to provide a JVM which can be embedded on microcontrollers, thus allowing the microcontrollers to be programmed in Java. Originally started in 1999 providing the firmware for devices which were sent to the international space station in 2001 </w:t>
+      </w:r>
+      <w:proofErr w:type="spellStart"/>
+      <w:r>
+        <w:rPr>
+          <w:szCs w:val="24"/>
+        </w:rPr>
+        <w:t>Lejos</w:t>
+      </w:r>
+      <w:proofErr w:type="spellEnd"/>
+      <w:r>
+        <w:rPr>
+          <w:szCs w:val="24"/>
+        </w:rPr>
+        <w:t xml:space="preserve"> has continued to grow. Since 2006 </w:t>
+      </w:r>
+      <w:proofErr w:type="spellStart"/>
+      <w:r>
+        <w:rPr>
+          <w:szCs w:val="24"/>
+        </w:rPr>
+        <w:t>Lejos</w:t>
+      </w:r>
+      <w:proofErr w:type="spellEnd"/>
+      <w:r>
+        <w:rPr>
+          <w:szCs w:val="24"/>
+        </w:rPr>
+        <w:t xml:space="preserve"> has be focused to the LEGO RCX and LEGO NXT bricks as its primary target microcontrollers.  </w:t>
+      </w:r>
+      <w:proofErr w:type="spellStart"/>
+      <w:r>
+        <w:rPr>
+          <w:szCs w:val="24"/>
+        </w:rPr>
+        <w:t>Lejos</w:t>
+      </w:r>
+      <w:proofErr w:type="spellEnd"/>
+      <w:r>
+        <w:rPr>
+          <w:szCs w:val="24"/>
+        </w:rPr>
+        <w:t xml:space="preserve"> features a large API as well as a vibrant community which is still active on a daily basis. Furthermore it features a large number of tutorials and reference materials to allow easy development.  Although this seems ideal there were many occasions where there were inconsistencies which required major modification, which will be expanded upon in the following sections</w:t>
+      </w:r>
+    </w:p>
+    <w:p>
+      <w:pPr>
+        <w:pStyle w:val="Heading3"/>
+      </w:pPr>
+      <w:bookmarkStart w:id="50" w:name="_Toc289606859"/>
+      <w:r>
+        <w:t>Bluetooth Communications and I/O Modifications</w:t>
+      </w:r>
+      <w:bookmarkEnd w:id="50"/>
+    </w:p>
+    <w:p>
+      <w:pPr>
+        <w:rPr>
+          <w:szCs w:val="24"/>
+        </w:rPr>
+      </w:pPr>
+      <w:proofErr w:type="spellStart"/>
+      <w:r>
+        <w:rPr>
+          <w:szCs w:val="24"/>
+        </w:rPr>
+        <w:t>Lejos</w:t>
+      </w:r>
+      <w:proofErr w:type="spellEnd"/>
+      <w:r>
+        <w:rPr>
+          <w:szCs w:val="24"/>
+        </w:rPr>
+        <w:t xml:space="preserve"> provides by default an effective handshake system as well as a means with which to provide input and output through subclasses of the Java input and output streams.  </w:t>
+      </w:r>
+      <w:proofErr w:type="spellStart"/>
+      <w:r>
+        <w:rPr>
+          <w:szCs w:val="24"/>
+        </w:rPr>
+        <w:t>Lejos</w:t>
+      </w:r>
+      <w:proofErr w:type="spellEnd"/>
+      <w:r>
+        <w:rPr>
+          <w:szCs w:val="24"/>
+        </w:rPr>
+        <w:t xml:space="preserve"> also boasts the ability to provide Object passing over these input and output streams. Unfortunately these boasts are unfounded; although a potential system was started it was never fully implemented. Thus a new system was required to be </w:t>
+      </w:r>
+      <w:r>
+        <w:rPr>
+          <w:szCs w:val="24"/>
+        </w:rPr>
+        <w:lastRenderedPageBreak/>
+        <w:t xml:space="preserve">implemented to allow object passing. From this new implementation </w:t>
+      </w:r>
+      <w:r>
+        <w:rPr>
+          <w:szCs w:val="24"/>
+        </w:rPr>
+        <w:t xml:space="preserve">our own </w:t>
+      </w:r>
+      <w:proofErr w:type="spellStart"/>
+      <w:r>
+        <w:rPr>
+          <w:szCs w:val="24"/>
+        </w:rPr>
+        <w:t>LejosInputStream</w:t>
+      </w:r>
+      <w:proofErr w:type="spellEnd"/>
+      <w:r>
+        <w:rPr>
+          <w:szCs w:val="24"/>
+        </w:rPr>
+        <w:t xml:space="preserve"> and </w:t>
+      </w:r>
+      <w:proofErr w:type="spellStart"/>
+      <w:r>
+        <w:rPr>
+          <w:szCs w:val="24"/>
+        </w:rPr>
+        <w:t>LejosOutputStream</w:t>
+      </w:r>
+      <w:proofErr w:type="spellEnd"/>
+      <w:r>
+        <w:rPr>
+          <w:szCs w:val="24"/>
+        </w:rPr>
+        <w:t xml:space="preserve"> were born as well a new message protocol scheme was implemented.</w:t>
+      </w:r>
+    </w:p>
+    <w:p>
+      <w:pPr>
+        <w:pStyle w:val="Heading4"/>
+      </w:pPr>
+      <w:proofErr w:type="spellStart"/>
+      <w:r>
+        <w:t>LejosInputStream</w:t>
+      </w:r>
+      <w:proofErr w:type="spellEnd"/>
+    </w:p>
+    <w:p>
+      <w:pPr>
+        <w:rPr>
+          <w:szCs w:val="24"/>
+        </w:rPr>
+      </w:pPr>
+      <w:proofErr w:type="spellStart"/>
+      <w:r>
+        <w:rPr>
+          <w:szCs w:val="24"/>
+        </w:rPr>
+        <w:t>LejosInputStream</w:t>
+      </w:r>
+      <w:proofErr w:type="spellEnd"/>
+      <w:r>
+        <w:rPr>
+          <w:szCs w:val="24"/>
+        </w:rPr>
+        <w:t xml:space="preserve"> is used to receive and decode packets sent over the server to the robot.  It receives a byte stream over Bluetooth (or any other </w:t>
+      </w:r>
+      <w:proofErr w:type="spellStart"/>
+      <w:r>
+        <w:rPr>
+          <w:szCs w:val="24"/>
+        </w:rPr>
+        <w:t>inputstream</w:t>
+      </w:r>
+      <w:proofErr w:type="spellEnd"/>
+      <w:r>
+        <w:rPr>
+          <w:szCs w:val="24"/>
+        </w:rPr>
+        <w:t>), which it records into a byte array. This array is then converted into a plain text string.  The plain text string is then decoded and new objects are created and returned.  This input stream though is unable to decode all objects</w:t>
+      </w:r>
+      <w:r>
+        <w:rPr>
+          <w:szCs w:val="24"/>
+        </w:rPr>
+        <w:t>,</w:t>
+      </w:r>
+      <w:r>
+        <w:rPr>
+          <w:szCs w:val="24"/>
+        </w:rPr>
+        <w:t xml:space="preserve"> only those which are used in </w:t>
+      </w:r>
+      <w:proofErr w:type="spellStart"/>
+      <w:r>
+        <w:rPr>
+          <w:szCs w:val="24"/>
+        </w:rPr>
+        <w:t>RoboWars</w:t>
+      </w:r>
+      <w:proofErr w:type="spellEnd"/>
+      <w:r>
+        <w:rPr>
+          <w:szCs w:val="24"/>
+        </w:rPr>
+        <w:t xml:space="preserve"> (</w:t>
+      </w:r>
+      <w:proofErr w:type="spellStart"/>
+      <w:r>
+        <w:rPr>
+          <w:szCs w:val="24"/>
+        </w:rPr>
+        <w:t>RobotCommand</w:t>
+      </w:r>
+      <w:proofErr w:type="spellEnd"/>
+      <w:r>
+        <w:rPr>
+          <w:szCs w:val="24"/>
+        </w:rPr>
+        <w:t xml:space="preserve">, </w:t>
+      </w:r>
+      <w:proofErr w:type="spellStart"/>
+      <w:r>
+        <w:rPr>
+          <w:szCs w:val="24"/>
+        </w:rPr>
+        <w:t>RobotMap</w:t>
+      </w:r>
+      <w:proofErr w:type="spellEnd"/>
+      <w:r>
+        <w:rPr>
+          <w:szCs w:val="24"/>
+        </w:rPr>
+        <w:t>, Vector &lt;Color&gt;, and Pose).</w:t>
+      </w:r>
+    </w:p>
+    <w:p>
+      <w:pPr>
+        <w:pStyle w:val="Heading4"/>
+      </w:pPr>
+      <w:proofErr w:type="spellStart"/>
+      <w:r>
+        <w:t>LejosOutputStream</w:t>
+      </w:r>
+      <w:proofErr w:type="spellEnd"/>
+    </w:p>
+    <w:p>
+      <w:pPr>
+        <w:rPr>
+          <w:szCs w:val="24"/>
+        </w:rPr>
+      </w:pPr>
+      <w:proofErr w:type="spellStart"/>
+      <w:r>
+        <w:rPr>
+          <w:szCs w:val="24"/>
+        </w:rPr>
+        <w:t>LejosOutputStream</w:t>
+      </w:r>
+      <w:proofErr w:type="spellEnd"/>
+      <w:r>
+        <w:rPr>
+          <w:szCs w:val="24"/>
+        </w:rPr>
+        <w:t xml:space="preserve"> is used to decode and transfer objects to and from the robot.  All objects which can be sent and decoded successfully over the two streams have a function which returns a designated output string in the correct message format. This string is then converted into byte representations of the text.  From there the newly formed </w:t>
+      </w:r>
       <w:proofErr w:type="gramStart"/>
       <w:r>
+        <w:rPr>
+          <w:szCs w:val="24"/>
+        </w:rPr>
+        <w:t>Byte[</w:t>
+      </w:r>
+      <w:proofErr w:type="gramEnd"/>
+      <w:r>
+        <w:rPr>
+          <w:szCs w:val="24"/>
+        </w:rPr>
+        <w:t xml:space="preserve">] is transferred a byte at a time using the standard </w:t>
+      </w:r>
+      <w:proofErr w:type="spellStart"/>
+      <w:r>
+        <w:rPr>
+          <w:szCs w:val="24"/>
+        </w:rPr>
+        <w:t>OutputStream.write</w:t>
+      </w:r>
+      <w:proofErr w:type="spellEnd"/>
+      <w:r>
+        <w:rPr>
+          <w:szCs w:val="24"/>
+        </w:rPr>
+        <w:t>(Byte b) function in java.</w:t>
+      </w:r>
+    </w:p>
+    <w:p>
+      <w:pPr>
+        <w:pStyle w:val="Heading4"/>
+      </w:pPr>
+      <w:proofErr w:type="spellStart"/>
+      <w:r>
+        <w:t>RoboWars</w:t>
+      </w:r>
+      <w:proofErr w:type="spellEnd"/>
+      <w:r>
+        <w:t xml:space="preserve"> Message Protocol</w:t>
+      </w:r>
+    </w:p>
+    <w:p>
+      <w:pPr>
+        <w:rPr>
+          <w:szCs w:val="24"/>
+        </w:rPr>
+      </w:pPr>
+      <w:r>
+        <w:rPr>
+          <w:szCs w:val="24"/>
+        </w:rPr>
+        <w:t xml:space="preserve">In </w:t>
+      </w:r>
+      <w:proofErr w:type="spellStart"/>
+      <w:r>
+        <w:rPr>
+          <w:szCs w:val="24"/>
+        </w:rPr>
+        <w:t>RoboWars</w:t>
+      </w:r>
+      <w:proofErr w:type="spellEnd"/>
+      <w:r>
+        <w:rPr>
+          <w:szCs w:val="24"/>
+        </w:rPr>
+        <w:t xml:space="preserve"> we have implemented a message protocol to allow the transfer of particular objects over </w:t>
+      </w:r>
+      <w:proofErr w:type="spellStart"/>
+      <w:r>
+        <w:rPr>
+          <w:szCs w:val="24"/>
+        </w:rPr>
+        <w:t>LejosInput</w:t>
+      </w:r>
+      <w:proofErr w:type="spellEnd"/>
+      <w:r>
+        <w:rPr>
+          <w:szCs w:val="24"/>
+        </w:rPr>
+        <w:t>/</w:t>
+      </w:r>
+      <w:proofErr w:type="spellStart"/>
+      <w:r>
+        <w:rPr>
+          <w:szCs w:val="24"/>
+        </w:rPr>
+        <w:t>OutputStream</w:t>
+      </w:r>
+      <w:proofErr w:type="spellEnd"/>
+      <w:r>
+        <w:rPr>
+          <w:szCs w:val="24"/>
+        </w:rPr>
+        <w:t xml:space="preserve">. At the moment </w:t>
+      </w:r>
+      <w:r>
+        <w:rPr>
+          <w:szCs w:val="24"/>
+        </w:rPr>
+        <w:t>four</w:t>
+      </w:r>
+      <w:r>
+        <w:rPr>
+          <w:szCs w:val="24"/>
+        </w:rPr>
+        <w:t xml:space="preserve"> objects can be sent over the protocol: </w:t>
+      </w:r>
+      <w:proofErr w:type="spellStart"/>
+      <w:r>
+        <w:rPr>
+          <w:szCs w:val="24"/>
+        </w:rPr>
+        <w:t>RobotCommand</w:t>
+      </w:r>
+      <w:proofErr w:type="spellEnd"/>
+      <w:r>
+        <w:rPr>
+          <w:szCs w:val="24"/>
+        </w:rPr>
+        <w:t xml:space="preserve">, </w:t>
+      </w:r>
+      <w:proofErr w:type="spellStart"/>
+      <w:r>
+        <w:rPr>
+          <w:szCs w:val="24"/>
+        </w:rPr>
+        <w:t>RobotMap</w:t>
+      </w:r>
+      <w:proofErr w:type="spellEnd"/>
+      <w:r>
+        <w:rPr>
+          <w:szCs w:val="24"/>
+        </w:rPr>
+        <w:t>, Vector&lt;</w:t>
+      </w:r>
+      <w:proofErr w:type="spellStart"/>
+      <w:r>
+        <w:rPr>
+          <w:szCs w:val="24"/>
+        </w:rPr>
+        <w:t>Int</w:t>
+      </w:r>
+      <w:proofErr w:type="spellEnd"/>
+      <w:r>
+        <w:rPr>
+          <w:szCs w:val="24"/>
+        </w:rPr>
+        <w:t xml:space="preserve">&gt;, and Pose. They </w:t>
+      </w:r>
+      <w:r>
+        <w:rPr>
+          <w:szCs w:val="24"/>
+        </w:rPr>
+        <w:t xml:space="preserve">are </w:t>
+      </w:r>
+      <w:r>
+        <w:rPr>
+          <w:szCs w:val="24"/>
+        </w:rPr>
         <w:lastRenderedPageBreak/>
-        <w:t xml:space="preserve">Figure </w:t>
-      </w:r>
-      <w:fldSimple w:instr=" STYLEREF 1 \s ">
-        <w:r>
-          <w:rPr>
-            <w:noProof/>
-          </w:rPr>
-          <w:t>10</w:t>
-        </w:r>
-      </w:fldSimple>
-      <w:r>
-        <w:t>.</w:t>
-      </w:r>
-      <w:proofErr w:type="gramEnd"/>
-      <w:r>
-        <w:fldChar w:fldCharType="begin"/>
-      </w:r>
-      <w:r>
-        <w:instrText xml:space="preserve"> SEQ Figure \* ARABIC \s 1 </w:instrText>
-      </w:r>
-      <w:r>
-        <w:fldChar w:fldCharType="separate"/>
-      </w:r>
-      <w:r>
-        <w:rPr>
-          <w:noProof/>
-        </w:rPr>
-        <w:t>1</w:t>
-      </w:r>
-      <w:r>
-        <w:fldChar w:fldCharType="end"/>
-      </w:r>
-      <w:r>
-        <w:t>: How commands are received.</w:t>
-      </w:r>
-      <w:bookmarkEnd w:id="47"/>
-    </w:p>
-    <w:p>
-      <w:pPr>
-        <w:keepNext/>
-      </w:pPr>
-      <w:r>
-        <w:rPr>
-          <w:noProof/>
-          <w:szCs w:val="24"/>
-          <w:lang w:eastAsia="en-CA"/>
-        </w:rPr>
-        <w:pict>
-          <v:shape id="Picture 1" o:spid="_x0000_i1033" type="#_x0000_t75" style="width:428.25pt;height:3in;visibility:visible">
-            <v:imagedata r:id="rId18" o:title=""/>
-          </v:shape>
-        </w:pict>
-      </w:r>
-    </w:p>
-    <w:p>
-      <w:pPr>
-        <w:pStyle w:val="Heading2"/>
-      </w:pPr>
-      <w:bookmarkStart w:id="48" w:name="_Toc289606857"/>
-      <w:proofErr w:type="spellStart"/>
-      <w:r>
-        <w:t>LeJOS</w:t>
-      </w:r>
-      <w:proofErr w:type="spellEnd"/>
-      <w:r>
-        <w:t xml:space="preserve"> and Modifications</w:t>
-      </w:r>
-      <w:bookmarkEnd w:id="48"/>
-    </w:p>
-    <w:p>
-      <w:pPr>
-        <w:pStyle w:val="Heading3"/>
-      </w:pPr>
-      <w:bookmarkStart w:id="49" w:name="_Toc289606858"/>
-      <w:proofErr w:type="spellStart"/>
-      <w:r>
-        <w:t>LeJOS</w:t>
-      </w:r>
-      <w:bookmarkEnd w:id="49"/>
-      <w:proofErr w:type="spellEnd"/>
-    </w:p>
-    <w:p>
-      <w:pPr>
-        <w:rPr>
-          <w:szCs w:val="24"/>
-        </w:rPr>
-      </w:pPr>
-      <w:proofErr w:type="spellStart"/>
-      <w:r>
-        <w:rPr>
-          <w:szCs w:val="24"/>
-        </w:rPr>
-        <w:t>Lejos</w:t>
-      </w:r>
-      <w:proofErr w:type="spellEnd"/>
-      <w:r>
-        <w:rPr>
-          <w:szCs w:val="24"/>
-        </w:rPr>
-        <w:t xml:space="preserve"> is an open source firmware to provide a JVM which can be embedded on microcontrollers, thus allowing the microcontrollers to be programmed in Java. Originally started in 1999 providing the firmware for devices which were sent to the international space station in 2001 </w:t>
-      </w:r>
-      <w:proofErr w:type="spellStart"/>
-      <w:r>
-        <w:rPr>
-          <w:szCs w:val="24"/>
-        </w:rPr>
-        <w:t>Lejos</w:t>
-      </w:r>
-      <w:proofErr w:type="spellEnd"/>
-      <w:r>
-        <w:rPr>
-          <w:szCs w:val="24"/>
-        </w:rPr>
-        <w:t xml:space="preserve"> has continued to grow. Since 2006 </w:t>
-      </w:r>
-      <w:proofErr w:type="spellStart"/>
-      <w:r>
-        <w:rPr>
-          <w:szCs w:val="24"/>
-        </w:rPr>
-        <w:t>Lejos</w:t>
-      </w:r>
-      <w:proofErr w:type="spellEnd"/>
-      <w:r>
-        <w:rPr>
-          <w:szCs w:val="24"/>
-        </w:rPr>
-        <w:t xml:space="preserve"> has be focused to the LEGO RCX and LEGO NXT bricks as its primary target microcontrollers.  </w:t>
-      </w:r>
-      <w:proofErr w:type="spellStart"/>
-      <w:r>
-        <w:rPr>
-          <w:szCs w:val="24"/>
-        </w:rPr>
-        <w:t>Lejos</w:t>
-      </w:r>
-      <w:proofErr w:type="spellEnd"/>
-      <w:r>
-        <w:rPr>
-          <w:szCs w:val="24"/>
-        </w:rPr>
-        <w:t xml:space="preserve"> features a large API as well as a vibrant community which is still active on a daily basis. Furthermore it features a large number of tutorials and reference materials to allow easy development.  Although this seems ideal there were many occasions where there were inconsistencies which required major modification, which will be expanded upon in the following sections</w:t>
-      </w:r>
-    </w:p>
-    <w:p>
-      <w:pPr>
-        <w:pStyle w:val="Heading3"/>
-      </w:pPr>
-      <w:bookmarkStart w:id="50" w:name="_Toc289606859"/>
-      <w:r>
-        <w:lastRenderedPageBreak/>
-        <w:t>Bluetooth Communications and I/O Modifications</w:t>
-      </w:r>
-      <w:bookmarkEnd w:id="50"/>
-    </w:p>
-    <w:p>
-      <w:pPr>
-        <w:rPr>
-          <w:szCs w:val="24"/>
-        </w:rPr>
-      </w:pPr>
-      <w:proofErr w:type="spellStart"/>
-      <w:r>
-        <w:rPr>
-          <w:szCs w:val="24"/>
-        </w:rPr>
-        <w:t>Lejos</w:t>
-      </w:r>
-      <w:proofErr w:type="spellEnd"/>
-      <w:r>
-        <w:rPr>
-          <w:szCs w:val="24"/>
-        </w:rPr>
-        <w:t xml:space="preserve"> provides by default an effective handshake system as well as a means with which to provide input and output through subclasses of the Java input and output streams.  </w:t>
-      </w:r>
-      <w:proofErr w:type="spellStart"/>
-      <w:r>
-        <w:rPr>
-          <w:szCs w:val="24"/>
-        </w:rPr>
-        <w:t>Lejos</w:t>
-      </w:r>
-      <w:proofErr w:type="spellEnd"/>
-      <w:r>
-        <w:rPr>
-          <w:szCs w:val="24"/>
-        </w:rPr>
-        <w:t xml:space="preserve"> also boasts the ability to provide Object passing over these input and output streams. Unfortunately these boasts are unfounded; although a potential system was started it was never fully implemented. Thus a new system was required to be implemented to allow object passing. From this new implementation </w:t>
-      </w:r>
-      <w:proofErr w:type="spellStart"/>
-      <w:r>
-        <w:rPr>
-          <w:szCs w:val="24"/>
-        </w:rPr>
-        <w:t>LejosInputStream</w:t>
-      </w:r>
-      <w:proofErr w:type="spellEnd"/>
-      <w:r>
-        <w:rPr>
-          <w:szCs w:val="24"/>
-        </w:rPr>
-        <w:t xml:space="preserve"> and </w:t>
-      </w:r>
-      <w:proofErr w:type="spellStart"/>
-      <w:r>
-        <w:rPr>
-          <w:szCs w:val="24"/>
-        </w:rPr>
-        <w:t>LejosOutputStream</w:t>
-      </w:r>
-      <w:proofErr w:type="spellEnd"/>
-      <w:r>
-        <w:rPr>
-          <w:szCs w:val="24"/>
-        </w:rPr>
-        <w:t xml:space="preserve"> were born as well a new message protocol scheme was implemented.</w:t>
-      </w:r>
-    </w:p>
-    <w:p>
-      <w:pPr>
-        <w:pStyle w:val="Heading4"/>
-      </w:pPr>
-      <w:proofErr w:type="spellStart"/>
-      <w:r>
-        <w:t>LejosInputStream</w:t>
-      </w:r>
-      <w:proofErr w:type="spellEnd"/>
-    </w:p>
-    <w:p>
-      <w:pPr>
-        <w:rPr>
-          <w:szCs w:val="24"/>
-        </w:rPr>
-      </w:pPr>
-      <w:proofErr w:type="spellStart"/>
-      <w:r>
-        <w:rPr>
-          <w:szCs w:val="24"/>
-        </w:rPr>
-        <w:t>LejosInputStream</w:t>
-      </w:r>
-      <w:proofErr w:type="spellEnd"/>
-      <w:r>
-        <w:rPr>
-          <w:szCs w:val="24"/>
-        </w:rPr>
-        <w:t xml:space="preserve"> is used to receive and decode packets sent over the server to the robot.  It receives a byte stream over Bluetooth (or any other </w:t>
-      </w:r>
-      <w:proofErr w:type="spellStart"/>
-      <w:r>
-        <w:rPr>
-          <w:szCs w:val="24"/>
-        </w:rPr>
-        <w:t>inputstream</w:t>
-      </w:r>
-      <w:proofErr w:type="spellEnd"/>
-      <w:r>
-        <w:rPr>
-          <w:szCs w:val="24"/>
-        </w:rPr>
-        <w:t xml:space="preserve">), which it records into a byte array. This array is then converted into a plain text string.  The plain text string is then decoded and new objects are created and returned.  This input stream though is unable to decode all objects only those which are used in </w:t>
-      </w:r>
-      <w:proofErr w:type="spellStart"/>
-      <w:r>
-        <w:rPr>
-          <w:szCs w:val="24"/>
-        </w:rPr>
-        <w:t>RoboWars</w:t>
-      </w:r>
-      <w:proofErr w:type="spellEnd"/>
-      <w:r>
-        <w:rPr>
-          <w:szCs w:val="24"/>
-        </w:rPr>
-        <w:t xml:space="preserve"> (</w:t>
-      </w:r>
-      <w:proofErr w:type="spellStart"/>
-      <w:r>
-        <w:rPr>
-          <w:szCs w:val="24"/>
-        </w:rPr>
-        <w:t>RobotCommand</w:t>
-      </w:r>
-      <w:proofErr w:type="spellEnd"/>
-      <w:r>
-        <w:rPr>
-          <w:szCs w:val="24"/>
-        </w:rPr>
-        <w:t xml:space="preserve">, </w:t>
-      </w:r>
-      <w:proofErr w:type="spellStart"/>
-      <w:r>
-        <w:rPr>
-          <w:szCs w:val="24"/>
-        </w:rPr>
-        <w:t>RobotMap</w:t>
-      </w:r>
-      <w:proofErr w:type="spellEnd"/>
-      <w:r>
-        <w:rPr>
-          <w:szCs w:val="24"/>
-        </w:rPr>
-        <w:t>, Vector &lt;Color&gt;, and Pose).</w:t>
-      </w:r>
-    </w:p>
-    <w:p>
-      <w:pPr>
-        <w:pStyle w:val="Heading4"/>
-      </w:pPr>
-      <w:proofErr w:type="spellStart"/>
-      <w:r>
-        <w:t>LejosOutputStream</w:t>
-      </w:r>
-      <w:proofErr w:type="spellEnd"/>
-    </w:p>
-    <w:p>
-      <w:pPr>
-        <w:rPr>
-          <w:szCs w:val="24"/>
-        </w:rPr>
-      </w:pPr>
-      <w:proofErr w:type="spellStart"/>
-      <w:r>
-        <w:rPr>
-          <w:szCs w:val="24"/>
-        </w:rPr>
-        <w:t>LejosOutputStream</w:t>
-      </w:r>
-      <w:proofErr w:type="spellEnd"/>
-      <w:r>
-        <w:rPr>
-          <w:szCs w:val="24"/>
-        </w:rPr>
-        <w:t xml:space="preserve"> is used to decode and transfer objects to and from the robot.  All objects which can be sent and decoded successfully over the two streams have a function which returns a designated output string in the correct message format. This string is then converted into byte representations of the text.  From there the newly </w:t>
-      </w:r>
-      <w:r>
-        <w:rPr>
-          <w:szCs w:val="24"/>
-        </w:rPr>
-        <w:lastRenderedPageBreak/>
-        <w:t xml:space="preserve">formed </w:t>
-      </w:r>
-      <w:proofErr w:type="gramStart"/>
-      <w:r>
-        <w:rPr>
-          <w:szCs w:val="24"/>
-        </w:rPr>
-        <w:t>Byte[</w:t>
-      </w:r>
-      <w:proofErr w:type="gramEnd"/>
-      <w:r>
-        <w:rPr>
-          <w:szCs w:val="24"/>
-        </w:rPr>
-        <w:t xml:space="preserve">] is transferred a byte at a time using the standard </w:t>
-      </w:r>
-      <w:proofErr w:type="spellStart"/>
-      <w:r>
-        <w:rPr>
-          <w:szCs w:val="24"/>
-        </w:rPr>
-        <w:t>OutputStream.write</w:t>
-      </w:r>
-      <w:proofErr w:type="spellEnd"/>
-      <w:r>
-        <w:rPr>
-          <w:szCs w:val="24"/>
-        </w:rPr>
-        <w:t>(Byte b) function in java.</w:t>
-      </w:r>
-    </w:p>
-    <w:p>
-      <w:pPr>
-        <w:pStyle w:val="Heading4"/>
-      </w:pPr>
-      <w:proofErr w:type="spellStart"/>
-      <w:r>
-        <w:t>RoboWars</w:t>
-      </w:r>
-      <w:proofErr w:type="spellEnd"/>
-      <w:r>
-        <w:t xml:space="preserve"> Message Protocol</w:t>
-      </w:r>
-    </w:p>
-    <w:p>
-      <w:pPr>
-        <w:rPr>
-          <w:szCs w:val="24"/>
-        </w:rPr>
-      </w:pPr>
-      <w:r>
-        <w:rPr>
-          <w:szCs w:val="24"/>
-        </w:rPr>
-        <w:t xml:space="preserve">In </w:t>
-      </w:r>
-      <w:proofErr w:type="spellStart"/>
-      <w:r>
-        <w:rPr>
-          <w:szCs w:val="24"/>
-        </w:rPr>
-        <w:t>RoboWars</w:t>
-      </w:r>
-      <w:proofErr w:type="spellEnd"/>
-      <w:r>
-        <w:rPr>
-          <w:szCs w:val="24"/>
-        </w:rPr>
-        <w:t xml:space="preserve"> we have implemented a message protocol to allow the transferring of particular objects over </w:t>
-      </w:r>
-      <w:proofErr w:type="spellStart"/>
-      <w:r>
-        <w:rPr>
-          <w:szCs w:val="24"/>
-        </w:rPr>
-        <w:t>LejosInput</w:t>
-      </w:r>
-      <w:proofErr w:type="spellEnd"/>
-      <w:r>
-        <w:rPr>
-          <w:szCs w:val="24"/>
-        </w:rPr>
-        <w:t>/</w:t>
-      </w:r>
-      <w:proofErr w:type="spellStart"/>
-      <w:r>
-        <w:rPr>
-          <w:szCs w:val="24"/>
-        </w:rPr>
-        <w:t>OutputStream</w:t>
-      </w:r>
-      <w:proofErr w:type="spellEnd"/>
-      <w:r>
-        <w:rPr>
-          <w:szCs w:val="24"/>
-        </w:rPr>
-        <w:t xml:space="preserve">. At the moment 4 objects can be sent over the protocol: </w:t>
-      </w:r>
-      <w:proofErr w:type="spellStart"/>
-      <w:r>
-        <w:rPr>
-          <w:szCs w:val="24"/>
-        </w:rPr>
-        <w:t>RobotCommand</w:t>
-      </w:r>
-      <w:proofErr w:type="spellEnd"/>
-      <w:r>
-        <w:rPr>
-          <w:szCs w:val="24"/>
-        </w:rPr>
-        <w:t xml:space="preserve">, </w:t>
-      </w:r>
-      <w:proofErr w:type="spellStart"/>
-      <w:r>
-        <w:rPr>
-          <w:szCs w:val="24"/>
-        </w:rPr>
-        <w:t>RobotMap</w:t>
-      </w:r>
-      <w:proofErr w:type="spellEnd"/>
-      <w:r>
-        <w:rPr>
-          <w:szCs w:val="24"/>
-        </w:rPr>
-        <w:t>, Vector&lt;</w:t>
-      </w:r>
-      <w:proofErr w:type="spellStart"/>
-      <w:r>
-        <w:rPr>
-          <w:szCs w:val="24"/>
-        </w:rPr>
-        <w:t>Int</w:t>
-      </w:r>
-      <w:proofErr w:type="spellEnd"/>
-      <w:r>
-        <w:rPr>
-          <w:szCs w:val="24"/>
-        </w:rPr>
-        <w:t xml:space="preserve">&gt;, and Pose. They turned into transferable objects by calling the corresponding </w:t>
+        <w:t xml:space="preserve">turned into transferable objects by calling the corresponding </w:t>
       </w:r>
       <w:proofErr w:type="spellStart"/>
       <w:r>
@@ -12983,7 +13170,160 @@
         <w:rPr>
           <w:szCs w:val="24"/>
         </w:rPr>
-        <w:t xml:space="preserve"> sensor compass paired the </w:t>
+        <w:t xml:space="preserve"> sensor compass paired </w:t>
+      </w:r>
+      <w:r>
+        <w:rPr>
+          <w:szCs w:val="24"/>
+        </w:rPr>
+        <w:t xml:space="preserve">with the </w:t>
+      </w:r>
+      <w:proofErr w:type="spellStart"/>
+      <w:r>
+        <w:rPr>
+          <w:szCs w:val="24"/>
+        </w:rPr>
+        <w:t>L</w:t>
+      </w:r>
+      <w:r>
+        <w:rPr>
+          <w:szCs w:val="24"/>
+        </w:rPr>
+        <w:t>ejos</w:t>
+      </w:r>
+      <w:proofErr w:type="spellEnd"/>
+      <w:r>
+        <w:rPr>
+          <w:szCs w:val="24"/>
+        </w:rPr>
+        <w:t xml:space="preserve"> </w:t>
+      </w:r>
+      <w:proofErr w:type="spellStart"/>
+      <w:r>
+        <w:rPr>
+          <w:szCs w:val="24"/>
+        </w:rPr>
+        <w:t>CompassNavigator</w:t>
+      </w:r>
+      <w:proofErr w:type="spellEnd"/>
+      <w:r>
+        <w:rPr>
+          <w:szCs w:val="24"/>
+        </w:rPr>
+        <w:t xml:space="preserve"> class or using the onboard tachometers in each servo mot</w:t>
+      </w:r>
+      <w:r>
+        <w:rPr>
+          <w:szCs w:val="24"/>
+        </w:rPr>
+        <w:t xml:space="preserve">or coupled with the </w:t>
+      </w:r>
+      <w:proofErr w:type="spellStart"/>
+      <w:r>
+        <w:rPr>
+          <w:szCs w:val="24"/>
+        </w:rPr>
+        <w:t>Lejos</w:t>
+      </w:r>
+      <w:proofErr w:type="spellEnd"/>
+      <w:r>
+        <w:rPr>
+          <w:szCs w:val="24"/>
+        </w:rPr>
+        <w:t xml:space="preserve"> </w:t>
+      </w:r>
+      <w:proofErr w:type="spellStart"/>
+      <w:r>
+        <w:rPr>
+          <w:szCs w:val="24"/>
+        </w:rPr>
+        <w:t>TachoN</w:t>
+      </w:r>
+      <w:r>
+        <w:rPr>
+          <w:szCs w:val="24"/>
+        </w:rPr>
+        <w:t>avigator</w:t>
+      </w:r>
+      <w:proofErr w:type="spellEnd"/>
+      <w:r>
+        <w:rPr>
+          <w:szCs w:val="24"/>
+        </w:rPr>
+        <w:t xml:space="preserve"> class. Due to the hardware available to the project we were required to use the tachometers</w:t>
+      </w:r>
+      <w:r>
+        <w:rPr>
+          <w:szCs w:val="24"/>
+        </w:rPr>
+        <w:t xml:space="preserve"> embedded in the servo motors for</w:t>
+      </w:r>
+      <w:r>
+        <w:rPr>
+          <w:szCs w:val="24"/>
+        </w:rPr>
+        <w:t xml:space="preserve"> our positioning. These navigators were used to provide high level position tracking as well as act as the access point to the Pilot class which actually operates the motors. As the project progressed there became a series of issues and challenges that needed to be overcome and corrected. They are identified and explained in this section.  </w:t>
+      </w:r>
+    </w:p>
+    <w:p>
+      <w:pPr>
+        <w:pStyle w:val="Heading4"/>
+      </w:pPr>
+      <w:r>
+        <w:t xml:space="preserve">Blocking on a </w:t>
+      </w:r>
+      <w:proofErr w:type="gramStart"/>
+      <w:r>
+        <w:t>steer(</w:t>
+      </w:r>
+      <w:proofErr w:type="gramEnd"/>
+      <w:r>
+        <w:t>) Call</w:t>
+      </w:r>
+    </w:p>
+    <w:p>
+      <w:pPr>
+        <w:rPr>
+          <w:szCs w:val="24"/>
+        </w:rPr>
+      </w:pPr>
+      <w:r>
+        <w:rPr>
+          <w:szCs w:val="24"/>
+        </w:rPr>
+        <w:t>In order to implement the rolling turns</w:t>
+      </w:r>
+      <w:r>
+        <w:rPr>
+          <w:szCs w:val="24"/>
+        </w:rPr>
+        <w:t xml:space="preserve"> commands</w:t>
+      </w:r>
+      <w:r>
+        <w:rPr>
+          <w:szCs w:val="24"/>
+        </w:rPr>
+        <w:t xml:space="preserve"> that are provided to the robot from the server as a representation of the movements done by the </w:t>
+      </w:r>
+      <w:r>
+        <w:rPr>
+          <w:szCs w:val="24"/>
+        </w:rPr>
+        <w:t xml:space="preserve">Android </w:t>
+      </w:r>
+      <w:proofErr w:type="spellStart"/>
+      <w:r>
+        <w:rPr>
+          <w:szCs w:val="24"/>
+        </w:rPr>
+        <w:t>smartphone</w:t>
+      </w:r>
+      <w:proofErr w:type="spellEnd"/>
+      <w:r>
+        <w:rPr>
+          <w:szCs w:val="24"/>
+        </w:rPr>
+        <w:t xml:space="preserve"> we were required to use the steer function provided by </w:t>
       </w:r>
       <w:proofErr w:type="spellStart"/>
       <w:r>
@@ -12997,6 +13337,140 @@
         <w:rPr>
           <w:szCs w:val="24"/>
         </w:rPr>
+        <w:t xml:space="preserve">. The steer function was designed to have the servo motors rotate with varying degrees of power dependant on </w:t>
+      </w:r>
+      <w:r>
+        <w:rPr>
+          <w:szCs w:val="24"/>
+        </w:rPr>
+        <w:lastRenderedPageBreak/>
+        <w:t xml:space="preserve">a provided ratio. This ratio was from [-200,200] with 0 being drive directly forward, and </w:t>
+      </w:r>
+      <w:r>
+        <w:rPr>
+          <w:rFonts w:cs="Calibri"/>
+          <w:szCs w:val="24"/>
+        </w:rPr>
+        <w:t>±</w:t>
+      </w:r>
+      <w:r>
+        <w:rPr>
+          <w:szCs w:val="24"/>
+        </w:rPr>
+        <w:t xml:space="preserve">200 being a zero radius turn in either direction.  There was a crucial error though in the </w:t>
+      </w:r>
+      <w:proofErr w:type="spellStart"/>
+      <w:r>
+        <w:rPr>
+          <w:szCs w:val="24"/>
+        </w:rPr>
+        <w:t>TachoPilot</w:t>
+      </w:r>
+      <w:proofErr w:type="spellEnd"/>
+      <w:r>
+        <w:rPr>
+          <w:szCs w:val="24"/>
+        </w:rPr>
+        <w:t xml:space="preserve"> implementation of steer.  The Pilot and all threads would block whenever a non-zero value was provided to steer.  This was caused by the default </w:t>
+      </w:r>
+      <w:proofErr w:type="spellStart"/>
+      <w:r>
+        <w:rPr>
+          <w:szCs w:val="24"/>
+        </w:rPr>
+        <w:t>TachoPilot</w:t>
+      </w:r>
+      <w:proofErr w:type="spellEnd"/>
+      <w:r>
+        <w:rPr>
+          <w:szCs w:val="24"/>
+        </w:rPr>
+        <w:t xml:space="preserve"> doing comparisons between the provided float values and hard coded integer values on its branching decisions. This issue resulted in the code driving itself into an infinite loop as it tried to calculate the actual turn ratios</w:t>
+      </w:r>
+      <w:r>
+        <w:rPr>
+          <w:szCs w:val="24"/>
+        </w:rPr>
+        <w:t>. T</w:t>
+      </w:r>
+      <w:r>
+        <w:rPr>
+          <w:szCs w:val="24"/>
+        </w:rPr>
+        <w:t xml:space="preserve">his issue was overcome by modifying the hard coded values to reflect the true types of inputs provided. Thus the </w:t>
+      </w:r>
+      <w:proofErr w:type="spellStart"/>
+      <w:r>
+        <w:rPr>
+          <w:szCs w:val="24"/>
+        </w:rPr>
+        <w:t>RoboWarsTachoPilot</w:t>
+      </w:r>
+      <w:proofErr w:type="spellEnd"/>
+      <w:r>
+        <w:rPr>
+          <w:szCs w:val="24"/>
+        </w:rPr>
+        <w:t xml:space="preserve"> was born.  By correcting this issue the robot was now free to operate in an 180</w:t>
+      </w:r>
+      <w:r>
+        <w:rPr>
+          <w:szCs w:val="24"/>
+          <w:vertAlign w:val="superscript"/>
+        </w:rPr>
+        <w:t>o</w:t>
+      </w:r>
+      <w:r>
+        <w:rPr>
+          <w:szCs w:val="24"/>
+        </w:rPr>
+        <w:t xml:space="preserve"> field as required for the </w:t>
+      </w:r>
+      <w:proofErr w:type="spellStart"/>
+      <w:r>
+        <w:rPr>
+          <w:szCs w:val="24"/>
+        </w:rPr>
+        <w:t>LightCycles</w:t>
+      </w:r>
+      <w:proofErr w:type="spellEnd"/>
+      <w:r>
+        <w:rPr>
+          <w:szCs w:val="24"/>
+        </w:rPr>
+        <w:t xml:space="preserve"> game mode.</w:t>
+      </w:r>
+    </w:p>
+    <w:p>
+      <w:pPr>
+        <w:pStyle w:val="Heading4"/>
+      </w:pPr>
+      <w:r>
+        <w:t>360 Degree Controls and Tracking</w:t>
+      </w:r>
+    </w:p>
+    <w:p>
+      <w:pPr>
+        <w:rPr>
+          <w:szCs w:val="24"/>
+        </w:rPr>
+      </w:pPr>
+      <w:r>
+        <w:rPr>
+          <w:szCs w:val="24"/>
+        </w:rPr>
+        <w:t>One of the two game modes that ar</w:t>
+      </w:r>
+      <w:r>
+        <w:rPr>
+          <w:szCs w:val="24"/>
+        </w:rPr>
+        <w:t>e implemented for the project is</w:t>
+      </w:r>
+      <w:r>
+        <w:rPr>
+          <w:szCs w:val="24"/>
+        </w:rPr>
         <w:t xml:space="preserve"> </w:t>
       </w:r>
       <w:proofErr w:type="spellStart"/>
@@ -13004,297 +13478,132 @@
         <w:rPr>
           <w:szCs w:val="24"/>
         </w:rPr>
-        <w:t>CompassNavigator</w:t>
-      </w:r>
-      <w:proofErr w:type="spellEnd"/>
-      <w:r>
-        <w:rPr>
-          <w:szCs w:val="24"/>
-        </w:rPr>
-        <w:t xml:space="preserve"> class or using the onboard tachometers in each servo motor coupled with the </w:t>
-      </w:r>
-      <w:proofErr w:type="spellStart"/>
-      <w:r>
-        <w:rPr>
-          <w:szCs w:val="24"/>
-        </w:rPr>
-        <w:t>lejos</w:t>
-      </w:r>
-      <w:proofErr w:type="spellEnd"/>
-      <w:r>
-        <w:rPr>
-          <w:szCs w:val="24"/>
-        </w:rPr>
-        <w:t xml:space="preserve"> </w:t>
-      </w:r>
-      <w:proofErr w:type="spellStart"/>
-      <w:r>
-        <w:rPr>
-          <w:szCs w:val="24"/>
-        </w:rPr>
-        <w:t>Tachonavigator</w:t>
-      </w:r>
-      <w:proofErr w:type="spellEnd"/>
-      <w:r>
-        <w:rPr>
-          <w:szCs w:val="24"/>
-        </w:rPr>
-        <w:t xml:space="preserve"> class. Due to the hardware available to the project we were required to use the tachometers embedded in the servo motors to our positioning. These navigators were used to provide high level position tracking as well as act as the access point to the Pilot class which actually operates the motors. As the project </w:t>
+        <w:t>TankSim</w:t>
+      </w:r>
+      <w:proofErr w:type="spellEnd"/>
+      <w:r>
+        <w:rPr>
+          <w:szCs w:val="24"/>
+        </w:rPr>
+        <w:t xml:space="preserve">. </w:t>
+      </w:r>
+      <w:proofErr w:type="spellStart"/>
+      <w:r>
+        <w:rPr>
+          <w:szCs w:val="24"/>
+        </w:rPr>
+        <w:t>TankSim</w:t>
+      </w:r>
+      <w:proofErr w:type="spellEnd"/>
+      <w:r>
+        <w:rPr>
+          <w:szCs w:val="24"/>
+        </w:rPr>
+        <w:t xml:space="preserve"> is a simulation </w:t>
+      </w:r>
+      <w:r>
+        <w:rPr>
+          <w:szCs w:val="24"/>
+        </w:rPr>
+        <w:t>of the robots acting</w:t>
+      </w:r>
+      <w:r>
+        <w:rPr>
+          <w:szCs w:val="24"/>
+        </w:rPr>
+        <w:t xml:space="preserve"> as tanks thus the robots needed to be able to go forwards backwards and any way in between.  Unfortunately the code provided in the </w:t>
+      </w:r>
+      <w:proofErr w:type="spellStart"/>
+      <w:r>
+        <w:rPr>
+          <w:szCs w:val="24"/>
+        </w:rPr>
+        <w:t>PilotClass</w:t>
+      </w:r>
+      <w:proofErr w:type="spellEnd"/>
+      <w:r>
+        <w:rPr>
+          <w:szCs w:val="24"/>
+        </w:rPr>
+        <w:t xml:space="preserve"> used to drive the motors was only capable to drive the robot in </w:t>
+      </w:r>
+      <w:proofErr w:type="gramStart"/>
+      <w:r>
+        <w:rPr>
+          <w:szCs w:val="24"/>
+        </w:rPr>
+        <w:t>a</w:t>
+      </w:r>
+      <w:proofErr w:type="gramEnd"/>
+      <w:r>
+        <w:rPr>
+          <w:szCs w:val="24"/>
+        </w:rPr>
+        <w:t xml:space="preserve"> 180</w:t>
+      </w:r>
+      <w:r>
+        <w:rPr>
+          <w:szCs w:val="24"/>
+          <w:vertAlign w:val="superscript"/>
+        </w:rPr>
+        <w:t xml:space="preserve">0 </w:t>
+      </w:r>
+      <w:r>
+        <w:rPr>
+          <w:szCs w:val="24"/>
+        </w:rPr>
+        <w:t>range thus not allowing the ability to travel backwards.  To overcome this issue a new steer function was implemented which was able to account for the throttle provided by the user. Should the throttle be a value less than zero the parity bits for both servo motors were flipped causing them to rotate in the opposite direction.  This allowed for 360</w:t>
+      </w:r>
+      <w:r>
+        <w:rPr>
+          <w:szCs w:val="24"/>
+          <w:vertAlign w:val="superscript"/>
+        </w:rPr>
+        <w:t>o</w:t>
+      </w:r>
+      <w:r>
+        <w:rPr>
+          <w:szCs w:val="24"/>
+        </w:rPr>
+        <w:t xml:space="preserve"> motion to be performed by the robot. There was an unintended consequence of this change though.  The position tracking system was not designed to operate in a 360</w:t>
+      </w:r>
+      <w:r>
+        <w:rPr>
+          <w:szCs w:val="24"/>
+          <w:vertAlign w:val="superscript"/>
+        </w:rPr>
+        <w:t xml:space="preserve">0 </w:t>
       </w:r>
       <w:r>
         <w:rPr>
           <w:szCs w:val="24"/>
         </w:rPr>
         <w:lastRenderedPageBreak/>
-        <w:t xml:space="preserve">progressed there became a series of issues and challenges that needed to be overcome and corrected. They are identified and explained in this section.  </w:t>
-      </w:r>
-    </w:p>
-    <w:p>
-      <w:pPr>
-        <w:pStyle w:val="Heading4"/>
-      </w:pPr>
-      <w:r>
-        <w:t xml:space="preserve">Blocking on a </w:t>
-      </w:r>
-      <w:proofErr w:type="gramStart"/>
-      <w:r>
-        <w:t>steer(</w:t>
-      </w:r>
-      <w:proofErr w:type="gramEnd"/>
-      <w:r>
-        <w:t>) Call</w:t>
-      </w:r>
-    </w:p>
-    <w:p>
-      <w:pPr>
-        <w:rPr>
-          <w:szCs w:val="24"/>
-        </w:rPr>
-      </w:pPr>
-      <w:r>
-        <w:rPr>
-          <w:szCs w:val="24"/>
-        </w:rPr>
-        <w:t xml:space="preserve">In order to implement the rolling turns that are provided to the robot from the server as a representation of the movements done by the telephone we were required to use the steer function provided by </w:t>
-      </w:r>
-      <w:proofErr w:type="spellStart"/>
-      <w:r>
-        <w:rPr>
-          <w:szCs w:val="24"/>
-        </w:rPr>
-        <w:t>lejos</w:t>
-      </w:r>
-      <w:proofErr w:type="spellEnd"/>
-      <w:r>
-        <w:rPr>
-          <w:szCs w:val="24"/>
-        </w:rPr>
-        <w:t xml:space="preserve">. The steer function was designed to have the servo motors rotate with varying degrees of power dependant on a provided ratio. This ratio was from [-200,200] with 0 being drive directly forward, and </w:t>
-      </w:r>
-      <w:r>
-        <w:rPr>
-          <w:rFonts w:cs="Calibri"/>
-          <w:szCs w:val="24"/>
-        </w:rPr>
-        <w:t>±</w:t>
-      </w:r>
-      <w:r>
-        <w:rPr>
-          <w:szCs w:val="24"/>
-        </w:rPr>
-        <w:t xml:space="preserve">200 being a zero radius turn in either direction.  There was a crucial error though in the </w:t>
-      </w:r>
-      <w:proofErr w:type="spellStart"/>
-      <w:r>
-        <w:rPr>
-          <w:szCs w:val="24"/>
-        </w:rPr>
-        <w:t>TachoPilot</w:t>
-      </w:r>
-      <w:proofErr w:type="spellEnd"/>
-      <w:r>
-        <w:rPr>
-          <w:szCs w:val="24"/>
-        </w:rPr>
-        <w:t xml:space="preserve"> implementation of steer.  The Pilot and all threads would block whenever a non-zero value was provided to steer.  This was caused by the default </w:t>
-      </w:r>
-      <w:proofErr w:type="spellStart"/>
-      <w:r>
-        <w:rPr>
-          <w:szCs w:val="24"/>
-        </w:rPr>
-        <w:t>TachoPilot</w:t>
-      </w:r>
-      <w:proofErr w:type="spellEnd"/>
-      <w:r>
-        <w:rPr>
-          <w:szCs w:val="24"/>
-        </w:rPr>
-        <w:t xml:space="preserve"> was doing comparisons between the provided float values and hard coded integer values on its branching decisions. This issue resulted in the code driving itself into an infinite loop as it tried to calculate the actual turn ratios this issue was overcome by modifying the hard coded values to reflect the true types of inputs provided. Thus the </w:t>
-      </w:r>
-      <w:proofErr w:type="spellStart"/>
-      <w:r>
-        <w:rPr>
-          <w:szCs w:val="24"/>
-        </w:rPr>
-        <w:t>RoboWarsTachoPilot</w:t>
-      </w:r>
-      <w:proofErr w:type="spellEnd"/>
-      <w:r>
-        <w:rPr>
-          <w:szCs w:val="24"/>
-        </w:rPr>
-        <w:t xml:space="preserve"> was born.  By correcting this issue the robot was now free to operate in an 180</w:t>
-      </w:r>
-      <w:r>
-        <w:rPr>
-          <w:szCs w:val="24"/>
-          <w:vertAlign w:val="superscript"/>
-        </w:rPr>
-        <w:t>o</w:t>
-      </w:r>
-      <w:r>
-        <w:rPr>
-          <w:szCs w:val="24"/>
-        </w:rPr>
-        <w:t xml:space="preserve"> field as required for the </w:t>
-      </w:r>
-      <w:proofErr w:type="spellStart"/>
-      <w:r>
-        <w:rPr>
-          <w:szCs w:val="24"/>
-        </w:rPr>
-        <w:t>LightCycles</w:t>
-      </w:r>
-      <w:proofErr w:type="spellEnd"/>
-      <w:r>
-        <w:rPr>
-          <w:szCs w:val="24"/>
-        </w:rPr>
-        <w:t xml:space="preserve"> game mode.</w:t>
-      </w:r>
-    </w:p>
-    <w:p>
-      <w:pPr>
-        <w:pStyle w:val="Heading4"/>
-      </w:pPr>
-      <w:r>
-        <w:t>360 Degree Controls and Tracking</w:t>
-      </w:r>
-    </w:p>
-    <w:p>
-      <w:pPr>
-        <w:rPr>
-          <w:szCs w:val="24"/>
-        </w:rPr>
-      </w:pPr>
-      <w:r>
-        <w:rPr>
-          <w:szCs w:val="24"/>
-        </w:rPr>
-        <w:t xml:space="preserve">One of the two game modes that are implemented for the project it </w:t>
-      </w:r>
-      <w:proofErr w:type="spellStart"/>
-      <w:r>
-        <w:rPr>
-          <w:szCs w:val="24"/>
-        </w:rPr>
-        <w:t>TankSim</w:t>
-      </w:r>
-      <w:proofErr w:type="spellEnd"/>
-      <w:r>
-        <w:rPr>
-          <w:szCs w:val="24"/>
-        </w:rPr>
-        <w:t xml:space="preserve">. </w:t>
-      </w:r>
-      <w:proofErr w:type="spellStart"/>
-      <w:r>
-        <w:rPr>
-          <w:szCs w:val="24"/>
-        </w:rPr>
-        <w:t>TankSim</w:t>
-      </w:r>
-      <w:proofErr w:type="spellEnd"/>
-      <w:r>
-        <w:rPr>
-          <w:szCs w:val="24"/>
-        </w:rPr>
-        <w:t xml:space="preserve"> is a simulation as if the robots acted as tanks thus the robots needed to be able to go forwards backwards and any way in between.  Unfortunately the code provided in the </w:t>
-      </w:r>
-      <w:proofErr w:type="spellStart"/>
-      <w:r>
-        <w:rPr>
-          <w:szCs w:val="24"/>
-        </w:rPr>
-        <w:t>PilotClass</w:t>
-      </w:r>
-      <w:proofErr w:type="spellEnd"/>
-      <w:r>
-        <w:rPr>
-          <w:szCs w:val="24"/>
-        </w:rPr>
-        <w:t xml:space="preserve"> used to drive the motors was only capable to drive the robot in </w:t>
-      </w:r>
-      <w:proofErr w:type="gramStart"/>
-      <w:r>
-        <w:rPr>
-          <w:szCs w:val="24"/>
-        </w:rPr>
-        <w:t>a</w:t>
-      </w:r>
-      <w:proofErr w:type="gramEnd"/>
-      <w:r>
-        <w:rPr>
-          <w:szCs w:val="24"/>
-        </w:rPr>
-        <w:t xml:space="preserve"> 180</w:t>
-      </w:r>
-      <w:r>
-        <w:rPr>
-          <w:szCs w:val="24"/>
-          <w:vertAlign w:val="superscript"/>
-        </w:rPr>
-        <w:t xml:space="preserve">0 </w:t>
-      </w:r>
-      <w:r>
-        <w:rPr>
-          <w:szCs w:val="24"/>
-        </w:rPr>
-        <w:t xml:space="preserve">range </w:t>
-      </w:r>
-      <w:r>
-        <w:rPr>
-          <w:szCs w:val="24"/>
-        </w:rPr>
-        <w:lastRenderedPageBreak/>
-        <w:t>thus not allowing the ability to travel backwards.  To overcome this issue a new steer function was implemented which was able to account for the throttle provided by the user. Should the throttle be a value less than zero the parity bits for both servo motors were flipped causing them to rotate in the opposite direction.  This allowed for 360</w:t>
-      </w:r>
-      <w:r>
-        <w:rPr>
-          <w:szCs w:val="24"/>
-          <w:vertAlign w:val="superscript"/>
-        </w:rPr>
-        <w:t>o</w:t>
-      </w:r>
-      <w:r>
-        <w:rPr>
-          <w:szCs w:val="24"/>
-        </w:rPr>
-        <w:t xml:space="preserve"> motion and actions to be performed by the robot. There was an unintended consequence of this change though.  The position tracking system was not designed to operate in a 360</w:t>
-      </w:r>
-      <w:r>
-        <w:rPr>
-          <w:szCs w:val="24"/>
-          <w:vertAlign w:val="superscript"/>
-        </w:rPr>
-        <w:t xml:space="preserve">0 </w:t>
-      </w:r>
-      <w:r>
-        <w:rPr>
-          <w:szCs w:val="24"/>
-        </w:rPr>
-        <w:t>environment, it considered everything forwards. Thus resulting in a complete failure of the tracking, caused by two main components:</w:t>
+        <w:t xml:space="preserve">environment, </w:t>
+      </w:r>
+      <w:r>
+        <w:rPr>
+          <w:szCs w:val="24"/>
+        </w:rPr>
+        <w:t>and</w:t>
+      </w:r>
+      <w:r>
+        <w:rPr>
+          <w:szCs w:val="24"/>
+        </w:rPr>
+        <w:t xml:space="preserve"> consider</w:t>
+      </w:r>
+      <w:r>
+        <w:rPr>
+          <w:szCs w:val="24"/>
+        </w:rPr>
+        <w:t>s</w:t>
+      </w:r>
+      <w:r>
+        <w:rPr>
+          <w:szCs w:val="24"/>
+        </w:rPr>
+        <w:t xml:space="preserve"> everything forwards. Thus resulting in a complete failure of the tracking, caused by two main components:</w:t>
       </w:r>
     </w:p>
     <w:p>
@@ -13312,7 +13621,27 @@
         <w:rPr>
           <w:szCs w:val="24"/>
         </w:rPr>
-        <w:t xml:space="preserve">The robot no longer knew what way was up:  As it had no frame of reference for which way was forwards (usually provided by the parity bit) the robot would always assume that it was travelling forwards. To overcome this </w:t>
+        <w:t xml:space="preserve">The robot no longer knew what way was up:  As it had no frame of reference for which way was forwards (usually provided by the parity bit) the robot would always assume that it was travelling forwards. To overcome </w:t>
+      </w:r>
+      <w:proofErr w:type="gramStart"/>
+      <w:r>
+        <w:rPr>
+          <w:szCs w:val="24"/>
+        </w:rPr>
+        <w:t xml:space="preserve">this </w:t>
+      </w:r>
+      <w:r>
+        <w:rPr>
+          <w:szCs w:val="24"/>
+        </w:rPr>
+        <w:t>the</w:t>
+      </w:r>
+      <w:proofErr w:type="gramEnd"/>
+      <w:r>
+        <w:rPr>
+          <w:szCs w:val="24"/>
+        </w:rPr>
+        <w:t xml:space="preserve"> </w:t>
       </w:r>
       <w:proofErr w:type="spellStart"/>
       <w:r>
@@ -13386,7 +13715,19 @@
         <w:rPr>
           <w:szCs w:val="24"/>
         </w:rPr>
-        <w:t xml:space="preserve"> before the change in parity could be taken into account. Thus causing the robots to believe it had turned very far angles (&gt;400</w:t>
+        <w:t xml:space="preserve"> before the change in parity could be taken into account.</w:t>
+      </w:r>
+      <w:r>
+        <w:rPr>
+          <w:szCs w:val="24"/>
+        </w:rPr>
+        <w:t xml:space="preserve"> Robots would </w:t>
+      </w:r>
+      <w:r>
+        <w:rPr>
+          <w:szCs w:val="24"/>
+        </w:rPr>
+        <w:t>believe it had turned very far angles (&gt;400</w:t>
       </w:r>
       <w:r>
         <w:rPr>
@@ -13462,74 +13803,116 @@
       </w:pPr>
       <w:bookmarkStart w:id="52" w:name="_Toc289606861"/>
       <w:r>
+        <w:t>Position Tracking and Error Correction</w:t>
+      </w:r>
+      <w:bookmarkEnd w:id="52"/>
+    </w:p>
+    <w:p>
+      <w:pPr>
+        <w:pStyle w:val="Heading3"/>
+      </w:pPr>
+      <w:bookmarkStart w:id="53" w:name="_Toc289606862"/>
+      <w:r>
+        <w:t>Position Tracking</w:t>
+      </w:r>
+      <w:bookmarkEnd w:id="53"/>
+    </w:p>
+    <w:p>
+      <w:pPr>
+        <w:rPr>
+          <w:szCs w:val="24"/>
+        </w:rPr>
+      </w:pPr>
+      <w:proofErr w:type="spellStart"/>
+      <w:r>
+        <w:rPr>
+          <w:szCs w:val="24"/>
+        </w:rPr>
+        <w:t>RoboWars</w:t>
+      </w:r>
+      <w:proofErr w:type="spellEnd"/>
+      <w:r>
+        <w:rPr>
+          <w:szCs w:val="24"/>
+        </w:rPr>
+        <w:t xml:space="preserve"> robots use dead reckoning to figure out its location. Dead reckoning uses a starting location and a displacement for the robots to be able to figure out where they are.  This is performed by the Navi</w:t>
+      </w:r>
+      <w:r>
+        <w:rPr>
+          <w:szCs w:val="24"/>
+        </w:rPr>
+        <w:t xml:space="preserve">gator classes provided by </w:t>
+      </w:r>
+      <w:proofErr w:type="spellStart"/>
+      <w:r>
+        <w:rPr>
+          <w:szCs w:val="24"/>
+        </w:rPr>
+        <w:t>Lejos</w:t>
+      </w:r>
+      <w:proofErr w:type="spellEnd"/>
+      <w:r>
+        <w:rPr>
+          <w:szCs w:val="24"/>
+        </w:rPr>
+        <w:t>.</w:t>
+      </w:r>
+      <w:r>
+        <w:rPr>
+          <w:szCs w:val="24"/>
+        </w:rPr>
+        <w:t xml:space="preserve"> </w:t>
+      </w:r>
+      <w:r>
+        <w:rPr>
+          <w:szCs w:val="24"/>
+        </w:rPr>
+        <w:t xml:space="preserve">The Navigator is </w:t>
+      </w:r>
+      <w:r>
+        <w:rPr>
+          <w:szCs w:val="24"/>
+        </w:rPr>
+        <w:t xml:space="preserve">used to update the Pose representation of the robot (x co-ordinate, y co-ordinate, and </w:t>
+      </w:r>
+      <w:r>
+        <w:rPr>
+          <w:szCs w:val="24"/>
+        </w:rPr>
         <w:lastRenderedPageBreak/>
-        <w:t>Position Tracking and Error Correction</w:t>
-      </w:r>
-      <w:bookmarkEnd w:id="52"/>
+        <w:t>h</w:t>
+      </w:r>
+      <w:r>
+        <w:rPr>
+          <w:szCs w:val="24"/>
+        </w:rPr>
+        <w:t>eading). The default Navigator</w:t>
+      </w:r>
+      <w:r>
+        <w:rPr>
+          <w:szCs w:val="24"/>
+        </w:rPr>
+        <w:t xml:space="preserve"> does not take into account for the geared wheels so the displacement functions in </w:t>
+      </w:r>
+      <w:proofErr w:type="spellStart"/>
+      <w:r>
+        <w:rPr>
+          <w:szCs w:val="24"/>
+        </w:rPr>
+        <w:t>SimpleNavigator</w:t>
+      </w:r>
+      <w:proofErr w:type="spellEnd"/>
+      <w:r>
+        <w:rPr>
+          <w:szCs w:val="24"/>
+        </w:rPr>
+        <w:t xml:space="preserve"> had to be rewritten to overcome this difference. The displacements are based off of degree turns of the internal tachometers for each servo motor, and are then converted into units provided by the user.  In our project the units are all based in cm.</w:t>
+      </w:r>
     </w:p>
     <w:p>
       <w:pPr>
         <w:pStyle w:val="Heading3"/>
       </w:pPr>
-      <w:bookmarkStart w:id="53" w:name="_Toc289606862"/>
-      <w:r>
-        <w:t>Position Tracking</w:t>
-      </w:r>
-      <w:bookmarkEnd w:id="53"/>
-    </w:p>
-    <w:p>
-      <w:pPr>
-        <w:rPr>
-          <w:szCs w:val="24"/>
-        </w:rPr>
-      </w:pPr>
-      <w:proofErr w:type="spellStart"/>
-      <w:r>
-        <w:rPr>
-          <w:szCs w:val="24"/>
-        </w:rPr>
-        <w:t>RoboWars</w:t>
-      </w:r>
-      <w:proofErr w:type="spellEnd"/>
-      <w:r>
-        <w:rPr>
-          <w:szCs w:val="24"/>
-        </w:rPr>
-        <w:t xml:space="preserve"> robots use dead reckoning to figure out its location. Dead reckoning uses a starting location and a displacement for the robots to be able to figure out where they are.  This is performed by the Navigator classes provided by </w:t>
-      </w:r>
-      <w:proofErr w:type="spellStart"/>
-      <w:r>
-        <w:rPr>
-          <w:szCs w:val="24"/>
-        </w:rPr>
-        <w:t>Lejos</w:t>
-      </w:r>
-      <w:proofErr w:type="spellEnd"/>
-      <w:r>
-        <w:rPr>
-          <w:szCs w:val="24"/>
-        </w:rPr>
-        <w:t xml:space="preserve">, they are used to update the Pose representation of the robot (x co-ordinate, y co-ordinate, and heading). The default system also does not take into account for the geared wheels so the displacement functions in </w:t>
-      </w:r>
-      <w:proofErr w:type="spellStart"/>
-      <w:r>
-        <w:rPr>
-          <w:szCs w:val="24"/>
-        </w:rPr>
-        <w:t>SimpleNavigator</w:t>
-      </w:r>
-      <w:proofErr w:type="spellEnd"/>
-      <w:r>
-        <w:rPr>
-          <w:szCs w:val="24"/>
-        </w:rPr>
-        <w:t xml:space="preserve"> had to be rewritten to overcome this difference. The displacements are based off of degree turns of the internal tachometers for each servo motor, and are then converted into units provided by the user, based off the provided dimensions of the robot’s wheel diameter.  In our project the units are all based in cm.</w:t>
-      </w:r>
-    </w:p>
-    <w:p>
-      <w:pPr>
-        <w:pStyle w:val="Heading3"/>
-      </w:pPr>
       <w:bookmarkStart w:id="54" w:name="_Toc289606863"/>
       <w:r>
         <w:t>Error Correction and the Grid</w:t>
@@ -13546,7 +13929,19 @@
         <w:rPr>
           <w:szCs w:val="24"/>
         </w:rPr>
-        <w:t xml:space="preserve">As the robots move about the world errors are introduced into the position tracking. Although we have tried to make this as small as possible it is impossible to remove all errors. At the moment there is a drift of </w:t>
+        <w:t>As the robots move about the world</w:t>
+      </w:r>
+      <w:r>
+        <w:rPr>
+          <w:szCs w:val="24"/>
+        </w:rPr>
+        <w:t>,</w:t>
+      </w:r>
+      <w:r>
+        <w:rPr>
+          <w:szCs w:val="24"/>
+        </w:rPr>
+        <w:t xml:space="preserve"> errors are introduced into the position tracking. Although we have tried to make this as small as possible it is impossible to remove all errors. At the moment there is a drift of </w:t>
       </w:r>
       <w:r>
         <w:rPr>
@@ -13587,48 +13982,39 @@
         </w:rPr>
         <w:t xml:space="preserve"> on the heading per 30cm travelled. Although this is small it is still an issue that needs to be overcome. Despite our grandest efforts there is no way to conclusively correct the heading error if our tracking system is based off of tachometer rotation due to wheel slippage.</w:t>
       </w:r>
-    </w:p>
-    <w:p>
-      <w:pPr>
-        <w:pStyle w:val="Heading4"/>
+      <w:r>
+        <w:rPr>
+          <w:szCs w:val="24"/>
+        </w:rPr>
+        <w:t xml:space="preserve"> To correct these errors</w:t>
+      </w:r>
+      <w:r>
+        <w:rPr>
+          <w:szCs w:val="24"/>
+        </w:rPr>
+        <w:t xml:space="preserve">, a complex system was created to track the robots with in a world. This system is known as the grid. The Grid is a grid of dots with 1.5cm diameter in varying colors placed on the game mat.  This is a real world representation of an onboard </w:t>
+      </w:r>
+      <w:proofErr w:type="spellStart"/>
+      <w:r>
+        <w:rPr>
+          <w:szCs w:val="24"/>
+        </w:rPr>
+        <w:t>RobotMap</w:t>
+      </w:r>
+      <w:proofErr w:type="spellEnd"/>
+      <w:r>
+        <w:rPr>
+          <w:szCs w:val="24"/>
+        </w:rPr>
+        <w:t xml:space="preserve"> that the robot generates based upon inputs provided by the server or as the default setting.  When a robot using its colour sensor drives over a dot and detects its colour the robot will determine where the nearest dot of that colour in the correct direction is and adjust its position accordingly. This “Snapping” action snaps to the location of the center of the robot not the sensor, so this generated value is generated by the Robot using basic trigonometry.</w:t>
+      </w:r>
+    </w:p>
+    <w:p>
+      <w:pPr>
+        <w:pStyle w:val="Heading2"/>
       </w:pPr>
       <w:r>
         <w:lastRenderedPageBreak/>
-        <w:t>The Grid</w:t>
-      </w:r>
-    </w:p>
-    <w:p>
-      <w:pPr>
-        <w:rPr>
-          <w:szCs w:val="24"/>
-        </w:rPr>
-      </w:pPr>
-      <w:r>
-        <w:rPr>
-          <w:szCs w:val="24"/>
-        </w:rPr>
-        <w:t xml:space="preserve">To correct this, a complex system was created to track the robots with in a world. This system is known as the grid. The Grid is a grid of dots with 1.5cm diameter in varying colors placed on the game mat.  This is a real world representation of an onboard </w:t>
-      </w:r>
-      <w:proofErr w:type="spellStart"/>
-      <w:r>
-        <w:rPr>
-          <w:szCs w:val="24"/>
-        </w:rPr>
-        <w:t>RobotMap</w:t>
-      </w:r>
-      <w:proofErr w:type="spellEnd"/>
-      <w:r>
-        <w:rPr>
-          <w:szCs w:val="24"/>
-        </w:rPr>
-        <w:t xml:space="preserve"> that the robot generates based upon inputs provided by the server or as the default setting.  When a robot using its colour sensor drives over a dot and detects its colour the robot will determine where the nearest dot of that colour in the correct direction is and adjust its position accordingly. This “Snapping” action snaps to the location of the center of the robot not the sensor, so this generated value is generated by the Robot using basic trigonometry.</w:t>
-      </w:r>
-    </w:p>
-    <w:p>
-      <w:pPr>
-        <w:pStyle w:val="Heading4"/>
-      </w:pPr>
-      <w:r>
         <w:t>Future Suggestions</w:t>
       </w:r>
     </w:p>
@@ -13674,7 +14060,19 @@
         <w:rPr>
           <w:szCs w:val="24"/>
         </w:rPr>
-        <w:t xml:space="preserve"> Compass sensor. In any future designs the robots should be equipped with such a sensor the heading error becomes 0. This will help in both the position tracking but also the snapping action done by the colour sensors as they use the heading during trigonometry.</w:t>
+        <w:t xml:space="preserve"> Compass sensor. In any future designs the robots should be equipped with such a sensor the heading error </w:t>
+      </w:r>
+      <w:r>
+        <w:rPr>
+          <w:szCs w:val="24"/>
+        </w:rPr>
+        <w:t>is removed</w:t>
+      </w:r>
+      <w:r>
+        <w:rPr>
+          <w:szCs w:val="24"/>
+        </w:rPr>
+        <w:t>. This will help in both the position tracking but also the snapping action done by the colour sensors as they use the heading during trigonometry.</w:t>
       </w:r>
     </w:p>
     <w:p>
@@ -13720,14 +14118,7 @@
         <w:rPr>
           <w:szCs w:val="24"/>
         </w:rPr>
-        <w:t xml:space="preserve"> projects an </w:t>
-      </w:r>
-      <w:r>
-        <w:rPr>
-          <w:szCs w:val="24"/>
-        </w:rPr>
-        <w:lastRenderedPageBreak/>
-        <w:t xml:space="preserve">RGB grid. If we were able to project a similar grid on the game mat we would be able to get perfect position tracking using similar methods as are currently </w:t>
+        <w:t xml:space="preserve"> projects an RGB grid. If we were able to project a similar grid on the game mat we would be able to get perfect position tracking using similar methods as are currently </w:t>
       </w:r>
       <w:proofErr w:type="gramStart"/>
       <w:r>
@@ -13778,9 +14169,10 @@
       <w:pPr>
         <w:pStyle w:val="Heading1"/>
       </w:pPr>
-      <w:bookmarkStart w:id="55" w:name="_Toc288392676"/>
-      <w:bookmarkStart w:id="56" w:name="_Toc289606864"/>
-      <w:r>
+      <w:bookmarkStart w:id="55" w:name="_Toc289606864"/>
+      <w:bookmarkStart w:id="56" w:name="_Toc288392676"/>
+      <w:r>
+        <w:lastRenderedPageBreak/>
         <w:t>Android</w:t>
       </w:r>
       <w:r>
@@ -13797,7 +14189,7 @@
       <w:r>
         <w:t>)</w:t>
       </w:r>
-      <w:bookmarkEnd w:id="56"/>
+      <w:bookmarkEnd w:id="55"/>
     </w:p>
     <w:p>
       <w:pPr>
@@ -13869,92 +14261,92 @@
         <w:rPr>
           <w:szCs w:val="24"/>
         </w:rPr>
+        <w:t xml:space="preserve">There are many built-in view layouts, such as a </w:t>
+      </w:r>
+      <w:proofErr w:type="spellStart"/>
+      <w:r>
+        <w:rPr>
+          <w:szCs w:val="24"/>
+        </w:rPr>
+        <w:t>RelativeLayout</w:t>
+      </w:r>
+      <w:proofErr w:type="spellEnd"/>
+      <w:r>
+        <w:rPr>
+          <w:szCs w:val="24"/>
+        </w:rPr>
+        <w:t xml:space="preserve">, </w:t>
+      </w:r>
+      <w:proofErr w:type="spellStart"/>
+      <w:r>
+        <w:rPr>
+          <w:szCs w:val="24"/>
+        </w:rPr>
+        <w:t>LinearLayout</w:t>
+      </w:r>
+      <w:proofErr w:type="spellEnd"/>
+      <w:r>
+        <w:rPr>
+          <w:szCs w:val="24"/>
+        </w:rPr>
+        <w:t xml:space="preserve">, and </w:t>
+      </w:r>
+      <w:proofErr w:type="spellStart"/>
+      <w:r>
+        <w:rPr>
+          <w:szCs w:val="24"/>
+        </w:rPr>
+        <w:t>TableLayout</w:t>
+      </w:r>
+      <w:proofErr w:type="spellEnd"/>
+      <w:r>
+        <w:rPr>
+          <w:szCs w:val="24"/>
+        </w:rPr>
+        <w:t xml:space="preserve">, all of which were utilized in the </w:t>
+      </w:r>
+      <w:proofErr w:type="spellStart"/>
+      <w:r>
+        <w:rPr>
+          <w:szCs w:val="24"/>
+        </w:rPr>
+        <w:t>RoboWars</w:t>
+      </w:r>
+      <w:proofErr w:type="spellEnd"/>
+      <w:r>
+        <w:rPr>
+          <w:szCs w:val="24"/>
+        </w:rPr>
+        <w:t xml:space="preserve"> project. All of the layouts support all of the built-in widgets, and are very easy to understand, implement and use.</w:t>
+      </w:r>
+    </w:p>
+    <w:p>
+      <w:pPr>
+        <w:pStyle w:val="Heading4"/>
+      </w:pPr>
+      <w:r>
+        <w:t>OpenGL/ES</w:t>
+      </w:r>
+    </w:p>
+    <w:p>
+      <w:pPr>
+        <w:rPr>
+          <w:szCs w:val="24"/>
+        </w:rPr>
+      </w:pPr>
+      <w:r>
+        <w:rPr>
+          <w:szCs w:val="24"/>
+        </w:rPr>
+        <w:t xml:space="preserve"> The OpenGL/ES library shipped with Android is extremely useful, versatile and relatively well-documented. Although support specifically for OpenGL/ES is slightly more difficult to find than other Android documentation, OpenGL/ES conforms to the OpenGL 1.5 standard, which is very well documented and widely used. Section 8.2 discusses further detail about OpenGL/ES.</w:t>
+      </w:r>
+    </w:p>
+    <w:p>
+      <w:pPr>
+        <w:pStyle w:val="Heading3"/>
+      </w:pPr>
+      <w:r>
         <w:lastRenderedPageBreak/>
-        <w:t xml:space="preserve">There are many built-in view layouts, such as a </w:t>
-      </w:r>
-      <w:proofErr w:type="spellStart"/>
-      <w:r>
-        <w:rPr>
-          <w:szCs w:val="24"/>
-        </w:rPr>
-        <w:t>RelativeLayout</w:t>
-      </w:r>
-      <w:proofErr w:type="spellEnd"/>
-      <w:r>
-        <w:rPr>
-          <w:szCs w:val="24"/>
-        </w:rPr>
-        <w:t xml:space="preserve">, </w:t>
-      </w:r>
-      <w:proofErr w:type="spellStart"/>
-      <w:r>
-        <w:rPr>
-          <w:szCs w:val="24"/>
-        </w:rPr>
-        <w:t>LinearLayout</w:t>
-      </w:r>
-      <w:proofErr w:type="spellEnd"/>
-      <w:r>
-        <w:rPr>
-          <w:szCs w:val="24"/>
-        </w:rPr>
-        <w:t xml:space="preserve">, and </w:t>
-      </w:r>
-      <w:proofErr w:type="spellStart"/>
-      <w:r>
-        <w:rPr>
-          <w:szCs w:val="24"/>
-        </w:rPr>
-        <w:t>TableLayout</w:t>
-      </w:r>
-      <w:proofErr w:type="spellEnd"/>
-      <w:r>
-        <w:rPr>
-          <w:szCs w:val="24"/>
-        </w:rPr>
-        <w:t xml:space="preserve">, all of which were utilized in the </w:t>
-      </w:r>
-      <w:proofErr w:type="spellStart"/>
-      <w:r>
-        <w:rPr>
-          <w:szCs w:val="24"/>
-        </w:rPr>
-        <w:t>RoboWars</w:t>
-      </w:r>
-      <w:proofErr w:type="spellEnd"/>
-      <w:r>
-        <w:rPr>
-          <w:szCs w:val="24"/>
-        </w:rPr>
-        <w:t xml:space="preserve"> project. All of the layouts support all of the built-in widgets, and are very easy to understand, implement and use.</w:t>
-      </w:r>
-    </w:p>
-    <w:p>
-      <w:pPr>
-        <w:pStyle w:val="Heading4"/>
-      </w:pPr>
-      <w:r>
-        <w:t>OpenGL/ES</w:t>
-      </w:r>
-    </w:p>
-    <w:p>
-      <w:pPr>
-        <w:rPr>
-          <w:szCs w:val="24"/>
-        </w:rPr>
-      </w:pPr>
-      <w:r>
-        <w:rPr>
-          <w:szCs w:val="24"/>
-        </w:rPr>
-        <w:t xml:space="preserve"> The OpenGL/ES library shipped with Android is extremely useful, versatile and relatively well-documented. Although support specifically for OpenGL/ES is slightly more difficult to find than other Android documentation, OpenGL/ES conforms to the OpenGL 1.5 standard, which is very well documented and widely used. Section 8.2 discusses further detail about OpenGL/ES.</w:t>
-      </w:r>
-    </w:p>
-    <w:p>
-      <w:pPr>
-        <w:pStyle w:val="Heading3"/>
-      </w:pPr>
-      <w:r>
         <w:t xml:space="preserve"> </w:t>
       </w:r>
       <w:bookmarkStart w:id="59" w:name="_Toc289606867"/>
@@ -14046,7 +14438,6 @@
         <w:rPr>
           <w:szCs w:val="24"/>
         </w:rPr>
-        <w:lastRenderedPageBreak/>
         <w:t xml:space="preserve">ImageStreamView.java: A relatively simple class which is used for displaying a bitmap image (sent from the </w:t>
       </w:r>
       <w:proofErr w:type="spellStart"/>
@@ -14129,6 +14520,7 @@
         <w:rPr>
           <w:szCs w:val="24"/>
         </w:rPr>
+        <w:lastRenderedPageBreak/>
         <w:t xml:space="preserve">MediaClient.java: The </w:t>
       </w:r>
       <w:proofErr w:type="spellStart"/>
@@ -14267,7 +14659,6 @@
         <w:rPr>
           <w:szCs w:val="24"/>
         </w:rPr>
-        <w:lastRenderedPageBreak/>
         <w:t xml:space="preserve">Player.java: Used to store in-game player information, such as their name. Used by the </w:t>
       </w:r>
       <w:proofErr w:type="spellStart"/>
@@ -14350,6 +14741,7 @@
         <w:rPr>
           <w:szCs w:val="24"/>
         </w:rPr>
+        <w:lastRenderedPageBreak/>
         <w:t>OpenGLRenderer.java: A custom OpenGL renderer class which takes a particular Mesh (see below) and renders it on to the OpenGL view (set up in RoboWars.java).</w:t>
       </w:r>
     </w:p>
@@ -14463,14 +14855,14 @@
         <w:rPr>
           <w:szCs w:val="24"/>
         </w:rPr>
-        <w:t xml:space="preserve">Rendering 3D objects in OpenGL is relatively straight-forward, yet takes some time to learn and adjust to. An OpenGL drawing starts as a set of vertices, which define the </w:t>
+        <w:t xml:space="preserve">Rendering 3D objects in OpenGL is relatively straight-forward, yet takes some time to learn and adjust to. An OpenGL drawing starts as a set of vertices, which define the corners of the polygon. Next, a set of index triplets are supplied; these define the order in which to connect the vertices. When texturing is enabled, another set of indices must be supplied, these ones relative to the polygon and not an absolute coordinate system. Once the shape of the polygon is defined, it must be placed and rotated. It is easier to think of the OpenGL surface as moving and not the actual polygons; placing a polygon at </w:t>
       </w:r>
       <w:r>
         <w:rPr>
           <w:szCs w:val="24"/>
         </w:rPr>
         <w:lastRenderedPageBreak/>
-        <w:t>corners of the polygon. Next, a set of index triplets are supplied; these define the order in which to connect the vertices. When texturing is enabled, another set of indices must be supplied, these ones relative to the polygon and not an absolute coordinate system. Once the shape of the polygon is defined, it must be placed and rotated. It is easier to think of the OpenGL surface as moving and not the actual polygons; placing a polygon at (0</w:t>
+        <w:t>(0</w:t>
       </w:r>
       <w:proofErr w:type="gramStart"/>
       <w:r>
@@ -14567,14 +14959,7 @@
         <w:rPr>
           <w:szCs w:val="24"/>
         </w:rPr>
-        <w:t xml:space="preserve"> and </w:t>
-      </w:r>
-      <w:r>
-        <w:rPr>
-          <w:szCs w:val="24"/>
-        </w:rPr>
-        <w:lastRenderedPageBreak/>
-        <w:t xml:space="preserve">the actual hardware gyroscope. The application, as seen in Appendix X, allows the user to control the tilt of the phone along all three axes through a software interface. The application communicates with the </w:t>
+        <w:t xml:space="preserve"> and the actual hardware gyroscope. The application, as seen in Appendix X, allows the user to control the tilt of the phone along all three axes through a software interface. The application communicates with the </w:t>
       </w:r>
       <w:proofErr w:type="spellStart"/>
       <w:r>
@@ -14603,6 +14988,7 @@
         <w:rPr>
           <w:szCs w:val="24"/>
         </w:rPr>
+        <w:lastRenderedPageBreak/>
         <w:t>The second, and more prominent issue regarding the Android Emulator, is the way it handles the OpenGL interface. Unfortunately, the emulator only draws the very first frame of an OpenGL scene, which means that none of the rendering or moving of objects can be tested over the Android Emulator. Unfortunately a solution was never found for this problem; the remainder of OpenGL testing was done through actual Android hardware as opposed to the emulator.</w:t>
       </w:r>
     </w:p>
@@ -14614,7 +15000,7 @@
       <w:r>
         <w:t>Testing</w:t>
       </w:r>
-      <w:bookmarkEnd w:id="55"/>
+      <w:bookmarkEnd w:id="56"/>
       <w:bookmarkEnd w:id="63"/>
     </w:p>
     <w:p>
@@ -14637,7 +15023,13 @@
         <w:rPr>
           <w:szCs w:val="24"/>
         </w:rPr>
-        <w:t>As continuing with the projects modularity the client can be identified into two sections, the I/O streams that are connecting the robot to the server and the code to run the robots. Both systems have been given the means to be tested the testing is as follows:</w:t>
+        <w:t>To aid in testing the project is extremely modular. Continuing with the modularity</w:t>
+      </w:r>
+      <w:r>
+        <w:rPr>
+          <w:szCs w:val="24"/>
+        </w:rPr>
+        <w:t xml:space="preserve"> the client can be identified into two sections, the I/O streams that are connecting the robot to the server and the code to run the robots. Both systems have been given the means to be tested as follows:</w:t>
       </w:r>
     </w:p>
     <w:p>
@@ -14757,14 +15149,7 @@
         <w:rPr>
           <w:szCs w:val="24"/>
         </w:rPr>
-        <w:t xml:space="preserve"> can be run in test mode where it </w:t>
-      </w:r>
-      <w:r>
-        <w:rPr>
-          <w:szCs w:val="24"/>
-        </w:rPr>
-        <w:lastRenderedPageBreak/>
-        <w:t>returns the read and these reads are output on a server screen. Unfortunately this output must be approved by a human oracle.</w:t>
+        <w:t xml:space="preserve"> can be run in test mode where it returns the read and these reads are output on a server screen. Unfortunately this output must be approved by a human oracle.</w:t>
       </w:r>
     </w:p>
     <w:p>
@@ -14782,6 +15167,7 @@
         <w:rPr>
           <w:szCs w:val="24"/>
         </w:rPr>
+        <w:lastRenderedPageBreak/>
         <w:t xml:space="preserve">KeyController.java: This script is used to check that the robot is moving correctly. It acts as an interface to run all commands used by </w:t>
       </w:r>
       <w:proofErr w:type="spellStart"/>
@@ -14867,33 +15253,33 @@
       </w:pPr>
       <w:bookmarkStart w:id="68" w:name="_Toc289606875"/>
       <w:r>
+        <w:t>Controller Testing (Alexander Craig)</w:t>
+      </w:r>
+      <w:bookmarkEnd w:id="68"/>
+    </w:p>
+    <w:p>
+      <w:r>
+        <w:t xml:space="preserve">Unit testing was performed on the controller component of the server using the open source </w:t>
+      </w:r>
+      <w:proofErr w:type="spellStart"/>
+      <w:r>
+        <w:t>JUnit</w:t>
+      </w:r>
+      <w:proofErr w:type="spellEnd"/>
+      <w:r>
+        <w:t xml:space="preserve"> 4 testing framework [ac1]. Test coverage was primarily directed toward the control classes of the component, while boundary classes such as </w:t>
+      </w:r>
+      <w:proofErr w:type="spellStart"/>
+      <w:r>
+        <w:t>UserProxy</w:t>
+      </w:r>
+      <w:proofErr w:type="spellEnd"/>
+      <w:r>
+        <w:t xml:space="preserve"> and </w:t>
+      </w:r>
+      <w:proofErr w:type="spellStart"/>
+      <w:r>
         <w:lastRenderedPageBreak/>
-        <w:t>Controller Testing (Alexander Craig)</w:t>
-      </w:r>
-      <w:bookmarkEnd w:id="68"/>
-    </w:p>
-    <w:p>
-      <w:r>
-        <w:t xml:space="preserve">Unit testing was performed on the controller component of the server using the open source </w:t>
-      </w:r>
-      <w:proofErr w:type="spellStart"/>
-      <w:r>
-        <w:t>JUnit</w:t>
-      </w:r>
-      <w:proofErr w:type="spellEnd"/>
-      <w:r>
-        <w:t xml:space="preserve"> 4 testing framework [ac1]. Test coverage was primarily directed toward the control classes of the component, while boundary classes such as </w:t>
-      </w:r>
-      <w:proofErr w:type="spellStart"/>
-      <w:r>
-        <w:t>UserProxy</w:t>
-      </w:r>
-      <w:proofErr w:type="spellEnd"/>
-      <w:r>
-        <w:t xml:space="preserve"> and </w:t>
-      </w:r>
-      <w:proofErr w:type="spellStart"/>
-      <w:r>
         <w:t>RobotProxy</w:t>
       </w:r>
       <w:proofErr w:type="spellEnd"/>
@@ -15076,7 +15462,7 @@
         </w:rPr>
         <w:pict>
           <v:shape id="_x0000_i1034" type="#_x0000_t75" style="width:431.25pt;height:516.75pt">
-            <v:imagedata r:id="rId19" o:title="EclEmmaScreenshot"/>
+            <v:imagedata r:id="rId21" o:title="EclEmmaScreenshot"/>
           </v:shape>
         </w:pict>
       </w:r>
@@ -15381,7 +15767,19 @@
           <w:szCs w:val="24"/>
         </w:rPr>
         <w:lastRenderedPageBreak/>
-        <w:t>generating outgoing robot commands to ensure physical robot movement does not violate the virtual game state. To enable long distance robotic control real time video streaming from a USB webcam connected to the central server to Android clients using a custom UDP protocol was successfully implemented. Finally android client software which supports OpenGL rendering of an incoming real time video stream, as well as rudimentary three dimensional graphics rendering (simple textured polygons) was created to support our mobile goals.  While implementing these features we were able to overcome many challenges.  These challenges were made easier through our rigorous design phase as well as the modularity of our system.  Furthermore we were able to validate our results through rigorous testing criteria with the goal of having both 100% code and functionality coverage.</w:t>
+        <w:t>generating outgoing robot commands to ensure physical robot movement does not violate the virtual game state. To enable long distance robotic control real time video streaming from a USB webcam connected to the central server to Android clients using a custom UDP protocol was suc</w:t>
+      </w:r>
+      <w:r>
+        <w:rPr>
+          <w:szCs w:val="24"/>
+        </w:rPr>
+        <w:t>cessfully implemented. Finally A</w:t>
+      </w:r>
+      <w:r>
+        <w:rPr>
+          <w:szCs w:val="24"/>
+        </w:rPr>
+        <w:t>ndroid client software which supports OpenGL rendering of an incoming real time video stream, as well as rudimentary three dimensional graphics rendering (simple textured polygons) was created to support our mobile goals.  While implementing these features we were able to overcome many challenges.  These challenges were made easier through our rigorous design phase as well as the modularity of our system.  Furthermore we were able to validate our results through rigorous testing criteria with the goal of having both 100% code and functionality coverage.</w:t>
       </w:r>
       <w:r>
         <w:rPr>
@@ -16360,7 +16758,7 @@
         <w:rStyle w:val="PageNumber"/>
         <w:noProof/>
       </w:rPr>
-      <w:t>6</w:t>
+      <w:t>62</w:t>
     </w:r>
     <w:r>
       <w:rPr>
@@ -18949,7 +19347,7 @@
     <w:rPrDefault>
       <w:rPr>
         <w:rFonts w:ascii="Calibri" w:eastAsia="Calibri" w:hAnsi="Calibri" w:cs="Times New Roman"/>
-        <w:lang w:val="en-CA" w:eastAsia="en-CA" w:bidi="ar-SA"/>
+        <w:lang w:val="en-US" w:eastAsia="en-US" w:bidi="ar-SA"/>
       </w:rPr>
     </w:rPrDefault>
     <w:pPrDefault/>
@@ -19233,7 +19631,7 @@
     <w:rPr>
       <w:sz w:val="24"/>
       <w:szCs w:val="22"/>
-      <w:lang w:eastAsia="en-US"/>
+      <w:lang w:val="en-CA"/>
     </w:rPr>
   </w:style>
   <w:style w:type="paragraph" w:styleId="Heading1">
@@ -19746,7 +20144,7 @@
     <w:rPr>
       <w:sz w:val="22"/>
       <w:szCs w:val="22"/>
-      <w:lang w:eastAsia="en-US"/>
+      <w:lang w:val="en-CA"/>
     </w:rPr>
   </w:style>
   <w:style w:type="paragraph" w:styleId="TOC1">
@@ -19872,6 +20270,17 @@
     <w:rsid w:val="0059293B"/>
     <w:rPr>
       <w:rFonts w:cs="Times New Roman"/>
+    </w:rPr>
+  </w:style>
+  <w:style w:type="character" w:styleId="Strong">
+    <w:name w:val="Strong"/>
+    <w:basedOn w:val="DefaultParagraphFont"/>
+    <w:qFormat/>
+    <w:locked/>
+    <w:rsid w:val="005C7EAE"/>
+    <w:rPr>
+      <w:b/>
+      <w:bCs/>
     </w:rPr>
   </w:style>
 </w:styles>

</xml_diff>